<commit_message>
Add totReg. Traslado de 2 querys a querysGR.py
</commit_message>
<xml_diff>
--- a/docxtpl.docx
+++ b/docxtpl.docx
@@ -4,769 +4,2467 @@
   <w:body>
     <w:p>
       <w:pPr>
-        <w:pStyle w:val="Ttulo"/>
-        <w:jc w:val="center"/>
-        <w:rPr>
-          <w:rFonts w:asciiTheme="minorHAnsi" w:hAnsiTheme="minorHAnsi" w:cstheme="minorHAnsi"/>
-          <w:b/>
-          <w:bCs/>
-        </w:rPr>
-      </w:pPr>
-      <w:r>
-        <w:rPr>
-          <w:rFonts w:asciiTheme="minorHAnsi" w:hAnsiTheme="minorHAnsi" w:cstheme="minorHAnsi"/>
-          <w:b/>
-          <w:bCs/>
-        </w:rPr>
-        <w:t xml:space="preserve">Reporte </w:t>
-      </w:r>
-      <w:r>
-        <w:rPr>
-          <w:rFonts w:asciiTheme="minorHAnsi" w:hAnsiTheme="minorHAnsi" w:cstheme="minorHAnsi"/>
-          <w:b/>
-          <w:bCs/>
+        <w:pStyle w:val="NuevoEstilo"/>
+      </w:pPr>
+    </w:p>
+    <w:p>
+      <w:pPr>
+        <w:pStyle w:val="NuevoEstilo"/>
+        <w:jc w:val="both"/>
+      </w:pPr>
+      <w:proofErr w:type="spellStart"/>
+      <w:r>
+        <w:rPr>
+          <w:b/>
+          <w:sz w:val="28"/>
+        </w:rPr>
+        <w:t>ChileCompra</w:t>
+      </w:r>
+      <w:proofErr w:type="spellEnd"/>
+      <w:r>
+        <w:rPr>
+          <w:b/>
+          <w:sz w:val="28"/>
+        </w:rPr>
+        <w:t xml:space="preserve"> se despliega en </w:t>
+      </w:r>
+      <w:r>
+        <w:rPr>
+          <w:b/>
+          <w:sz w:val="28"/>
+          <w:highlight w:val="yellow"/>
         </w:rPr>
         <w:t>{{</w:t>
       </w:r>
       <w:proofErr w:type="spellStart"/>
       <w:r>
         <w:rPr>
-          <w:rFonts w:asciiTheme="minorHAnsi" w:hAnsiTheme="minorHAnsi" w:cstheme="minorHAnsi"/>
-          <w:b/>
-          <w:bCs/>
+          <w:b/>
+          <w:sz w:val="28"/>
+          <w:highlight w:val="yellow"/>
+        </w:rPr>
+        <w:t>nomCt</w:t>
+      </w:r>
+      <w:proofErr w:type="spellEnd"/>
+      <w:r>
+        <w:rPr>
+          <w:b/>
+          <w:sz w:val="28"/>
+          <w:highlight w:val="yellow"/>
+        </w:rPr>
+        <w:t>}}</w:t>
+      </w:r>
+      <w:r>
+        <w:rPr>
+          <w:b/>
+          <w:sz w:val="28"/>
+        </w:rPr>
+        <w:t xml:space="preserve"> para capacitar a compradores y proveedores en cambios a la Ley de Compras Públicas</w:t>
+      </w:r>
+    </w:p>
+    <w:p>
+      <w:pPr>
+        <w:pStyle w:val="NuevoEstilo"/>
+      </w:pPr>
+      <w:r>
+        <w:t xml:space="preserve"> </w:t>
+      </w:r>
+    </w:p>
+    <w:p>
+      <w:pPr>
+        <w:pStyle w:val="NuevoEstilo"/>
+        <w:jc w:val="both"/>
+      </w:pPr>
+      <w:r>
+        <w:rPr>
+          <w:b/>
+          <w:sz w:val="20"/>
+        </w:rPr>
+        <w:t xml:space="preserve">• Los funcionarios y proveedores de la región conocieron las nuevas exigencias en materia de probidad y </w:t>
+      </w:r>
+      <w:r>
+        <w:rPr>
+          <w:b/>
+          <w:sz w:val="20"/>
+        </w:rPr>
+        <w:t>transparencia que entran a regir de inmediato apenas se publique la ley de compras públicas, que se encuentra en último trámite en el Tribunal Constitucional.</w:t>
+      </w:r>
+    </w:p>
+    <w:p>
+      <w:pPr>
+        <w:pStyle w:val="NuevoEstilo"/>
+      </w:pPr>
+    </w:p>
+    <w:p>
+      <w:pPr>
+        <w:pStyle w:val="NuevoEstilo"/>
+        <w:jc w:val="both"/>
+      </w:pPr>
+      <w:r>
+        <w:rPr>
+          <w:b/>
+          <w:sz w:val="20"/>
+        </w:rPr>
+        <w:t xml:space="preserve">• Durante el </w:t>
+      </w:r>
+      <w:r>
+        <w:rPr>
+          <w:b/>
+          <w:sz w:val="20"/>
+          <w:highlight w:val="yellow"/>
+        </w:rPr>
+        <w:t>{{ano}}</w:t>
+      </w:r>
+      <w:r>
+        <w:rPr>
+          <w:b/>
+          <w:sz w:val="20"/>
+        </w:rPr>
+        <w:t xml:space="preserve"> se transaron entre </w:t>
+      </w:r>
+      <w:r>
+        <w:rPr>
+          <w:b/>
+          <w:sz w:val="20"/>
+        </w:rPr>
+        <w:t xml:space="preserve">MES </w:t>
+      </w:r>
+      <w:r>
+        <w:rPr>
+          <w:b/>
+          <w:sz w:val="20"/>
+        </w:rPr>
+        <w:t xml:space="preserve">enero y agosto </w:t>
+      </w:r>
+      <w:r>
+        <w:rPr>
+          <w:b/>
+          <w:sz w:val="20"/>
+          <w:highlight w:val="yellow"/>
+        </w:rPr>
+        <w:t>{{</w:t>
+      </w:r>
+      <w:proofErr w:type="spellStart"/>
+      <w:r>
+        <w:rPr>
+          <w:b/>
+          <w:sz w:val="20"/>
+          <w:highlight w:val="yellow"/>
+        </w:rPr>
+        <w:t>totRegCLP</w:t>
+      </w:r>
+      <w:proofErr w:type="spellEnd"/>
+      <w:r>
+        <w:rPr>
+          <w:b/>
+          <w:sz w:val="20"/>
+          <w:highlight w:val="yellow"/>
+        </w:rPr>
+        <w:t>}}</w:t>
+      </w:r>
+      <w:r>
+        <w:rPr>
+          <w:b/>
+          <w:sz w:val="20"/>
+        </w:rPr>
+        <w:t xml:space="preserve"> </w:t>
+      </w:r>
+      <w:r>
+        <w:rPr>
+          <w:b/>
+          <w:sz w:val="20"/>
+        </w:rPr>
+        <w:t xml:space="preserve">219.262 millones de pesos a través de www.mercadopublico.cl en la </w:t>
+      </w:r>
+      <w:r>
+        <w:rPr>
+          <w:b/>
+          <w:sz w:val="20"/>
+          <w:highlight w:val="yellow"/>
+        </w:rPr>
+        <w:t>{{</w:t>
+      </w:r>
+      <w:proofErr w:type="spellStart"/>
+      <w:r>
+        <w:rPr>
+          <w:b/>
+          <w:sz w:val="20"/>
+          <w:highlight w:val="yellow"/>
+        </w:rPr>
+        <w:t>nomCt</w:t>
+      </w:r>
+      <w:proofErr w:type="spellEnd"/>
+      <w:r>
+        <w:rPr>
+          <w:b/>
+          <w:sz w:val="20"/>
+          <w:highlight w:val="yellow"/>
+        </w:rPr>
+        <w:t>}}</w:t>
+      </w:r>
+      <w:r>
+        <w:rPr>
+          <w:b/>
+          <w:sz w:val="20"/>
+        </w:rPr>
+        <w:t xml:space="preserve"> con </w:t>
+      </w:r>
+      <w:r>
+        <w:rPr>
+          <w:b/>
+          <w:sz w:val="20"/>
+          <w:highlight w:val="yellow"/>
+        </w:rPr>
+        <w:t>{{</w:t>
+      </w:r>
+      <w:proofErr w:type="spellStart"/>
+      <w:r>
+        <w:rPr>
+          <w:b/>
+          <w:sz w:val="20"/>
+          <w:highlight w:val="yellow"/>
+        </w:rPr>
+        <w:t>totRegOC</w:t>
+      </w:r>
+      <w:proofErr w:type="spellEnd"/>
+      <w:r>
+        <w:rPr>
+          <w:b/>
+          <w:sz w:val="20"/>
+          <w:highlight w:val="yellow"/>
+        </w:rPr>
+        <w:t>}}</w:t>
+      </w:r>
+      <w:r>
+        <w:rPr>
+          <w:b/>
+          <w:sz w:val="20"/>
+        </w:rPr>
+        <w:t xml:space="preserve"> </w:t>
+      </w:r>
+      <w:r>
+        <w:rPr>
+          <w:b/>
+          <w:sz w:val="20"/>
+        </w:rPr>
+        <w:t>48.304 órdenes de compra emitidas por los diferentes organismos públicos.</w:t>
+      </w:r>
+    </w:p>
+    <w:p>
+      <w:pPr>
+        <w:pStyle w:val="NuevoEstilo"/>
+      </w:pPr>
+      <w:r>
+        <w:t xml:space="preserve"> </w:t>
+      </w:r>
+    </w:p>
+    <w:p>
+      <w:pPr>
+        <w:pStyle w:val="NuevoEstilo"/>
+        <w:jc w:val="both"/>
+      </w:pPr>
+      <w:r>
+        <w:rPr>
+          <w:sz w:val="20"/>
+        </w:rPr>
+        <w:t xml:space="preserve">Este </w:t>
+      </w:r>
+      <w:r>
+        <w:rPr>
+          <w:sz w:val="20"/>
+          <w:highlight w:val="yellow"/>
+        </w:rPr>
+        <w:t>{{</w:t>
+      </w:r>
+      <w:proofErr w:type="spellStart"/>
+      <w:r>
+        <w:rPr>
+          <w:sz w:val="20"/>
+          <w:highlight w:val="yellow"/>
+        </w:rPr>
+        <w:t>fechaVisita</w:t>
+      </w:r>
+      <w:proofErr w:type="spellEnd"/>
+      <w:r>
+        <w:rPr>
+          <w:sz w:val="20"/>
+          <w:highlight w:val="yellow"/>
+        </w:rPr>
+        <w:t>}}</w:t>
+      </w:r>
+      <w:r>
+        <w:rPr>
+          <w:sz w:val="20"/>
+        </w:rPr>
+        <w:t>, C</w:t>
+      </w:r>
+      <w:proofErr w:type="spellStart"/>
+      <w:r>
+        <w:rPr>
+          <w:sz w:val="20"/>
+        </w:rPr>
+        <w:t>hileCompra</w:t>
+      </w:r>
+      <w:proofErr w:type="spellEnd"/>
+      <w:r>
+        <w:rPr>
+          <w:sz w:val="20"/>
+        </w:rPr>
+        <w:t xml:space="preserve"> visitó la </w:t>
+      </w:r>
+      <w:r>
+        <w:rPr>
+          <w:sz w:val="20"/>
+          <w:highlight w:val="yellow"/>
+        </w:rPr>
+        <w:t>{{</w:t>
+      </w:r>
+      <w:proofErr w:type="spellStart"/>
+      <w:r>
+        <w:rPr>
+          <w:sz w:val="20"/>
+          <w:highlight w:val="yellow"/>
         </w:rPr>
         <w:t>nom</w:t>
       </w:r>
       <w:proofErr w:type="spellEnd"/>
       <w:r>
         <w:rPr>
-          <w:rFonts w:asciiTheme="minorHAnsi" w:hAnsiTheme="minorHAnsi" w:cstheme="minorHAnsi"/>
-          <w:b/>
-          <w:bCs/>
-        </w:rPr>
-        <w:t>}} año {{a</w:t>
-      </w:r>
-      <w:r>
-        <w:rPr>
-          <w:rFonts w:asciiTheme="minorHAnsi" w:hAnsiTheme="minorHAnsi" w:cstheme="minorHAnsi"/>
-          <w:b/>
-          <w:bCs/>
-        </w:rPr>
-        <w:t>n</w:t>
-      </w:r>
-      <w:r>
-        <w:rPr>
-          <w:rFonts w:asciiTheme="minorHAnsi" w:hAnsiTheme="minorHAnsi" w:cstheme="minorHAnsi"/>
-          <w:b/>
-          <w:bCs/>
-        </w:rPr>
-        <w:t>o</w:t>
-      </w:r>
-      <w:r>
-        <w:rPr>
-          <w:rFonts w:asciiTheme="minorHAnsi" w:hAnsiTheme="minorHAnsi" w:cstheme="minorHAnsi"/>
-          <w:b/>
-          <w:bCs/>
+          <w:sz w:val="20"/>
+          <w:highlight w:val="yellow"/>
         </w:rPr>
         <w:t>}}</w:t>
       </w:r>
-    </w:p>
-    <w:p>
-      <w:pPr>
-        <w:rPr>
-          <w:rFonts w:asciiTheme="minorHAnsi" w:hAnsiTheme="minorHAnsi" w:cstheme="minorHAnsi"/>
-        </w:rPr>
-      </w:pPr>
-    </w:p>
-    <w:p>
-      <w:pPr>
-        <w:pStyle w:val="Ttulo2"/>
-        <w:rPr>
-          <w:rFonts w:asciiTheme="minorHAnsi" w:hAnsiTheme="minorHAnsi" w:cstheme="minorHAnsi"/>
-          <w:b/>
-          <w:bCs/>
-          <w:color w:val="auto"/>
-          <w:sz w:val="28"/>
-          <w:szCs w:val="28"/>
-        </w:rPr>
-      </w:pPr>
-      <w:r>
-        <w:rPr>
-          <w:rFonts w:asciiTheme="minorHAnsi" w:hAnsiTheme="minorHAnsi" w:cstheme="minorHAnsi"/>
-          <w:b/>
-          <w:bCs/>
-          <w:color w:val="auto"/>
-          <w:sz w:val="28"/>
-          <w:szCs w:val="28"/>
-        </w:rPr>
-        <w:t>Sección Regional</w:t>
-      </w:r>
-    </w:p>
-    <w:p>
-      <w:pPr>
-        <w:rPr>
-          <w:rFonts w:asciiTheme="minorHAnsi" w:hAnsiTheme="minorHAnsi" w:cstheme="minorHAnsi"/>
-        </w:rPr>
-      </w:pPr>
-    </w:p>
-    <w:p>
-      <w:pPr>
-        <w:rPr>
-          <w:rFonts w:asciiTheme="minorHAnsi" w:hAnsiTheme="minorHAnsi" w:cstheme="minorHAnsi"/>
-        </w:rPr>
-      </w:pPr>
-      <w:r>
-        <w:rPr>
-          <w:rFonts w:asciiTheme="minorHAnsi" w:hAnsiTheme="minorHAnsi" w:cstheme="minorHAnsi"/>
-        </w:rPr>
-        <w:t>En la {{</w:t>
+      <w:r>
+        <w:rPr>
+          <w:sz w:val="20"/>
+        </w:rPr>
+        <w:t xml:space="preserve"> para dar a conocer a los usuarios compradores y proveedores del Estado las novedades de la modernización de la Ley de Compras Públicas, cuyo proyecto se encuentra en el último trámite en el Tribunal Constitucional y que traerá importantes avances en materia de transparencia, probidad, impulso a las Empresas de Menor Tamaño y economía circular, entre otros.</w:t>
+      </w:r>
+    </w:p>
+    <w:p>
+      <w:pPr>
+        <w:pStyle w:val="NuevoEstilo"/>
+      </w:pPr>
+      <w:r>
+        <w:t xml:space="preserve"> </w:t>
+      </w:r>
+    </w:p>
+    <w:p>
+      <w:pPr>
+        <w:pStyle w:val="NuevoEstilo"/>
+        <w:jc w:val="both"/>
+      </w:pPr>
+      <w:r>
+        <w:rPr>
+          <w:b/>
+          <w:sz w:val="20"/>
+          <w:u w:val="single"/>
+        </w:rPr>
+        <w:t>[AGREGAR USUARIOS PARTICIPANTES]</w:t>
+      </w:r>
+      <w:r>
+        <w:rPr>
+          <w:b/>
+          <w:sz w:val="20"/>
+          <w:u w:val="single"/>
+        </w:rPr>
+        <w:t xml:space="preserve"> </w:t>
+      </w:r>
+      <w:r>
+        <w:rPr>
+          <w:b/>
+          <w:sz w:val="20"/>
+          <w:highlight w:val="yellow"/>
+          <w:u w:val="single"/>
+        </w:rPr>
+        <w:t>{{asistentes}}</w:t>
+      </w:r>
+      <w:r>
+        <w:rPr>
+          <w:sz w:val="20"/>
+        </w:rPr>
+        <w:t xml:space="preserve"> usuarios entre funcionarios de entidades públicas regionales y proveedores conocieron las nuevas disposiciones en materia de probidad y transparencia que establece el capítulo 7 de la nueva ley, las que rigen de inmediato apenas se publique la ley, y que dicen relación con un mayor resguardo de los conflictos de interés en las compras públicas, lo que implica cambios relevantes en las compras de entidades del Estado. </w:t>
+      </w:r>
+    </w:p>
+    <w:p>
+      <w:pPr>
+        <w:pStyle w:val="NuevoEstilo"/>
+      </w:pPr>
+      <w:r>
+        <w:t xml:space="preserve"> </w:t>
+      </w:r>
+    </w:p>
+    <w:p>
+      <w:pPr>
+        <w:pStyle w:val="NuevoEstilo"/>
+        <w:jc w:val="both"/>
+      </w:pPr>
+      <w:r>
+        <w:rPr>
+          <w:b/>
+          <w:sz w:val="20"/>
+        </w:rPr>
+        <w:t>Principales puntos de la reforma de compras públicas que rigen de inmediato</w:t>
+      </w:r>
+    </w:p>
+    <w:p>
+      <w:pPr>
+        <w:pStyle w:val="NuevoEstilo"/>
+      </w:pPr>
+      <w:r>
+        <w:t xml:space="preserve"> </w:t>
+      </w:r>
+    </w:p>
+    <w:p>
+      <w:pPr>
+        <w:pStyle w:val="NuevoEstilo"/>
+        <w:jc w:val="both"/>
+      </w:pPr>
+      <w:r>
+        <w:rPr>
+          <w:sz w:val="20"/>
+        </w:rPr>
+        <w:t>Se amplía el universo de personas relacionadas inhábiles para contratar con los organismos del Estado, incluyendo no solo a directivos de los servicios que hacen la compra (hasta jefaturas de departamento) sino también a todos los funcionarios, aunque no ejerzan jefaturas, y a las personas vinculadas a estos por parentesco, así como las sociedades en que ellos sean parte o tengan la calidad de beneficiarios finales. En el caso de los directivos, la inhabilidad se extenderá hasta un año desde el cese del car</w:t>
+      </w:r>
+      <w:r>
+        <w:rPr>
+          <w:sz w:val="20"/>
+        </w:rPr>
+        <w:t>go. Además, se publicará en el sistema el personal que participe en los procesos de compra.</w:t>
+      </w:r>
+    </w:p>
+    <w:p>
+      <w:pPr>
+        <w:pStyle w:val="NuevoEstilo"/>
+      </w:pPr>
+      <w:r>
+        <w:t xml:space="preserve"> </w:t>
+      </w:r>
+    </w:p>
+    <w:p>
+      <w:pPr>
+        <w:pStyle w:val="NuevoEstilo"/>
+        <w:jc w:val="both"/>
+      </w:pPr>
+      <w:r>
+        <w:rPr>
+          <w:sz w:val="20"/>
+        </w:rPr>
+        <w:lastRenderedPageBreak/>
+        <w:t>También se amplían las causales de inhabilidad para participar del Registro de Proveedores y se fortalece la normativa aplicable a grupos empresariales relacionados y al concepto de “beneficiarios finales”, junto con regular la inadmisibilidad de las ofertas en caso de que en un procedimiento de contratación se presenten ofertas simultáneas respecto de un mismo bien o servicio por parte de empresas del mismo grupo empresarial o relacionadas entre sí.</w:t>
+      </w:r>
+    </w:p>
+    <w:p>
+      <w:pPr>
+        <w:pStyle w:val="NuevoEstilo"/>
+      </w:pPr>
+      <w:r>
+        <w:t xml:space="preserve"> </w:t>
+      </w:r>
+    </w:p>
+    <w:p>
+      <w:pPr>
+        <w:pStyle w:val="NuevoEstilo"/>
+        <w:jc w:val="both"/>
+      </w:pPr>
+      <w:r>
+        <w:rPr>
+          <w:sz w:val="20"/>
+        </w:rPr>
+        <w:t xml:space="preserve">Al Banco Central, a las empresas públicas y a las sociedades en que el Estado tenga más de 50% de participación también se les aplicarán las normas de </w:t>
+      </w:r>
+      <w:r>
+        <w:rPr>
+          <w:sz w:val="20"/>
+        </w:rPr>
+        <w:t>Probidad y Transparencia.</w:t>
+      </w:r>
+    </w:p>
+    <w:p>
+      <w:pPr>
+        <w:pStyle w:val="NuevoEstilo"/>
+      </w:pPr>
+      <w:r>
+        <w:t xml:space="preserve"> </w:t>
+      </w:r>
+    </w:p>
+    <w:p>
+      <w:pPr>
+        <w:pStyle w:val="NuevoEstilo"/>
+        <w:jc w:val="both"/>
+      </w:pPr>
+      <w:r>
+        <w:rPr>
+          <w:b/>
+          <w:sz w:val="20"/>
+        </w:rPr>
+        <w:t>6.368</w:t>
+      </w:r>
+      <w:r>
+        <w:rPr>
+          <w:b/>
+          <w:sz w:val="20"/>
+        </w:rPr>
+        <w:t xml:space="preserve"> </w:t>
+      </w:r>
+      <w:r>
+        <w:rPr>
+          <w:b/>
+          <w:sz w:val="20"/>
+        </w:rPr>
+        <w:t>usuarios se han capacitado a lo largo del país</w:t>
+      </w:r>
+    </w:p>
+    <w:p>
+      <w:pPr>
+        <w:pStyle w:val="NuevoEstilo"/>
+      </w:pPr>
+      <w:r>
+        <w:t xml:space="preserve"> </w:t>
+      </w:r>
+    </w:p>
+    <w:p>
+      <w:pPr>
+        <w:pStyle w:val="NuevoEstilo"/>
+        <w:jc w:val="both"/>
+      </w:pPr>
+      <w:r>
+        <w:rPr>
+          <w:sz w:val="20"/>
+        </w:rPr>
+        <w:t xml:space="preserve">Durante noviembre, la Dirección </w:t>
       </w:r>
       <w:proofErr w:type="spellStart"/>
       <w:r>
         <w:rPr>
-          <w:rFonts w:asciiTheme="minorHAnsi" w:hAnsiTheme="minorHAnsi" w:cstheme="minorHAnsi"/>
+          <w:sz w:val="20"/>
+        </w:rPr>
+        <w:t>ChileCompra</w:t>
+      </w:r>
+      <w:proofErr w:type="spellEnd"/>
+      <w:r>
+        <w:rPr>
+          <w:sz w:val="20"/>
+        </w:rPr>
+        <w:t xml:space="preserve"> desarrollará un ciclo de cursos presenciales que abordan la modernización de la Ley de Compras Públicas, cuyo proyecto se encuentra en el último trámite en el Tribunal Constitucional y que traerá importantes avances en materia de transparencia, probidad, impulso a las Empresas de Menor Tamaño y economía circular, entre otros.</w:t>
+      </w:r>
+    </w:p>
+    <w:p>
+      <w:pPr>
+        <w:pStyle w:val="NuevoEstilo"/>
+      </w:pPr>
+      <w:r>
+        <w:t xml:space="preserve"> </w:t>
+      </w:r>
+    </w:p>
+    <w:p>
+      <w:pPr>
+        <w:pStyle w:val="NuevoEstilo"/>
+        <w:jc w:val="both"/>
+      </w:pPr>
+      <w:r>
+        <w:rPr>
+          <w:sz w:val="20"/>
+        </w:rPr>
+        <w:t xml:space="preserve">En total se realizarán 36 capacitaciones presenciales, que tienen como objetivo que </w:t>
+      </w:r>
+      <w:proofErr w:type="gramStart"/>
+      <w:r>
+        <w:rPr>
+          <w:sz w:val="20"/>
+        </w:rPr>
+        <w:t>los usuarios y usuarias</w:t>
+      </w:r>
+      <w:proofErr w:type="gramEnd"/>
+      <w:r>
+        <w:rPr>
+          <w:sz w:val="20"/>
+        </w:rPr>
+        <w:t xml:space="preserve"> encargadas de las compras de los distintos organismos del Estado y las personas y empresas que buscan vender sus bienes y servicios, se actualicen respecto a los cambios normativos que impactarán en la gestión de la contratación pública.  Estas se suman a las realizadas en la Región Metropolitana en forma presencial y virtual desde el 3 de octubre sumando un total de 6.368 usuarios capacitados.</w:t>
+      </w:r>
+    </w:p>
+    <w:p>
+      <w:pPr>
+        <w:pStyle w:val="NuevoEstilo"/>
+      </w:pPr>
+      <w:r>
+        <w:t xml:space="preserve"> </w:t>
+      </w:r>
+    </w:p>
+    <w:p>
+      <w:pPr>
+        <w:pStyle w:val="NuevoEstilo"/>
+        <w:jc w:val="both"/>
+      </w:pPr>
+      <w:r>
+        <w:rPr>
+          <w:sz w:val="20"/>
+        </w:rPr>
+        <w:t>Los cursos son gratuitos y requieren inscripción previa y se desarrollan en colaboración con las Seremis del Ministerio de Hacienda, Sercotec, Inacap, la Delegación Presidencial Regional de Atacama, la Universidad Católica del Norte, la Universidad de Talca y la Universidad de Concepción.</w:t>
+      </w:r>
+    </w:p>
+    <w:p>
+      <w:pPr>
+        <w:pStyle w:val="NuevoEstilo"/>
+      </w:pPr>
+      <w:r>
+        <w:t xml:space="preserve"> </w:t>
+      </w:r>
+    </w:p>
+    <w:p>
+      <w:pPr>
+        <w:pStyle w:val="NuevoEstilo"/>
+        <w:jc w:val="both"/>
+      </w:pPr>
+      <w:r>
+        <w:rPr>
+          <w:sz w:val="20"/>
+        </w:rPr>
+        <w:t xml:space="preserve">“Se trata del primer despliegue de funcionarios de </w:t>
+      </w:r>
+      <w:proofErr w:type="spellStart"/>
+      <w:r>
+        <w:rPr>
+          <w:sz w:val="20"/>
+        </w:rPr>
+        <w:t>ChileCompra</w:t>
+      </w:r>
+      <w:proofErr w:type="spellEnd"/>
+      <w:r>
+        <w:rPr>
+          <w:sz w:val="20"/>
+        </w:rPr>
+        <w:t xml:space="preserve"> en distintas regiones del país desde la pandemia y responde al interés que tenemos como institución de llegar directamente a compradores y proveedores en lo que respecta a los cambios normativos que trae la nueva Ley de Compras Públicas, que esperamos se publique en los próximos meses. Estamos trabajando intensamente para dar a conocer los cambios a la norma, especialmente los que tienen relación con probidad y transparencia que </w:t>
+      </w:r>
+      <w:proofErr w:type="gramStart"/>
+      <w:r>
+        <w:rPr>
+          <w:sz w:val="20"/>
+        </w:rPr>
+        <w:t>entrarán en vigencia</w:t>
+      </w:r>
+      <w:proofErr w:type="gramEnd"/>
+      <w:r>
+        <w:rPr>
+          <w:sz w:val="20"/>
+        </w:rPr>
+        <w:t xml:space="preserve"> inmediatamente tras publicación en el Diario O</w:t>
+      </w:r>
+      <w:r>
+        <w:rPr>
+          <w:sz w:val="20"/>
+        </w:rPr>
+        <w:t xml:space="preserve">ficial”, indicó la directora de </w:t>
+      </w:r>
+      <w:proofErr w:type="spellStart"/>
+      <w:r>
+        <w:rPr>
+          <w:sz w:val="20"/>
+        </w:rPr>
+        <w:t>ChileCompra</w:t>
+      </w:r>
+      <w:proofErr w:type="spellEnd"/>
+      <w:r>
+        <w:rPr>
+          <w:sz w:val="20"/>
+        </w:rPr>
+        <w:t>, Verónica Valle.</w:t>
+      </w:r>
+    </w:p>
+    <w:p>
+      <w:pPr>
+        <w:pStyle w:val="NuevoEstilo"/>
+      </w:pPr>
+      <w:r>
+        <w:t xml:space="preserve"> </w:t>
+      </w:r>
+    </w:p>
+    <w:p>
+      <w:pPr>
+        <w:pStyle w:val="NuevoEstilo"/>
+        <w:jc w:val="both"/>
+      </w:pPr>
+      <w:r>
+        <w:rPr>
+          <w:sz w:val="20"/>
+        </w:rPr>
+        <w:lastRenderedPageBreak/>
+        <w:t xml:space="preserve">Para participar los usuarios sólo deben revisar la oferta de cursos e inscribirse.  </w:t>
+      </w:r>
+    </w:p>
+    <w:p>
+      <w:pPr>
+        <w:pStyle w:val="NuevoEstilo"/>
+      </w:pPr>
+      <w:r>
+        <w:t xml:space="preserve"> </w:t>
+      </w:r>
+    </w:p>
+    <w:p>
+      <w:pPr>
+        <w:pStyle w:val="NuevoEstilo"/>
+        <w:jc w:val="both"/>
+      </w:pPr>
+      <w:r>
+        <w:rPr>
+          <w:b/>
+          <w:sz w:val="20"/>
+          <w:highlight w:val="yellow"/>
+        </w:rPr>
+        <w:t>{{</w:t>
+      </w:r>
+      <w:proofErr w:type="spellStart"/>
+      <w:r>
+        <w:rPr>
+          <w:b/>
+          <w:sz w:val="20"/>
+          <w:highlight w:val="yellow"/>
+        </w:rPr>
+        <w:t>totRegCLP</w:t>
+      </w:r>
+      <w:proofErr w:type="spellEnd"/>
+      <w:r>
+        <w:rPr>
+          <w:b/>
+          <w:sz w:val="20"/>
+          <w:highlight w:val="yellow"/>
+        </w:rPr>
+        <w:t>}}</w:t>
+      </w:r>
+      <w:r>
+        <w:rPr>
+          <w:b/>
+          <w:sz w:val="20"/>
+        </w:rPr>
+        <w:t xml:space="preserve"> </w:t>
+      </w:r>
+      <w:r>
+        <w:rPr>
+          <w:b/>
+          <w:sz w:val="20"/>
+        </w:rPr>
+        <w:t xml:space="preserve">$219.262 millones se transaron en Mercado Público entre enero y agosto </w:t>
+      </w:r>
+      <w:r>
+        <w:rPr>
+          <w:b/>
+          <w:sz w:val="20"/>
+          <w:highlight w:val="yellow"/>
+        </w:rPr>
+        <w:t>{{ano}}</w:t>
+      </w:r>
+      <w:r>
+        <w:rPr>
+          <w:b/>
+          <w:sz w:val="20"/>
+        </w:rPr>
+        <w:t xml:space="preserve"> en la </w:t>
+      </w:r>
+      <w:r>
+        <w:rPr>
+          <w:b/>
+          <w:sz w:val="20"/>
+          <w:highlight w:val="yellow"/>
+        </w:rPr>
+        <w:t>{{</w:t>
+      </w:r>
+      <w:proofErr w:type="spellStart"/>
+      <w:r>
+        <w:rPr>
+          <w:b/>
+          <w:sz w:val="20"/>
+          <w:highlight w:val="yellow"/>
         </w:rPr>
         <w:t>nom</w:t>
       </w:r>
       <w:proofErr w:type="spellEnd"/>
       <w:r>
         <w:rPr>
-          <w:rFonts w:asciiTheme="minorHAnsi" w:hAnsiTheme="minorHAnsi" w:cstheme="minorHAnsi"/>
-        </w:rPr>
-        <w:t xml:space="preserve">}} se </w:t>
-      </w:r>
-      <w:r>
-        <w:rPr>
-          <w:rFonts w:asciiTheme="minorHAnsi" w:hAnsiTheme="minorHAnsi" w:cstheme="minorHAnsi"/>
-        </w:rPr>
-        <w:t>espera una asistencia de {{asistentes}}</w:t>
-      </w:r>
-      <w:r>
-        <w:rPr>
-          <w:rFonts w:asciiTheme="minorHAnsi" w:hAnsiTheme="minorHAnsi" w:cstheme="minorHAnsi"/>
+          <w:b/>
+          <w:sz w:val="20"/>
+          <w:highlight w:val="yellow"/>
+        </w:rPr>
+        <w:t>}}</w:t>
+      </w:r>
+      <w:r>
+        <w:rPr>
+          <w:b/>
+          <w:sz w:val="20"/>
+          <w:highlight w:val="yellow"/>
         </w:rPr>
         <w:t>.</w:t>
       </w:r>
     </w:p>
     <w:p>
       <w:pPr>
+        <w:pStyle w:val="NuevoEstilo"/>
+      </w:pPr>
+      <w:r>
+        <w:t xml:space="preserve"> </w:t>
+      </w:r>
+    </w:p>
+    <w:p>
+      <w:pPr>
+        <w:pStyle w:val="NuevoEstilo"/>
         <w:jc w:val="both"/>
         <w:rPr>
-          <w:rFonts w:asciiTheme="minorHAnsi" w:hAnsiTheme="minorHAnsi" w:cstheme="minorHAnsi"/>
-        </w:rPr>
-      </w:pPr>
-    </w:p>
-    <w:p>
-      <w:pPr>
-        <w:pStyle w:val="Prrafodelista"/>
-        <w:numPr>
-          <w:ilvl w:val="0"/>
-          <w:numId w:val="2"/>
-        </w:numPr>
+          <w:sz w:val="20"/>
+        </w:rPr>
+      </w:pPr>
+      <w:r>
+        <w:rPr>
+          <w:sz w:val="20"/>
+        </w:rPr>
+        <w:t xml:space="preserve">Durante </w:t>
+      </w:r>
+      <w:r>
+        <w:rPr>
+          <w:sz w:val="20"/>
+          <w:highlight w:val="yellow"/>
+        </w:rPr>
+        <w:t>{{ano}}</w:t>
+      </w:r>
+      <w:r>
+        <w:rPr>
+          <w:sz w:val="20"/>
+        </w:rPr>
+        <w:t xml:space="preserve"> se transaron </w:t>
+      </w:r>
+      <w:r>
+        <w:rPr>
+          <w:sz w:val="20"/>
+          <w:highlight w:val="yellow"/>
+        </w:rPr>
+        <w:t>{{</w:t>
+      </w:r>
+      <w:proofErr w:type="spellStart"/>
+      <w:r>
+        <w:rPr>
+          <w:sz w:val="20"/>
+          <w:highlight w:val="yellow"/>
+        </w:rPr>
+        <w:t>totRegCLP</w:t>
+      </w:r>
+      <w:proofErr w:type="spellEnd"/>
+      <w:r>
+        <w:rPr>
+          <w:sz w:val="20"/>
+          <w:highlight w:val="yellow"/>
+        </w:rPr>
+        <w:t>}}</w:t>
+      </w:r>
+      <w:r>
+        <w:rPr>
+          <w:sz w:val="20"/>
+        </w:rPr>
+        <w:t xml:space="preserve"> </w:t>
+      </w:r>
+      <w:r>
+        <w:rPr>
+          <w:sz w:val="20"/>
+        </w:rPr>
+        <w:t xml:space="preserve">219.262 millones de pesos (US$ 271 millones) a través de www.mercadopublico.cl en la </w:t>
+      </w:r>
+      <w:r>
+        <w:rPr>
+          <w:sz w:val="20"/>
+          <w:highlight w:val="yellow"/>
+        </w:rPr>
+        <w:t>{{</w:t>
+      </w:r>
+      <w:proofErr w:type="spellStart"/>
+      <w:r>
+        <w:rPr>
+          <w:sz w:val="20"/>
+          <w:highlight w:val="yellow"/>
+        </w:rPr>
+        <w:t>nom</w:t>
+      </w:r>
+      <w:proofErr w:type="spellEnd"/>
+      <w:r>
+        <w:rPr>
+          <w:sz w:val="20"/>
+          <w:highlight w:val="yellow"/>
+        </w:rPr>
+        <w:t>}}</w:t>
+      </w:r>
+      <w:r>
+        <w:rPr>
+          <w:sz w:val="20"/>
+        </w:rPr>
+        <w:t xml:space="preserve"> con </w:t>
+      </w:r>
+      <w:r>
+        <w:rPr>
+          <w:sz w:val="20"/>
+          <w:highlight w:val="yellow"/>
+        </w:rPr>
+        <w:t>{{</w:t>
+      </w:r>
+      <w:proofErr w:type="spellStart"/>
+      <w:r>
+        <w:rPr>
+          <w:sz w:val="20"/>
+          <w:highlight w:val="yellow"/>
+        </w:rPr>
+        <w:t>totRegOC</w:t>
+      </w:r>
+      <w:proofErr w:type="spellEnd"/>
+      <w:r>
+        <w:rPr>
+          <w:sz w:val="20"/>
+          <w:highlight w:val="yellow"/>
+        </w:rPr>
+        <w:t>}}</w:t>
+      </w:r>
+      <w:r>
+        <w:rPr>
+          <w:sz w:val="20"/>
+        </w:rPr>
+        <w:t xml:space="preserve"> </w:t>
+      </w:r>
+      <w:r>
+        <w:rPr>
+          <w:sz w:val="20"/>
+        </w:rPr>
+        <w:t>48.304 órdenes de compra emitidas por los diferentes organismos públicos.</w:t>
+      </w:r>
+    </w:p>
+    <w:p>
+      <w:pPr>
+        <w:pStyle w:val="NuevoEstilo"/>
         <w:jc w:val="both"/>
         <w:rPr>
-          <w:rFonts w:asciiTheme="minorHAnsi" w:hAnsiTheme="minorHAnsi" w:cstheme="minorHAnsi"/>
-          <w:b/>
-          <w:bCs/>
-        </w:rPr>
-      </w:pPr>
-      <w:r>
-        <w:rPr>
-          <w:rFonts w:asciiTheme="minorHAnsi" w:hAnsiTheme="minorHAnsi" w:cstheme="minorHAnsi"/>
-          <w:b/>
-          <w:bCs/>
-        </w:rPr>
-        <w:t>Habrá una reunión</w:t>
-      </w:r>
-      <w:r>
-        <w:rPr>
-          <w:rFonts w:asciiTheme="minorHAnsi" w:hAnsiTheme="minorHAnsi" w:cstheme="minorHAnsi"/>
-          <w:b/>
-          <w:bCs/>
-        </w:rPr>
-        <w:t xml:space="preserve"> el </w:t>
-      </w:r>
-      <w:r>
-        <w:rPr>
-          <w:rFonts w:asciiTheme="minorHAnsi" w:hAnsiTheme="minorHAnsi" w:cstheme="minorHAnsi"/>
-          <w:b/>
-          <w:bCs/>
+          <w:sz w:val="20"/>
+        </w:rPr>
+      </w:pPr>
+      <w:r>
+        <w:rPr>
+          <w:sz w:val="20"/>
+          <w:highlight w:val="yellow"/>
         </w:rPr>
         <w:t>{{</w:t>
       </w:r>
       <w:proofErr w:type="spellStart"/>
       <w:r>
         <w:rPr>
-          <w:rFonts w:asciiTheme="minorHAnsi" w:hAnsiTheme="minorHAnsi" w:cstheme="minorHAnsi"/>
-          <w:b/>
-          <w:bCs/>
-        </w:rPr>
-        <w:t>fech</w:t>
-      </w:r>
-      <w:r>
-        <w:rPr>
-          <w:rFonts w:asciiTheme="minorHAnsi" w:hAnsiTheme="minorHAnsi" w:cstheme="minorHAnsi"/>
-          <w:b/>
-          <w:bCs/>
-        </w:rPr>
-        <w:t>a</w:t>
-      </w:r>
-      <w:r>
-        <w:rPr>
-          <w:rFonts w:asciiTheme="minorHAnsi" w:hAnsiTheme="minorHAnsi" w:cstheme="minorHAnsi"/>
-          <w:b/>
-          <w:bCs/>
-        </w:rPr>
-        <w:t>Vis</w:t>
-      </w:r>
-      <w:r>
-        <w:rPr>
-          <w:rFonts w:asciiTheme="minorHAnsi" w:hAnsiTheme="minorHAnsi" w:cstheme="minorHAnsi"/>
-          <w:b/>
-          <w:bCs/>
-        </w:rPr>
-        <w:t>ita</w:t>
+          <w:sz w:val="20"/>
+          <w:highlight w:val="yellow"/>
+        </w:rPr>
+        <w:t>totRegCLPM</w:t>
       </w:r>
       <w:proofErr w:type="spellEnd"/>
       <w:r>
         <w:rPr>
-          <w:rFonts w:asciiTheme="minorHAnsi" w:hAnsiTheme="minorHAnsi" w:cstheme="minorHAnsi"/>
-          <w:b/>
-          <w:bCs/>
-        </w:rPr>
-        <w:t xml:space="preserve">}} para </w:t>
-      </w:r>
-      <w:r>
-        <w:rPr>
-          <w:rFonts w:asciiTheme="minorHAnsi" w:hAnsiTheme="minorHAnsi" w:cstheme="minorHAnsi"/>
-          <w:b/>
-          <w:bCs/>
+          <w:sz w:val="20"/>
+          <w:highlight w:val="yellow"/>
+        </w:rPr>
+        <w:t>}} {{</w:t>
+      </w:r>
+      <w:proofErr w:type="spellStart"/>
+      <w:r>
+        <w:rPr>
+          <w:sz w:val="20"/>
+          <w:highlight w:val="yellow"/>
+        </w:rPr>
+        <w:t>totRegOCM</w:t>
+      </w:r>
+      <w:proofErr w:type="spellEnd"/>
+      <w:r>
+        <w:rPr>
+          <w:sz w:val="20"/>
+          <w:highlight w:val="yellow"/>
+        </w:rPr>
+        <w:t>}}</w:t>
+      </w:r>
+      <w:r>
+        <w:rPr>
+          <w:sz w:val="20"/>
+          <w:highlight w:val="yellow"/>
+        </w:rPr>
+        <w:t xml:space="preserve"> {{</w:t>
+      </w:r>
+      <w:proofErr w:type="spellStart"/>
+      <w:r>
+        <w:rPr>
+          <w:sz w:val="20"/>
+          <w:highlight w:val="yellow"/>
+        </w:rPr>
+        <w:t>anoM</w:t>
+      </w:r>
+      <w:proofErr w:type="spellEnd"/>
+      <w:r>
+        <w:rPr>
+          <w:sz w:val="20"/>
+          <w:highlight w:val="yellow"/>
+        </w:rPr>
+        <w:t>}}</w:t>
+      </w:r>
+    </w:p>
+    <w:p>
+      <w:pPr>
+        <w:pStyle w:val="NuevoEstilo"/>
+      </w:pPr>
+      <w:r>
+        <w:t xml:space="preserve"> </w:t>
+      </w:r>
+    </w:p>
+    <w:p>
+      <w:pPr>
+        <w:pStyle w:val="NuevoEstilo"/>
+        <w:jc w:val="both"/>
+      </w:pPr>
+      <w:r>
+        <w:rPr>
+          <w:sz w:val="20"/>
+        </w:rPr>
+        <w:t>En la</w:t>
+      </w:r>
+      <w:r>
+        <w:rPr>
+          <w:sz w:val="20"/>
+        </w:rPr>
+        <w:t xml:space="preserve"> </w:t>
+      </w:r>
+      <w:r>
+        <w:rPr>
+          <w:sz w:val="20"/>
+          <w:highlight w:val="yellow"/>
         </w:rPr>
         <w:t>{{</w:t>
       </w:r>
       <w:proofErr w:type="spellStart"/>
       <w:r>
         <w:rPr>
-          <w:rFonts w:asciiTheme="minorHAnsi" w:hAnsiTheme="minorHAnsi" w:cstheme="minorHAnsi"/>
-          <w:b/>
-          <w:bCs/>
+          <w:sz w:val="20"/>
+          <w:highlight w:val="yellow"/>
+        </w:rPr>
+        <w:t>nom</w:t>
+      </w:r>
+      <w:proofErr w:type="spellEnd"/>
+      <w:r>
+        <w:rPr>
+          <w:sz w:val="20"/>
+          <w:highlight w:val="yellow"/>
+        </w:rPr>
+        <w:t>}}</w:t>
+      </w:r>
+      <w:r>
+        <w:rPr>
+          <w:sz w:val="20"/>
+          <w:highlight w:val="yellow"/>
+        </w:rPr>
+        <w:t>,</w:t>
+      </w:r>
+      <w:r>
+        <w:rPr>
+          <w:sz w:val="20"/>
+        </w:rPr>
+        <w:t xml:space="preserve"> en este</w:t>
+      </w:r>
+      <w:r>
+        <w:rPr>
+          <w:sz w:val="20"/>
+        </w:rPr>
+        <w:t xml:space="preserve"> periodo, las instituciones con mayor participación fueron: MOP - DIRECCIÓN DE VIALIDAD (74.770.444.432 pesos); SERVICIO DE SALUD VALDIVIA HOSPITAL BASE (35.635.861.696 pesos); I MUNICIPALIDAD VALDIVIA (18.690.999.775 pesos). Por su parte, los rubros más solicitados fueron: Obras (US$ 85.483.073); Servicios de construcción y mantenimiento (US$ 25.829.731); Servicios profesionales, administrativos y consultorías de gestión empresarial (US$ 16.520.386).</w:t>
+      </w:r>
+    </w:p>
+    <w:p>
+      <w:pPr>
+        <w:pStyle w:val="NuevoEstilo"/>
+      </w:pPr>
+      <w:r>
+        <w:t xml:space="preserve"> </w:t>
+      </w:r>
+    </w:p>
+    <w:p>
+      <w:pPr>
+        <w:pStyle w:val="NuevoEstilo"/>
+      </w:pPr>
+      <w:r>
+        <w:t xml:space="preserve">Las principales órdenes de compra, durante </w:t>
+      </w:r>
+      <w:r>
+        <w:rPr>
+          <w:highlight w:val="yellow"/>
+        </w:rPr>
+        <w:t>{{</w:t>
+      </w:r>
+      <w:proofErr w:type="spellStart"/>
+      <w:r>
+        <w:rPr>
+          <w:highlight w:val="yellow"/>
+        </w:rPr>
+        <w:t>nom</w:t>
+      </w:r>
+      <w:proofErr w:type="spellEnd"/>
+      <w:r>
+        <w:rPr>
+          <w:highlight w:val="yellow"/>
+        </w:rPr>
+        <w:t>}}</w:t>
+      </w:r>
+      <w:r>
+        <w:rPr>
+          <w:highlight w:val="yellow"/>
+        </w:rPr>
+        <w:t>,</w:t>
+      </w:r>
+      <w:r>
+        <w:t xml:space="preserve"> fueron las </w:t>
+      </w:r>
+      <w:proofErr w:type="spellStart"/>
+      <w:r>
+        <w:t>siguentes</w:t>
+      </w:r>
+      <w:proofErr w:type="spellEnd"/>
+      <w:r>
+        <w:t>:</w:t>
+      </w:r>
+    </w:p>
+    <w:p>
+      <w:pPr>
+        <w:pStyle w:val="NuevoEstilo"/>
+      </w:pPr>
+      <w:r>
+        <w:t xml:space="preserve"> </w:t>
+      </w:r>
+    </w:p>
+    <w:tbl>
+      <w:tblPr>
+        <w:tblStyle w:val="EstiloDCCP"/>
+        <w:tblW w:w="0" w:type="auto"/>
+        <w:tblLook w:val="04A0" w:firstRow="1" w:lastRow="0" w:firstColumn="1" w:lastColumn="0" w:noHBand="0" w:noVBand="1"/>
+      </w:tblPr>
+      <w:tblGrid>
+        <w:gridCol w:w="1764"/>
+        <w:gridCol w:w="1763"/>
+        <w:gridCol w:w="1763"/>
+        <w:gridCol w:w="1765"/>
+        <w:gridCol w:w="1767"/>
+      </w:tblGrid>
+      <w:tr>
+        <w:trPr>
+          <w:cnfStyle w:val="100000000000" w:firstRow="1" w:lastRow="0" w:firstColumn="0" w:lastColumn="0" w:oddVBand="0" w:evenVBand="0" w:oddHBand="0" w:evenHBand="0" w:firstRowFirstColumn="0" w:firstRowLastColumn="0" w:lastRowFirstColumn="0" w:lastRowLastColumn="0"/>
+        </w:trPr>
+        <w:tc>
+          <w:tcPr>
+            <w:tcW w:w="1768" w:type="dxa"/>
+          </w:tcPr>
+          <w:p>
+            <w:r>
+              <w:t>Institución</w:t>
+            </w:r>
+          </w:p>
+        </w:tc>
+        <w:tc>
+          <w:tcPr>
+            <w:tcW w:w="1768" w:type="dxa"/>
+          </w:tcPr>
+          <w:p>
+            <w:r>
+              <w:t>Código orden de compra</w:t>
+            </w:r>
+          </w:p>
+        </w:tc>
+        <w:tc>
+          <w:tcPr>
+            <w:tcW w:w="1768" w:type="dxa"/>
+          </w:tcPr>
+          <w:p>
+            <w:r>
+              <w:t>Motivo de la compra</w:t>
+            </w:r>
+          </w:p>
+        </w:tc>
+        <w:tc>
+          <w:tcPr>
+            <w:tcW w:w="1768" w:type="dxa"/>
+          </w:tcPr>
+          <w:p>
+            <w:r>
+              <w:t>Proveedor</w:t>
+            </w:r>
+          </w:p>
+        </w:tc>
+        <w:tc>
+          <w:tcPr>
+            <w:tcW w:w="1768" w:type="dxa"/>
+          </w:tcPr>
+          <w:p>
+            <w:r>
+              <w:t>Monto comprometido en US$</w:t>
+            </w:r>
+          </w:p>
+        </w:tc>
+      </w:tr>
+      <w:tr>
+        <w:tc>
+          <w:tcPr>
+            <w:tcW w:w="1768" w:type="dxa"/>
+          </w:tcPr>
+          <w:p>
+            <w:r>
+              <w:rPr>
+                <w:sz w:val="20"/>
+              </w:rPr>
+              <w:t>MOP - Dirección de Vialidad</w:t>
+            </w:r>
+          </w:p>
+        </w:tc>
+        <w:tc>
+          <w:tcPr>
+            <w:tcW w:w="1768" w:type="dxa"/>
+          </w:tcPr>
+          <w:p>
+            <w:r>
+              <w:rPr>
+                <w:sz w:val="20"/>
+              </w:rPr>
+              <w:t>5895-38-SE23</w:t>
+            </w:r>
+          </w:p>
+        </w:tc>
+        <w:tc>
+          <w:tcPr>
+            <w:tcW w:w="1768" w:type="dxa"/>
+          </w:tcPr>
+          <w:p>
+            <w:r>
+              <w:rPr>
+                <w:sz w:val="20"/>
+              </w:rPr>
+              <w:t>Global Mixto NS y PU Ranco Norte Etapa III</w:t>
+            </w:r>
+          </w:p>
+        </w:tc>
+        <w:tc>
+          <w:tcPr>
+            <w:tcW w:w="1768" w:type="dxa"/>
+          </w:tcPr>
+          <w:p>
+            <w:r>
+              <w:rPr>
+                <w:sz w:val="20"/>
+              </w:rPr>
+              <w:t>Walter</w:t>
+            </w:r>
+          </w:p>
+        </w:tc>
+        <w:tc>
+          <w:tcPr>
+            <w:tcW w:w="1768" w:type="dxa"/>
+          </w:tcPr>
+          <w:p>
+            <w:r>
+              <w:rPr>
+                <w:sz w:val="20"/>
+              </w:rPr>
+              <w:t>11.013.857</w:t>
+            </w:r>
+          </w:p>
+        </w:tc>
+      </w:tr>
+      <w:tr>
+        <w:tc>
+          <w:tcPr>
+            <w:tcW w:w="1768" w:type="dxa"/>
+          </w:tcPr>
+          <w:p>
+            <w:r>
+              <w:rPr>
+                <w:sz w:val="20"/>
+              </w:rPr>
+              <w:t>MOP - Dirección de Vialidad</w:t>
+            </w:r>
+          </w:p>
+        </w:tc>
+        <w:tc>
+          <w:tcPr>
+            <w:tcW w:w="1768" w:type="dxa"/>
+          </w:tcPr>
+          <w:p>
+            <w:r>
+              <w:rPr>
+                <w:sz w:val="20"/>
+              </w:rPr>
+              <w:t>5895-10-SE23</w:t>
+            </w:r>
+          </w:p>
+        </w:tc>
+        <w:tc>
+          <w:tcPr>
+            <w:tcW w:w="1768" w:type="dxa"/>
+          </w:tcPr>
+          <w:p>
+            <w:r>
+              <w:rPr>
+                <w:sz w:val="20"/>
+              </w:rPr>
+              <w:t>Global Mixto NS y PU Prov. Valdivia Costa Et. III</w:t>
+            </w:r>
+          </w:p>
+        </w:tc>
+        <w:tc>
+          <w:tcPr>
+            <w:tcW w:w="1768" w:type="dxa"/>
+          </w:tcPr>
+          <w:p>
+            <w:r>
+              <w:rPr>
+                <w:sz w:val="20"/>
+              </w:rPr>
+              <w:t>TORO SA</w:t>
+            </w:r>
+          </w:p>
+        </w:tc>
+        <w:tc>
+          <w:tcPr>
+            <w:tcW w:w="1768" w:type="dxa"/>
+          </w:tcPr>
+          <w:p>
+            <w:r>
+              <w:rPr>
+                <w:sz w:val="20"/>
+              </w:rPr>
+              <w:t>9.926.447</w:t>
+            </w:r>
+          </w:p>
+        </w:tc>
+      </w:tr>
+      <w:tr>
+        <w:tc>
+          <w:tcPr>
+            <w:tcW w:w="1768" w:type="dxa"/>
+          </w:tcPr>
+          <w:p>
+            <w:r>
+              <w:rPr>
+                <w:sz w:val="20"/>
+              </w:rPr>
+              <w:t>MOP - Dirección de Vialidad</w:t>
+            </w:r>
+          </w:p>
+        </w:tc>
+        <w:tc>
+          <w:tcPr>
+            <w:tcW w:w="1768" w:type="dxa"/>
+          </w:tcPr>
+          <w:p>
+            <w:r>
+              <w:rPr>
+                <w:sz w:val="20"/>
+              </w:rPr>
+              <w:t>5895-20-SE23</w:t>
+            </w:r>
+          </w:p>
+        </w:tc>
+        <w:tc>
+          <w:tcPr>
+            <w:tcW w:w="1768" w:type="dxa"/>
+          </w:tcPr>
+          <w:p>
+            <w:r>
+              <w:rPr>
+                <w:sz w:val="20"/>
+              </w:rPr>
+              <w:t>Global Mixto NS y PU Prov. Valdivia Sur Etapa III</w:t>
+            </w:r>
+          </w:p>
+        </w:tc>
+        <w:tc>
+          <w:tcPr>
+            <w:tcW w:w="1768" w:type="dxa"/>
+          </w:tcPr>
+          <w:p>
+            <w:r>
+              <w:rPr>
+                <w:sz w:val="20"/>
+              </w:rPr>
+              <w:t>TORO SA</w:t>
+            </w:r>
+          </w:p>
+        </w:tc>
+        <w:tc>
+          <w:tcPr>
+            <w:tcW w:w="1768" w:type="dxa"/>
+          </w:tcPr>
+          <w:p>
+            <w:r>
+              <w:rPr>
+                <w:sz w:val="20"/>
+              </w:rPr>
+              <w:t>9.563.732</w:t>
+            </w:r>
+          </w:p>
+        </w:tc>
+      </w:tr>
+    </w:tbl>
+    <w:p>
+      <w:pPr>
+        <w:pStyle w:val="NuevoEstilo"/>
+      </w:pPr>
+      <w:r>
+        <w:t xml:space="preserve"> </w:t>
+      </w:r>
+    </w:p>
+    <w:p>
+      <w:pPr>
+        <w:pStyle w:val="NuevoEstilo"/>
+      </w:pPr>
+      <w:r>
+        <w:t xml:space="preserve"> </w:t>
+      </w:r>
+    </w:p>
+    <w:p>
+      <w:pPr>
+        <w:pStyle w:val="NuevoEstilo"/>
+        <w:jc w:val="both"/>
+      </w:pPr>
+      <w:r>
+        <w:rPr>
+          <w:b/>
+          <w:sz w:val="20"/>
+        </w:rPr>
+        <w:t xml:space="preserve">El sector de </w:t>
+      </w:r>
+      <w:r>
+        <w:rPr>
+          <w:b/>
+          <w:sz w:val="20"/>
+          <w:highlight w:val="yellow"/>
+        </w:rPr>
+        <w:t>{{mtoSecReg1}}</w:t>
+      </w:r>
+      <w:r>
+        <w:rPr>
+          <w:b/>
+          <w:sz w:val="20"/>
+        </w:rPr>
+        <w:t xml:space="preserve"> lidera las compras con </w:t>
+      </w:r>
+      <w:r>
+        <w:rPr>
+          <w:b/>
+          <w:sz w:val="20"/>
+          <w:highlight w:val="yellow"/>
+        </w:rPr>
+        <w:t>{{mtoSecRegCLP1}}</w:t>
+      </w:r>
+      <w:r>
+        <w:rPr>
+          <w:b/>
+          <w:sz w:val="20"/>
+        </w:rPr>
+        <w:t xml:space="preserve"> </w:t>
+      </w:r>
+      <w:r>
+        <w:rPr>
+          <w:b/>
+          <w:sz w:val="20"/>
+        </w:rPr>
+        <w:t>$82.571 millones transados</w:t>
+      </w:r>
+    </w:p>
+    <w:p>
+      <w:pPr>
+        <w:pStyle w:val="NuevoEstilo"/>
+      </w:pPr>
+      <w:r>
+        <w:t xml:space="preserve"> </w:t>
+      </w:r>
+    </w:p>
+    <w:p>
+      <w:pPr>
+        <w:pStyle w:val="NuevoEstilo"/>
+        <w:jc w:val="both"/>
+        <w:rPr>
+          <w:sz w:val="20"/>
+        </w:rPr>
+      </w:pPr>
+      <w:r>
+        <w:rPr>
+          <w:sz w:val="20"/>
+        </w:rPr>
+        <w:t xml:space="preserve">Respecto de las transacciones en Mercado Público por sector comprador en </w:t>
+      </w:r>
+      <w:r>
+        <w:rPr>
+          <w:sz w:val="20"/>
+          <w:highlight w:val="yellow"/>
+        </w:rPr>
+        <w:t>{{</w:t>
+      </w:r>
+      <w:proofErr w:type="spellStart"/>
+      <w:r>
+        <w:rPr>
+          <w:sz w:val="20"/>
+          <w:highlight w:val="yellow"/>
         </w:rPr>
         <w:t>nomCt</w:t>
       </w:r>
       <w:proofErr w:type="spellEnd"/>
       <w:r>
         <w:rPr>
-          <w:rFonts w:asciiTheme="minorHAnsi" w:hAnsiTheme="minorHAnsi" w:cstheme="minorHAnsi"/>
-          <w:b/>
-          <w:bCs/>
+          <w:sz w:val="20"/>
+          <w:highlight w:val="yellow"/>
         </w:rPr>
         <w:t>}}</w:t>
       </w:r>
-    </w:p>
-    <w:p>
-      <w:pPr>
-        <w:rPr>
-          <w:rFonts w:asciiTheme="minorHAnsi" w:hAnsiTheme="minorHAnsi" w:cstheme="minorHAnsi"/>
-        </w:rPr>
-      </w:pPr>
-    </w:p>
-    <w:p>
-      <w:pPr>
-        <w:pStyle w:val="Subttulo"/>
+      <w:r>
+        <w:rPr>
+          <w:sz w:val="20"/>
+          <w:highlight w:val="yellow"/>
+        </w:rPr>
+        <w:t>,</w:t>
+      </w:r>
+      <w:r>
+        <w:rPr>
+          <w:sz w:val="20"/>
+        </w:rPr>
+        <w:t xml:space="preserve"> </w:t>
+      </w:r>
+      <w:r>
+        <w:rPr>
+          <w:sz w:val="20"/>
+          <w:highlight w:val="yellow"/>
+        </w:rPr>
+        <w:t>{{mtoSecReg1}}</w:t>
+      </w:r>
+      <w:r>
+        <w:rPr>
+          <w:sz w:val="20"/>
+        </w:rPr>
+        <w:t xml:space="preserve"> </w:t>
+      </w:r>
+      <w:r>
+        <w:rPr>
+          <w:sz w:val="20"/>
+        </w:rPr>
+        <w:t xml:space="preserve">lideran las compras con </w:t>
+      </w:r>
+      <w:r>
+        <w:rPr>
+          <w:sz w:val="20"/>
+          <w:highlight w:val="yellow"/>
+        </w:rPr>
+        <w:t>{{</w:t>
+      </w:r>
+      <w:r>
+        <w:rPr>
+          <w:sz w:val="20"/>
+          <w:highlight w:val="yellow"/>
+        </w:rPr>
+        <w:t>mtoSecRegCLP1</w:t>
+      </w:r>
+      <w:r>
+        <w:rPr>
+          <w:sz w:val="20"/>
+          <w:highlight w:val="yellow"/>
+        </w:rPr>
+        <w:t>}}</w:t>
+      </w:r>
+      <w:r>
+        <w:rPr>
+          <w:sz w:val="20"/>
+        </w:rPr>
+        <w:t xml:space="preserve"> </w:t>
+      </w:r>
+      <w:r>
+        <w:rPr>
+          <w:sz w:val="20"/>
+        </w:rPr>
+        <w:t xml:space="preserve">82.571 millones de pesos transados, lo que equivale a un </w:t>
+      </w:r>
+      <w:r>
+        <w:rPr>
+          <w:sz w:val="20"/>
+          <w:highlight w:val="yellow"/>
+        </w:rPr>
+        <w:t>{{mtoSecReg</w:t>
+      </w:r>
+      <w:r>
+        <w:rPr>
+          <w:sz w:val="20"/>
+          <w:highlight w:val="yellow"/>
+        </w:rPr>
+        <w:t>Pct1</w:t>
+      </w:r>
+      <w:proofErr w:type="gramStart"/>
+      <w:r>
+        <w:rPr>
+          <w:sz w:val="20"/>
+          <w:highlight w:val="yellow"/>
+        </w:rPr>
+        <w:t>}}</w:t>
+      </w:r>
+      <w:r>
+        <w:rPr>
+          <w:sz w:val="20"/>
+          <w:highlight w:val="yellow"/>
+        </w:rPr>
+        <w:t>%</w:t>
+      </w:r>
+      <w:proofErr w:type="gramEnd"/>
+      <w:r>
+        <w:rPr>
+          <w:sz w:val="20"/>
+        </w:rPr>
+        <w:t xml:space="preserve"> de las transacciones por </w:t>
+      </w:r>
+      <w:r>
+        <w:rPr>
+          <w:sz w:val="20"/>
+        </w:rPr>
+        <w:lastRenderedPageBreak/>
+        <w:t xml:space="preserve">sector en la región. Le sigue el sector </w:t>
+      </w:r>
+      <w:r>
+        <w:rPr>
+          <w:sz w:val="20"/>
+          <w:highlight w:val="yellow"/>
+        </w:rPr>
+        <w:t>{{mtoSecReg</w:t>
+      </w:r>
+      <w:r>
+        <w:rPr>
+          <w:sz w:val="20"/>
+          <w:highlight w:val="yellow"/>
+        </w:rPr>
+        <w:t>2</w:t>
+      </w:r>
+      <w:r>
+        <w:rPr>
+          <w:sz w:val="20"/>
+          <w:highlight w:val="yellow"/>
+        </w:rPr>
+        <w:t>}}</w:t>
+      </w:r>
+      <w:r>
+        <w:rPr>
+          <w:sz w:val="20"/>
+        </w:rPr>
+        <w:t xml:space="preserve"> </w:t>
+      </w:r>
+      <w:r>
+        <w:rPr>
+          <w:sz w:val="20"/>
+        </w:rPr>
+        <w:t xml:space="preserve">con </w:t>
+      </w:r>
+      <w:r>
+        <w:rPr>
+          <w:sz w:val="20"/>
+          <w:highlight w:val="yellow"/>
+        </w:rPr>
+        <w:t>{{mtoSecRegCLP</w:t>
+      </w:r>
+      <w:r>
+        <w:rPr>
+          <w:sz w:val="20"/>
+          <w:highlight w:val="yellow"/>
+        </w:rPr>
+        <w:t>2</w:t>
+      </w:r>
+      <w:r>
+        <w:rPr>
+          <w:sz w:val="20"/>
+          <w:highlight w:val="yellow"/>
+        </w:rPr>
+        <w:t>}}</w:t>
+      </w:r>
+      <w:r>
+        <w:rPr>
+          <w:sz w:val="20"/>
+        </w:rPr>
+        <w:t xml:space="preserve"> </w:t>
+      </w:r>
+      <w:r>
+        <w:rPr>
+          <w:sz w:val="20"/>
+        </w:rPr>
+        <w:t xml:space="preserve">70.400 millones transados, esto un </w:t>
+      </w:r>
+      <w:r>
+        <w:rPr>
+          <w:sz w:val="20"/>
+          <w:highlight w:val="yellow"/>
+        </w:rPr>
+        <w:t>{{mtoSecRegPct</w:t>
+      </w:r>
+      <w:r>
+        <w:rPr>
+          <w:sz w:val="20"/>
+          <w:highlight w:val="yellow"/>
+        </w:rPr>
+        <w:t>2</w:t>
+      </w:r>
+      <w:proofErr w:type="gramStart"/>
+      <w:r>
+        <w:rPr>
+          <w:sz w:val="20"/>
+          <w:highlight w:val="yellow"/>
+        </w:rPr>
+        <w:t>}}</w:t>
+      </w:r>
+      <w:r>
+        <w:rPr>
+          <w:sz w:val="20"/>
+          <w:highlight w:val="yellow"/>
+        </w:rPr>
+        <w:t>%</w:t>
+      </w:r>
+      <w:proofErr w:type="gramEnd"/>
+      <w:r>
+        <w:rPr>
+          <w:sz w:val="20"/>
+          <w:highlight w:val="yellow"/>
+        </w:rPr>
+        <w:t>,</w:t>
+      </w:r>
+      <w:r>
+        <w:rPr>
+          <w:sz w:val="20"/>
+        </w:rPr>
+        <w:t xml:space="preserve"> luego viene </w:t>
+      </w:r>
+      <w:r>
+        <w:rPr>
+          <w:sz w:val="20"/>
+          <w:highlight w:val="yellow"/>
+        </w:rPr>
+        <w:t>{{mtoSecReg</w:t>
+      </w:r>
+      <w:r>
+        <w:rPr>
+          <w:sz w:val="20"/>
+          <w:highlight w:val="yellow"/>
+        </w:rPr>
+        <w:t>3</w:t>
+      </w:r>
+      <w:r>
+        <w:rPr>
+          <w:sz w:val="20"/>
+          <w:highlight w:val="yellow"/>
+        </w:rPr>
+        <w:t>}}</w:t>
+      </w:r>
+      <w:r>
+        <w:rPr>
+          <w:sz w:val="20"/>
+        </w:rPr>
+        <w:t xml:space="preserve"> </w:t>
+      </w:r>
+      <w:r>
+        <w:rPr>
+          <w:sz w:val="20"/>
+        </w:rPr>
+        <w:t xml:space="preserve">con </w:t>
+      </w:r>
+      <w:r>
+        <w:rPr>
+          <w:sz w:val="20"/>
+          <w:highlight w:val="yellow"/>
+        </w:rPr>
+        <w:t>{{mtoSecRegCLP3}}</w:t>
+      </w:r>
+      <w:r>
+        <w:rPr>
+          <w:sz w:val="20"/>
+        </w:rPr>
+        <w:t xml:space="preserve"> </w:t>
+      </w:r>
+      <w:r>
+        <w:rPr>
+          <w:sz w:val="20"/>
+        </w:rPr>
+        <w:t xml:space="preserve">48.310 millones de pesos transados </w:t>
+      </w:r>
+      <w:r>
+        <w:rPr>
+          <w:sz w:val="20"/>
+          <w:highlight w:val="yellow"/>
+        </w:rPr>
+        <w:t>(</w:t>
+      </w:r>
+      <w:r>
+        <w:rPr>
+          <w:sz w:val="20"/>
+          <w:highlight w:val="yellow"/>
+        </w:rPr>
+        <w:t>{{mtoSecRegPct</w:t>
+      </w:r>
+      <w:r>
+        <w:rPr>
+          <w:sz w:val="20"/>
+          <w:highlight w:val="yellow"/>
+        </w:rPr>
+        <w:t>3</w:t>
+      </w:r>
+      <w:r>
+        <w:rPr>
+          <w:sz w:val="20"/>
+          <w:highlight w:val="yellow"/>
+        </w:rPr>
+        <w:t>}}%</w:t>
+      </w:r>
+      <w:r>
+        <w:rPr>
+          <w:sz w:val="20"/>
+          <w:highlight w:val="yellow"/>
+        </w:rPr>
+        <w:t>)</w:t>
+      </w:r>
+      <w:r>
+        <w:rPr>
+          <w:sz w:val="20"/>
+        </w:rPr>
+        <w:t xml:space="preserve"> y luego </w:t>
+      </w:r>
+      <w:r>
+        <w:rPr>
+          <w:sz w:val="20"/>
+          <w:highlight w:val="yellow"/>
+        </w:rPr>
+        <w:t>{{mtoSecReg</w:t>
+      </w:r>
+      <w:r>
+        <w:rPr>
+          <w:sz w:val="20"/>
+          <w:highlight w:val="yellow"/>
+        </w:rPr>
+        <w:t>4</w:t>
+      </w:r>
+      <w:r>
+        <w:rPr>
+          <w:sz w:val="20"/>
+          <w:highlight w:val="yellow"/>
+        </w:rPr>
+        <w:t>}}</w:t>
+      </w:r>
+      <w:r>
+        <w:rPr>
+          <w:sz w:val="20"/>
+        </w:rPr>
+        <w:t xml:space="preserve"> con </w:t>
+      </w:r>
+      <w:r>
+        <w:rPr>
+          <w:sz w:val="20"/>
+          <w:highlight w:val="yellow"/>
+        </w:rPr>
+        <w:t>{{mtoSecRegCLP</w:t>
+      </w:r>
+      <w:r>
+        <w:rPr>
+          <w:sz w:val="20"/>
+          <w:highlight w:val="yellow"/>
+        </w:rPr>
+        <w:t>4</w:t>
+      </w:r>
+      <w:r>
+        <w:rPr>
+          <w:sz w:val="20"/>
+          <w:highlight w:val="yellow"/>
+        </w:rPr>
+        <w:t>}}</w:t>
+      </w:r>
+      <w:r>
+        <w:rPr>
+          <w:sz w:val="20"/>
+        </w:rPr>
+        <w:t xml:space="preserve"> </w:t>
+      </w:r>
+      <w:r>
+        <w:rPr>
+          <w:sz w:val="20"/>
+        </w:rPr>
+        <w:t xml:space="preserve">14.242 millones de pesos transados </w:t>
+      </w:r>
+      <w:r>
+        <w:rPr>
+          <w:sz w:val="20"/>
+          <w:highlight w:val="yellow"/>
+        </w:rPr>
+        <w:t>(</w:t>
+      </w:r>
+      <w:r>
+        <w:rPr>
+          <w:sz w:val="20"/>
+          <w:highlight w:val="yellow"/>
+        </w:rPr>
+        <w:t>{{mtoSecRegPct</w:t>
+      </w:r>
+      <w:r>
+        <w:rPr>
+          <w:sz w:val="20"/>
+          <w:highlight w:val="yellow"/>
+        </w:rPr>
+        <w:t>4</w:t>
+      </w:r>
+      <w:r>
+        <w:rPr>
+          <w:sz w:val="20"/>
+          <w:highlight w:val="yellow"/>
+        </w:rPr>
+        <w:t>}}%</w:t>
+      </w:r>
+      <w:r>
+        <w:rPr>
+          <w:sz w:val="20"/>
+          <w:highlight w:val="yellow"/>
+        </w:rPr>
+        <w:t>).</w:t>
+      </w:r>
+      <w:r>
+        <w:rPr>
+          <w:sz w:val="20"/>
+        </w:rPr>
+        <w:t xml:space="preserve"> </w:t>
+      </w:r>
+    </w:p>
+    <w:tbl>
+      <w:tblPr>
+        <w:tblStyle w:val="Tablaconcuadrcula"/>
+        <w:tblW w:w="0" w:type="auto"/>
+        <w:tblLook w:val="04A0" w:firstRow="1" w:lastRow="0" w:firstColumn="1" w:lastColumn="0" w:noHBand="0" w:noVBand="1"/>
+      </w:tblPr>
+      <w:tblGrid>
+        <w:gridCol w:w="2942"/>
+        <w:gridCol w:w="2943"/>
+        <w:gridCol w:w="2943"/>
+      </w:tblGrid>
+      <w:tr>
+        <w:tc>
+          <w:tcPr>
+            <w:tcW w:w="2942" w:type="dxa"/>
+          </w:tcPr>
+          <w:p>
+            <w:pPr>
+              <w:pStyle w:val="NuevoEstilo"/>
+              <w:jc w:val="both"/>
+              <w:rPr>
+                <w:sz w:val="20"/>
+                <w:highlight w:val="yellow"/>
+              </w:rPr>
+            </w:pPr>
+            <w:r>
+              <w:rPr>
+                <w:sz w:val="20"/>
+                <w:highlight w:val="yellow"/>
+              </w:rPr>
+              <w:t>{{mtoSecReg1</w:t>
+            </w:r>
+            <w:r>
+              <w:rPr>
+                <w:sz w:val="20"/>
+                <w:highlight w:val="yellow"/>
+              </w:rPr>
+              <w:t>M</w:t>
+            </w:r>
+            <w:r>
+              <w:rPr>
+                <w:sz w:val="20"/>
+                <w:highlight w:val="yellow"/>
+              </w:rPr>
+              <w:t>}}</w:t>
+            </w:r>
+          </w:p>
+        </w:tc>
+        <w:tc>
+          <w:tcPr>
+            <w:tcW w:w="2943" w:type="dxa"/>
+          </w:tcPr>
+          <w:p>
+            <w:pPr>
+              <w:pStyle w:val="NuevoEstilo"/>
+              <w:jc w:val="both"/>
+              <w:rPr>
+                <w:sz w:val="20"/>
+                <w:highlight w:val="yellow"/>
+              </w:rPr>
+            </w:pPr>
+            <w:r>
+              <w:rPr>
+                <w:sz w:val="20"/>
+                <w:highlight w:val="yellow"/>
+              </w:rPr>
+              <w:t>{{mtoSecRegCLP</w:t>
+            </w:r>
+            <w:r>
+              <w:rPr>
+                <w:sz w:val="20"/>
+                <w:highlight w:val="yellow"/>
+              </w:rPr>
+              <w:t>1M</w:t>
+            </w:r>
+            <w:r>
+              <w:rPr>
+                <w:sz w:val="20"/>
+                <w:highlight w:val="yellow"/>
+              </w:rPr>
+              <w:t>}}</w:t>
+            </w:r>
+          </w:p>
+        </w:tc>
+        <w:tc>
+          <w:tcPr>
+            <w:tcW w:w="2943" w:type="dxa"/>
+          </w:tcPr>
+          <w:p>
+            <w:pPr>
+              <w:pStyle w:val="NuevoEstilo"/>
+              <w:jc w:val="both"/>
+              <w:rPr>
+                <w:sz w:val="20"/>
+                <w:highlight w:val="yellow"/>
+              </w:rPr>
+            </w:pPr>
+            <w:r>
+              <w:rPr>
+                <w:sz w:val="20"/>
+                <w:highlight w:val="yellow"/>
+              </w:rPr>
+              <w:t>{{mtoSecRegPct1</w:t>
+            </w:r>
+            <w:r>
+              <w:rPr>
+                <w:sz w:val="20"/>
+                <w:highlight w:val="yellow"/>
+              </w:rPr>
+              <w:t>M</w:t>
+            </w:r>
+            <w:r>
+              <w:rPr>
+                <w:sz w:val="20"/>
+                <w:highlight w:val="yellow"/>
+              </w:rPr>
+              <w:t>}}</w:t>
+            </w:r>
+          </w:p>
+        </w:tc>
+      </w:tr>
+      <w:tr>
+        <w:tc>
+          <w:tcPr>
+            <w:tcW w:w="2942" w:type="dxa"/>
+          </w:tcPr>
+          <w:p>
+            <w:pPr>
+              <w:pStyle w:val="NuevoEstilo"/>
+              <w:jc w:val="both"/>
+              <w:rPr>
+                <w:sz w:val="20"/>
+                <w:highlight w:val="yellow"/>
+              </w:rPr>
+            </w:pPr>
+            <w:r>
+              <w:rPr>
+                <w:sz w:val="20"/>
+                <w:highlight w:val="yellow"/>
+              </w:rPr>
+              <w:t>{{mtoSecReg</w:t>
+            </w:r>
+            <w:r>
+              <w:rPr>
+                <w:sz w:val="20"/>
+                <w:highlight w:val="yellow"/>
+              </w:rPr>
+              <w:t>2</w:t>
+            </w:r>
+            <w:r>
+              <w:rPr>
+                <w:sz w:val="20"/>
+                <w:highlight w:val="yellow"/>
+              </w:rPr>
+              <w:t>M</w:t>
+            </w:r>
+            <w:r>
+              <w:rPr>
+                <w:sz w:val="20"/>
+                <w:highlight w:val="yellow"/>
+              </w:rPr>
+              <w:t>}}</w:t>
+            </w:r>
+          </w:p>
+        </w:tc>
+        <w:tc>
+          <w:tcPr>
+            <w:tcW w:w="2943" w:type="dxa"/>
+          </w:tcPr>
+          <w:p>
+            <w:pPr>
+              <w:pStyle w:val="NuevoEstilo"/>
+              <w:jc w:val="both"/>
+              <w:rPr>
+                <w:sz w:val="20"/>
+                <w:highlight w:val="yellow"/>
+              </w:rPr>
+            </w:pPr>
+            <w:r>
+              <w:rPr>
+                <w:sz w:val="20"/>
+                <w:highlight w:val="yellow"/>
+              </w:rPr>
+              <w:t>{{mtoSecRegCLP</w:t>
+            </w:r>
+            <w:r>
+              <w:rPr>
+                <w:sz w:val="20"/>
+                <w:highlight w:val="yellow"/>
+              </w:rPr>
+              <w:t>2M</w:t>
+            </w:r>
+            <w:r>
+              <w:rPr>
+                <w:sz w:val="20"/>
+                <w:highlight w:val="yellow"/>
+              </w:rPr>
+              <w:t>}}</w:t>
+            </w:r>
+          </w:p>
+        </w:tc>
+        <w:tc>
+          <w:tcPr>
+            <w:tcW w:w="2943" w:type="dxa"/>
+          </w:tcPr>
+          <w:p>
+            <w:pPr>
+              <w:pStyle w:val="NuevoEstilo"/>
+              <w:jc w:val="both"/>
+              <w:rPr>
+                <w:sz w:val="20"/>
+                <w:highlight w:val="yellow"/>
+              </w:rPr>
+            </w:pPr>
+            <w:r>
+              <w:rPr>
+                <w:sz w:val="20"/>
+                <w:highlight w:val="yellow"/>
+              </w:rPr>
+              <w:t>{{mtoSecRegPct</w:t>
+            </w:r>
+            <w:r>
+              <w:rPr>
+                <w:sz w:val="20"/>
+                <w:highlight w:val="yellow"/>
+              </w:rPr>
+              <w:t>2M</w:t>
+            </w:r>
+            <w:r>
+              <w:rPr>
+                <w:sz w:val="20"/>
+                <w:highlight w:val="yellow"/>
+              </w:rPr>
+              <w:t>}}</w:t>
+            </w:r>
+          </w:p>
+        </w:tc>
+      </w:tr>
+      <w:tr>
+        <w:tc>
+          <w:tcPr>
+            <w:tcW w:w="2942" w:type="dxa"/>
+          </w:tcPr>
+          <w:p>
+            <w:pPr>
+              <w:pStyle w:val="NuevoEstilo"/>
+              <w:jc w:val="both"/>
+              <w:rPr>
+                <w:sz w:val="20"/>
+                <w:highlight w:val="yellow"/>
+              </w:rPr>
+            </w:pPr>
+            <w:r>
+              <w:rPr>
+                <w:sz w:val="20"/>
+                <w:highlight w:val="yellow"/>
+              </w:rPr>
+              <w:t>{{mtoSecReg</w:t>
+            </w:r>
+            <w:r>
+              <w:rPr>
+                <w:sz w:val="20"/>
+                <w:highlight w:val="yellow"/>
+              </w:rPr>
+              <w:t>3M</w:t>
+            </w:r>
+            <w:r>
+              <w:rPr>
+                <w:sz w:val="20"/>
+                <w:highlight w:val="yellow"/>
+              </w:rPr>
+              <w:t>}}</w:t>
+            </w:r>
+          </w:p>
+        </w:tc>
+        <w:tc>
+          <w:tcPr>
+            <w:tcW w:w="2943" w:type="dxa"/>
+          </w:tcPr>
+          <w:p>
+            <w:pPr>
+              <w:pStyle w:val="NuevoEstilo"/>
+              <w:jc w:val="both"/>
+              <w:rPr>
+                <w:sz w:val="20"/>
+                <w:highlight w:val="yellow"/>
+              </w:rPr>
+            </w:pPr>
+            <w:r>
+              <w:rPr>
+                <w:sz w:val="20"/>
+                <w:highlight w:val="yellow"/>
+              </w:rPr>
+              <w:t>{{mtoSecRegCLP3</w:t>
+            </w:r>
+            <w:r>
+              <w:rPr>
+                <w:sz w:val="20"/>
+                <w:highlight w:val="yellow"/>
+              </w:rPr>
+              <w:t>M</w:t>
+            </w:r>
+            <w:r>
+              <w:rPr>
+                <w:sz w:val="20"/>
+                <w:highlight w:val="yellow"/>
+              </w:rPr>
+              <w:t>}}</w:t>
+            </w:r>
+          </w:p>
+        </w:tc>
+        <w:tc>
+          <w:tcPr>
+            <w:tcW w:w="2943" w:type="dxa"/>
+          </w:tcPr>
+          <w:p>
+            <w:pPr>
+              <w:pStyle w:val="NuevoEstilo"/>
+              <w:jc w:val="both"/>
+              <w:rPr>
+                <w:sz w:val="20"/>
+                <w:highlight w:val="yellow"/>
+              </w:rPr>
+            </w:pPr>
+            <w:r>
+              <w:rPr>
+                <w:sz w:val="20"/>
+                <w:highlight w:val="yellow"/>
+              </w:rPr>
+              <w:t>{{mtoSecRegPct</w:t>
+            </w:r>
+            <w:r>
+              <w:rPr>
+                <w:sz w:val="20"/>
+                <w:highlight w:val="yellow"/>
+              </w:rPr>
+              <w:t>3M</w:t>
+            </w:r>
+            <w:r>
+              <w:rPr>
+                <w:sz w:val="20"/>
+                <w:highlight w:val="yellow"/>
+              </w:rPr>
+              <w:t>}}</w:t>
+            </w:r>
+          </w:p>
+        </w:tc>
+      </w:tr>
+      <w:tr>
+        <w:tc>
+          <w:tcPr>
+            <w:tcW w:w="2942" w:type="dxa"/>
+          </w:tcPr>
+          <w:p>
+            <w:pPr>
+              <w:pStyle w:val="NuevoEstilo"/>
+              <w:jc w:val="both"/>
+              <w:rPr>
+                <w:sz w:val="20"/>
+                <w:highlight w:val="yellow"/>
+              </w:rPr>
+            </w:pPr>
+            <w:r>
+              <w:rPr>
+                <w:sz w:val="20"/>
+                <w:highlight w:val="yellow"/>
+              </w:rPr>
+              <w:t>{{mtoSecReg</w:t>
+            </w:r>
+            <w:r>
+              <w:rPr>
+                <w:sz w:val="20"/>
+                <w:highlight w:val="yellow"/>
+              </w:rPr>
+              <w:t>4M</w:t>
+            </w:r>
+            <w:r>
+              <w:rPr>
+                <w:sz w:val="20"/>
+                <w:highlight w:val="yellow"/>
+              </w:rPr>
+              <w:t>}}</w:t>
+            </w:r>
+          </w:p>
+        </w:tc>
+        <w:tc>
+          <w:tcPr>
+            <w:tcW w:w="2943" w:type="dxa"/>
+          </w:tcPr>
+          <w:p>
+            <w:pPr>
+              <w:pStyle w:val="NuevoEstilo"/>
+              <w:jc w:val="both"/>
+              <w:rPr>
+                <w:sz w:val="20"/>
+                <w:highlight w:val="yellow"/>
+              </w:rPr>
+            </w:pPr>
+            <w:r>
+              <w:rPr>
+                <w:sz w:val="20"/>
+                <w:highlight w:val="yellow"/>
+              </w:rPr>
+              <w:t>{{mtoSecRegCLP</w:t>
+            </w:r>
+            <w:r>
+              <w:rPr>
+                <w:sz w:val="20"/>
+                <w:highlight w:val="yellow"/>
+              </w:rPr>
+              <w:t>4M</w:t>
+            </w:r>
+            <w:r>
+              <w:rPr>
+                <w:sz w:val="20"/>
+                <w:highlight w:val="yellow"/>
+              </w:rPr>
+              <w:t>}}</w:t>
+            </w:r>
+          </w:p>
+        </w:tc>
+        <w:tc>
+          <w:tcPr>
+            <w:tcW w:w="2943" w:type="dxa"/>
+          </w:tcPr>
+          <w:p>
+            <w:pPr>
+              <w:pStyle w:val="NuevoEstilo"/>
+              <w:jc w:val="both"/>
+              <w:rPr>
+                <w:sz w:val="20"/>
+              </w:rPr>
+            </w:pPr>
+            <w:r>
+              <w:rPr>
+                <w:sz w:val="20"/>
+                <w:highlight w:val="yellow"/>
+              </w:rPr>
+              <w:t>{{mtoSecRegPct</w:t>
+            </w:r>
+            <w:r>
+              <w:rPr>
+                <w:sz w:val="20"/>
+                <w:highlight w:val="yellow"/>
+              </w:rPr>
+              <w:t>4M</w:t>
+            </w:r>
+            <w:r>
+              <w:rPr>
+                <w:sz w:val="20"/>
+                <w:highlight w:val="yellow"/>
+              </w:rPr>
+              <w:t>}}</w:t>
+            </w:r>
+          </w:p>
+        </w:tc>
+      </w:tr>
+    </w:tbl>
+    <w:p>
+      <w:pPr>
+        <w:pStyle w:val="NuevoEstilo"/>
         <w:jc w:val="both"/>
         <w:rPr>
-          <w:rFonts w:eastAsiaTheme="minorHAnsi" w:cstheme="minorHAnsi"/>
-          <w:b/>
-          <w:bCs/>
-          <w:color w:val="auto"/>
-          <w:spacing w:val="0"/>
-          <w:sz w:val="24"/>
-          <w:szCs w:val="24"/>
-        </w:rPr>
-      </w:pPr>
-      <w:r>
-        <w:rPr>
-          <w:rFonts w:eastAsiaTheme="minorHAnsi" w:cstheme="minorHAnsi"/>
-          <w:b/>
-          <w:bCs/>
-          <w:color w:val="auto"/>
-          <w:spacing w:val="0"/>
-          <w:sz w:val="24"/>
-          <w:szCs w:val="24"/>
-        </w:rPr>
-        <w:t>El sector líder en {{</w:t>
+          <w:sz w:val="20"/>
+        </w:rPr>
+      </w:pPr>
+    </w:p>
+    <w:p>
+      <w:pPr>
+        <w:pStyle w:val="NuevoEstilo"/>
+        <w:rPr>
+          <w:sz w:val="20"/>
+        </w:rPr>
+      </w:pPr>
+      <w:r>
+        <w:rPr>
+          <w:sz w:val="20"/>
+        </w:rPr>
+        <w:t xml:space="preserve"> </w:t>
+      </w:r>
+    </w:p>
+    <w:p>
+      <w:pPr>
+        <w:pStyle w:val="NuevoEstilo"/>
+        <w:rPr>
+          <w:sz w:val="20"/>
+        </w:rPr>
+      </w:pPr>
+      <w:r>
+        <w:rPr>
+          <w:sz w:val="20"/>
+        </w:rPr>
+        <w:t>{{</w:t>
+      </w:r>
+      <w:r>
+        <w:rPr>
+          <w:sz w:val="20"/>
+        </w:rPr>
+        <w:t>mtoSecRegGrf}}</w:t>
+      </w:r>
+    </w:p>
+    <w:p>
+      <w:pPr>
+        <w:pStyle w:val="NuevoEstilo"/>
+        <w:rPr>
+          <w:sz w:val="20"/>
+        </w:rPr>
+      </w:pPr>
+    </w:p>
+    <w:p>
+      <w:pPr>
+        <w:pStyle w:val="NuevoEstilo"/>
+        <w:jc w:val="both"/>
+      </w:pPr>
+      <w:r>
+        <w:rPr>
+          <w:sz w:val="20"/>
+        </w:rPr>
+        <w:t xml:space="preserve">En la región de Los Ríos se generaron oportunidades por la modalidad Compra Ágil -que permite mayor participación de las </w:t>
       </w:r>
       <w:proofErr w:type="spellStart"/>
       <w:r>
         <w:rPr>
-          <w:rFonts w:eastAsiaTheme="minorHAnsi" w:cstheme="minorHAnsi"/>
-          <w:b/>
-          <w:bCs/>
-          <w:color w:val="auto"/>
-          <w:spacing w:val="0"/>
-          <w:sz w:val="24"/>
-          <w:szCs w:val="24"/>
-        </w:rPr>
-        <w:t>nomCt</w:t>
+          <w:sz w:val="20"/>
+        </w:rPr>
+        <w:t>Mipymes</w:t>
       </w:r>
       <w:proofErr w:type="spellEnd"/>
       <w:r>
         <w:rPr>
-          <w:rFonts w:eastAsiaTheme="minorHAnsi" w:cstheme="minorHAnsi"/>
-          <w:b/>
-          <w:bCs/>
-          <w:color w:val="auto"/>
-          <w:spacing w:val="0"/>
-          <w:sz w:val="24"/>
-          <w:szCs w:val="24"/>
-        </w:rPr>
-        <w:t xml:space="preserve">}} </w:t>
-      </w:r>
-      <w:r>
-        <w:rPr>
-          <w:rFonts w:eastAsiaTheme="minorHAnsi" w:cstheme="minorHAnsi"/>
-          <w:b/>
-          <w:bCs/>
-          <w:color w:val="auto"/>
-          <w:spacing w:val="0"/>
-          <w:sz w:val="24"/>
-          <w:szCs w:val="24"/>
-        </w:rPr>
-        <w:t>el {{ano}} fue {{</w:t>
-      </w:r>
-      <w:bookmarkStart w:id="0" w:name="_Hlk152321586"/>
-      <w:r>
-        <w:rPr>
-          <w:rFonts w:eastAsiaTheme="minorHAnsi" w:cstheme="minorHAnsi"/>
-          <w:b/>
-          <w:bCs/>
-          <w:color w:val="auto"/>
-          <w:spacing w:val="0"/>
-          <w:sz w:val="24"/>
-          <w:szCs w:val="24"/>
-        </w:rPr>
-        <w:t>mtoSecReg1</w:t>
-      </w:r>
-      <w:bookmarkEnd w:id="0"/>
-      <w:r>
-        <w:rPr>
-          <w:rFonts w:eastAsiaTheme="minorHAnsi" w:cstheme="minorHAnsi"/>
-          <w:b/>
-          <w:bCs/>
-          <w:color w:val="auto"/>
-          <w:spacing w:val="0"/>
-          <w:sz w:val="24"/>
-          <w:szCs w:val="24"/>
-        </w:rPr>
-        <w:t>}}</w:t>
-      </w:r>
-      <w:r>
-        <w:rPr>
-          <w:rFonts w:eastAsiaTheme="minorHAnsi" w:cstheme="minorHAnsi"/>
-          <w:b/>
-          <w:bCs/>
-          <w:color w:val="auto"/>
-          <w:spacing w:val="0"/>
-          <w:sz w:val="24"/>
-          <w:szCs w:val="24"/>
-        </w:rPr>
-        <w:t>.</w:t>
-      </w:r>
-    </w:p>
-    <w:p>
-      <w:pPr>
-        <w:jc w:val="both"/>
-        <w:rPr>
-          <w:rFonts w:asciiTheme="minorHAnsi" w:hAnsiTheme="minorHAnsi" w:cstheme="minorHAnsi"/>
-        </w:rPr>
-      </w:pPr>
-      <w:r>
-        <w:rPr>
-          <w:rFonts w:asciiTheme="minorHAnsi" w:hAnsiTheme="minorHAnsi" w:cstheme="minorHAnsi"/>
-        </w:rPr>
-        <w:t xml:space="preserve">En </w:t>
-      </w:r>
-      <w:r>
-        <w:rPr>
-          <w:rFonts w:asciiTheme="minorHAnsi" w:hAnsiTheme="minorHAnsi" w:cstheme="minorHAnsi"/>
-        </w:rPr>
-        <w:t>{{</w:t>
-      </w:r>
-      <w:proofErr w:type="spellStart"/>
-      <w:r>
-        <w:rPr>
-          <w:rFonts w:asciiTheme="minorHAnsi" w:hAnsiTheme="minorHAnsi" w:cstheme="minorHAnsi"/>
-        </w:rPr>
-        <w:t>nom</w:t>
-      </w:r>
-      <w:proofErr w:type="spellEnd"/>
-      <w:r>
-        <w:rPr>
-          <w:rFonts w:asciiTheme="minorHAnsi" w:hAnsiTheme="minorHAnsi" w:cstheme="minorHAnsi"/>
-        </w:rPr>
-        <w:t xml:space="preserve">}} los sectores que más tranzaron este {{ano}} fueron </w:t>
-      </w:r>
-      <w:r>
-        <w:rPr>
-          <w:rFonts w:asciiTheme="minorHAnsi" w:hAnsiTheme="minorHAnsi" w:cstheme="minorHAnsi"/>
-        </w:rPr>
-        <w:t>{{</w:t>
-      </w:r>
-      <w:r>
-        <w:rPr>
-          <w:rFonts w:asciiTheme="minorHAnsi" w:hAnsiTheme="minorHAnsi" w:cstheme="minorHAnsi"/>
-        </w:rPr>
-        <w:t>mtoSecReg1</w:t>
-      </w:r>
-      <w:r>
-        <w:rPr>
-          <w:rFonts w:asciiTheme="minorHAnsi" w:hAnsiTheme="minorHAnsi" w:cstheme="minorHAnsi"/>
-        </w:rPr>
-        <w:t xml:space="preserve">}}, con </w:t>
-      </w:r>
-      <w:r>
-        <w:rPr>
-          <w:rFonts w:asciiTheme="minorHAnsi" w:hAnsiTheme="minorHAnsi" w:cstheme="minorHAnsi"/>
-        </w:rPr>
-        <w:t>{{</w:t>
-      </w:r>
-      <w:r>
-        <w:rPr>
-          <w:rFonts w:asciiTheme="minorHAnsi" w:hAnsiTheme="minorHAnsi" w:cstheme="minorHAnsi"/>
-        </w:rPr>
-        <w:t>mtoSecRegCLP1}} que com</w:t>
-      </w:r>
-      <w:r>
-        <w:rPr>
-          <w:rFonts w:asciiTheme="minorHAnsi" w:hAnsiTheme="minorHAnsi" w:cstheme="minorHAnsi"/>
-        </w:rPr>
-        <w:t>prende el {{mtoSecRegPct1}} del total en compras en</w:t>
-      </w:r>
-      <w:r>
-        <w:rPr>
-          <w:rFonts w:asciiTheme="minorHAnsi" w:hAnsiTheme="minorHAnsi" w:cstheme="minorHAnsi"/>
-        </w:rPr>
-        <w:t xml:space="preserve"> la región.</w:t>
-      </w:r>
-    </w:p>
-    <w:p>
-      <w:pPr>
-        <w:jc w:val="both"/>
-        <w:rPr>
-          <w:rFonts w:asciiTheme="minorHAnsi" w:hAnsiTheme="minorHAnsi" w:cstheme="minorHAnsi"/>
-        </w:rPr>
-      </w:pPr>
-    </w:p>
-    <w:p>
-      <w:pPr>
-        <w:jc w:val="both"/>
-        <w:rPr>
-          <w:rFonts w:asciiTheme="minorHAnsi" w:hAnsiTheme="minorHAnsi" w:cstheme="minorHAnsi"/>
-        </w:rPr>
-      </w:pPr>
-      <w:r>
-        <w:rPr>
-          <w:rFonts w:asciiTheme="minorHAnsi" w:hAnsiTheme="minorHAnsi" w:cstheme="minorHAnsi"/>
-        </w:rPr>
-        <w:t>{{</w:t>
-      </w:r>
-      <w:r>
-        <w:rPr>
-          <w:rFonts w:asciiTheme="minorHAnsi" w:hAnsiTheme="minorHAnsi" w:cstheme="minorHAnsi"/>
-        </w:rPr>
-        <w:t>mtoSecReg1</w:t>
-      </w:r>
-      <w:r>
-        <w:rPr>
-          <w:rFonts w:asciiTheme="minorHAnsi" w:hAnsiTheme="minorHAnsi" w:cstheme="minorHAnsi"/>
-        </w:rPr>
-        <w:t>}}</w:t>
-      </w:r>
-      <w:r>
-        <w:rPr>
-          <w:rFonts w:asciiTheme="minorHAnsi" w:hAnsiTheme="minorHAnsi" w:cstheme="minorHAnsi"/>
-        </w:rPr>
-        <w:tab/>
-      </w:r>
-    </w:p>
-    <w:p>
-      <w:pPr>
-        <w:jc w:val="both"/>
-        <w:rPr>
-          <w:rFonts w:asciiTheme="minorHAnsi" w:hAnsiTheme="minorHAnsi" w:cstheme="minorHAnsi"/>
-        </w:rPr>
-      </w:pPr>
-      <w:r>
-        <w:rPr>
-          <w:rFonts w:asciiTheme="minorHAnsi" w:hAnsiTheme="minorHAnsi" w:cstheme="minorHAnsi"/>
-        </w:rPr>
-        <w:t>{{mtoSecRegCLP1}}</w:t>
-      </w:r>
-    </w:p>
-    <w:p>
-      <w:pPr>
-        <w:jc w:val="both"/>
-        <w:rPr>
-          <w:rFonts w:asciiTheme="minorHAnsi" w:hAnsiTheme="minorHAnsi" w:cstheme="minorHAnsi"/>
-        </w:rPr>
-      </w:pPr>
-      <w:r>
-        <w:rPr>
-          <w:rFonts w:asciiTheme="minorHAnsi" w:hAnsiTheme="minorHAnsi" w:cstheme="minorHAnsi"/>
-        </w:rPr>
-        <w:t>{</w:t>
-      </w:r>
-      <w:r>
-        <w:rPr>
-          <w:rFonts w:asciiTheme="minorHAnsi" w:hAnsiTheme="minorHAnsi" w:cstheme="minorHAnsi"/>
-        </w:rPr>
-        <w:t>{mtoSecRegPct1}}</w:t>
-      </w:r>
-    </w:p>
-    <w:p>
-      <w:pPr>
-        <w:jc w:val="both"/>
-        <w:rPr>
-          <w:rFonts w:asciiTheme="minorHAnsi" w:hAnsiTheme="minorHAnsi" w:cstheme="minorHAnsi"/>
-        </w:rPr>
-      </w:pPr>
-    </w:p>
-    <w:p>
-      <w:pPr>
-        <w:jc w:val="both"/>
-        <w:rPr>
-          <w:rFonts w:asciiTheme="minorHAnsi" w:hAnsiTheme="minorHAnsi" w:cstheme="minorHAnsi"/>
-        </w:rPr>
-      </w:pPr>
-      <w:r>
-        <w:rPr>
-          <w:rFonts w:asciiTheme="minorHAnsi" w:hAnsiTheme="minorHAnsi" w:cstheme="minorHAnsi"/>
-        </w:rPr>
-        <w:t>{{</w:t>
-      </w:r>
-      <w:r>
-        <w:rPr>
-          <w:rFonts w:asciiTheme="minorHAnsi" w:hAnsiTheme="minorHAnsi" w:cstheme="minorHAnsi"/>
-        </w:rPr>
-        <w:t>mtoSecReg</w:t>
-      </w:r>
-      <w:r>
-        <w:rPr>
-          <w:rFonts w:asciiTheme="minorHAnsi" w:hAnsiTheme="minorHAnsi" w:cstheme="minorHAnsi"/>
-        </w:rPr>
-        <w:t>2}}</w:t>
-      </w:r>
-      <w:r>
-        <w:rPr>
-          <w:rFonts w:asciiTheme="minorHAnsi" w:hAnsiTheme="minorHAnsi" w:cstheme="minorHAnsi"/>
-        </w:rPr>
-        <w:tab/>
-      </w:r>
-    </w:p>
-    <w:p>
-      <w:pPr>
-        <w:jc w:val="both"/>
-        <w:rPr>
-          <w:rFonts w:asciiTheme="minorHAnsi" w:hAnsiTheme="minorHAnsi" w:cstheme="minorHAnsi"/>
-        </w:rPr>
-      </w:pPr>
-      <w:r>
-        <w:rPr>
-          <w:rFonts w:asciiTheme="minorHAnsi" w:hAnsiTheme="minorHAnsi" w:cstheme="minorHAnsi"/>
-        </w:rPr>
-        <w:t>{{mtoSecRegCLP2}}</w:t>
-      </w:r>
-      <w:r>
-        <w:rPr>
-          <w:rFonts w:asciiTheme="minorHAnsi" w:hAnsiTheme="minorHAnsi" w:cstheme="minorHAnsi"/>
-        </w:rPr>
-        <w:tab/>
-      </w:r>
-    </w:p>
-    <w:p>
-      <w:pPr>
-        <w:jc w:val="both"/>
-        <w:rPr>
-          <w:rFonts w:asciiTheme="minorHAnsi" w:hAnsiTheme="minorHAnsi" w:cstheme="minorHAnsi"/>
-        </w:rPr>
-      </w:pPr>
-      <w:r>
-        <w:rPr>
-          <w:rFonts w:asciiTheme="minorHAnsi" w:hAnsiTheme="minorHAnsi" w:cstheme="minorHAnsi"/>
-        </w:rPr>
-        <w:t>{{mtoSecRegPct2}}</w:t>
-      </w:r>
-    </w:p>
-    <w:p>
-      <w:pPr>
-        <w:jc w:val="both"/>
-        <w:rPr>
-          <w:rFonts w:asciiTheme="minorHAnsi" w:hAnsiTheme="minorHAnsi" w:cstheme="minorHAnsi"/>
-        </w:rPr>
-      </w:pPr>
-    </w:p>
-    <w:p>
-      <w:pPr>
-        <w:jc w:val="both"/>
-        <w:rPr>
-          <w:rFonts w:asciiTheme="minorHAnsi" w:hAnsiTheme="minorHAnsi" w:cstheme="minorHAnsi"/>
-        </w:rPr>
-      </w:pPr>
-      <w:r>
-        <w:rPr>
-          <w:rFonts w:asciiTheme="minorHAnsi" w:hAnsiTheme="minorHAnsi" w:cstheme="minorHAnsi"/>
-        </w:rPr>
-        <w:t>{{</w:t>
-      </w:r>
-      <w:r>
-        <w:rPr>
-          <w:rFonts w:asciiTheme="minorHAnsi" w:hAnsiTheme="minorHAnsi" w:cstheme="minorHAnsi"/>
-        </w:rPr>
-        <w:t>mtoSecReg</w:t>
-      </w:r>
-      <w:r>
-        <w:rPr>
-          <w:rFonts w:asciiTheme="minorHAnsi" w:hAnsiTheme="minorHAnsi" w:cstheme="minorHAnsi"/>
-        </w:rPr>
-        <w:t>3}}</w:t>
-      </w:r>
-      <w:r>
-        <w:rPr>
-          <w:rFonts w:asciiTheme="minorHAnsi" w:hAnsiTheme="minorHAnsi" w:cstheme="minorHAnsi"/>
-        </w:rPr>
-        <w:tab/>
-      </w:r>
-    </w:p>
-    <w:p>
-      <w:pPr>
-        <w:jc w:val="both"/>
-        <w:rPr>
-          <w:rFonts w:asciiTheme="minorHAnsi" w:hAnsiTheme="minorHAnsi" w:cstheme="minorHAnsi"/>
-        </w:rPr>
-      </w:pPr>
-      <w:r>
-        <w:rPr>
-          <w:rFonts w:asciiTheme="minorHAnsi" w:hAnsiTheme="minorHAnsi" w:cstheme="minorHAnsi"/>
-        </w:rPr>
-        <w:t>{{mtoSecRegCLP3}}</w:t>
-      </w:r>
-    </w:p>
-    <w:p>
-      <w:pPr>
-        <w:jc w:val="both"/>
-        <w:rPr>
-          <w:rFonts w:asciiTheme="minorHAnsi" w:hAnsiTheme="minorHAnsi" w:cstheme="minorHAnsi"/>
-        </w:rPr>
-      </w:pPr>
-      <w:r>
-        <w:rPr>
-          <w:rFonts w:asciiTheme="minorHAnsi" w:hAnsiTheme="minorHAnsi" w:cstheme="minorHAnsi"/>
-        </w:rPr>
-        <w:t>{{mtoSecRegPct3}}</w:t>
-      </w:r>
-    </w:p>
-    <w:p>
-      <w:pPr>
-        <w:jc w:val="both"/>
-        <w:rPr>
-          <w:rFonts w:asciiTheme="minorHAnsi" w:hAnsiTheme="minorHAnsi" w:cstheme="minorHAnsi"/>
-        </w:rPr>
-      </w:pPr>
-    </w:p>
-    <w:p>
-      <w:pPr>
-        <w:jc w:val="both"/>
-        <w:rPr>
-          <w:rFonts w:asciiTheme="minorHAnsi" w:hAnsiTheme="minorHAnsi" w:cstheme="minorHAnsi"/>
-        </w:rPr>
-      </w:pPr>
-      <w:r>
-        <w:rPr>
-          <w:rFonts w:asciiTheme="minorHAnsi" w:hAnsiTheme="minorHAnsi" w:cstheme="minorHAnsi"/>
-        </w:rPr>
-        <w:t>{{</w:t>
-      </w:r>
-      <w:r>
-        <w:rPr>
-          <w:rFonts w:asciiTheme="minorHAnsi" w:hAnsiTheme="minorHAnsi" w:cstheme="minorHAnsi"/>
-        </w:rPr>
-        <w:t>mtoSecReg</w:t>
-      </w:r>
-      <w:r>
-        <w:rPr>
-          <w:rFonts w:asciiTheme="minorHAnsi" w:hAnsiTheme="minorHAnsi" w:cstheme="minorHAnsi"/>
-        </w:rPr>
-        <w:t>4}}</w:t>
-      </w:r>
-      <w:r>
-        <w:rPr>
-          <w:rFonts w:asciiTheme="minorHAnsi" w:hAnsiTheme="minorHAnsi" w:cstheme="minorHAnsi"/>
-        </w:rPr>
-        <w:tab/>
-      </w:r>
-    </w:p>
-    <w:p>
-      <w:pPr>
-        <w:jc w:val="both"/>
-        <w:rPr>
-          <w:rFonts w:asciiTheme="minorHAnsi" w:hAnsiTheme="minorHAnsi" w:cstheme="minorHAnsi"/>
-        </w:rPr>
-      </w:pPr>
-      <w:r>
-        <w:rPr>
-          <w:rFonts w:asciiTheme="minorHAnsi" w:hAnsiTheme="minorHAnsi" w:cstheme="minorHAnsi"/>
-        </w:rPr>
-        <w:t>{{mtoSecRegCLP4}}</w:t>
-      </w:r>
-    </w:p>
-    <w:p>
-      <w:pPr>
-        <w:jc w:val="both"/>
-        <w:rPr>
-          <w:rFonts w:asciiTheme="minorHAnsi" w:hAnsiTheme="minorHAnsi" w:cstheme="minorHAnsi"/>
-        </w:rPr>
-      </w:pPr>
-      <w:r>
-        <w:rPr>
-          <w:rFonts w:asciiTheme="minorHAnsi" w:hAnsiTheme="minorHAnsi" w:cstheme="minorHAnsi"/>
-        </w:rPr>
-        <w:t>{{mtoSecRegPct4}}</w:t>
-      </w:r>
-    </w:p>
-    <w:p>
-      <w:pPr>
-        <w:jc w:val="both"/>
-        <w:rPr>
-          <w:rFonts w:asciiTheme="minorHAnsi" w:hAnsiTheme="minorHAnsi" w:cstheme="minorHAnsi"/>
-        </w:rPr>
-      </w:pPr>
-    </w:p>
-    <w:p>
-      <w:pPr>
-        <w:jc w:val="both"/>
-        <w:rPr>
-          <w:rFonts w:asciiTheme="minorHAnsi" w:hAnsiTheme="minorHAnsi" w:cstheme="minorHAnsi"/>
-        </w:rPr>
-      </w:pPr>
-      <w:r>
-        <w:rPr>
-          <w:rFonts w:asciiTheme="minorHAnsi" w:hAnsiTheme="minorHAnsi" w:cstheme="minorHAnsi"/>
-        </w:rPr>
-        <w:t>{{</w:t>
-      </w:r>
-      <w:proofErr w:type="spellStart"/>
-      <w:r>
-        <w:rPr>
-          <w:rFonts w:asciiTheme="minorHAnsi" w:hAnsiTheme="minorHAnsi" w:cstheme="minorHAnsi"/>
-        </w:rPr>
-        <w:t>mtoSecRegGrf</w:t>
-      </w:r>
-      <w:proofErr w:type="spellEnd"/>
-      <w:r>
-        <w:rPr>
-          <w:rFonts w:asciiTheme="minorHAnsi" w:hAnsiTheme="minorHAnsi" w:cstheme="minorHAnsi"/>
-        </w:rPr>
-        <w:t>}}</w:t>
+          <w:sz w:val="20"/>
+        </w:rPr>
+        <w:t xml:space="preserve"> en compras de menores montos (igual o menor a 30 UTM)- por $11.587 millones, las que se tradujeron en 15.961 órdenes de compra emitidas por los organismos públicos de la región. Se observó un crecimiento de 38% (variación nominal) entre el 2022 y el 2023 en los montos transados en la Compra Ágil en la región, con una diferencia de 2.611 en órdenes de compra el 2023 si se compara con el 2022.</w:t>
+      </w:r>
+    </w:p>
+    <w:p>
+      <w:pPr>
+        <w:pStyle w:val="NuevoEstilo"/>
+      </w:pPr>
+      <w:r>
+        <w:t xml:space="preserve"> </w:t>
       </w:r>
     </w:p>
     <w:sectPr>
@@ -972,9 +2670,9 @@
 <file path=word/numbering.xml><?xml version="1.0" encoding="utf-8"?>
 <w:numbering xmlns:wpc="http://schemas.microsoft.com/office/word/2010/wordprocessingCanvas" xmlns:cx="http://schemas.microsoft.com/office/drawing/2014/chartex" xmlns:cx1="http://schemas.microsoft.com/office/drawing/2015/9/8/chartex" xmlns:cx2="http://schemas.microsoft.com/office/drawing/2015/10/21/chartex" xmlns:cx3="http://schemas.microsoft.com/office/drawing/2016/5/9/chartex" xmlns:cx4="http://schemas.microsoft.com/office/drawing/2016/5/10/chartex" xmlns:cx5="http://schemas.microsoft.com/office/drawing/2016/5/11/chartex" xmlns:cx6="http://schemas.microsoft.com/office/drawing/2016/5/12/chartex" xmlns:cx7="http://schemas.microsoft.com/office/drawing/2016/5/13/chartex" xmlns:cx8="http://schemas.microsoft.com/office/drawing/2016/5/14/chartex" xmlns:mc="http://schemas.openxmlformats.org/markup-compatibility/2006" xmlns:aink="http://schemas.microsoft.com/office/drawing/2016/ink" xmlns:am3d="http://schemas.microsoft.com/office/drawing/2017/model3d" xmlns:o="urn:schemas-microsoft-com:office:office" xmlns:oel="http://schemas.microsoft.com/office/2019/extlst" xmlns:r="http://schemas.openxmlformats.org/officeDocument/2006/relationships" xmlns:m="http://schemas.openxmlformats.org/officeDocument/2006/math" xmlns:v="urn:schemas-microsoft-com:vml" xmlns:wp14="http://schemas.microsoft.com/office/word/2010/wordprocessingDrawing" xmlns:wp="http://schemas.openxmlformats.org/drawingml/2006/wordprocessingDrawing" xmlns:w10="urn:schemas-microsoft-com:office:word" xmlns:w="http://schemas.openxmlformats.org/wordprocessingml/2006/main" xmlns:w14="http://schemas.microsoft.com/office/word/2010/wordml" xmlns:w15="http://schemas.microsoft.com/office/word/2012/wordml" xmlns:w16cex="http://schemas.microsoft.com/office/word/2018/wordml/cex" xmlns:w16cid="http://schemas.microsoft.com/office/word/2016/wordml/cid" xmlns:w16="http://schemas.microsoft.com/office/word/2018/wordml" xmlns:w16sdtdh="http://schemas.microsoft.com/office/word/2020/wordml/sdtdatahash" xmlns:w16se="http://schemas.microsoft.com/office/word/2015/wordml/symex" xmlns:wpg="http://schemas.microsoft.com/office/word/2010/wordprocessingGroup" xmlns:wpi="http://schemas.microsoft.com/office/word/2010/wordprocessingInk" xmlns:wne="http://schemas.microsoft.com/office/word/2006/wordml" xmlns:wps="http://schemas.microsoft.com/office/word/2010/wordprocessingShape" mc:Ignorable="w14 w15 w16se w16cid w16 w16cex w16sdtdh wp14">
   <w:abstractNum w:abstractNumId="0" w15:restartNumberingAfterBreak="0">
-    <w:nsid w:val="15AB6661"/>
+    <w:nsid w:val="2D5E1A79"/>
     <w:multiLevelType w:val="hybridMultilevel"/>
-    <w:tmpl w:val="B6B81FA8"/>
+    <w:tmpl w:val="989655D0"/>
     <w:lvl w:ilvl="0" w:tplc="340A0001">
       <w:start w:val="1"/>
       <w:numFmt w:val="bullet"/>
@@ -1084,123 +2782,7 @@
       </w:rPr>
     </w:lvl>
   </w:abstractNum>
-  <w:abstractNum w:abstractNumId="1" w15:restartNumberingAfterBreak="0">
-    <w:nsid w:val="2D5E1A79"/>
-    <w:multiLevelType w:val="hybridMultilevel"/>
-    <w:tmpl w:val="989655D0"/>
-    <w:lvl w:ilvl="0" w:tplc="340A0001">
-      <w:start w:val="1"/>
-      <w:numFmt w:val="bullet"/>
-      <w:lvlText w:val=""/>
-      <w:lvlJc w:val="left"/>
-      <w:pPr>
-        <w:ind w:left="720" w:hanging="360"/>
-      </w:pPr>
-      <w:rPr>
-        <w:rFonts w:ascii="Symbol" w:hAnsi="Symbol" w:hint="default"/>
-      </w:rPr>
-    </w:lvl>
-    <w:lvl w:ilvl="1" w:tplc="340A0003" w:tentative="1">
-      <w:start w:val="1"/>
-      <w:numFmt w:val="bullet"/>
-      <w:lvlText w:val="o"/>
-      <w:lvlJc w:val="left"/>
-      <w:pPr>
-        <w:ind w:left="1440" w:hanging="360"/>
-      </w:pPr>
-      <w:rPr>
-        <w:rFonts w:ascii="Courier New" w:hAnsi="Courier New" w:cs="Courier New" w:hint="default"/>
-      </w:rPr>
-    </w:lvl>
-    <w:lvl w:ilvl="2" w:tplc="340A0005" w:tentative="1">
-      <w:start w:val="1"/>
-      <w:numFmt w:val="bullet"/>
-      <w:lvlText w:val=""/>
-      <w:lvlJc w:val="left"/>
-      <w:pPr>
-        <w:ind w:left="2160" w:hanging="360"/>
-      </w:pPr>
-      <w:rPr>
-        <w:rFonts w:ascii="Wingdings" w:hAnsi="Wingdings" w:hint="default"/>
-      </w:rPr>
-    </w:lvl>
-    <w:lvl w:ilvl="3" w:tplc="340A0001" w:tentative="1">
-      <w:start w:val="1"/>
-      <w:numFmt w:val="bullet"/>
-      <w:lvlText w:val=""/>
-      <w:lvlJc w:val="left"/>
-      <w:pPr>
-        <w:ind w:left="2880" w:hanging="360"/>
-      </w:pPr>
-      <w:rPr>
-        <w:rFonts w:ascii="Symbol" w:hAnsi="Symbol" w:hint="default"/>
-      </w:rPr>
-    </w:lvl>
-    <w:lvl w:ilvl="4" w:tplc="340A0003" w:tentative="1">
-      <w:start w:val="1"/>
-      <w:numFmt w:val="bullet"/>
-      <w:lvlText w:val="o"/>
-      <w:lvlJc w:val="left"/>
-      <w:pPr>
-        <w:ind w:left="3600" w:hanging="360"/>
-      </w:pPr>
-      <w:rPr>
-        <w:rFonts w:ascii="Courier New" w:hAnsi="Courier New" w:cs="Courier New" w:hint="default"/>
-      </w:rPr>
-    </w:lvl>
-    <w:lvl w:ilvl="5" w:tplc="340A0005" w:tentative="1">
-      <w:start w:val="1"/>
-      <w:numFmt w:val="bullet"/>
-      <w:lvlText w:val=""/>
-      <w:lvlJc w:val="left"/>
-      <w:pPr>
-        <w:ind w:left="4320" w:hanging="360"/>
-      </w:pPr>
-      <w:rPr>
-        <w:rFonts w:ascii="Wingdings" w:hAnsi="Wingdings" w:hint="default"/>
-      </w:rPr>
-    </w:lvl>
-    <w:lvl w:ilvl="6" w:tplc="340A0001" w:tentative="1">
-      <w:start w:val="1"/>
-      <w:numFmt w:val="bullet"/>
-      <w:lvlText w:val=""/>
-      <w:lvlJc w:val="left"/>
-      <w:pPr>
-        <w:ind w:left="5040" w:hanging="360"/>
-      </w:pPr>
-      <w:rPr>
-        <w:rFonts w:ascii="Symbol" w:hAnsi="Symbol" w:hint="default"/>
-      </w:rPr>
-    </w:lvl>
-    <w:lvl w:ilvl="7" w:tplc="340A0003" w:tentative="1">
-      <w:start w:val="1"/>
-      <w:numFmt w:val="bullet"/>
-      <w:lvlText w:val="o"/>
-      <w:lvlJc w:val="left"/>
-      <w:pPr>
-        <w:ind w:left="5760" w:hanging="360"/>
-      </w:pPr>
-      <w:rPr>
-        <w:rFonts w:ascii="Courier New" w:hAnsi="Courier New" w:cs="Courier New" w:hint="default"/>
-      </w:rPr>
-    </w:lvl>
-    <w:lvl w:ilvl="8" w:tplc="340A0005" w:tentative="1">
-      <w:start w:val="1"/>
-      <w:numFmt w:val="bullet"/>
-      <w:lvlText w:val=""/>
-      <w:lvlJc w:val="left"/>
-      <w:pPr>
-        <w:ind w:left="6480" w:hanging="360"/>
-      </w:pPr>
-      <w:rPr>
-        <w:rFonts w:ascii="Wingdings" w:hAnsi="Wingdings" w:hint="default"/>
-      </w:rPr>
-    </w:lvl>
-  </w:abstractNum>
   <w:num w:numId="1" w16cid:durableId="2034063966">
-    <w:abstractNumId w:val="1"/>
-  </w:num>
-  <w:num w:numId="2" w16cid:durableId="1677687269">
     <w:abstractNumId w:val="0"/>
   </w:num>
 </w:numbering>
@@ -1641,6 +3223,7 @@
     <w:next w:val="Normal"/>
     <w:link w:val="Ttulo2Car"/>
     <w:uiPriority w:val="9"/>
+    <w:semiHidden/>
     <w:unhideWhenUsed/>
     <w:qFormat/>
     <w:rsid w:val="00C8761F"/>
@@ -2078,6 +3661,7 @@
     <w:basedOn w:val="Fuentedeprrafopredeter"/>
     <w:link w:val="Ttulo2"/>
     <w:uiPriority w:val="9"/>
+    <w:semiHidden/>
     <w:rsid w:val="00C8761F"/>
     <w:rPr>
       <w:rFonts w:asciiTheme="majorHAnsi" w:eastAsiaTheme="majorEastAsia" w:hAnsiTheme="majorHAnsi" w:cstheme="majorBidi"/>
@@ -2481,36 +4065,10 @@
       </w:tcPr>
     </w:tblStylePr>
   </w:style>
-  <w:style w:type="paragraph" w:styleId="Subttulo">
-    <w:name w:val="Subtitle"/>
-    <w:basedOn w:val="Normal"/>
-    <w:next w:val="Normal"/>
-    <w:link w:val="SubttuloCar"/>
-    <w:uiPriority w:val="11"/>
-    <w:qFormat/>
-    <w:rsid w:val="001640FA"/>
-    <w:pPr>
-      <w:numPr>
-        <w:ilvl w:val="1"/>
-      </w:numPr>
-      <w:spacing w:after="160"/>
-    </w:pPr>
+  <w:style w:type="paragraph" w:customStyle="1" w:styleId="NuevoEstilo">
+    <w:name w:val="NuevoEstilo"/>
     <w:rPr>
-      <w:rFonts w:asciiTheme="minorHAnsi" w:eastAsiaTheme="minorEastAsia" w:hAnsiTheme="minorHAnsi" w:cstheme="minorBidi"/>
-      <w:color w:val="5A5A5A" w:themeColor="text1" w:themeTint="A5"/>
-      <w:spacing w:val="15"/>
-    </w:rPr>
-  </w:style>
-  <w:style w:type="character" w:customStyle="1" w:styleId="SubttuloCar">
-    <w:name w:val="Subtítulo Car"/>
-    <w:basedOn w:val="Fuentedeprrafopredeter"/>
-    <w:link w:val="Subttulo"/>
-    <w:uiPriority w:val="11"/>
-    <w:rsid w:val="001640FA"/>
-    <w:rPr>
-      <w:rFonts w:eastAsiaTheme="minorEastAsia"/>
-      <w:color w:val="5A5A5A" w:themeColor="text1" w:themeTint="A5"/>
-      <w:spacing w:val="15"/>
+      <w:rFonts w:ascii="Verdana" w:hAnsi="Verdana"/>
     </w:rPr>
   </w:style>
 </w:styles>

</xml_diff>

<commit_message>
9 qrys en qry; 2 fnc de dicc y fnc rgnes en main
</commit_message>
<xml_diff>
--- a/docxtpl.docx
+++ b/docxtpl.docx
@@ -80,20 +80,169 @@
           <w:b/>
           <w:sz w:val="20"/>
         </w:rPr>
-        <w:t xml:space="preserve">• Los funcionarios y proveedores de la región conocieron las nuevas exigencias en materia de probidad y </w:t>
-      </w:r>
+        <w:t>• Los funcionarios y proveedores de la región conocieron las nuevas exigencias en materia de probidad y transparencia que entran a regir de inmediato apenas se publique la ley de compras públicas, que se encuentra en último trámite en el Tribunal Constitucional.</w:t>
+      </w:r>
+    </w:p>
+    <w:p>
+      <w:pPr>
+        <w:pStyle w:val="NuevoEstilo"/>
+      </w:pPr>
+    </w:p>
+    <w:p>
+      <w:pPr>
+        <w:pStyle w:val="NuevoEstilo"/>
+        <w:jc w:val="both"/>
+      </w:pPr>
       <w:r>
         <w:rPr>
           <w:b/>
           <w:sz w:val="20"/>
         </w:rPr>
-        <w:t>transparencia que entran a regir de inmediato apenas se publique la ley de compras públicas, que se encuentra en último trámite en el Tribunal Constitucional.</w:t>
-      </w:r>
-    </w:p>
-    <w:p>
-      <w:pPr>
-        <w:pStyle w:val="NuevoEstilo"/>
-      </w:pPr>
+        <w:t xml:space="preserve">• Durante el </w:t>
+      </w:r>
+      <w:r>
+        <w:rPr>
+          <w:b/>
+          <w:sz w:val="20"/>
+          <w:highlight w:val="yellow"/>
+        </w:rPr>
+        <w:t>{{ano}}</w:t>
+      </w:r>
+      <w:r>
+        <w:rPr>
+          <w:b/>
+          <w:sz w:val="20"/>
+        </w:rPr>
+        <w:t xml:space="preserve"> se transaron entre </w:t>
+      </w:r>
+      <w:r>
+        <w:rPr>
+          <w:b/>
+          <w:sz w:val="20"/>
+        </w:rPr>
+        <w:t xml:space="preserve">MES </w:t>
+      </w:r>
+      <w:r>
+        <w:rPr>
+          <w:b/>
+          <w:sz w:val="20"/>
+        </w:rPr>
+        <w:t xml:space="preserve">enero y agosto </w:t>
+      </w:r>
+      <w:r>
+        <w:rPr>
+          <w:b/>
+          <w:sz w:val="20"/>
+          <w:highlight w:val="yellow"/>
+        </w:rPr>
+        <w:t>{{</w:t>
+      </w:r>
+      <w:proofErr w:type="spellStart"/>
+      <w:r>
+        <w:rPr>
+          <w:b/>
+          <w:sz w:val="20"/>
+          <w:highlight w:val="yellow"/>
+        </w:rPr>
+        <w:t>totRegCLP</w:t>
+      </w:r>
+      <w:proofErr w:type="spellEnd"/>
+      <w:r>
+        <w:rPr>
+          <w:b/>
+          <w:sz w:val="20"/>
+          <w:highlight w:val="yellow"/>
+        </w:rPr>
+        <w:t>}}</w:t>
+      </w:r>
+      <w:r>
+        <w:rPr>
+          <w:b/>
+          <w:sz w:val="20"/>
+        </w:rPr>
+        <w:t xml:space="preserve"> </w:t>
+      </w:r>
+      <w:r>
+        <w:rPr>
+          <w:b/>
+          <w:sz w:val="20"/>
+        </w:rPr>
+        <w:t xml:space="preserve">219.262 millones de pesos a través de www.mercadopublico.cl en la </w:t>
+      </w:r>
+      <w:r>
+        <w:rPr>
+          <w:b/>
+          <w:sz w:val="20"/>
+          <w:highlight w:val="yellow"/>
+        </w:rPr>
+        <w:t>{{</w:t>
+      </w:r>
+      <w:proofErr w:type="spellStart"/>
+      <w:r>
+        <w:rPr>
+          <w:b/>
+          <w:sz w:val="20"/>
+          <w:highlight w:val="yellow"/>
+        </w:rPr>
+        <w:t>nomCt</w:t>
+      </w:r>
+      <w:proofErr w:type="spellEnd"/>
+      <w:r>
+        <w:rPr>
+          <w:b/>
+          <w:sz w:val="20"/>
+          <w:highlight w:val="yellow"/>
+        </w:rPr>
+        <w:t>}}</w:t>
+      </w:r>
+      <w:r>
+        <w:rPr>
+          <w:b/>
+          <w:sz w:val="20"/>
+        </w:rPr>
+        <w:t xml:space="preserve"> con </w:t>
+      </w:r>
+      <w:r>
+        <w:rPr>
+          <w:b/>
+          <w:sz w:val="20"/>
+          <w:highlight w:val="yellow"/>
+        </w:rPr>
+        <w:t>{{</w:t>
+      </w:r>
+      <w:proofErr w:type="spellStart"/>
+      <w:r>
+        <w:rPr>
+          <w:b/>
+          <w:sz w:val="20"/>
+          <w:highlight w:val="yellow"/>
+        </w:rPr>
+        <w:t>totRegOC</w:t>
+      </w:r>
+      <w:proofErr w:type="spellEnd"/>
+      <w:r>
+        <w:rPr>
+          <w:b/>
+          <w:sz w:val="20"/>
+          <w:highlight w:val="yellow"/>
+        </w:rPr>
+        <w:t>}}</w:t>
+      </w:r>
+      <w:r>
+        <w:rPr>
+          <w:b/>
+          <w:sz w:val="20"/>
+        </w:rPr>
+        <w:t xml:space="preserve"> 48.304 órdenes de compra emitidas por los diferentes organismos públicos.</w:t>
+      </w:r>
+    </w:p>
+    <w:p>
+      <w:pPr>
+        <w:pStyle w:val="NuevoEstilo"/>
+      </w:pPr>
+      <w:r>
+        <w:t xml:space="preserve"> </w:t>
+      </w:r>
     </w:p>
     <w:p>
       <w:pPr>
@@ -102,152 +251,147 @@
       </w:pPr>
       <w:r>
         <w:rPr>
+          <w:sz w:val="20"/>
+        </w:rPr>
+        <w:t xml:space="preserve">Este </w:t>
+      </w:r>
+      <w:r>
+        <w:rPr>
+          <w:sz w:val="20"/>
+          <w:highlight w:val="yellow"/>
+        </w:rPr>
+        <w:t>{{</w:t>
+      </w:r>
+      <w:proofErr w:type="spellStart"/>
+      <w:r>
+        <w:rPr>
+          <w:sz w:val="20"/>
+          <w:highlight w:val="yellow"/>
+        </w:rPr>
+        <w:t>fechaVisita</w:t>
+      </w:r>
+      <w:proofErr w:type="spellEnd"/>
+      <w:r>
+        <w:rPr>
+          <w:sz w:val="20"/>
+          <w:highlight w:val="yellow"/>
+        </w:rPr>
+        <w:t>}}</w:t>
+      </w:r>
+      <w:r>
+        <w:rPr>
+          <w:sz w:val="20"/>
+        </w:rPr>
+        <w:t xml:space="preserve">, </w:t>
+      </w:r>
+      <w:proofErr w:type="spellStart"/>
+      <w:r>
+        <w:rPr>
+          <w:sz w:val="20"/>
+        </w:rPr>
+        <w:t>ChileCompra</w:t>
+      </w:r>
+      <w:proofErr w:type="spellEnd"/>
+      <w:r>
+        <w:rPr>
+          <w:sz w:val="20"/>
+        </w:rPr>
+        <w:t xml:space="preserve"> visitó la </w:t>
+      </w:r>
+      <w:r>
+        <w:rPr>
+          <w:sz w:val="20"/>
+          <w:highlight w:val="yellow"/>
+        </w:rPr>
+        <w:t>{{</w:t>
+      </w:r>
+      <w:proofErr w:type="spellStart"/>
+      <w:r>
+        <w:rPr>
+          <w:sz w:val="20"/>
+          <w:highlight w:val="yellow"/>
+        </w:rPr>
+        <w:t>nom</w:t>
+      </w:r>
+      <w:proofErr w:type="spellEnd"/>
+      <w:r>
+        <w:rPr>
+          <w:sz w:val="20"/>
+          <w:highlight w:val="yellow"/>
+        </w:rPr>
+        <w:t>}}</w:t>
+      </w:r>
+      <w:r>
+        <w:rPr>
+          <w:sz w:val="20"/>
+        </w:rPr>
+        <w:t xml:space="preserve"> para dar a conocer a los usuarios compradores y proveedores del Estado las novedades de la modernización de la Ley de Compras Públicas, cuyo proyecto se encuentra en el último trámite en el Tribunal Constitucional y que traerá importantes avances en materia de transparencia, probidad, impulso a las Empresas de Menor Tamaño y economía circular, entre otros.</w:t>
+      </w:r>
+    </w:p>
+    <w:p>
+      <w:pPr>
+        <w:pStyle w:val="NuevoEstilo"/>
+      </w:pPr>
+      <w:r>
+        <w:t xml:space="preserve"> </w:t>
+      </w:r>
+    </w:p>
+    <w:p>
+      <w:pPr>
+        <w:pStyle w:val="NuevoEstilo"/>
+        <w:jc w:val="both"/>
+      </w:pPr>
+      <w:r>
+        <w:rPr>
           <w:b/>
           <w:sz w:val="20"/>
-        </w:rPr>
-        <w:t xml:space="preserve">• Durante el </w:t>
+          <w:u w:val="single"/>
+        </w:rPr>
+        <w:t>[AGREGAR USUARIOS PARTICIPANTES]</w:t>
       </w:r>
       <w:r>
         <w:rPr>
           <w:b/>
           <w:sz w:val="20"/>
-          <w:highlight w:val="yellow"/>
-        </w:rPr>
-        <w:t>{{ano}}</w:t>
+          <w:u w:val="single"/>
+        </w:rPr>
+        <w:t xml:space="preserve"> </w:t>
       </w:r>
       <w:r>
         <w:rPr>
           <w:b/>
           <w:sz w:val="20"/>
-        </w:rPr>
-        <w:t xml:space="preserve"> se transaron entre </w:t>
-      </w:r>
+          <w:highlight w:val="yellow"/>
+          <w:u w:val="single"/>
+        </w:rPr>
+        <w:t>{{asistentes}}</w:t>
+      </w:r>
+      <w:r>
+        <w:rPr>
+          <w:sz w:val="20"/>
+        </w:rPr>
+        <w:t xml:space="preserve"> usuarios entre funcionarios de entidades públicas regionales y proveedores conocieron las nuevas disposiciones en materia de probidad y transparencia que establece el capítulo 7 de la nueva ley, las que rigen de inmediato apenas se publique la ley, y que dicen relación con un mayor resguardo de los conflictos de interés en las compras públicas, lo que implica cambios relevantes en las compras de entidades del Estado. </w:t>
+      </w:r>
+    </w:p>
+    <w:p>
+      <w:pPr>
+        <w:pStyle w:val="NuevoEstilo"/>
+      </w:pPr>
+      <w:r>
+        <w:t xml:space="preserve"> </w:t>
+      </w:r>
+    </w:p>
+    <w:p>
+      <w:pPr>
+        <w:pStyle w:val="NuevoEstilo"/>
+        <w:jc w:val="both"/>
+      </w:pPr>
       <w:r>
         <w:rPr>
           <w:b/>
           <w:sz w:val="20"/>
         </w:rPr>
-        <w:t xml:space="preserve">MES </w:t>
-      </w:r>
-      <w:r>
-        <w:rPr>
-          <w:b/>
-          <w:sz w:val="20"/>
-        </w:rPr>
-        <w:t xml:space="preserve">enero y agosto </w:t>
-      </w:r>
-      <w:r>
-        <w:rPr>
-          <w:b/>
-          <w:sz w:val="20"/>
-          <w:highlight w:val="yellow"/>
-        </w:rPr>
-        <w:t>{{</w:t>
-      </w:r>
-      <w:proofErr w:type="spellStart"/>
-      <w:r>
-        <w:rPr>
-          <w:b/>
-          <w:sz w:val="20"/>
-          <w:highlight w:val="yellow"/>
-        </w:rPr>
-        <w:t>totRegCLP</w:t>
-      </w:r>
-      <w:proofErr w:type="spellEnd"/>
-      <w:r>
-        <w:rPr>
-          <w:b/>
-          <w:sz w:val="20"/>
-          <w:highlight w:val="yellow"/>
-        </w:rPr>
-        <w:t>}}</w:t>
-      </w:r>
-      <w:r>
-        <w:rPr>
-          <w:b/>
-          <w:sz w:val="20"/>
-        </w:rPr>
-        <w:t xml:space="preserve"> </w:t>
-      </w:r>
-      <w:r>
-        <w:rPr>
-          <w:b/>
-          <w:sz w:val="20"/>
-        </w:rPr>
-        <w:t xml:space="preserve">219.262 millones de pesos a través de www.mercadopublico.cl en la </w:t>
-      </w:r>
-      <w:r>
-        <w:rPr>
-          <w:b/>
-          <w:sz w:val="20"/>
-          <w:highlight w:val="yellow"/>
-        </w:rPr>
-        <w:t>{{</w:t>
-      </w:r>
-      <w:proofErr w:type="spellStart"/>
-      <w:r>
-        <w:rPr>
-          <w:b/>
-          <w:sz w:val="20"/>
-          <w:highlight w:val="yellow"/>
-        </w:rPr>
-        <w:t>nomCt</w:t>
-      </w:r>
-      <w:proofErr w:type="spellEnd"/>
-      <w:r>
-        <w:rPr>
-          <w:b/>
-          <w:sz w:val="20"/>
-          <w:highlight w:val="yellow"/>
-        </w:rPr>
-        <w:t>}}</w:t>
-      </w:r>
-      <w:r>
-        <w:rPr>
-          <w:b/>
-          <w:sz w:val="20"/>
-        </w:rPr>
-        <w:t xml:space="preserve"> con </w:t>
-      </w:r>
-      <w:r>
-        <w:rPr>
-          <w:b/>
-          <w:sz w:val="20"/>
-          <w:highlight w:val="yellow"/>
-        </w:rPr>
-        <w:t>{{</w:t>
-      </w:r>
-      <w:proofErr w:type="spellStart"/>
-      <w:r>
-        <w:rPr>
-          <w:b/>
-          <w:sz w:val="20"/>
-          <w:highlight w:val="yellow"/>
-        </w:rPr>
-        <w:t>totRegOC</w:t>
-      </w:r>
-      <w:proofErr w:type="spellEnd"/>
-      <w:r>
-        <w:rPr>
-          <w:b/>
-          <w:sz w:val="20"/>
-          <w:highlight w:val="yellow"/>
-        </w:rPr>
-        <w:t>}}</w:t>
-      </w:r>
-      <w:r>
-        <w:rPr>
-          <w:b/>
-          <w:sz w:val="20"/>
-        </w:rPr>
-        <w:t xml:space="preserve"> </w:t>
-      </w:r>
-      <w:r>
-        <w:rPr>
-          <w:b/>
-          <w:sz w:val="20"/>
-        </w:rPr>
-        <w:t>48.304 órdenes de compra emitidas por los diferentes organismos públicos.</w:t>
+        <w:t>Principales puntos de la reforma de compras públicas que rigen de inmediato</w:t>
       </w:r>
     </w:p>
     <w:p>
@@ -267,171 +411,7 @@
         <w:rPr>
           <w:sz w:val="20"/>
         </w:rPr>
-        <w:t xml:space="preserve">Este </w:t>
-      </w:r>
-      <w:r>
-        <w:rPr>
-          <w:sz w:val="20"/>
-          <w:highlight w:val="yellow"/>
-        </w:rPr>
-        <w:t>{{</w:t>
-      </w:r>
-      <w:proofErr w:type="spellStart"/>
-      <w:r>
-        <w:rPr>
-          <w:sz w:val="20"/>
-          <w:highlight w:val="yellow"/>
-        </w:rPr>
-        <w:t>fechaVisita</w:t>
-      </w:r>
-      <w:proofErr w:type="spellEnd"/>
-      <w:r>
-        <w:rPr>
-          <w:sz w:val="20"/>
-          <w:highlight w:val="yellow"/>
-        </w:rPr>
-        <w:t>}}</w:t>
-      </w:r>
-      <w:r>
-        <w:rPr>
-          <w:sz w:val="20"/>
-        </w:rPr>
-        <w:t>, C</w:t>
-      </w:r>
-      <w:proofErr w:type="spellStart"/>
-      <w:r>
-        <w:rPr>
-          <w:sz w:val="20"/>
-        </w:rPr>
-        <w:t>hileCompra</w:t>
-      </w:r>
-      <w:proofErr w:type="spellEnd"/>
-      <w:r>
-        <w:rPr>
-          <w:sz w:val="20"/>
-        </w:rPr>
-        <w:t xml:space="preserve"> visitó la </w:t>
-      </w:r>
-      <w:r>
-        <w:rPr>
-          <w:sz w:val="20"/>
-          <w:highlight w:val="yellow"/>
-        </w:rPr>
-        <w:t>{{</w:t>
-      </w:r>
-      <w:proofErr w:type="spellStart"/>
-      <w:r>
-        <w:rPr>
-          <w:sz w:val="20"/>
-          <w:highlight w:val="yellow"/>
-        </w:rPr>
-        <w:t>nom</w:t>
-      </w:r>
-      <w:proofErr w:type="spellEnd"/>
-      <w:r>
-        <w:rPr>
-          <w:sz w:val="20"/>
-          <w:highlight w:val="yellow"/>
-        </w:rPr>
-        <w:t>}}</w:t>
-      </w:r>
-      <w:r>
-        <w:rPr>
-          <w:sz w:val="20"/>
-        </w:rPr>
-        <w:t xml:space="preserve"> para dar a conocer a los usuarios compradores y proveedores del Estado las novedades de la modernización de la Ley de Compras Públicas, cuyo proyecto se encuentra en el último trámite en el Tribunal Constitucional y que traerá importantes avances en materia de transparencia, probidad, impulso a las Empresas de Menor Tamaño y economía circular, entre otros.</w:t>
-      </w:r>
-    </w:p>
-    <w:p>
-      <w:pPr>
-        <w:pStyle w:val="NuevoEstilo"/>
-      </w:pPr>
-      <w:r>
-        <w:t xml:space="preserve"> </w:t>
-      </w:r>
-    </w:p>
-    <w:p>
-      <w:pPr>
-        <w:pStyle w:val="NuevoEstilo"/>
-        <w:jc w:val="both"/>
-      </w:pPr>
-      <w:r>
-        <w:rPr>
-          <w:b/>
-          <w:sz w:val="20"/>
-          <w:u w:val="single"/>
-        </w:rPr>
-        <w:t>[AGREGAR USUARIOS PARTICIPANTES]</w:t>
-      </w:r>
-      <w:r>
-        <w:rPr>
-          <w:b/>
-          <w:sz w:val="20"/>
-          <w:u w:val="single"/>
-        </w:rPr>
-        <w:t xml:space="preserve"> </w:t>
-      </w:r>
-      <w:r>
-        <w:rPr>
-          <w:b/>
-          <w:sz w:val="20"/>
-          <w:highlight w:val="yellow"/>
-          <w:u w:val="single"/>
-        </w:rPr>
-        <w:t>{{asistentes}}</w:t>
-      </w:r>
-      <w:r>
-        <w:rPr>
-          <w:sz w:val="20"/>
-        </w:rPr>
-        <w:t xml:space="preserve"> usuarios entre funcionarios de entidades públicas regionales y proveedores conocieron las nuevas disposiciones en materia de probidad y transparencia que establece el capítulo 7 de la nueva ley, las que rigen de inmediato apenas se publique la ley, y que dicen relación con un mayor resguardo de los conflictos de interés en las compras públicas, lo que implica cambios relevantes en las compras de entidades del Estado. </w:t>
-      </w:r>
-    </w:p>
-    <w:p>
-      <w:pPr>
-        <w:pStyle w:val="NuevoEstilo"/>
-      </w:pPr>
-      <w:r>
-        <w:t xml:space="preserve"> </w:t>
-      </w:r>
-    </w:p>
-    <w:p>
-      <w:pPr>
-        <w:pStyle w:val="NuevoEstilo"/>
-        <w:jc w:val="both"/>
-      </w:pPr>
-      <w:r>
-        <w:rPr>
-          <w:b/>
-          <w:sz w:val="20"/>
-        </w:rPr>
-        <w:t>Principales puntos de la reforma de compras públicas que rigen de inmediato</w:t>
-      </w:r>
-    </w:p>
-    <w:p>
-      <w:pPr>
-        <w:pStyle w:val="NuevoEstilo"/>
-      </w:pPr>
-      <w:r>
-        <w:t xml:space="preserve"> </w:t>
-      </w:r>
-    </w:p>
-    <w:p>
-      <w:pPr>
-        <w:pStyle w:val="NuevoEstilo"/>
-        <w:jc w:val="both"/>
-      </w:pPr>
-      <w:r>
-        <w:rPr>
-          <w:sz w:val="20"/>
-        </w:rPr>
-        <w:t>Se amplía el universo de personas relacionadas inhábiles para contratar con los organismos del Estado, incluyendo no solo a directivos de los servicios que hacen la compra (hasta jefaturas de departamento) sino también a todos los funcionarios, aunque no ejerzan jefaturas, y a las personas vinculadas a estos por parentesco, así como las sociedades en que ellos sean parte o tengan la calidad de beneficiarios finales. En el caso de los directivos, la inhabilidad se extenderá hasta un año desde el cese del car</w:t>
-      </w:r>
-      <w:r>
-        <w:rPr>
-          <w:sz w:val="20"/>
-        </w:rPr>
-        <w:t>go. Además, se publicará en el sistema el personal que participe en los procesos de compra.</w:t>
+        <w:t>Se amplía el universo de personas relacionadas inhábiles para contratar con los organismos del Estado, incluyendo no solo a directivos de los servicios que hacen la compra (hasta jefaturas de departamento) sino también a todos los funcionarios, aunque no ejerzan jefaturas, y a las personas vinculadas a estos por parentesco, así como las sociedades en que ellos sean parte o tengan la calidad de beneficiarios finales. En el caso de los directivos, la inhabilidad se extenderá hasta un año desde el cese del cargo. Además, se publicará en el sistema el personal que participe en los procesos de compra.</w:t>
       </w:r>
     </w:p>
     <w:p>
@@ -472,13 +452,7 @@
         <w:rPr>
           <w:sz w:val="20"/>
         </w:rPr>
-        <w:t xml:space="preserve">Al Banco Central, a las empresas públicas y a las sociedades en que el Estado tenga más de 50% de participación también se les aplicarán las normas de </w:t>
-      </w:r>
-      <w:r>
-        <w:rPr>
-          <w:sz w:val="20"/>
-        </w:rPr>
-        <w:t>Probidad y Transparencia.</w:t>
+        <w:t>Al Banco Central, a las empresas públicas y a las sociedades en que el Estado tenga más de 50% de participación también se les aplicarán las normas de Probidad y Transparencia.</w:t>
       </w:r>
     </w:p>
     <w:p>
@@ -649,13 +623,7 @@
         <w:rPr>
           <w:sz w:val="20"/>
         </w:rPr>
-        <w:t xml:space="preserve"> inmediatamente tras publicación en el Diario O</w:t>
-      </w:r>
-      <w:r>
-        <w:rPr>
-          <w:sz w:val="20"/>
-        </w:rPr>
-        <w:t xml:space="preserve">ficial”, indicó la directora de </w:t>
+        <w:t xml:space="preserve"> inmediatamente tras publicación en el Diario Oficial”, indicó la directora de </w:t>
       </w:r>
       <w:proofErr w:type="spellStart"/>
       <w:r>
@@ -1061,13 +1029,424 @@
         <w:rPr>
           <w:sz w:val="20"/>
         </w:rPr>
-        <w:t xml:space="preserve"> en este</w:t>
-      </w:r>
-      <w:r>
-        <w:rPr>
-          <w:sz w:val="20"/>
-        </w:rPr>
-        <w:t xml:space="preserve"> periodo, las instituciones con mayor participación fueron: MOP - DIRECCIÓN DE VIALIDAD (74.770.444.432 pesos); SERVICIO DE SALUD VALDIVIA HOSPITAL BASE (35.635.861.696 pesos); I MUNICIPALIDAD VALDIVIA (18.690.999.775 pesos). Por su parte, los rubros más solicitados fueron: Obras (US$ 85.483.073); Servicios de construcción y mantenimiento (US$ 25.829.731); Servicios profesionales, administrativos y consultorías de gestión empresarial (US$ 16.520.386).</w:t>
+        <w:t xml:space="preserve"> en este periodo, las instituciones con mayor participación fueron: </w:t>
+      </w:r>
+      <w:r>
+        <w:rPr>
+          <w:sz w:val="20"/>
+          <w:highlight w:val="yellow"/>
+        </w:rPr>
+        <w:t>{{</w:t>
+      </w:r>
+      <w:r>
+        <w:rPr>
+          <w:sz w:val="20"/>
+          <w:highlight w:val="yellow"/>
+        </w:rPr>
+        <w:t>mtoI</w:t>
+      </w:r>
+      <w:r>
+        <w:rPr>
+          <w:sz w:val="20"/>
+          <w:highlight w:val="yellow"/>
+        </w:rPr>
+        <w:t>nsReg1</w:t>
+      </w:r>
+      <w:r>
+        <w:rPr>
+          <w:sz w:val="20"/>
+          <w:highlight w:val="yellow"/>
+        </w:rPr>
+        <w:t>}}</w:t>
+      </w:r>
+      <w:r>
+        <w:rPr>
+          <w:sz w:val="20"/>
+        </w:rPr>
+        <w:t xml:space="preserve"> </w:t>
+      </w:r>
+      <w:r>
+        <w:rPr>
+          <w:sz w:val="20"/>
+        </w:rPr>
+        <w:t>MOP - DIRECCIÓN DE VIALIDAD</w:t>
+      </w:r>
+      <w:r>
+        <w:rPr>
+          <w:sz w:val="20"/>
+        </w:rPr>
+        <w:t xml:space="preserve"> </w:t>
+      </w:r>
+      <w:r>
+        <w:rPr>
+          <w:sz w:val="20"/>
+          <w:highlight w:val="yellow"/>
+        </w:rPr>
+        <w:t>{{mtoInsReg</w:t>
+      </w:r>
+      <w:r>
+        <w:rPr>
+          <w:sz w:val="20"/>
+          <w:highlight w:val="yellow"/>
+        </w:rPr>
+        <w:t>CLP</w:t>
+      </w:r>
+      <w:r>
+        <w:rPr>
+          <w:sz w:val="20"/>
+          <w:highlight w:val="yellow"/>
+        </w:rPr>
+        <w:t>1}}</w:t>
+      </w:r>
+      <w:r>
+        <w:rPr>
+          <w:sz w:val="20"/>
+        </w:rPr>
+        <w:t xml:space="preserve"> (74.770.444.432 pesos); </w:t>
+      </w:r>
+      <w:r>
+        <w:rPr>
+          <w:sz w:val="20"/>
+          <w:highlight w:val="yellow"/>
+        </w:rPr>
+        <w:t>{{mtoInsReg2}}</w:t>
+      </w:r>
+      <w:r>
+        <w:rPr>
+          <w:sz w:val="20"/>
+        </w:rPr>
+        <w:t xml:space="preserve"> </w:t>
+      </w:r>
+      <w:r>
+        <w:rPr>
+          <w:sz w:val="20"/>
+        </w:rPr>
+        <w:t xml:space="preserve">SERVICIO DE SALUD VALDIVIA HOSPITAL BASE </w:t>
+      </w:r>
+      <w:r>
+        <w:rPr>
+          <w:sz w:val="20"/>
+          <w:highlight w:val="yellow"/>
+        </w:rPr>
+        <w:t>{{mtoInsRegCLP2}}</w:t>
+      </w:r>
+      <w:r>
+        <w:rPr>
+          <w:sz w:val="20"/>
+        </w:rPr>
+        <w:t xml:space="preserve"> </w:t>
+      </w:r>
+      <w:r>
+        <w:rPr>
+          <w:sz w:val="20"/>
+        </w:rPr>
+        <w:t xml:space="preserve">(35.635.861.696 pesos); </w:t>
+      </w:r>
+      <w:r>
+        <w:rPr>
+          <w:sz w:val="20"/>
+          <w:highlight w:val="yellow"/>
+        </w:rPr>
+        <w:t>{{mtoInsReg3}}</w:t>
+      </w:r>
+      <w:r>
+        <w:rPr>
+          <w:sz w:val="20"/>
+        </w:rPr>
+        <w:t xml:space="preserve"> </w:t>
+      </w:r>
+      <w:r>
+        <w:rPr>
+          <w:sz w:val="20"/>
+        </w:rPr>
+        <w:t xml:space="preserve">I MUNICIPALIDAD VALDIVIA </w:t>
+      </w:r>
+      <w:r>
+        <w:rPr>
+          <w:sz w:val="20"/>
+          <w:highlight w:val="yellow"/>
+        </w:rPr>
+        <w:t>{{mtoInsRegCLP3}}</w:t>
+      </w:r>
+      <w:r>
+        <w:rPr>
+          <w:sz w:val="20"/>
+        </w:rPr>
+        <w:t xml:space="preserve"> </w:t>
+      </w:r>
+      <w:r>
+        <w:rPr>
+          <w:sz w:val="20"/>
+        </w:rPr>
+        <w:t xml:space="preserve">(18.690.999.775 pesos). Por su parte, los rubros más solicitados fueron: </w:t>
+      </w:r>
+      <w:r>
+        <w:rPr>
+          <w:sz w:val="20"/>
+          <w:highlight w:val="yellow"/>
+        </w:rPr>
+        <w:t>{{mto</w:t>
+      </w:r>
+      <w:r>
+        <w:rPr>
+          <w:sz w:val="20"/>
+          <w:highlight w:val="yellow"/>
+        </w:rPr>
+        <w:t>Rub</w:t>
+      </w:r>
+      <w:r>
+        <w:rPr>
+          <w:sz w:val="20"/>
+          <w:highlight w:val="yellow"/>
+        </w:rPr>
+        <w:t>Reg1}}</w:t>
+      </w:r>
+      <w:r>
+        <w:rPr>
+          <w:sz w:val="20"/>
+        </w:rPr>
+        <w:t xml:space="preserve"> </w:t>
+      </w:r>
+      <w:r>
+        <w:rPr>
+          <w:sz w:val="20"/>
+        </w:rPr>
+        <w:t xml:space="preserve">Obras </w:t>
+      </w:r>
+      <w:r>
+        <w:rPr>
+          <w:sz w:val="20"/>
+          <w:highlight w:val="yellow"/>
+        </w:rPr>
+        <w:t>{{mto</w:t>
+      </w:r>
+      <w:r>
+        <w:rPr>
+          <w:sz w:val="20"/>
+          <w:highlight w:val="yellow"/>
+        </w:rPr>
+        <w:t>Rub</w:t>
+      </w:r>
+      <w:r>
+        <w:rPr>
+          <w:sz w:val="20"/>
+          <w:highlight w:val="yellow"/>
+        </w:rPr>
+        <w:t>Reg</w:t>
+      </w:r>
+      <w:r>
+        <w:rPr>
+          <w:sz w:val="20"/>
+          <w:highlight w:val="yellow"/>
+        </w:rPr>
+        <w:t>USD</w:t>
+      </w:r>
+      <w:r>
+        <w:rPr>
+          <w:sz w:val="20"/>
+          <w:highlight w:val="yellow"/>
+        </w:rPr>
+        <w:t>1}}</w:t>
+      </w:r>
+      <w:r>
+        <w:rPr>
+          <w:sz w:val="20"/>
+        </w:rPr>
+        <w:t xml:space="preserve"> </w:t>
+      </w:r>
+      <w:r>
+        <w:rPr>
+          <w:sz w:val="20"/>
+        </w:rPr>
+        <w:t xml:space="preserve">(US$ 85.483.073); </w:t>
+      </w:r>
+      <w:r>
+        <w:rPr>
+          <w:sz w:val="20"/>
+          <w:highlight w:val="yellow"/>
+        </w:rPr>
+        <w:t>{{mto</w:t>
+      </w:r>
+      <w:r>
+        <w:rPr>
+          <w:sz w:val="20"/>
+          <w:highlight w:val="yellow"/>
+        </w:rPr>
+        <w:t>Rub</w:t>
+      </w:r>
+      <w:r>
+        <w:rPr>
+          <w:sz w:val="20"/>
+          <w:highlight w:val="yellow"/>
+        </w:rPr>
+        <w:t>Reg</w:t>
+      </w:r>
+      <w:r>
+        <w:rPr>
+          <w:sz w:val="20"/>
+          <w:highlight w:val="yellow"/>
+        </w:rPr>
+        <w:t>2</w:t>
+      </w:r>
+      <w:r>
+        <w:rPr>
+          <w:sz w:val="20"/>
+          <w:highlight w:val="yellow"/>
+        </w:rPr>
+        <w:t>}}</w:t>
+      </w:r>
+      <w:r>
+        <w:rPr>
+          <w:sz w:val="20"/>
+        </w:rPr>
+        <w:t xml:space="preserve"> </w:t>
+      </w:r>
+      <w:r>
+        <w:rPr>
+          <w:sz w:val="20"/>
+        </w:rPr>
+        <w:t xml:space="preserve">Servicios de construcción y mantenimiento </w:t>
+      </w:r>
+      <w:r>
+        <w:rPr>
+          <w:sz w:val="20"/>
+          <w:highlight w:val="yellow"/>
+        </w:rPr>
+        <w:t>{{mto</w:t>
+      </w:r>
+      <w:r>
+        <w:rPr>
+          <w:sz w:val="20"/>
+          <w:highlight w:val="yellow"/>
+        </w:rPr>
+        <w:t>Rub</w:t>
+      </w:r>
+      <w:r>
+        <w:rPr>
+          <w:sz w:val="20"/>
+          <w:highlight w:val="yellow"/>
+        </w:rPr>
+        <w:t>Reg</w:t>
+      </w:r>
+      <w:r>
+        <w:rPr>
+          <w:sz w:val="20"/>
+          <w:highlight w:val="yellow"/>
+        </w:rPr>
+        <w:t>USD2</w:t>
+      </w:r>
+      <w:r>
+        <w:rPr>
+          <w:sz w:val="20"/>
+          <w:highlight w:val="yellow"/>
+        </w:rPr>
+        <w:t>}}</w:t>
+      </w:r>
+      <w:r>
+        <w:rPr>
+          <w:sz w:val="20"/>
+        </w:rPr>
+        <w:t xml:space="preserve"> </w:t>
+      </w:r>
+      <w:r>
+        <w:rPr>
+          <w:sz w:val="20"/>
+        </w:rPr>
+        <w:t xml:space="preserve">(US$ 25.829.731); </w:t>
+      </w:r>
+      <w:r>
+        <w:rPr>
+          <w:sz w:val="20"/>
+          <w:highlight w:val="yellow"/>
+        </w:rPr>
+        <w:t>{{mto</w:t>
+      </w:r>
+      <w:r>
+        <w:rPr>
+          <w:sz w:val="20"/>
+          <w:highlight w:val="yellow"/>
+        </w:rPr>
+        <w:t>Rub</w:t>
+      </w:r>
+      <w:r>
+        <w:rPr>
+          <w:sz w:val="20"/>
+          <w:highlight w:val="yellow"/>
+        </w:rPr>
+        <w:t>Reg</w:t>
+      </w:r>
+      <w:r>
+        <w:rPr>
+          <w:sz w:val="20"/>
+          <w:highlight w:val="yellow"/>
+        </w:rPr>
+        <w:t>3</w:t>
+      </w:r>
+      <w:r>
+        <w:rPr>
+          <w:sz w:val="20"/>
+          <w:highlight w:val="yellow"/>
+        </w:rPr>
+        <w:t>}}</w:t>
+      </w:r>
+      <w:r>
+        <w:rPr>
+          <w:sz w:val="20"/>
+        </w:rPr>
+        <w:t xml:space="preserve"> </w:t>
+      </w:r>
+      <w:r>
+        <w:rPr>
+          <w:sz w:val="20"/>
+        </w:rPr>
+        <w:t xml:space="preserve">Servicios profesionales, administrativos y consultorías de gestión empresarial </w:t>
+      </w:r>
+      <w:r>
+        <w:rPr>
+          <w:sz w:val="20"/>
+          <w:highlight w:val="yellow"/>
+        </w:rPr>
+        <w:t>{{mto</w:t>
+      </w:r>
+      <w:r>
+        <w:rPr>
+          <w:sz w:val="20"/>
+          <w:highlight w:val="yellow"/>
+        </w:rPr>
+        <w:t>Rub</w:t>
+      </w:r>
+      <w:r>
+        <w:rPr>
+          <w:sz w:val="20"/>
+          <w:highlight w:val="yellow"/>
+        </w:rPr>
+        <w:t>Reg</w:t>
+      </w:r>
+      <w:r>
+        <w:rPr>
+          <w:sz w:val="20"/>
+          <w:highlight w:val="yellow"/>
+        </w:rPr>
+        <w:t>USD3</w:t>
+      </w:r>
+      <w:r>
+        <w:rPr>
+          <w:sz w:val="20"/>
+          <w:highlight w:val="yellow"/>
+        </w:rPr>
+        <w:t>}}</w:t>
+      </w:r>
+      <w:r>
+        <w:rPr>
+          <w:sz w:val="20"/>
+        </w:rPr>
+        <w:t xml:space="preserve"> </w:t>
+      </w:r>
+      <w:r>
+        <w:rPr>
+          <w:sz w:val="20"/>
+        </w:rPr>
+        <w:t>(US$ 16.520.386).</w:t>
       </w:r>
     </w:p>
     <w:p>
@@ -1487,6 +1866,7 @@
         <w:rPr>
           <w:sz w:val="20"/>
         </w:rPr>
+        <w:lastRenderedPageBreak/>
         <w:t xml:space="preserve">Respecto de las transacciones en Mercado Público por sector comprador en </w:t>
       </w:r>
       <w:r>
@@ -1611,29 +1991,54 @@
         <w:rPr>
           <w:sz w:val="20"/>
         </w:rPr>
-        <w:t xml:space="preserve"> de las transacciones por </w:t>
-      </w:r>
-      <w:r>
-        <w:rPr>
-          <w:sz w:val="20"/>
-        </w:rPr>
-        <w:lastRenderedPageBreak/>
-        <w:t xml:space="preserve">sector en la región. Le sigue el sector </w:t>
-      </w:r>
-      <w:r>
-        <w:rPr>
-          <w:sz w:val="20"/>
-          <w:highlight w:val="yellow"/>
-        </w:rPr>
-        <w:t>{{mtoSecReg</w:t>
-      </w:r>
-      <w:r>
-        <w:rPr>
-          <w:sz w:val="20"/>
-          <w:highlight w:val="yellow"/>
-        </w:rPr>
-        <w:t>2</w:t>
-      </w:r>
+        <w:t xml:space="preserve"> de las transacciones por sector en la región. Le sigue el sector </w:t>
+      </w:r>
+      <w:r>
+        <w:rPr>
+          <w:sz w:val="20"/>
+          <w:highlight w:val="yellow"/>
+        </w:rPr>
+        <w:t>{{mtoSecReg2}}</w:t>
+      </w:r>
+      <w:r>
+        <w:rPr>
+          <w:sz w:val="20"/>
+        </w:rPr>
+        <w:t xml:space="preserve"> </w:t>
+      </w:r>
+      <w:r>
+        <w:rPr>
+          <w:sz w:val="20"/>
+        </w:rPr>
+        <w:t xml:space="preserve">con </w:t>
+      </w:r>
+      <w:r>
+        <w:rPr>
+          <w:sz w:val="20"/>
+          <w:highlight w:val="yellow"/>
+        </w:rPr>
+        <w:t>{{mtoSecRegCLP2}}</w:t>
+      </w:r>
+      <w:r>
+        <w:rPr>
+          <w:sz w:val="20"/>
+        </w:rPr>
+        <w:t xml:space="preserve"> </w:t>
+      </w:r>
+      <w:r>
+        <w:rPr>
+          <w:sz w:val="20"/>
+        </w:rPr>
+        <w:t xml:space="preserve">70.400 millones transados, esto un </w:t>
+      </w:r>
+      <w:r>
+        <w:rPr>
+          <w:sz w:val="20"/>
+          <w:highlight w:val="yellow"/>
+        </w:rPr>
+        <w:t>{{mtoSecRegPct2</w:t>
+      </w:r>
+      <w:proofErr w:type="gramStart"/>
       <w:r>
         <w:rPr>
           <w:sz w:val="20"/>
@@ -1644,6 +2049,34 @@
       <w:r>
         <w:rPr>
           <w:sz w:val="20"/>
+          <w:highlight w:val="yellow"/>
+        </w:rPr>
+        <w:t>%</w:t>
+      </w:r>
+      <w:proofErr w:type="gramEnd"/>
+      <w:r>
+        <w:rPr>
+          <w:sz w:val="20"/>
+          <w:highlight w:val="yellow"/>
+        </w:rPr>
+        <w:t>,</w:t>
+      </w:r>
+      <w:r>
+        <w:rPr>
+          <w:sz w:val="20"/>
+        </w:rPr>
+        <w:t xml:space="preserve"> luego viene </w:t>
+      </w:r>
+      <w:r>
+        <w:rPr>
+          <w:sz w:val="20"/>
+          <w:highlight w:val="yellow"/>
+        </w:rPr>
+        <w:t>{{mtoSecReg3}}</w:t>
+      </w:r>
+      <w:r>
+        <w:rPr>
+          <w:sz w:val="20"/>
         </w:rPr>
         <w:t xml:space="preserve"> </w:t>
       </w:r>
@@ -1658,115 +2091,6 @@
           <w:sz w:val="20"/>
           <w:highlight w:val="yellow"/>
         </w:rPr>
-        <w:t>{{mtoSecRegCLP</w:t>
-      </w:r>
-      <w:r>
-        <w:rPr>
-          <w:sz w:val="20"/>
-          <w:highlight w:val="yellow"/>
-        </w:rPr>
-        <w:t>2</w:t>
-      </w:r>
-      <w:r>
-        <w:rPr>
-          <w:sz w:val="20"/>
-          <w:highlight w:val="yellow"/>
-        </w:rPr>
-        <w:t>}}</w:t>
-      </w:r>
-      <w:r>
-        <w:rPr>
-          <w:sz w:val="20"/>
-        </w:rPr>
-        <w:t xml:space="preserve"> </w:t>
-      </w:r>
-      <w:r>
-        <w:rPr>
-          <w:sz w:val="20"/>
-        </w:rPr>
-        <w:t xml:space="preserve">70.400 millones transados, esto un </w:t>
-      </w:r>
-      <w:r>
-        <w:rPr>
-          <w:sz w:val="20"/>
-          <w:highlight w:val="yellow"/>
-        </w:rPr>
-        <w:t>{{mtoSecRegPct</w:t>
-      </w:r>
-      <w:r>
-        <w:rPr>
-          <w:sz w:val="20"/>
-          <w:highlight w:val="yellow"/>
-        </w:rPr>
-        <w:t>2</w:t>
-      </w:r>
-      <w:proofErr w:type="gramStart"/>
-      <w:r>
-        <w:rPr>
-          <w:sz w:val="20"/>
-          <w:highlight w:val="yellow"/>
-        </w:rPr>
-        <w:t>}}</w:t>
-      </w:r>
-      <w:r>
-        <w:rPr>
-          <w:sz w:val="20"/>
-          <w:highlight w:val="yellow"/>
-        </w:rPr>
-        <w:t>%</w:t>
-      </w:r>
-      <w:proofErr w:type="gramEnd"/>
-      <w:r>
-        <w:rPr>
-          <w:sz w:val="20"/>
-          <w:highlight w:val="yellow"/>
-        </w:rPr>
-        <w:t>,</w:t>
-      </w:r>
-      <w:r>
-        <w:rPr>
-          <w:sz w:val="20"/>
-        </w:rPr>
-        <w:t xml:space="preserve"> luego viene </w:t>
-      </w:r>
-      <w:r>
-        <w:rPr>
-          <w:sz w:val="20"/>
-          <w:highlight w:val="yellow"/>
-        </w:rPr>
-        <w:t>{{mtoSecReg</w:t>
-      </w:r>
-      <w:r>
-        <w:rPr>
-          <w:sz w:val="20"/>
-          <w:highlight w:val="yellow"/>
-        </w:rPr>
-        <w:t>3</w:t>
-      </w:r>
-      <w:r>
-        <w:rPr>
-          <w:sz w:val="20"/>
-          <w:highlight w:val="yellow"/>
-        </w:rPr>
-        <w:t>}}</w:t>
-      </w:r>
-      <w:r>
-        <w:rPr>
-          <w:sz w:val="20"/>
-        </w:rPr>
-        <w:t xml:space="preserve"> </w:t>
-      </w:r>
-      <w:r>
-        <w:rPr>
-          <w:sz w:val="20"/>
-        </w:rPr>
-        <w:t xml:space="preserve">con </w:t>
-      </w:r>
-      <w:r>
-        <w:rPr>
-          <w:sz w:val="20"/>
-          <w:highlight w:val="yellow"/>
-        </w:rPr>
         <w:t>{{mtoSecRegCLP3}}</w:t>
       </w:r>
       <w:r>
@@ -1793,21 +2117,7 @@
           <w:sz w:val="20"/>
           <w:highlight w:val="yellow"/>
         </w:rPr>
-        <w:t>{{mtoSecRegPct</w:t>
-      </w:r>
-      <w:r>
-        <w:rPr>
-          <w:sz w:val="20"/>
-          <w:highlight w:val="yellow"/>
-        </w:rPr>
-        <w:t>3</w:t>
-      </w:r>
-      <w:r>
-        <w:rPr>
-          <w:sz w:val="20"/>
-          <w:highlight w:val="yellow"/>
-        </w:rPr>
-        <w:t>}}%</w:t>
+        <w:t>{{mtoSecRegPct3}}%</w:t>
       </w:r>
       <w:r>
         <w:rPr>
@@ -1827,21 +2137,7 @@
           <w:sz w:val="20"/>
           <w:highlight w:val="yellow"/>
         </w:rPr>
-        <w:t>{{mtoSecReg</w:t>
-      </w:r>
-      <w:r>
-        <w:rPr>
-          <w:sz w:val="20"/>
-          <w:highlight w:val="yellow"/>
-        </w:rPr>
-        <w:t>4</w:t>
-      </w:r>
-      <w:r>
-        <w:rPr>
-          <w:sz w:val="20"/>
-          <w:highlight w:val="yellow"/>
-        </w:rPr>
-        <w:t>}}</w:t>
+        <w:t>{{mtoSecReg4}}</w:t>
       </w:r>
       <w:r>
         <w:rPr>
@@ -1854,21 +2150,7 @@
           <w:sz w:val="20"/>
           <w:highlight w:val="yellow"/>
         </w:rPr>
-        <w:t>{{mtoSecRegCLP</w:t>
-      </w:r>
-      <w:r>
-        <w:rPr>
-          <w:sz w:val="20"/>
-          <w:highlight w:val="yellow"/>
-        </w:rPr>
-        <w:t>4</w:t>
-      </w:r>
-      <w:r>
-        <w:rPr>
-          <w:sz w:val="20"/>
-          <w:highlight w:val="yellow"/>
-        </w:rPr>
-        <w:t>}}</w:t>
+        <w:t>{{mtoSecRegCLP4}}</w:t>
       </w:r>
       <w:r>
         <w:rPr>
@@ -1894,21 +2176,7 @@
           <w:sz w:val="20"/>
           <w:highlight w:val="yellow"/>
         </w:rPr>
-        <w:t>{{mtoSecRegPct</w:t>
-      </w:r>
-      <w:r>
-        <w:rPr>
-          <w:sz w:val="20"/>
-          <w:highlight w:val="yellow"/>
-        </w:rPr>
-        <w:t>4</w:t>
-      </w:r>
-      <w:r>
-        <w:rPr>
-          <w:sz w:val="20"/>
-          <w:highlight w:val="yellow"/>
-        </w:rPr>
-        <w:t>}}%</w:t>
+        <w:t>{{mtoSecRegPct4}}%</w:t>
       </w:r>
       <w:r>
         <w:rPr>
@@ -1954,21 +2222,7 @@
                 <w:sz w:val="20"/>
                 <w:highlight w:val="yellow"/>
               </w:rPr>
-              <w:t>{{mtoSecReg1</w:t>
-            </w:r>
-            <w:r>
-              <w:rPr>
-                <w:sz w:val="20"/>
-                <w:highlight w:val="yellow"/>
-              </w:rPr>
-              <w:t>M</w:t>
-            </w:r>
-            <w:r>
-              <w:rPr>
-                <w:sz w:val="20"/>
-                <w:highlight w:val="yellow"/>
-              </w:rPr>
-              <w:t>}}</w:t>
+              <w:t>{{mtoSecReg1}}</w:t>
             </w:r>
           </w:p>
         </w:tc>
@@ -1990,21 +2244,7 @@
                 <w:sz w:val="20"/>
                 <w:highlight w:val="yellow"/>
               </w:rPr>
-              <w:t>{{mtoSecRegCLP</w:t>
-            </w:r>
-            <w:r>
-              <w:rPr>
-                <w:sz w:val="20"/>
-                <w:highlight w:val="yellow"/>
-              </w:rPr>
-              <w:t>1M</w:t>
-            </w:r>
-            <w:r>
-              <w:rPr>
-                <w:sz w:val="20"/>
-                <w:highlight w:val="yellow"/>
-              </w:rPr>
-              <w:t>}}</w:t>
+              <w:t>{{mtoSecRegCLP1M}}</w:t>
             </w:r>
           </w:p>
         </w:tc>
@@ -2026,21 +2266,7 @@
                 <w:sz w:val="20"/>
                 <w:highlight w:val="yellow"/>
               </w:rPr>
-              <w:t>{{mtoSecRegPct1</w:t>
-            </w:r>
-            <w:r>
-              <w:rPr>
-                <w:sz w:val="20"/>
-                <w:highlight w:val="yellow"/>
-              </w:rPr>
-              <w:t>M</w:t>
-            </w:r>
-            <w:r>
-              <w:rPr>
-                <w:sz w:val="20"/>
-                <w:highlight w:val="yellow"/>
-              </w:rPr>
-              <w:t>}}</w:t>
+              <w:t>{{mtoSecRegPct1M}}</w:t>
             </w:r>
           </w:p>
         </w:tc>
@@ -2064,28 +2290,7 @@
                 <w:sz w:val="20"/>
                 <w:highlight w:val="yellow"/>
               </w:rPr>
-              <w:t>{{mtoSecReg</w:t>
-            </w:r>
-            <w:r>
-              <w:rPr>
-                <w:sz w:val="20"/>
-                <w:highlight w:val="yellow"/>
-              </w:rPr>
-              <w:t>2</w:t>
-            </w:r>
-            <w:r>
-              <w:rPr>
-                <w:sz w:val="20"/>
-                <w:highlight w:val="yellow"/>
-              </w:rPr>
-              <w:t>M</w:t>
-            </w:r>
-            <w:r>
-              <w:rPr>
-                <w:sz w:val="20"/>
-                <w:highlight w:val="yellow"/>
-              </w:rPr>
-              <w:t>}}</w:t>
+              <w:t>{{mtoSecReg2}}</w:t>
             </w:r>
           </w:p>
         </w:tc>
@@ -2107,21 +2312,7 @@
                 <w:sz w:val="20"/>
                 <w:highlight w:val="yellow"/>
               </w:rPr>
-              <w:t>{{mtoSecRegCLP</w:t>
-            </w:r>
-            <w:r>
-              <w:rPr>
-                <w:sz w:val="20"/>
-                <w:highlight w:val="yellow"/>
-              </w:rPr>
-              <w:t>2M</w:t>
-            </w:r>
-            <w:r>
-              <w:rPr>
-                <w:sz w:val="20"/>
-                <w:highlight w:val="yellow"/>
-              </w:rPr>
-              <w:t>}}</w:t>
+              <w:t>{{mtoSecRegCLP2M}}</w:t>
             </w:r>
           </w:p>
         </w:tc>
@@ -2143,21 +2334,7 @@
                 <w:sz w:val="20"/>
                 <w:highlight w:val="yellow"/>
               </w:rPr>
-              <w:t>{{mtoSecRegPct</w:t>
-            </w:r>
-            <w:r>
-              <w:rPr>
-                <w:sz w:val="20"/>
-                <w:highlight w:val="yellow"/>
-              </w:rPr>
-              <w:t>2M</w:t>
-            </w:r>
-            <w:r>
-              <w:rPr>
-                <w:sz w:val="20"/>
-                <w:highlight w:val="yellow"/>
-              </w:rPr>
-              <w:t>}}</w:t>
+              <w:t>{{mtoSecRegPct2M}}</w:t>
             </w:r>
           </w:p>
         </w:tc>
@@ -2181,21 +2358,7 @@
                 <w:sz w:val="20"/>
                 <w:highlight w:val="yellow"/>
               </w:rPr>
-              <w:t>{{mtoSecReg</w:t>
-            </w:r>
-            <w:r>
-              <w:rPr>
-                <w:sz w:val="20"/>
-                <w:highlight w:val="yellow"/>
-              </w:rPr>
-              <w:t>3M</w:t>
-            </w:r>
-            <w:r>
-              <w:rPr>
-                <w:sz w:val="20"/>
-                <w:highlight w:val="yellow"/>
-              </w:rPr>
-              <w:t>}}</w:t>
+              <w:t>{{mtoSecReg3}}</w:t>
             </w:r>
           </w:p>
         </w:tc>
@@ -2217,21 +2380,7 @@
                 <w:sz w:val="20"/>
                 <w:highlight w:val="yellow"/>
               </w:rPr>
-              <w:t>{{mtoSecRegCLP3</w:t>
-            </w:r>
-            <w:r>
-              <w:rPr>
-                <w:sz w:val="20"/>
-                <w:highlight w:val="yellow"/>
-              </w:rPr>
-              <w:t>M</w:t>
-            </w:r>
-            <w:r>
-              <w:rPr>
-                <w:sz w:val="20"/>
-                <w:highlight w:val="yellow"/>
-              </w:rPr>
-              <w:t>}}</w:t>
+              <w:t>{{mtoSecRegCLP3M}}</w:t>
             </w:r>
           </w:p>
         </w:tc>
@@ -2253,21 +2402,7 @@
                 <w:sz w:val="20"/>
                 <w:highlight w:val="yellow"/>
               </w:rPr>
-              <w:t>{{mtoSecRegPct</w:t>
-            </w:r>
-            <w:r>
-              <w:rPr>
-                <w:sz w:val="20"/>
-                <w:highlight w:val="yellow"/>
-              </w:rPr>
-              <w:t>3M</w:t>
-            </w:r>
-            <w:r>
-              <w:rPr>
-                <w:sz w:val="20"/>
-                <w:highlight w:val="yellow"/>
-              </w:rPr>
-              <w:t>}}</w:t>
+              <w:t>{{mtoSecRegPct3M}}</w:t>
             </w:r>
           </w:p>
         </w:tc>
@@ -2291,21 +2426,7 @@
                 <w:sz w:val="20"/>
                 <w:highlight w:val="yellow"/>
               </w:rPr>
-              <w:t>{{mtoSecReg</w:t>
-            </w:r>
-            <w:r>
-              <w:rPr>
-                <w:sz w:val="20"/>
-                <w:highlight w:val="yellow"/>
-              </w:rPr>
-              <w:t>4M</w:t>
-            </w:r>
-            <w:r>
-              <w:rPr>
-                <w:sz w:val="20"/>
-                <w:highlight w:val="yellow"/>
-              </w:rPr>
-              <w:t>}}</w:t>
+              <w:t>{{mtoSecReg4}}</w:t>
             </w:r>
           </w:p>
         </w:tc>
@@ -2327,21 +2448,7 @@
                 <w:sz w:val="20"/>
                 <w:highlight w:val="yellow"/>
               </w:rPr>
-              <w:t>{{mtoSecRegCLP</w:t>
-            </w:r>
-            <w:r>
-              <w:rPr>
-                <w:sz w:val="20"/>
-                <w:highlight w:val="yellow"/>
-              </w:rPr>
-              <w:t>4M</w:t>
-            </w:r>
-            <w:r>
-              <w:rPr>
-                <w:sz w:val="20"/>
-                <w:highlight w:val="yellow"/>
-              </w:rPr>
-              <w:t>}}</w:t>
+              <w:t>{{mtoSecRegCLP4M}}</w:t>
             </w:r>
           </w:p>
         </w:tc>
@@ -2362,21 +2469,7 @@
                 <w:sz w:val="20"/>
                 <w:highlight w:val="yellow"/>
               </w:rPr>
-              <w:t>{{mtoSecRegPct</w:t>
-            </w:r>
-            <w:r>
-              <w:rPr>
-                <w:sz w:val="20"/>
-                <w:highlight w:val="yellow"/>
-              </w:rPr>
-              <w:t>4M</w:t>
-            </w:r>
-            <w:r>
-              <w:rPr>
-                <w:sz w:val="20"/>
-                <w:highlight w:val="yellow"/>
-              </w:rPr>
-              <w:t>}}</w:t>
+              <w:t>{{mtoSecRegPct4M}}</w:t>
             </w:r>
           </w:p>
         </w:tc>
@@ -2442,12 +2535,41 @@
         <w:rPr>
           <w:sz w:val="20"/>
         </w:rPr>
-        <w:t xml:space="preserve">En la región de Los Ríos se generaron oportunidades por la modalidad Compra Ágil -que permite mayor participación de las </w:t>
+        <w:t xml:space="preserve">En la </w:t>
+      </w:r>
+      <w:r>
+        <w:rPr>
+          <w:sz w:val="20"/>
+          <w:highlight w:val="yellow"/>
+        </w:rPr>
+        <w:t>{{</w:t>
       </w:r>
       <w:proofErr w:type="spellStart"/>
       <w:r>
         <w:rPr>
           <w:sz w:val="20"/>
+          <w:highlight w:val="yellow"/>
+        </w:rPr>
+        <w:t>nom</w:t>
+      </w:r>
+      <w:proofErr w:type="spellEnd"/>
+      <w:r>
+        <w:rPr>
+          <w:sz w:val="20"/>
+          <w:highlight w:val="yellow"/>
+        </w:rPr>
+        <w:t>}}</w:t>
+      </w:r>
+      <w:r>
+        <w:rPr>
+          <w:sz w:val="20"/>
+        </w:rPr>
+        <w:t xml:space="preserve"> se generaron oportunidades por la modalidad Compra Ágil -que permite mayor participación de las </w:t>
+      </w:r>
+      <w:proofErr w:type="spellStart"/>
+      <w:r>
+        <w:rPr>
+          <w:sz w:val="20"/>
         </w:rPr>
         <w:t>Mipymes</w:t>
       </w:r>
@@ -2456,7 +2578,214 @@
         <w:rPr>
           <w:sz w:val="20"/>
         </w:rPr>
-        <w:t xml:space="preserve"> en compras de menores montos (igual o menor a 30 UTM)- por $11.587 millones, las que se tradujeron en 15.961 órdenes de compra emitidas por los organismos públicos de la región. Se observó un crecimiento de 38% (variación nominal) entre el 2022 y el 2023 en los montos transados en la Compra Ágil en la región, con una diferencia de 2.611 en órdenes de compra el 2023 si se compara con el 2022.</w:t>
+        <w:t xml:space="preserve"> en compras de menores montos (igual o menor a 30 UTM)- por </w:t>
+      </w:r>
+      <w:r>
+        <w:rPr>
+          <w:sz w:val="20"/>
+          <w:highlight w:val="yellow"/>
+        </w:rPr>
+        <w:t>{{</w:t>
+      </w:r>
+      <w:proofErr w:type="spellStart"/>
+      <w:r>
+        <w:rPr>
+          <w:sz w:val="20"/>
+          <w:highlight w:val="yellow"/>
+        </w:rPr>
+        <w:t>mtoCAReg</w:t>
+      </w:r>
+      <w:proofErr w:type="spellEnd"/>
+      <w:r>
+        <w:rPr>
+          <w:sz w:val="20"/>
+          <w:highlight w:val="yellow"/>
+        </w:rPr>
+        <w:t>}}</w:t>
+      </w:r>
+      <w:r>
+        <w:rPr>
+          <w:sz w:val="20"/>
+        </w:rPr>
+        <w:t xml:space="preserve"> </w:t>
+      </w:r>
+      <w:r>
+        <w:rPr>
+          <w:sz w:val="20"/>
+        </w:rPr>
+        <w:t xml:space="preserve">$11.587 millones, las que se tradujeron en </w:t>
+      </w:r>
+      <w:r>
+        <w:rPr>
+          <w:sz w:val="20"/>
+          <w:highlight w:val="yellow"/>
+        </w:rPr>
+        <w:t>{{</w:t>
+      </w:r>
+      <w:proofErr w:type="spellStart"/>
+      <w:r>
+        <w:rPr>
+          <w:sz w:val="20"/>
+          <w:highlight w:val="yellow"/>
+        </w:rPr>
+        <w:t>OCCAReg</w:t>
+      </w:r>
+      <w:proofErr w:type="spellEnd"/>
+      <w:r>
+        <w:rPr>
+          <w:sz w:val="20"/>
+          <w:highlight w:val="yellow"/>
+        </w:rPr>
+        <w:t>}}</w:t>
+      </w:r>
+      <w:r>
+        <w:rPr>
+          <w:sz w:val="20"/>
+        </w:rPr>
+        <w:t xml:space="preserve">15.961 órdenes de compra emitidas por los organismos públicos de la región. Se observó un crecimiento de </w:t>
+      </w:r>
+      <w:r>
+        <w:rPr>
+          <w:sz w:val="20"/>
+          <w:highlight w:val="yellow"/>
+        </w:rPr>
+        <w:t>{{</w:t>
+      </w:r>
+      <w:proofErr w:type="spellStart"/>
+      <w:r>
+        <w:rPr>
+          <w:sz w:val="20"/>
+          <w:highlight w:val="yellow"/>
+        </w:rPr>
+        <w:t>mtoCARegVar</w:t>
+      </w:r>
+      <w:proofErr w:type="spellEnd"/>
+      <w:r>
+        <w:rPr>
+          <w:sz w:val="20"/>
+          <w:highlight w:val="yellow"/>
+        </w:rPr>
+        <w:t>}}</w:t>
+      </w:r>
+      <w:r>
+        <w:rPr>
+          <w:sz w:val="20"/>
+        </w:rPr>
+        <w:t xml:space="preserve">38% (variación nominal) entre el </w:t>
+      </w:r>
+      <w:r>
+        <w:rPr>
+          <w:sz w:val="20"/>
+          <w:highlight w:val="yellow"/>
+        </w:rPr>
+        <w:t>{{</w:t>
+      </w:r>
+      <w:proofErr w:type="spellStart"/>
+      <w:r>
+        <w:rPr>
+          <w:sz w:val="20"/>
+          <w:highlight w:val="yellow"/>
+        </w:rPr>
+        <w:t>anoM</w:t>
+      </w:r>
+      <w:proofErr w:type="spellEnd"/>
+      <w:r>
+        <w:rPr>
+          <w:sz w:val="20"/>
+          <w:highlight w:val="yellow"/>
+        </w:rPr>
+        <w:t>}}</w:t>
+      </w:r>
+      <w:r>
+        <w:rPr>
+          <w:sz w:val="20"/>
+        </w:rPr>
+        <w:t xml:space="preserve"> y el </w:t>
+      </w:r>
+      <w:r>
+        <w:rPr>
+          <w:sz w:val="20"/>
+          <w:highlight w:val="yellow"/>
+        </w:rPr>
+        <w:t>{{ano}}</w:t>
+      </w:r>
+      <w:r>
+        <w:rPr>
+          <w:sz w:val="20"/>
+        </w:rPr>
+        <w:t xml:space="preserve"> en los montos transados en la Compra Ágil en la región, con una diferencia de </w:t>
+      </w:r>
+      <w:r>
+        <w:rPr>
+          <w:sz w:val="20"/>
+          <w:highlight w:val="yellow"/>
+        </w:rPr>
+        <w:t>{{</w:t>
+      </w:r>
+      <w:proofErr w:type="spellStart"/>
+      <w:r>
+        <w:rPr>
+          <w:sz w:val="20"/>
+          <w:highlight w:val="yellow"/>
+        </w:rPr>
+        <w:t>OCCARegDif</w:t>
+      </w:r>
+      <w:proofErr w:type="spellEnd"/>
+      <w:r>
+        <w:rPr>
+          <w:sz w:val="20"/>
+          <w:highlight w:val="yellow"/>
+        </w:rPr>
+        <w:t>}}</w:t>
+      </w:r>
+      <w:r>
+        <w:rPr>
+          <w:sz w:val="20"/>
+        </w:rPr>
+        <w:t xml:space="preserve">2.611 en órdenes de compra el </w:t>
+      </w:r>
+      <w:r>
+        <w:rPr>
+          <w:sz w:val="20"/>
+          <w:highlight w:val="yellow"/>
+        </w:rPr>
+        <w:t>{{ano}}</w:t>
+      </w:r>
+      <w:r>
+        <w:rPr>
+          <w:sz w:val="20"/>
+        </w:rPr>
+        <w:t xml:space="preserve"> si se compara con el </w:t>
+      </w:r>
+      <w:r>
+        <w:rPr>
+          <w:sz w:val="20"/>
+          <w:highlight w:val="yellow"/>
+        </w:rPr>
+        <w:t>{{</w:t>
+      </w:r>
+      <w:proofErr w:type="spellStart"/>
+      <w:r>
+        <w:rPr>
+          <w:sz w:val="20"/>
+          <w:highlight w:val="yellow"/>
+        </w:rPr>
+        <w:t>anoM</w:t>
+      </w:r>
+      <w:proofErr w:type="spellEnd"/>
+      <w:r>
+        <w:rPr>
+          <w:sz w:val="20"/>
+          <w:highlight w:val="yellow"/>
+        </w:rPr>
+        <w:t>}}</w:t>
+      </w:r>
+      <w:r>
+        <w:rPr>
+          <w:sz w:val="20"/>
+          <w:highlight w:val="yellow"/>
+        </w:rPr>
+        <w:t>.</w:t>
       </w:r>
     </w:p>
     <w:p>

</xml_diff>

<commit_message>
qrys trasladadas, faltan 2 funciones de dicc reg
</commit_message>
<xml_diff>
--- a/docxtpl.docx
+++ b/docxtpl.docx
@@ -1491,15 +1491,13 @@
         <w:t>,</w:t>
       </w:r>
       <w:r>
-        <w:t xml:space="preserve"> fueron las </w:t>
-      </w:r>
-      <w:proofErr w:type="spellStart"/>
-      <w:r>
-        <w:t>siguentes</w:t>
-      </w:r>
-      <w:proofErr w:type="spellEnd"/>
-      <w:r>
-        <w:t>:</w:t>
+        <w:t xml:space="preserve"> fueron las sigu</w:t>
+      </w:r>
+      <w:r>
+        <w:t>i</w:t>
+      </w:r>
+      <w:r>
+        <w:t>entes:</w:t>
       </w:r>
     </w:p>
     <w:p>
@@ -2595,6 +2593,13 @@
         </w:rPr>
         <w:t>mtoCAReg</w:t>
       </w:r>
+      <w:r>
+        <w:rPr>
+          <w:sz w:val="20"/>
+          <w:highlight w:val="yellow"/>
+        </w:rPr>
+        <w:t>CLP</w:t>
+      </w:r>
       <w:proofErr w:type="spellEnd"/>
       <w:r>
         <w:rPr>
@@ -2657,7 +2662,21 @@
           <w:sz w:val="20"/>
           <w:highlight w:val="yellow"/>
         </w:rPr>
-        <w:t>mtoCARegVar</w:t>
+        <w:t>mtoCAReg</w:t>
+      </w:r>
+      <w:r>
+        <w:rPr>
+          <w:sz w:val="20"/>
+          <w:highlight w:val="yellow"/>
+        </w:rPr>
+        <w:t>CLP</w:t>
+      </w:r>
+      <w:r>
+        <w:rPr>
+          <w:sz w:val="20"/>
+          <w:highlight w:val="yellow"/>
+        </w:rPr>
+        <w:t>Var</w:t>
       </w:r>
       <w:proofErr w:type="spellEnd"/>
       <w:r>
@@ -2686,7 +2705,14 @@
           <w:sz w:val="20"/>
           <w:highlight w:val="yellow"/>
         </w:rPr>
-        <w:t>anoM</w:t>
+        <w:t>ano</w:t>
+      </w:r>
+      <w:r>
+        <w:rPr>
+          <w:sz w:val="20"/>
+          <w:highlight w:val="yellow"/>
+        </w:rPr>
+        <w:t>M</w:t>
       </w:r>
       <w:proofErr w:type="spellEnd"/>
       <w:r>
@@ -2770,7 +2796,14 @@
           <w:sz w:val="20"/>
           <w:highlight w:val="yellow"/>
         </w:rPr>
-        <w:t>anoM</w:t>
+        <w:t>ano</w:t>
+      </w:r>
+      <w:r>
+        <w:rPr>
+          <w:sz w:val="20"/>
+          <w:highlight w:val="yellow"/>
+        </w:rPr>
+        <w:t>M</w:t>
       </w:r>
       <w:proofErr w:type="spellEnd"/>
       <w:r>
@@ -4699,6 +4732,16 @@
 </file>
 
 <file path=customXml/item1.xml><?xml version="1.0" encoding="utf-8"?>
+<b:Sources xmlns:b="http://schemas.openxmlformats.org/officeDocument/2006/bibliography" xmlns="http://schemas.openxmlformats.org/officeDocument/2006/bibliography" SelectedStyle="\APASixthEditionOfficeOnline.xsl" StyleName="APA" Version="6"/>
+</file>
+
+<file path=customXml/item2.xml><?xml version="1.0" encoding="utf-8"?>
+<p:properties xmlns:p="http://schemas.microsoft.com/office/2006/metadata/properties" xmlns:xsi="http://www.w3.org/2001/XMLSchema-instance" xmlns:pc="http://schemas.microsoft.com/office/infopath/2007/PartnerControls">
+  <documentManagement/>
+</p:properties>
+</file>
+
+<file path=customXml/item3.xml><?xml version="1.0" encoding="utf-8"?>
 <ct:contentTypeSchema xmlns:ct="http://schemas.microsoft.com/office/2006/metadata/contentType" xmlns:ma="http://schemas.microsoft.com/office/2006/metadata/properties/metaAttributes" ct:_="" ma:_="" ma:contentTypeName="Documento" ma:contentTypeID="0x01010019053C302B17994399AD172896D733D4" ma:contentTypeVersion="7" ma:contentTypeDescription="Crear nuevo documento." ma:contentTypeScope="" ma:versionID="c3c6aeb03cc444298576367ef0764947">
   <xsd:schema xmlns:xsd="http://www.w3.org/2001/XMLSchema" xmlns:xs="http://www.w3.org/2001/XMLSchema" xmlns:p="http://schemas.microsoft.com/office/2006/metadata/properties" xmlns:ns3="9f01f1d6-c467-475e-85b2-55bfce99eeb2" targetNamespace="http://schemas.microsoft.com/office/2006/metadata/properties" ma:root="true" ma:fieldsID="bd588651355785d7001df930de9cd48d" ns3:_="">
     <xsd:import namespace="9f01f1d6-c467-475e-85b2-55bfce99eeb2"/>
@@ -4862,7 +4905,7 @@
 </ct:contentTypeSchema>
 </file>
 
-<file path=customXml/item2.xml><?xml version="1.0" encoding="utf-8"?>
+<file path=customXml/item4.xml><?xml version="1.0" encoding="utf-8"?>
 <?mso-contentType ?>
 <FormTemplates xmlns="http://schemas.microsoft.com/sharepoint/v3/contenttype/forms">
   <Display>DocumentLibraryForm</Display>
@@ -4871,17 +4914,24 @@
 </FormTemplates>
 </file>
 
-<file path=customXml/item3.xml><?xml version="1.0" encoding="utf-8"?>
-<b:Sources xmlns:b="http://schemas.openxmlformats.org/officeDocument/2006/bibliography" xmlns="http://schemas.openxmlformats.org/officeDocument/2006/bibliography" SelectedStyle="\APASixthEditionOfficeOnline.xsl" StyleName="APA" Version="6"/>
+<file path=customXml/itemProps1.xml><?xml version="1.0" encoding="utf-8"?>
+<ds:datastoreItem xmlns:ds="http://schemas.openxmlformats.org/officeDocument/2006/customXml" ds:itemID="{508981CD-2B4C-440C-9DA1-984E3558CB7C}">
+  <ds:schemaRefs>
+    <ds:schemaRef ds:uri="http://schemas.openxmlformats.org/officeDocument/2006/bibliography"/>
+  </ds:schemaRefs>
+</ds:datastoreItem>
 </file>
 
-<file path=customXml/item4.xml><?xml version="1.0" encoding="utf-8"?>
-<p:properties xmlns:p="http://schemas.microsoft.com/office/2006/metadata/properties" xmlns:xsi="http://www.w3.org/2001/XMLSchema-instance" xmlns:pc="http://schemas.microsoft.com/office/infopath/2007/PartnerControls">
-  <documentManagement/>
-</p:properties>
+<file path=customXml/itemProps2.xml><?xml version="1.0" encoding="utf-8"?>
+<ds:datastoreItem xmlns:ds="http://schemas.openxmlformats.org/officeDocument/2006/customXml" ds:itemID="{05DE9F49-0913-45D9-A296-87888368AC0F}">
+  <ds:schemaRefs>
+    <ds:schemaRef ds:uri="http://schemas.microsoft.com/office/2006/metadata/properties"/>
+    <ds:schemaRef ds:uri="http://schemas.microsoft.com/office/infopath/2007/PartnerControls"/>
+  </ds:schemaRefs>
+</ds:datastoreItem>
 </file>
 
-<file path=customXml/itemProps1.xml><?xml version="1.0" encoding="utf-8"?>
+<file path=customXml/itemProps3.xml><?xml version="1.0" encoding="utf-8"?>
 <ds:datastoreItem xmlns:ds="http://schemas.openxmlformats.org/officeDocument/2006/customXml" ds:itemID="{6419D54D-5C52-4A96-B60B-33CBA5F66E7B}">
   <ds:schemaRefs>
     <ds:schemaRef ds:uri="http://schemas.microsoft.com/office/2006/metadata/contentType"/>
@@ -4899,27 +4949,10 @@
 </ds:datastoreItem>
 </file>
 
-<file path=customXml/itemProps2.xml><?xml version="1.0" encoding="utf-8"?>
+<file path=customXml/itemProps4.xml><?xml version="1.0" encoding="utf-8"?>
 <ds:datastoreItem xmlns:ds="http://schemas.openxmlformats.org/officeDocument/2006/customXml" ds:itemID="{E7BCFD63-9451-4871-A686-7D43E75657A8}">
   <ds:schemaRefs>
     <ds:schemaRef ds:uri="http://schemas.microsoft.com/sharepoint/v3/contenttype/forms"/>
   </ds:schemaRefs>
 </ds:datastoreItem>
-</file>
-
-<file path=customXml/itemProps3.xml><?xml version="1.0" encoding="utf-8"?>
-<ds:datastoreItem xmlns:ds="http://schemas.openxmlformats.org/officeDocument/2006/customXml" ds:itemID="{508981CD-2B4C-440C-9DA1-984E3558CB7C}">
-  <ds:schemaRefs>
-    <ds:schemaRef ds:uri="http://schemas.openxmlformats.org/officeDocument/2006/bibliography"/>
-  </ds:schemaRefs>
-</ds:datastoreItem>
-</file>
-
-<file path=customXml/itemProps4.xml><?xml version="1.0" encoding="utf-8"?>
-<ds:datastoreItem xmlns:ds="http://schemas.openxmlformats.org/officeDocument/2006/customXml" ds:itemID="{05DE9F49-0913-45D9-A296-87888368AC0F}">
-  <ds:schemaRefs>
-    <ds:schemaRef ds:uri="http://schemas.microsoft.com/office/2006/metadata/properties"/>
-    <ds:schemaRef ds:uri="http://schemas.microsoft.com/office/infopath/2007/PartnerControls"/>
-  </ds:schemaRefs>
-</ds:datastoreItem>
 </file>
</xml_diff>

<commit_message>
qrys trasladadas, fncns reg listas (segun reporte nov)
</commit_message>
<xml_diff>
--- a/docxtpl.docx
+++ b/docxtpl.docx
@@ -167,7 +167,7 @@
           <w:b/>
           <w:sz w:val="20"/>
         </w:rPr>
-        <w:t xml:space="preserve">219.262 millones de pesos a través de www.mercadopublico.cl en la </w:t>
+        <w:t xml:space="preserve">millones de pesos a través de www.mercadopublico.cl en la </w:t>
       </w:r>
       <w:r>
         <w:rPr>
@@ -233,7 +233,7 @@
           <w:b/>
           <w:sz w:val="20"/>
         </w:rPr>
-        <w:t xml:space="preserve"> 48.304 órdenes de compra emitidas por los diferentes organismos públicos.</w:t>
+        <w:t xml:space="preserve"> órdenes de compra emitidas por los diferentes organismos públicos.</w:t>
       </w:r>
     </w:p>
     <w:p>
@@ -541,21 +541,7 @@
         <w:rPr>
           <w:sz w:val="20"/>
         </w:rPr>
-        <w:t xml:space="preserve">En total se realizarán 36 capacitaciones presenciales, que tienen como objetivo que </w:t>
-      </w:r>
-      <w:proofErr w:type="gramStart"/>
-      <w:r>
-        <w:rPr>
-          <w:sz w:val="20"/>
-        </w:rPr>
-        <w:t>los usuarios y usuarias</w:t>
-      </w:r>
-      <w:proofErr w:type="gramEnd"/>
-      <w:r>
-        <w:rPr>
-          <w:sz w:val="20"/>
-        </w:rPr>
-        <w:t xml:space="preserve"> encargadas de las compras de los distintos organismos del Estado y las personas y empresas que buscan vender sus bienes y servicios, se actualicen respecto a los cambios normativos que impactarán en la gestión de la contratación pública.  Estas se suman a las realizadas en la Región Metropolitana en forma presencial y virtual desde el 3 de octubre sumando un total de 6.368 usuarios capacitados.</w:t>
+        <w:t>En total se realizarán 36 capacitaciones presenciales, que tienen como objetivo que los usuarios y usuarias encargadas de las compras de los distintos organismos del Estado y las personas y empresas que buscan vender sus bienes y servicios, se actualicen respecto a los cambios normativos que impactarán en la gestión de la contratación pública.  Estas se suman a las realizadas en la Región Metropolitana en forma presencial y virtual desde el 3 de octubre sumando un total de 6.368 usuarios capacitados.</w:t>
       </w:r>
     </w:p>
     <w:p>
@@ -609,21 +595,7 @@
         <w:rPr>
           <w:sz w:val="20"/>
         </w:rPr>
-        <w:t xml:space="preserve"> en distintas regiones del país desde la pandemia y responde al interés que tenemos como institución de llegar directamente a compradores y proveedores en lo que respecta a los cambios normativos que trae la nueva Ley de Compras Públicas, que esperamos se publique en los próximos meses. Estamos trabajando intensamente para dar a conocer los cambios a la norma, especialmente los que tienen relación con probidad y transparencia que </w:t>
-      </w:r>
-      <w:proofErr w:type="gramStart"/>
-      <w:r>
-        <w:rPr>
-          <w:sz w:val="20"/>
-        </w:rPr>
-        <w:t>entrarán en vigencia</w:t>
-      </w:r>
-      <w:proofErr w:type="gramEnd"/>
-      <w:r>
-        <w:rPr>
-          <w:sz w:val="20"/>
-        </w:rPr>
-        <w:t xml:space="preserve"> inmediatamente tras publicación en el Diario Oficial”, indicó la directora de </w:t>
+        <w:t xml:space="preserve"> en distintas regiones del país desde la pandemia y responde al interés que tenemos como institución de llegar directamente a compradores y proveedores en lo que respecta a los cambios normativos que trae la nueva Ley de Compras Públicas, que esperamos se publique en los próximos meses. Estamos trabajando intensamente para dar a conocer los cambios a la norma, especialmente los que tienen relación con probidad y transparencia que entrarán en vigencia inmediatamente tras publicación en el Diario Oficial”, indicó la directora de </w:t>
       </w:r>
       <w:proofErr w:type="spellStart"/>
       <w:r>
@@ -712,7 +684,7 @@
           <w:b/>
           <w:sz w:val="20"/>
         </w:rPr>
-        <w:t xml:space="preserve">$219.262 millones se transaron en Mercado Público entre enero y agosto </w:t>
+        <w:t xml:space="preserve">millones se transaron en Mercado Público entre enero y agosto </w:t>
       </w:r>
       <w:r>
         <w:rPr>
@@ -832,7 +804,7 @@
         <w:rPr>
           <w:sz w:val="20"/>
         </w:rPr>
-        <w:t xml:space="preserve">219.262 millones de pesos (US$ 271 millones) a través de www.mercadopublico.cl en la </w:t>
+        <w:t xml:space="preserve">millones de pesos (US$ 271 millones) a través de www.mercadopublico.cl en la </w:t>
       </w:r>
       <w:r>
         <w:rPr>
@@ -1069,7 +1041,41 @@
         <w:rPr>
           <w:sz w:val="20"/>
         </w:rPr>
-        <w:t>MOP - DIRECCIÓN DE VIALIDAD</w:t>
+        <w:t>(</w:t>
+      </w:r>
+      <w:r>
+        <w:rPr>
+          <w:sz w:val="20"/>
+          <w:highlight w:val="yellow"/>
+        </w:rPr>
+        <w:t>{{mtoInsReg</w:t>
+      </w:r>
+      <w:r>
+        <w:rPr>
+          <w:sz w:val="20"/>
+          <w:highlight w:val="yellow"/>
+        </w:rPr>
+        <w:t>CLP</w:t>
+      </w:r>
+      <w:r>
+        <w:rPr>
+          <w:sz w:val="20"/>
+          <w:highlight w:val="yellow"/>
+        </w:rPr>
+        <w:t>1}}</w:t>
+      </w:r>
+      <w:r>
+        <w:rPr>
+          <w:sz w:val="20"/>
+        </w:rPr>
+        <w:t xml:space="preserve"> pesos); </w:t>
+      </w:r>
+      <w:r>
+        <w:rPr>
+          <w:sz w:val="20"/>
+          <w:highlight w:val="yellow"/>
+        </w:rPr>
+        <w:t>{{mtoInsReg2}}</w:t>
       </w:r>
       <w:r>
         <w:rPr>
@@ -1080,16 +1086,132 @@
       <w:r>
         <w:rPr>
           <w:sz w:val="20"/>
-          <w:highlight w:val="yellow"/>
-        </w:rPr>
-        <w:t>{{mtoInsReg</w:t>
-      </w:r>
-      <w:r>
-        <w:rPr>
-          <w:sz w:val="20"/>
-          <w:highlight w:val="yellow"/>
-        </w:rPr>
-        <w:t>CLP</w:t>
+        </w:rPr>
+        <w:t>(</w:t>
+      </w:r>
+      <w:r>
+        <w:rPr>
+          <w:sz w:val="20"/>
+          <w:highlight w:val="yellow"/>
+        </w:rPr>
+        <w:t>{{mtoInsRegCLP2}}</w:t>
+      </w:r>
+      <w:r>
+        <w:rPr>
+          <w:sz w:val="20"/>
+        </w:rPr>
+        <w:t xml:space="preserve"> </w:t>
+      </w:r>
+      <w:r>
+        <w:rPr>
+          <w:sz w:val="20"/>
+        </w:rPr>
+        <w:t xml:space="preserve">pesos); </w:t>
+      </w:r>
+      <w:r>
+        <w:rPr>
+          <w:sz w:val="20"/>
+          <w:highlight w:val="yellow"/>
+        </w:rPr>
+        <w:t>{{mtoInsReg3}}</w:t>
+      </w:r>
+      <w:r>
+        <w:rPr>
+          <w:sz w:val="20"/>
+        </w:rPr>
+        <w:t xml:space="preserve"> </w:t>
+      </w:r>
+      <w:r>
+        <w:rPr>
+          <w:sz w:val="20"/>
+        </w:rPr>
+        <w:t>(</w:t>
+      </w:r>
+      <w:r>
+        <w:rPr>
+          <w:sz w:val="20"/>
+          <w:highlight w:val="yellow"/>
+        </w:rPr>
+        <w:t>{{mtoInsRegCLP3}}</w:t>
+      </w:r>
+      <w:r>
+        <w:rPr>
+          <w:sz w:val="20"/>
+        </w:rPr>
+        <w:t xml:space="preserve"> </w:t>
+      </w:r>
+      <w:r>
+        <w:rPr>
+          <w:sz w:val="20"/>
+        </w:rPr>
+        <w:t xml:space="preserve">pesos). Por su parte, los rubros más solicitados fueron: </w:t>
+      </w:r>
+      <w:r>
+        <w:rPr>
+          <w:sz w:val="20"/>
+          <w:highlight w:val="yellow"/>
+        </w:rPr>
+        <w:t>{{mto</w:t>
+      </w:r>
+      <w:r>
+        <w:rPr>
+          <w:sz w:val="20"/>
+          <w:highlight w:val="yellow"/>
+        </w:rPr>
+        <w:t>Rub</w:t>
+      </w:r>
+      <w:r>
+        <w:rPr>
+          <w:sz w:val="20"/>
+          <w:highlight w:val="yellow"/>
+        </w:rPr>
+        <w:t>Reg1}}</w:t>
+      </w:r>
+      <w:r>
+        <w:rPr>
+          <w:sz w:val="20"/>
+        </w:rPr>
+        <w:t xml:space="preserve"> </w:t>
+      </w:r>
+      <w:r>
+        <w:rPr>
+          <w:sz w:val="20"/>
+        </w:rPr>
+        <w:t>(US$</w:t>
+      </w:r>
+      <w:r>
+        <w:rPr>
+          <w:sz w:val="20"/>
+        </w:rPr>
+        <w:t xml:space="preserve"> </w:t>
+      </w:r>
+      <w:r>
+        <w:rPr>
+          <w:sz w:val="20"/>
+          <w:highlight w:val="yellow"/>
+        </w:rPr>
+        <w:t>{{mto</w:t>
+      </w:r>
+      <w:r>
+        <w:rPr>
+          <w:sz w:val="20"/>
+          <w:highlight w:val="yellow"/>
+        </w:rPr>
+        <w:t>Rub</w:t>
+      </w:r>
+      <w:r>
+        <w:rPr>
+          <w:sz w:val="20"/>
+          <w:highlight w:val="yellow"/>
+        </w:rPr>
+        <w:t>Reg</w:t>
+      </w:r>
+      <w:r>
+        <w:rPr>
+          <w:sz w:val="20"/>
+          <w:highlight w:val="yellow"/>
+        </w:rPr>
+        <w:t>USD</w:t>
       </w:r>
       <w:r>
         <w:rPr>
@@ -1102,14 +1224,42 @@
         <w:rPr>
           <w:sz w:val="20"/>
         </w:rPr>
-        <w:t xml:space="preserve"> (74.770.444.432 pesos); </w:t>
-      </w:r>
-      <w:r>
-        <w:rPr>
-          <w:sz w:val="20"/>
-          <w:highlight w:val="yellow"/>
-        </w:rPr>
-        <w:t>{{mtoInsReg2}}</w:t>
+        <w:t xml:space="preserve">); </w:t>
+      </w:r>
+      <w:r>
+        <w:rPr>
+          <w:sz w:val="20"/>
+          <w:highlight w:val="yellow"/>
+        </w:rPr>
+        <w:t>{{mto</w:t>
+      </w:r>
+      <w:r>
+        <w:rPr>
+          <w:sz w:val="20"/>
+          <w:highlight w:val="yellow"/>
+        </w:rPr>
+        <w:t>Rub</w:t>
+      </w:r>
+      <w:r>
+        <w:rPr>
+          <w:sz w:val="20"/>
+          <w:highlight w:val="yellow"/>
+        </w:rPr>
+        <w:t>Reg</w:t>
+      </w:r>
+      <w:r>
+        <w:rPr>
+          <w:sz w:val="20"/>
+          <w:highlight w:val="yellow"/>
+        </w:rPr>
+        <w:t>2</w:t>
+      </w:r>
+      <w:r>
+        <w:rPr>
+          <w:sz w:val="20"/>
+          <w:highlight w:val="yellow"/>
+        </w:rPr>
+        <w:t>}}</w:t>
       </w:r>
       <w:r>
         <w:rPr>
@@ -1121,14 +1271,83 @@
         <w:rPr>
           <w:sz w:val="20"/>
         </w:rPr>
-        <w:t xml:space="preserve">SERVICIO DE SALUD VALDIVIA HOSPITAL BASE </w:t>
-      </w:r>
-      <w:r>
-        <w:rPr>
-          <w:sz w:val="20"/>
-          <w:highlight w:val="yellow"/>
-        </w:rPr>
-        <w:t>{{mtoInsRegCLP2}}</w:t>
+        <w:t xml:space="preserve">(US$ </w:t>
+      </w:r>
+      <w:r>
+        <w:rPr>
+          <w:sz w:val="20"/>
+          <w:highlight w:val="yellow"/>
+        </w:rPr>
+        <w:t>{{mto</w:t>
+      </w:r>
+      <w:r>
+        <w:rPr>
+          <w:sz w:val="20"/>
+          <w:highlight w:val="yellow"/>
+        </w:rPr>
+        <w:t>Rub</w:t>
+      </w:r>
+      <w:r>
+        <w:rPr>
+          <w:sz w:val="20"/>
+          <w:highlight w:val="yellow"/>
+        </w:rPr>
+        <w:t>Reg</w:t>
+      </w:r>
+      <w:r>
+        <w:rPr>
+          <w:sz w:val="20"/>
+          <w:highlight w:val="yellow"/>
+        </w:rPr>
+        <w:t>USD2</w:t>
+      </w:r>
+      <w:r>
+        <w:rPr>
+          <w:sz w:val="20"/>
+          <w:highlight w:val="yellow"/>
+        </w:rPr>
+        <w:t>}}</w:t>
+      </w:r>
+      <w:r>
+        <w:rPr>
+          <w:sz w:val="20"/>
+        </w:rPr>
+        <w:t xml:space="preserve">); </w:t>
+      </w:r>
+      <w:r>
+        <w:rPr>
+          <w:sz w:val="20"/>
+          <w:highlight w:val="yellow"/>
+        </w:rPr>
+        <w:t>{{mto</w:t>
+      </w:r>
+      <w:r>
+        <w:rPr>
+          <w:sz w:val="20"/>
+          <w:highlight w:val="yellow"/>
+        </w:rPr>
+        <w:t>Rub</w:t>
+      </w:r>
+      <w:r>
+        <w:rPr>
+          <w:sz w:val="20"/>
+          <w:highlight w:val="yellow"/>
+        </w:rPr>
+        <w:t>Reg</w:t>
+      </w:r>
+      <w:r>
+        <w:rPr>
+          <w:sz w:val="20"/>
+          <w:highlight w:val="yellow"/>
+        </w:rPr>
+        <w:t>3</w:t>
+      </w:r>
+      <w:r>
+        <w:rPr>
+          <w:sz w:val="20"/>
+          <w:highlight w:val="yellow"/>
+        </w:rPr>
+        <w:t>}}</w:t>
       </w:r>
       <w:r>
         <w:rPr>
@@ -1140,45 +1359,7 @@
         <w:rPr>
           <w:sz w:val="20"/>
         </w:rPr>
-        <w:t xml:space="preserve">(35.635.861.696 pesos); </w:t>
-      </w:r>
-      <w:r>
-        <w:rPr>
-          <w:sz w:val="20"/>
-          <w:highlight w:val="yellow"/>
-        </w:rPr>
-        <w:t>{{mtoInsReg3}}</w:t>
-      </w:r>
-      <w:r>
-        <w:rPr>
-          <w:sz w:val="20"/>
-        </w:rPr>
-        <w:t xml:space="preserve"> </w:t>
-      </w:r>
-      <w:r>
-        <w:rPr>
-          <w:sz w:val="20"/>
-        </w:rPr>
-        <w:t xml:space="preserve">I MUNICIPALIDAD VALDIVIA </w:t>
-      </w:r>
-      <w:r>
-        <w:rPr>
-          <w:sz w:val="20"/>
-          <w:highlight w:val="yellow"/>
-        </w:rPr>
-        <w:t>{{mtoInsRegCLP3}}</w:t>
-      </w:r>
-      <w:r>
-        <w:rPr>
-          <w:sz w:val="20"/>
-        </w:rPr>
-        <w:t xml:space="preserve"> </w:t>
-      </w:r>
-      <w:r>
-        <w:rPr>
-          <w:sz w:val="20"/>
-        </w:rPr>
-        <w:t xml:space="preserve">(18.690.999.775 pesos). Por su parte, los rubros más solicitados fueron: </w:t>
+        <w:t xml:space="preserve">(US$ </w:t>
       </w:r>
       <w:r>
         <w:rPr>
@@ -1199,39 +1380,6 @@
           <w:sz w:val="20"/>
           <w:highlight w:val="yellow"/>
         </w:rPr>
-        <w:t>Reg1}}</w:t>
-      </w:r>
-      <w:r>
-        <w:rPr>
-          <w:sz w:val="20"/>
-        </w:rPr>
-        <w:t xml:space="preserve"> </w:t>
-      </w:r>
-      <w:r>
-        <w:rPr>
-          <w:sz w:val="20"/>
-        </w:rPr>
-        <w:t xml:space="preserve">Obras </w:t>
-      </w:r>
-      <w:r>
-        <w:rPr>
-          <w:sz w:val="20"/>
-          <w:highlight w:val="yellow"/>
-        </w:rPr>
-        <w:t>{{mto</w:t>
-      </w:r>
-      <w:r>
-        <w:rPr>
-          <w:sz w:val="20"/>
-          <w:highlight w:val="yellow"/>
-        </w:rPr>
-        <w:t>Rub</w:t>
-      </w:r>
-      <w:r>
-        <w:rPr>
-          <w:sz w:val="20"/>
-          <w:highlight w:val="yellow"/>
-        </w:rPr>
         <w:t>Reg</w:t>
       </w:r>
       <w:r>
@@ -1239,54 +1387,7 @@
           <w:sz w:val="20"/>
           <w:highlight w:val="yellow"/>
         </w:rPr>
-        <w:t>USD</w:t>
-      </w:r>
-      <w:r>
-        <w:rPr>
-          <w:sz w:val="20"/>
-          <w:highlight w:val="yellow"/>
-        </w:rPr>
-        <w:t>1}}</w:t>
-      </w:r>
-      <w:r>
-        <w:rPr>
-          <w:sz w:val="20"/>
-        </w:rPr>
-        <w:t xml:space="preserve"> </w:t>
-      </w:r>
-      <w:r>
-        <w:rPr>
-          <w:sz w:val="20"/>
-        </w:rPr>
-        <w:t xml:space="preserve">(US$ 85.483.073); </w:t>
-      </w:r>
-      <w:r>
-        <w:rPr>
-          <w:sz w:val="20"/>
-          <w:highlight w:val="yellow"/>
-        </w:rPr>
-        <w:t>{{mto</w:t>
-      </w:r>
-      <w:r>
-        <w:rPr>
-          <w:sz w:val="20"/>
-          <w:highlight w:val="yellow"/>
-        </w:rPr>
-        <w:t>Rub</w:t>
-      </w:r>
-      <w:r>
-        <w:rPr>
-          <w:sz w:val="20"/>
-          <w:highlight w:val="yellow"/>
-        </w:rPr>
-        <w:t>Reg</w:t>
-      </w:r>
-      <w:r>
-        <w:rPr>
-          <w:sz w:val="20"/>
-          <w:highlight w:val="yellow"/>
-        </w:rPr>
-        <w:t>2</w:t>
+        <w:t>USD3</w:t>
       </w:r>
       <w:r>
         <w:rPr>
@@ -1299,154 +1400,7 @@
         <w:rPr>
           <w:sz w:val="20"/>
         </w:rPr>
-        <w:t xml:space="preserve"> </w:t>
-      </w:r>
-      <w:r>
-        <w:rPr>
-          <w:sz w:val="20"/>
-        </w:rPr>
-        <w:t xml:space="preserve">Servicios de construcción y mantenimiento </w:t>
-      </w:r>
-      <w:r>
-        <w:rPr>
-          <w:sz w:val="20"/>
-          <w:highlight w:val="yellow"/>
-        </w:rPr>
-        <w:t>{{mto</w:t>
-      </w:r>
-      <w:r>
-        <w:rPr>
-          <w:sz w:val="20"/>
-          <w:highlight w:val="yellow"/>
-        </w:rPr>
-        <w:t>Rub</w:t>
-      </w:r>
-      <w:r>
-        <w:rPr>
-          <w:sz w:val="20"/>
-          <w:highlight w:val="yellow"/>
-        </w:rPr>
-        <w:t>Reg</w:t>
-      </w:r>
-      <w:r>
-        <w:rPr>
-          <w:sz w:val="20"/>
-          <w:highlight w:val="yellow"/>
-        </w:rPr>
-        <w:t>USD2</w:t>
-      </w:r>
-      <w:r>
-        <w:rPr>
-          <w:sz w:val="20"/>
-          <w:highlight w:val="yellow"/>
-        </w:rPr>
-        <w:t>}}</w:t>
-      </w:r>
-      <w:r>
-        <w:rPr>
-          <w:sz w:val="20"/>
-        </w:rPr>
-        <w:t xml:space="preserve"> </w:t>
-      </w:r>
-      <w:r>
-        <w:rPr>
-          <w:sz w:val="20"/>
-        </w:rPr>
-        <w:t xml:space="preserve">(US$ 25.829.731); </w:t>
-      </w:r>
-      <w:r>
-        <w:rPr>
-          <w:sz w:val="20"/>
-          <w:highlight w:val="yellow"/>
-        </w:rPr>
-        <w:t>{{mto</w:t>
-      </w:r>
-      <w:r>
-        <w:rPr>
-          <w:sz w:val="20"/>
-          <w:highlight w:val="yellow"/>
-        </w:rPr>
-        <w:t>Rub</w:t>
-      </w:r>
-      <w:r>
-        <w:rPr>
-          <w:sz w:val="20"/>
-          <w:highlight w:val="yellow"/>
-        </w:rPr>
-        <w:t>Reg</w:t>
-      </w:r>
-      <w:r>
-        <w:rPr>
-          <w:sz w:val="20"/>
-          <w:highlight w:val="yellow"/>
-        </w:rPr>
-        <w:t>3</w:t>
-      </w:r>
-      <w:r>
-        <w:rPr>
-          <w:sz w:val="20"/>
-          <w:highlight w:val="yellow"/>
-        </w:rPr>
-        <w:t>}}</w:t>
-      </w:r>
-      <w:r>
-        <w:rPr>
-          <w:sz w:val="20"/>
-        </w:rPr>
-        <w:t xml:space="preserve"> </w:t>
-      </w:r>
-      <w:r>
-        <w:rPr>
-          <w:sz w:val="20"/>
-        </w:rPr>
-        <w:t xml:space="preserve">Servicios profesionales, administrativos y consultorías de gestión empresarial </w:t>
-      </w:r>
-      <w:r>
-        <w:rPr>
-          <w:sz w:val="20"/>
-          <w:highlight w:val="yellow"/>
-        </w:rPr>
-        <w:t>{{mto</w:t>
-      </w:r>
-      <w:r>
-        <w:rPr>
-          <w:sz w:val="20"/>
-          <w:highlight w:val="yellow"/>
-        </w:rPr>
-        <w:t>Rub</w:t>
-      </w:r>
-      <w:r>
-        <w:rPr>
-          <w:sz w:val="20"/>
-          <w:highlight w:val="yellow"/>
-        </w:rPr>
-        <w:t>Reg</w:t>
-      </w:r>
-      <w:r>
-        <w:rPr>
-          <w:sz w:val="20"/>
-          <w:highlight w:val="yellow"/>
-        </w:rPr>
-        <w:t>USD3</w:t>
-      </w:r>
-      <w:r>
-        <w:rPr>
-          <w:sz w:val="20"/>
-          <w:highlight w:val="yellow"/>
-        </w:rPr>
-        <w:t>}}</w:t>
-      </w:r>
-      <w:r>
-        <w:rPr>
-          <w:sz w:val="20"/>
-        </w:rPr>
-        <w:t xml:space="preserve"> </w:t>
-      </w:r>
-      <w:r>
-        <w:rPr>
-          <w:sz w:val="20"/>
-        </w:rPr>
-        <w:t>(US$ 16.520.386).</w:t>
+        <w:t>).</w:t>
       </w:r>
     </w:p>
     <w:p>
@@ -1454,14 +1408,6 @@
         <w:pStyle w:val="NuevoEstilo"/>
       </w:pPr>
       <w:r>
-        <w:t xml:space="preserve"> </w:t>
-      </w:r>
-    </w:p>
-    <w:p>
-      <w:pPr>
-        <w:pStyle w:val="NuevoEstilo"/>
-      </w:pPr>
-      <w:r>
         <w:t xml:space="preserve">Las principales órdenes de compra, durante </w:t>
       </w:r>
       <w:r>
@@ -1498,14 +1444,6 @@
       </w:r>
       <w:r>
         <w:t>entes:</w:t>
-      </w:r>
-    </w:p>
-    <w:p>
-      <w:pPr>
-        <w:pStyle w:val="NuevoEstilo"/>
-      </w:pPr>
-      <w:r>
-        <w:t xml:space="preserve"> </w:t>
       </w:r>
     </w:p>
     <w:tbl>
@@ -1515,11 +1453,11 @@
         <w:tblLook w:val="04A0" w:firstRow="1" w:lastRow="0" w:firstColumn="1" w:lastColumn="0" w:noHBand="0" w:noVBand="1"/>
       </w:tblPr>
       <w:tblGrid>
+        <w:gridCol w:w="1766"/>
+        <w:gridCol w:w="1764"/>
         <w:gridCol w:w="1764"/>
         <w:gridCol w:w="1763"/>
-        <w:gridCol w:w="1763"/>
         <w:gridCol w:w="1765"/>
-        <w:gridCol w:w="1767"/>
       </w:tblGrid>
       <w:tr>
         <w:trPr>
@@ -1571,7 +1509,7 @@
           </w:tcPr>
           <w:p>
             <w:r>
-              <w:t>Monto comprometido en US$</w:t>
+              <w:t>Monto comprometido en CLP</w:t>
             </w:r>
           </w:p>
         </w:tc>
@@ -1584,9 +1522,21 @@
           <w:p>
             <w:r>
               <w:rPr>
-                <w:sz w:val="20"/>
-              </w:rPr>
-              <w:t>MOP - Dirección de Vialidad</w:t>
+                <w:highlight w:val="yellow"/>
+              </w:rPr>
+              <w:t>{{ocReg</w:t>
+            </w:r>
+            <w:r>
+              <w:rPr>
+                <w:highlight w:val="yellow"/>
+              </w:rPr>
+              <w:t>Cmp</w:t>
+            </w:r>
+            <w:r>
+              <w:rPr>
+                <w:highlight w:val="yellow"/>
+              </w:rPr>
+              <w:t>1}}</w:t>
             </w:r>
           </w:p>
         </w:tc>
@@ -1597,9 +1547,21 @@
           <w:p>
             <w:r>
               <w:rPr>
-                <w:sz w:val="20"/>
-              </w:rPr>
-              <w:t>5895-38-SE23</w:t>
+                <w:highlight w:val="yellow"/>
+              </w:rPr>
+              <w:t>{{ocReg</w:t>
+            </w:r>
+            <w:r>
+              <w:rPr>
+                <w:highlight w:val="yellow"/>
+              </w:rPr>
+              <w:t>Cod</w:t>
+            </w:r>
+            <w:r>
+              <w:rPr>
+                <w:highlight w:val="yellow"/>
+              </w:rPr>
+              <w:t>1}}</w:t>
             </w:r>
           </w:p>
         </w:tc>
@@ -1610,9 +1572,21 @@
           <w:p>
             <w:r>
               <w:rPr>
-                <w:sz w:val="20"/>
-              </w:rPr>
-              <w:t>Global Mixto NS y PU Ranco Norte Etapa III</w:t>
+                <w:highlight w:val="yellow"/>
+              </w:rPr>
+              <w:t>{{ocReg</w:t>
+            </w:r>
+            <w:r>
+              <w:rPr>
+                <w:highlight w:val="yellow"/>
+              </w:rPr>
+              <w:t>Mot1</w:t>
+            </w:r>
+            <w:r>
+              <w:rPr>
+                <w:highlight w:val="yellow"/>
+              </w:rPr>
+              <w:t>}}</w:t>
             </w:r>
           </w:p>
         </w:tc>
@@ -1623,9 +1597,21 @@
           <w:p>
             <w:r>
               <w:rPr>
-                <w:sz w:val="20"/>
-              </w:rPr>
-              <w:t>Walter</w:t>
+                <w:highlight w:val="yellow"/>
+              </w:rPr>
+              <w:t>{{ocReg</w:t>
+            </w:r>
+            <w:r>
+              <w:rPr>
+                <w:highlight w:val="yellow"/>
+              </w:rPr>
+              <w:t>Prv1</w:t>
+            </w:r>
+            <w:r>
+              <w:rPr>
+                <w:highlight w:val="yellow"/>
+              </w:rPr>
+              <w:t>}}</w:t>
             </w:r>
           </w:p>
         </w:tc>
@@ -1636,9 +1622,21 @@
           <w:p>
             <w:r>
               <w:rPr>
-                <w:sz w:val="20"/>
-              </w:rPr>
-              <w:t>11.013.857</w:t>
+                <w:highlight w:val="yellow"/>
+              </w:rPr>
+              <w:t>{{ocReg</w:t>
+            </w:r>
+            <w:r>
+              <w:rPr>
+                <w:highlight w:val="yellow"/>
+              </w:rPr>
+              <w:t>CLP1</w:t>
+            </w:r>
+            <w:r>
+              <w:rPr>
+                <w:highlight w:val="yellow"/>
+              </w:rPr>
+              <w:t>}}</w:t>
             </w:r>
           </w:p>
         </w:tc>
@@ -1651,9 +1649,21 @@
           <w:p>
             <w:r>
               <w:rPr>
-                <w:sz w:val="20"/>
-              </w:rPr>
-              <w:t>MOP - Dirección de Vialidad</w:t>
+                <w:highlight w:val="yellow"/>
+              </w:rPr>
+              <w:t>{{ocReg</w:t>
+            </w:r>
+            <w:r>
+              <w:rPr>
+                <w:highlight w:val="yellow"/>
+              </w:rPr>
+              <w:t>Cmp2</w:t>
+            </w:r>
+            <w:r>
+              <w:rPr>
+                <w:highlight w:val="yellow"/>
+              </w:rPr>
+              <w:t>}}</w:t>
             </w:r>
           </w:p>
         </w:tc>
@@ -1664,9 +1674,21 @@
           <w:p>
             <w:r>
               <w:rPr>
-                <w:sz w:val="20"/>
-              </w:rPr>
-              <w:t>5895-10-SE23</w:t>
+                <w:highlight w:val="yellow"/>
+              </w:rPr>
+              <w:t>{{ocReg</w:t>
+            </w:r>
+            <w:r>
+              <w:rPr>
+                <w:highlight w:val="yellow"/>
+              </w:rPr>
+              <w:t>Cod2</w:t>
+            </w:r>
+            <w:r>
+              <w:rPr>
+                <w:highlight w:val="yellow"/>
+              </w:rPr>
+              <w:t>}}</w:t>
             </w:r>
           </w:p>
         </w:tc>
@@ -1677,9 +1699,21 @@
           <w:p>
             <w:r>
               <w:rPr>
-                <w:sz w:val="20"/>
-              </w:rPr>
-              <w:t>Global Mixto NS y PU Prov. Valdivia Costa Et. III</w:t>
+                <w:highlight w:val="yellow"/>
+              </w:rPr>
+              <w:t>{{ocReg</w:t>
+            </w:r>
+            <w:r>
+              <w:rPr>
+                <w:highlight w:val="yellow"/>
+              </w:rPr>
+              <w:t>Mot2</w:t>
+            </w:r>
+            <w:r>
+              <w:rPr>
+                <w:highlight w:val="yellow"/>
+              </w:rPr>
+              <w:t>}}</w:t>
             </w:r>
           </w:p>
         </w:tc>
@@ -1690,9 +1724,21 @@
           <w:p>
             <w:r>
               <w:rPr>
-                <w:sz w:val="20"/>
-              </w:rPr>
-              <w:t>TORO SA</w:t>
+                <w:highlight w:val="yellow"/>
+              </w:rPr>
+              <w:t>{{ocReg</w:t>
+            </w:r>
+            <w:r>
+              <w:rPr>
+                <w:highlight w:val="yellow"/>
+              </w:rPr>
+              <w:t>Prv2</w:t>
+            </w:r>
+            <w:r>
+              <w:rPr>
+                <w:highlight w:val="yellow"/>
+              </w:rPr>
+              <w:t>}}</w:t>
             </w:r>
           </w:p>
         </w:tc>
@@ -1703,9 +1749,21 @@
           <w:p>
             <w:r>
               <w:rPr>
-                <w:sz w:val="20"/>
-              </w:rPr>
-              <w:t>9.926.447</w:t>
+                <w:highlight w:val="yellow"/>
+              </w:rPr>
+              <w:t>{{ocReg</w:t>
+            </w:r>
+            <w:r>
+              <w:rPr>
+                <w:highlight w:val="yellow"/>
+              </w:rPr>
+              <w:t>CLP2</w:t>
+            </w:r>
+            <w:r>
+              <w:rPr>
+                <w:highlight w:val="yellow"/>
+              </w:rPr>
+              <w:t>}}</w:t>
             </w:r>
           </w:p>
         </w:tc>
@@ -1718,9 +1776,21 @@
           <w:p>
             <w:r>
               <w:rPr>
-                <w:sz w:val="20"/>
-              </w:rPr>
-              <w:t>MOP - Dirección de Vialidad</w:t>
+                <w:highlight w:val="yellow"/>
+              </w:rPr>
+              <w:t>{{ocReg</w:t>
+            </w:r>
+            <w:r>
+              <w:rPr>
+                <w:highlight w:val="yellow"/>
+              </w:rPr>
+              <w:t>Cmp3</w:t>
+            </w:r>
+            <w:r>
+              <w:rPr>
+                <w:highlight w:val="yellow"/>
+              </w:rPr>
+              <w:t>}}</w:t>
             </w:r>
           </w:p>
         </w:tc>
@@ -1731,9 +1801,21 @@
           <w:p>
             <w:r>
               <w:rPr>
-                <w:sz w:val="20"/>
-              </w:rPr>
-              <w:t>5895-20-SE23</w:t>
+                <w:highlight w:val="yellow"/>
+              </w:rPr>
+              <w:t>{{ocReg</w:t>
+            </w:r>
+            <w:r>
+              <w:rPr>
+                <w:highlight w:val="yellow"/>
+              </w:rPr>
+              <w:t>Cod3</w:t>
+            </w:r>
+            <w:r>
+              <w:rPr>
+                <w:highlight w:val="yellow"/>
+              </w:rPr>
+              <w:t>}}</w:t>
             </w:r>
           </w:p>
         </w:tc>
@@ -1744,9 +1826,21 @@
           <w:p>
             <w:r>
               <w:rPr>
-                <w:sz w:val="20"/>
-              </w:rPr>
-              <w:t>Global Mixto NS y PU Prov. Valdivia Sur Etapa III</w:t>
+                <w:highlight w:val="yellow"/>
+              </w:rPr>
+              <w:t>{{ocReg</w:t>
+            </w:r>
+            <w:r>
+              <w:rPr>
+                <w:highlight w:val="yellow"/>
+              </w:rPr>
+              <w:t>Mot3</w:t>
+            </w:r>
+            <w:r>
+              <w:rPr>
+                <w:highlight w:val="yellow"/>
+              </w:rPr>
+              <w:t>}}</w:t>
             </w:r>
           </w:p>
         </w:tc>
@@ -1757,9 +1851,21 @@
           <w:p>
             <w:r>
               <w:rPr>
-                <w:sz w:val="20"/>
-              </w:rPr>
-              <w:t>TORO SA</w:t>
+                <w:highlight w:val="yellow"/>
+              </w:rPr>
+              <w:t>{{ocReg</w:t>
+            </w:r>
+            <w:r>
+              <w:rPr>
+                <w:highlight w:val="yellow"/>
+              </w:rPr>
+              <w:t>Prv3</w:t>
+            </w:r>
+            <w:r>
+              <w:rPr>
+                <w:highlight w:val="yellow"/>
+              </w:rPr>
+              <w:t>}}</w:t>
             </w:r>
           </w:p>
         </w:tc>
@@ -1770,9 +1876,325 @@
           <w:p>
             <w:r>
               <w:rPr>
+                <w:highlight w:val="yellow"/>
+              </w:rPr>
+              <w:t>{{ocReg</w:t>
+            </w:r>
+            <w:r>
+              <w:rPr>
+                <w:highlight w:val="yellow"/>
+              </w:rPr>
+              <w:t>CLP3</w:t>
+            </w:r>
+            <w:r>
+              <w:rPr>
+                <w:highlight w:val="yellow"/>
+              </w:rPr>
+              <w:t>}}</w:t>
+            </w:r>
+          </w:p>
+        </w:tc>
+      </w:tr>
+      <w:tr>
+        <w:tc>
+          <w:tcPr>
+            <w:tcW w:w="1768" w:type="dxa"/>
+          </w:tcPr>
+          <w:p>
+            <w:pPr>
+              <w:rPr>
                 <w:sz w:val="20"/>
               </w:rPr>
-              <w:t>9.563.732</w:t>
+            </w:pPr>
+            <w:r>
+              <w:rPr>
+                <w:highlight w:val="yellow"/>
+              </w:rPr>
+              <w:t>{{ocReg</w:t>
+            </w:r>
+            <w:r>
+              <w:rPr>
+                <w:highlight w:val="yellow"/>
+              </w:rPr>
+              <w:t>Cmp4</w:t>
+            </w:r>
+            <w:r>
+              <w:rPr>
+                <w:highlight w:val="yellow"/>
+              </w:rPr>
+              <w:t>}}</w:t>
+            </w:r>
+          </w:p>
+        </w:tc>
+        <w:tc>
+          <w:tcPr>
+            <w:tcW w:w="1768" w:type="dxa"/>
+          </w:tcPr>
+          <w:p>
+            <w:pPr>
+              <w:rPr>
+                <w:sz w:val="20"/>
+              </w:rPr>
+            </w:pPr>
+            <w:r>
+              <w:rPr>
+                <w:highlight w:val="yellow"/>
+              </w:rPr>
+              <w:t>{{ocReg</w:t>
+            </w:r>
+            <w:r>
+              <w:rPr>
+                <w:highlight w:val="yellow"/>
+              </w:rPr>
+              <w:t>Cod4</w:t>
+            </w:r>
+            <w:r>
+              <w:rPr>
+                <w:highlight w:val="yellow"/>
+              </w:rPr>
+              <w:t>}}</w:t>
+            </w:r>
+          </w:p>
+        </w:tc>
+        <w:tc>
+          <w:tcPr>
+            <w:tcW w:w="1768" w:type="dxa"/>
+          </w:tcPr>
+          <w:p>
+            <w:pPr>
+              <w:rPr>
+                <w:sz w:val="20"/>
+              </w:rPr>
+            </w:pPr>
+            <w:r>
+              <w:rPr>
+                <w:highlight w:val="yellow"/>
+              </w:rPr>
+              <w:t>{{ocReg</w:t>
+            </w:r>
+            <w:r>
+              <w:rPr>
+                <w:highlight w:val="yellow"/>
+              </w:rPr>
+              <w:t>Mot4</w:t>
+            </w:r>
+            <w:r>
+              <w:rPr>
+                <w:highlight w:val="yellow"/>
+              </w:rPr>
+              <w:t>}}</w:t>
+            </w:r>
+          </w:p>
+        </w:tc>
+        <w:tc>
+          <w:tcPr>
+            <w:tcW w:w="1768" w:type="dxa"/>
+          </w:tcPr>
+          <w:p>
+            <w:pPr>
+              <w:rPr>
+                <w:sz w:val="20"/>
+              </w:rPr>
+            </w:pPr>
+            <w:r>
+              <w:rPr>
+                <w:highlight w:val="yellow"/>
+              </w:rPr>
+              <w:t>{{ocReg</w:t>
+            </w:r>
+            <w:r>
+              <w:rPr>
+                <w:highlight w:val="yellow"/>
+              </w:rPr>
+              <w:t>Prv4</w:t>
+            </w:r>
+            <w:r>
+              <w:rPr>
+                <w:highlight w:val="yellow"/>
+              </w:rPr>
+              <w:t>}}</w:t>
+            </w:r>
+          </w:p>
+        </w:tc>
+        <w:tc>
+          <w:tcPr>
+            <w:tcW w:w="1768" w:type="dxa"/>
+          </w:tcPr>
+          <w:p>
+            <w:pPr>
+              <w:rPr>
+                <w:sz w:val="20"/>
+              </w:rPr>
+            </w:pPr>
+            <w:r>
+              <w:rPr>
+                <w:highlight w:val="yellow"/>
+              </w:rPr>
+              <w:t>{{ocReg</w:t>
+            </w:r>
+            <w:r>
+              <w:rPr>
+                <w:highlight w:val="yellow"/>
+              </w:rPr>
+              <w:t>CLP4</w:t>
+            </w:r>
+            <w:r>
+              <w:rPr>
+                <w:highlight w:val="yellow"/>
+              </w:rPr>
+              <w:t>}}</w:t>
+            </w:r>
+          </w:p>
+        </w:tc>
+      </w:tr>
+      <w:tr>
+        <w:tc>
+          <w:tcPr>
+            <w:tcW w:w="1768" w:type="dxa"/>
+          </w:tcPr>
+          <w:p>
+            <w:pPr>
+              <w:rPr>
+                <w:sz w:val="20"/>
+              </w:rPr>
+            </w:pPr>
+            <w:r>
+              <w:rPr>
+                <w:highlight w:val="yellow"/>
+              </w:rPr>
+              <w:t>{{ocReg</w:t>
+            </w:r>
+            <w:r>
+              <w:rPr>
+                <w:highlight w:val="yellow"/>
+              </w:rPr>
+              <w:t>Cmp5</w:t>
+            </w:r>
+            <w:r>
+              <w:rPr>
+                <w:highlight w:val="yellow"/>
+              </w:rPr>
+              <w:t>}}</w:t>
+            </w:r>
+          </w:p>
+        </w:tc>
+        <w:tc>
+          <w:tcPr>
+            <w:tcW w:w="1768" w:type="dxa"/>
+          </w:tcPr>
+          <w:p>
+            <w:pPr>
+              <w:rPr>
+                <w:sz w:val="20"/>
+              </w:rPr>
+            </w:pPr>
+            <w:r>
+              <w:rPr>
+                <w:highlight w:val="yellow"/>
+              </w:rPr>
+              <w:t>{{ocReg</w:t>
+            </w:r>
+            <w:r>
+              <w:rPr>
+                <w:highlight w:val="yellow"/>
+              </w:rPr>
+              <w:t>Cod5</w:t>
+            </w:r>
+            <w:r>
+              <w:rPr>
+                <w:highlight w:val="yellow"/>
+              </w:rPr>
+              <w:t>}}</w:t>
+            </w:r>
+          </w:p>
+        </w:tc>
+        <w:tc>
+          <w:tcPr>
+            <w:tcW w:w="1768" w:type="dxa"/>
+          </w:tcPr>
+          <w:p>
+            <w:pPr>
+              <w:rPr>
+                <w:sz w:val="20"/>
+              </w:rPr>
+            </w:pPr>
+            <w:r>
+              <w:rPr>
+                <w:highlight w:val="yellow"/>
+              </w:rPr>
+              <w:t>{{ocReg</w:t>
+            </w:r>
+            <w:r>
+              <w:rPr>
+                <w:highlight w:val="yellow"/>
+              </w:rPr>
+              <w:t>Mot5</w:t>
+            </w:r>
+            <w:r>
+              <w:rPr>
+                <w:highlight w:val="yellow"/>
+              </w:rPr>
+              <w:t>}}</w:t>
+            </w:r>
+          </w:p>
+        </w:tc>
+        <w:tc>
+          <w:tcPr>
+            <w:tcW w:w="1768" w:type="dxa"/>
+          </w:tcPr>
+          <w:p>
+            <w:pPr>
+              <w:rPr>
+                <w:sz w:val="20"/>
+              </w:rPr>
+            </w:pPr>
+            <w:r>
+              <w:rPr>
+                <w:highlight w:val="yellow"/>
+              </w:rPr>
+              <w:t>{{ocReg</w:t>
+            </w:r>
+            <w:r>
+              <w:rPr>
+                <w:highlight w:val="yellow"/>
+              </w:rPr>
+              <w:t>Prv5</w:t>
+            </w:r>
+            <w:r>
+              <w:rPr>
+                <w:highlight w:val="yellow"/>
+              </w:rPr>
+              <w:t>}}</w:t>
+            </w:r>
+          </w:p>
+        </w:tc>
+        <w:tc>
+          <w:tcPr>
+            <w:tcW w:w="1768" w:type="dxa"/>
+          </w:tcPr>
+          <w:p>
+            <w:pPr>
+              <w:rPr>
+                <w:sz w:val="20"/>
+              </w:rPr>
+            </w:pPr>
+            <w:r>
+              <w:rPr>
+                <w:highlight w:val="yellow"/>
+              </w:rPr>
+              <w:t>{{ocReg</w:t>
+            </w:r>
+            <w:r>
+              <w:rPr>
+                <w:highlight w:val="yellow"/>
+              </w:rPr>
+              <w:t>CLP5</w:t>
+            </w:r>
+            <w:r>
+              <w:rPr>
+                <w:highlight w:val="yellow"/>
+              </w:rPr>
+              <w:t>}}</w:t>
             </w:r>
           </w:p>
         </w:tc>
@@ -1790,9 +2212,6 @@
       <w:pPr>
         <w:pStyle w:val="NuevoEstilo"/>
       </w:pPr>
-      <w:r>
-        <w:t xml:space="preserve"> </w:t>
-      </w:r>
     </w:p>
     <w:p>
       <w:pPr>
@@ -1841,7 +2260,14 @@
           <w:b/>
           <w:sz w:val="20"/>
         </w:rPr>
-        <w:t>$82.571 millones transados</w:t>
+        <w:t xml:space="preserve"> </w:t>
+      </w:r>
+      <w:r>
+        <w:rPr>
+          <w:b/>
+          <w:sz w:val="20"/>
+        </w:rPr>
+        <w:t>millones transados</w:t>
       </w:r>
     </w:p>
     <w:p>
@@ -1864,7 +2290,6 @@
         <w:rPr>
           <w:sz w:val="20"/>
         </w:rPr>
-        <w:lastRenderedPageBreak/>
         <w:t xml:space="preserve">Respecto de las transacciones en Mercado Público por sector comprador en </w:t>
       </w:r>
       <w:r>
@@ -1953,7 +2378,7 @@
         <w:rPr>
           <w:sz w:val="20"/>
         </w:rPr>
-        <w:t xml:space="preserve">82.571 millones de pesos transados, lo que equivale a un </w:t>
+        <w:t xml:space="preserve">millones de pesos transados, lo que equivale a un </w:t>
       </w:r>
       <w:r>
         <w:rPr>
@@ -1967,15 +2392,7 @@
           <w:sz w:val="20"/>
           <w:highlight w:val="yellow"/>
         </w:rPr>
-        <w:t>Pct1</w:t>
-      </w:r>
-      <w:proofErr w:type="gramStart"/>
-      <w:r>
-        <w:rPr>
-          <w:sz w:val="20"/>
-          <w:highlight w:val="yellow"/>
-        </w:rPr>
-        <w:t>}}</w:t>
+        <w:t>Pct1}}</w:t>
       </w:r>
       <w:r>
         <w:rPr>
@@ -1984,7 +2401,6 @@
         </w:rPr>
         <w:t>%</w:t>
       </w:r>
-      <w:proofErr w:type="gramEnd"/>
       <w:r>
         <w:rPr>
           <w:sz w:val="20"/>
@@ -2027,37 +2443,21 @@
         <w:rPr>
           <w:sz w:val="20"/>
         </w:rPr>
-        <w:t xml:space="preserve">70.400 millones transados, esto un </w:t>
-      </w:r>
-      <w:r>
-        <w:rPr>
-          <w:sz w:val="20"/>
-          <w:highlight w:val="yellow"/>
-        </w:rPr>
-        <w:t>{{mtoSecRegPct2</w:t>
-      </w:r>
-      <w:proofErr w:type="gramStart"/>
-      <w:r>
-        <w:rPr>
-          <w:sz w:val="20"/>
-          <w:highlight w:val="yellow"/>
-        </w:rPr>
-        <w:t>}}</w:t>
-      </w:r>
-      <w:r>
-        <w:rPr>
-          <w:sz w:val="20"/>
-          <w:highlight w:val="yellow"/>
-        </w:rPr>
-        <w:t>%</w:t>
-      </w:r>
-      <w:proofErr w:type="gramEnd"/>
-      <w:r>
-        <w:rPr>
-          <w:sz w:val="20"/>
-          <w:highlight w:val="yellow"/>
-        </w:rPr>
-        <w:t>,</w:t>
+        <w:t xml:space="preserve">millones transados, esto un </w:t>
+      </w:r>
+      <w:r>
+        <w:rPr>
+          <w:sz w:val="20"/>
+          <w:highlight w:val="yellow"/>
+        </w:rPr>
+        <w:t>{{mtoSecRegPct2}}</w:t>
+      </w:r>
+      <w:r>
+        <w:rPr>
+          <w:sz w:val="20"/>
+          <w:highlight w:val="yellow"/>
+        </w:rPr>
+        <w:t>%,</w:t>
       </w:r>
       <w:r>
         <w:rPr>
@@ -2101,7 +2501,7 @@
         <w:rPr>
           <w:sz w:val="20"/>
         </w:rPr>
-        <w:t xml:space="preserve">48.310 millones de pesos transados </w:t>
+        <w:t xml:space="preserve">millones de pesos transados </w:t>
       </w:r>
       <w:r>
         <w:rPr>
@@ -2160,7 +2560,7 @@
         <w:rPr>
           <w:sz w:val="20"/>
         </w:rPr>
-        <w:t xml:space="preserve">14.242 millones de pesos transados </w:t>
+        <w:t xml:space="preserve">millones de pesos transados </w:t>
       </w:r>
       <w:r>
         <w:rPr>
@@ -2356,6 +2756,7 @@
                 <w:sz w:val="20"/>
                 <w:highlight w:val="yellow"/>
               </w:rPr>
+              <w:lastRenderedPageBreak/>
               <w:t>{{mtoSecReg3}}</w:t>
             </w:r>
           </w:p>
@@ -2476,7 +2877,6 @@
     <w:p>
       <w:pPr>
         <w:pStyle w:val="NuevoEstilo"/>
-        <w:jc w:val="both"/>
         <w:rPr>
           <w:sz w:val="20"/>
         </w:rPr>
@@ -2493,7 +2893,13 @@
         <w:rPr>
           <w:sz w:val="20"/>
         </w:rPr>
-        <w:t xml:space="preserve"> </w:t>
+        <w:t>{{</w:t>
+      </w:r>
+      <w:r>
+        <w:rPr>
+          <w:sz w:val="20"/>
+        </w:rPr>
+        <w:t>mtoSecRegGrf}}</w:t>
       </w:r>
     </w:p>
     <w:p>
@@ -2503,30 +2909,10 @@
           <w:sz w:val="20"/>
         </w:rPr>
       </w:pPr>
-      <w:r>
-        <w:rPr>
-          <w:sz w:val="20"/>
-        </w:rPr>
-        <w:t>{{</w:t>
-      </w:r>
-      <w:r>
-        <w:rPr>
-          <w:sz w:val="20"/>
-        </w:rPr>
-        <w:t>mtoSecRegGrf}}</w:t>
-      </w:r>
     </w:p>
     <w:p>
       <w:pPr>
         <w:pStyle w:val="NuevoEstilo"/>
-        <w:rPr>
-          <w:sz w:val="20"/>
-        </w:rPr>
-      </w:pPr>
-    </w:p>
-    <w:p>
-      <w:pPr>
-        <w:pStyle w:val="NuevoEstilo"/>
         <w:jc w:val="both"/>
       </w:pPr>
       <w:r>
@@ -2581,6 +2967,12 @@
       <w:r>
         <w:rPr>
           <w:sz w:val="20"/>
+        </w:rPr>
+        <w:t>$</w:t>
+      </w:r>
+      <w:r>
+        <w:rPr>
+          <w:sz w:val="20"/>
           <w:highlight w:val="yellow"/>
         </w:rPr>
         <w:t>{{</w:t>
@@ -2618,7 +3010,7 @@
         <w:rPr>
           <w:sz w:val="20"/>
         </w:rPr>
-        <w:t xml:space="preserve">$11.587 millones, las que se tradujeron en </w:t>
+        <w:t xml:space="preserve">millones, las que se tradujeron en </w:t>
       </w:r>
       <w:r>
         <w:rPr>
@@ -2647,7 +3039,13 @@
         <w:rPr>
           <w:sz w:val="20"/>
         </w:rPr>
-        <w:t xml:space="preserve">15.961 órdenes de compra emitidas por los organismos públicos de la región. Se observó un crecimiento de </w:t>
+        <w:t xml:space="preserve"> </w:t>
+      </w:r>
+      <w:r>
+        <w:rPr>
+          <w:sz w:val="20"/>
+        </w:rPr>
+        <w:t xml:space="preserve">órdenes de compra emitidas por los organismos públicos de la región. Se observó un crecimiento de </w:t>
       </w:r>
       <w:r>
         <w:rPr>
@@ -2690,7 +3088,7 @@
         <w:rPr>
           <w:sz w:val="20"/>
         </w:rPr>
-        <w:t xml:space="preserve">38% (variación nominal) entre el </w:t>
+        <w:t xml:space="preserve">% (variación nominal) entre el </w:t>
       </w:r>
       <w:r>
         <w:rPr>
@@ -2768,7 +3166,7 @@
         <w:rPr>
           <w:sz w:val="20"/>
         </w:rPr>
-        <w:t xml:space="preserve">2.611 en órdenes de compra el </w:t>
+        <w:t xml:space="preserve"> en órdenes de compra el </w:t>
       </w:r>
       <w:r>
         <w:rPr>
@@ -4732,16 +5130,15 @@
 </file>
 
 <file path=customXml/item1.xml><?xml version="1.0" encoding="utf-8"?>
-<b:Sources xmlns:b="http://schemas.openxmlformats.org/officeDocument/2006/bibliography" xmlns="http://schemas.openxmlformats.org/officeDocument/2006/bibliography" SelectedStyle="\APASixthEditionOfficeOnline.xsl" StyleName="APA" Version="6"/>
+<?mso-contentType ?>
+<FormTemplates xmlns="http://schemas.microsoft.com/sharepoint/v3/contenttype/forms">
+  <Display>DocumentLibraryForm</Display>
+  <Edit>DocumentLibraryForm</Edit>
+  <New>DocumentLibraryForm</New>
+</FormTemplates>
 </file>
 
 <file path=customXml/item2.xml><?xml version="1.0" encoding="utf-8"?>
-<p:properties xmlns:p="http://schemas.microsoft.com/office/2006/metadata/properties" xmlns:xsi="http://www.w3.org/2001/XMLSchema-instance" xmlns:pc="http://schemas.microsoft.com/office/infopath/2007/PartnerControls">
-  <documentManagement/>
-</p:properties>
-</file>
-
-<file path=customXml/item3.xml><?xml version="1.0" encoding="utf-8"?>
 <ct:contentTypeSchema xmlns:ct="http://schemas.microsoft.com/office/2006/metadata/contentType" xmlns:ma="http://schemas.microsoft.com/office/2006/metadata/properties/metaAttributes" ct:_="" ma:_="" ma:contentTypeName="Documento" ma:contentTypeID="0x01010019053C302B17994399AD172896D733D4" ma:contentTypeVersion="7" ma:contentTypeDescription="Crear nuevo documento." ma:contentTypeScope="" ma:versionID="c3c6aeb03cc444298576367ef0764947">
   <xsd:schema xmlns:xsd="http://www.w3.org/2001/XMLSchema" xmlns:xs="http://www.w3.org/2001/XMLSchema" xmlns:p="http://schemas.microsoft.com/office/2006/metadata/properties" xmlns:ns3="9f01f1d6-c467-475e-85b2-55bfce99eeb2" targetNamespace="http://schemas.microsoft.com/office/2006/metadata/properties" ma:root="true" ma:fieldsID="bd588651355785d7001df930de9cd48d" ns3:_="">
     <xsd:import namespace="9f01f1d6-c467-475e-85b2-55bfce99eeb2"/>
@@ -4905,33 +5302,25 @@
 </ct:contentTypeSchema>
 </file>
 
+<file path=customXml/item3.xml><?xml version="1.0" encoding="utf-8"?>
+<p:properties xmlns:p="http://schemas.microsoft.com/office/2006/metadata/properties" xmlns:xsi="http://www.w3.org/2001/XMLSchema-instance" xmlns:pc="http://schemas.microsoft.com/office/infopath/2007/PartnerControls">
+  <documentManagement/>
+</p:properties>
+</file>
+
 <file path=customXml/item4.xml><?xml version="1.0" encoding="utf-8"?>
-<?mso-contentType ?>
-<FormTemplates xmlns="http://schemas.microsoft.com/sharepoint/v3/contenttype/forms">
-  <Display>DocumentLibraryForm</Display>
-  <Edit>DocumentLibraryForm</Edit>
-  <New>DocumentLibraryForm</New>
-</FormTemplates>
+<b:Sources xmlns:b="http://schemas.openxmlformats.org/officeDocument/2006/bibliography" xmlns="http://schemas.openxmlformats.org/officeDocument/2006/bibliography" SelectedStyle="\APASixthEditionOfficeOnline.xsl" StyleName="APA" Version="6"/>
 </file>
 
 <file path=customXml/itemProps1.xml><?xml version="1.0" encoding="utf-8"?>
-<ds:datastoreItem xmlns:ds="http://schemas.openxmlformats.org/officeDocument/2006/customXml" ds:itemID="{508981CD-2B4C-440C-9DA1-984E3558CB7C}">
+<ds:datastoreItem xmlns:ds="http://schemas.openxmlformats.org/officeDocument/2006/customXml" ds:itemID="{E7BCFD63-9451-4871-A686-7D43E75657A8}">
   <ds:schemaRefs>
-    <ds:schemaRef ds:uri="http://schemas.openxmlformats.org/officeDocument/2006/bibliography"/>
+    <ds:schemaRef ds:uri="http://schemas.microsoft.com/sharepoint/v3/contenttype/forms"/>
   </ds:schemaRefs>
 </ds:datastoreItem>
 </file>
 
 <file path=customXml/itemProps2.xml><?xml version="1.0" encoding="utf-8"?>
-<ds:datastoreItem xmlns:ds="http://schemas.openxmlformats.org/officeDocument/2006/customXml" ds:itemID="{05DE9F49-0913-45D9-A296-87888368AC0F}">
-  <ds:schemaRefs>
-    <ds:schemaRef ds:uri="http://schemas.microsoft.com/office/2006/metadata/properties"/>
-    <ds:schemaRef ds:uri="http://schemas.microsoft.com/office/infopath/2007/PartnerControls"/>
-  </ds:schemaRefs>
-</ds:datastoreItem>
-</file>
-
-<file path=customXml/itemProps3.xml><?xml version="1.0" encoding="utf-8"?>
 <ds:datastoreItem xmlns:ds="http://schemas.openxmlformats.org/officeDocument/2006/customXml" ds:itemID="{6419D54D-5C52-4A96-B60B-33CBA5F66E7B}">
   <ds:schemaRefs>
     <ds:schemaRef ds:uri="http://schemas.microsoft.com/office/2006/metadata/contentType"/>
@@ -4949,10 +5338,19 @@
 </ds:datastoreItem>
 </file>
 
+<file path=customXml/itemProps3.xml><?xml version="1.0" encoding="utf-8"?>
+<ds:datastoreItem xmlns:ds="http://schemas.openxmlformats.org/officeDocument/2006/customXml" ds:itemID="{05DE9F49-0913-45D9-A296-87888368AC0F}">
+  <ds:schemaRefs>
+    <ds:schemaRef ds:uri="http://schemas.microsoft.com/office/2006/metadata/properties"/>
+    <ds:schemaRef ds:uri="http://schemas.microsoft.com/office/infopath/2007/PartnerControls"/>
+  </ds:schemaRefs>
+</ds:datastoreItem>
+</file>
+
 <file path=customXml/itemProps4.xml><?xml version="1.0" encoding="utf-8"?>
-<ds:datastoreItem xmlns:ds="http://schemas.openxmlformats.org/officeDocument/2006/customXml" ds:itemID="{E7BCFD63-9451-4871-A686-7D43E75657A8}">
+<ds:datastoreItem xmlns:ds="http://schemas.openxmlformats.org/officeDocument/2006/customXml" ds:itemID="{508981CD-2B4C-440C-9DA1-984E3558CB7C}">
   <ds:schemaRefs>
-    <ds:schemaRef ds:uri="http://schemas.microsoft.com/sharepoint/v3/contenttype/forms"/>
+    <ds:schemaRef ds:uri="http://schemas.openxmlformats.org/officeDocument/2006/bibliography"/>
   </ds:schemaRefs>
 </ds:datastoreItem>
 </file>
</xml_diff>

<commit_message>
automatizado categorías año actual
</commit_message>
<xml_diff>
--- a/docxtpl.docx
+++ b/docxtpl.docx
@@ -575,7 +575,7 @@
           <w:szCs w:val="20"/>
           <w:highlight w:val="yellow"/>
         </w:rPr>
-        <w:t>nomCot</w:t>
+        <w:t>nomCt</w:t>
       </w:r>
       <w:proofErr w:type="spellEnd"/>
       <w:r>
@@ -689,7 +689,7 @@
           <w:sz w:val="20"/>
           <w:szCs w:val="20"/>
         </w:rPr>
-        <w:t xml:space="preserve">De ese total, las Empresas de Menor Tamaño se adjudicaron </w:t>
+        <w:t xml:space="preserve">De ese total, las Empresas de </w:t>
       </w:r>
       <w:r>
         <w:rPr>
@@ -699,16 +699,14 @@
         </w:rPr>
         <w:t>{{</w:t>
       </w:r>
-      <w:proofErr w:type="spellStart"/>
-      <w:r>
-        <w:rPr>
-          <w:sz w:val="20"/>
-          <w:szCs w:val="20"/>
-          <w:highlight w:val="yellow"/>
-        </w:rPr>
-        <w:t>totRegMipyme</w:t>
-      </w:r>
-      <w:proofErr w:type="spellEnd"/>
+      <w:r>
+        <w:rPr>
+          <w:sz w:val="20"/>
+          <w:szCs w:val="20"/>
+          <w:highlight w:val="yellow"/>
+        </w:rPr>
+        <w:t>tmnReg1</w:t>
+      </w:r>
       <w:r>
         <w:rPr>
           <w:sz w:val="20"/>
@@ -722,6 +720,37 @@
           <w:sz w:val="20"/>
           <w:szCs w:val="20"/>
         </w:rPr>
+        <w:t xml:space="preserve"> se adjudicaron </w:t>
+      </w:r>
+      <w:r>
+        <w:rPr>
+          <w:sz w:val="20"/>
+          <w:szCs w:val="20"/>
+          <w:highlight w:val="yellow"/>
+        </w:rPr>
+        <w:t>{{</w:t>
+      </w:r>
+      <w:r>
+        <w:rPr>
+          <w:sz w:val="20"/>
+          <w:szCs w:val="20"/>
+          <w:highlight w:val="yellow"/>
+        </w:rPr>
+        <w:t>tmnRegCLP1}</w:t>
+      </w:r>
+      <w:r>
+        <w:rPr>
+          <w:sz w:val="20"/>
+          <w:szCs w:val="20"/>
+          <w:highlight w:val="yellow"/>
+        </w:rPr>
+        <w:t>}</w:t>
+      </w:r>
+      <w:r>
+        <w:rPr>
+          <w:sz w:val="20"/>
+          <w:szCs w:val="20"/>
+        </w:rPr>
         <w:t xml:space="preserve"> de pesos</w:t>
       </w:r>
       <w:r>
@@ -746,16 +775,14 @@
         </w:rPr>
         <w:t>{{</w:t>
       </w:r>
-      <w:proofErr w:type="spellStart"/>
-      <w:r>
-        <w:rPr>
-          <w:sz w:val="20"/>
-          <w:szCs w:val="20"/>
-          <w:highlight w:val="yellow"/>
-        </w:rPr>
-        <w:t>totRegMipymePct</w:t>
-      </w:r>
-      <w:proofErr w:type="spellEnd"/>
+      <w:r>
+        <w:rPr>
+          <w:sz w:val="20"/>
+          <w:szCs w:val="20"/>
+          <w:highlight w:val="yellow"/>
+        </w:rPr>
+        <w:t>tmnRegPct1</w:t>
+      </w:r>
       <w:r>
         <w:rPr>
           <w:sz w:val="20"/>
@@ -769,14 +796,163 @@
           <w:sz w:val="20"/>
           <w:szCs w:val="20"/>
         </w:rPr>
-        <w:t xml:space="preserve"> </w:t>
-      </w:r>
-      <w:r>
-        <w:rPr>
-          <w:sz w:val="20"/>
-          <w:szCs w:val="20"/>
-        </w:rPr>
-        <w:t>del monto total.</w:t>
+        <w:t xml:space="preserve"> del monto total.</w:t>
+      </w:r>
+    </w:p>
+    <w:p>
+      <w:pPr>
+        <w:pStyle w:val="NuevoEstilo"/>
+        <w:jc w:val="both"/>
+        <w:rPr>
+          <w:sz w:val="20"/>
+          <w:szCs w:val="20"/>
+        </w:rPr>
+      </w:pPr>
+      <w:r>
+        <w:rPr>
+          <w:sz w:val="20"/>
+          <w:szCs w:val="20"/>
+        </w:rPr>
+        <w:t xml:space="preserve">De ese total, las Empresas de </w:t>
+      </w:r>
+      <w:r>
+        <w:rPr>
+          <w:sz w:val="20"/>
+          <w:szCs w:val="20"/>
+          <w:highlight w:val="yellow"/>
+        </w:rPr>
+        <w:t>{{</w:t>
+      </w:r>
+      <w:r>
+        <w:rPr>
+          <w:sz w:val="20"/>
+          <w:szCs w:val="20"/>
+          <w:highlight w:val="yellow"/>
+        </w:rPr>
+        <w:t>tmnReg</w:t>
+      </w:r>
+      <w:r>
+        <w:rPr>
+          <w:sz w:val="20"/>
+          <w:szCs w:val="20"/>
+          <w:highlight w:val="yellow"/>
+        </w:rPr>
+        <w:t>2</w:t>
+      </w:r>
+      <w:r>
+        <w:rPr>
+          <w:sz w:val="20"/>
+          <w:szCs w:val="20"/>
+          <w:highlight w:val="yellow"/>
+        </w:rPr>
+        <w:t>}}</w:t>
+      </w:r>
+      <w:r>
+        <w:rPr>
+          <w:sz w:val="20"/>
+          <w:szCs w:val="20"/>
+        </w:rPr>
+        <w:t xml:space="preserve"> se adjudicaron </w:t>
+      </w:r>
+      <w:r>
+        <w:rPr>
+          <w:sz w:val="20"/>
+          <w:szCs w:val="20"/>
+          <w:highlight w:val="yellow"/>
+        </w:rPr>
+        <w:t>{{</w:t>
+      </w:r>
+      <w:r>
+        <w:rPr>
+          <w:sz w:val="20"/>
+          <w:szCs w:val="20"/>
+          <w:highlight w:val="yellow"/>
+        </w:rPr>
+        <w:t>tmnRegCLP</w:t>
+      </w:r>
+      <w:r>
+        <w:rPr>
+          <w:sz w:val="20"/>
+          <w:szCs w:val="20"/>
+          <w:highlight w:val="yellow"/>
+        </w:rPr>
+        <w:t>2</w:t>
+      </w:r>
+      <w:r>
+        <w:rPr>
+          <w:sz w:val="20"/>
+          <w:szCs w:val="20"/>
+          <w:highlight w:val="yellow"/>
+        </w:rPr>
+        <w:t>}</w:t>
+      </w:r>
+      <w:r>
+        <w:rPr>
+          <w:sz w:val="20"/>
+          <w:szCs w:val="20"/>
+          <w:highlight w:val="yellow"/>
+        </w:rPr>
+        <w:t>}</w:t>
+      </w:r>
+      <w:r>
+        <w:rPr>
+          <w:sz w:val="20"/>
+          <w:szCs w:val="20"/>
+        </w:rPr>
+        <w:t xml:space="preserve"> de pesos</w:t>
+      </w:r>
+      <w:r>
+        <w:rPr>
+          <w:sz w:val="20"/>
+          <w:szCs w:val="20"/>
+        </w:rPr>
+        <w:t xml:space="preserve"> en la región</w:t>
+      </w:r>
+      <w:r>
+        <w:rPr>
+          <w:sz w:val="20"/>
+          <w:szCs w:val="20"/>
+        </w:rPr>
+        <w:t xml:space="preserve">, es decir, un </w:t>
+      </w:r>
+      <w:r>
+        <w:rPr>
+          <w:sz w:val="20"/>
+          <w:szCs w:val="20"/>
+          <w:highlight w:val="yellow"/>
+        </w:rPr>
+        <w:t>{{</w:t>
+      </w:r>
+      <w:r>
+        <w:rPr>
+          <w:sz w:val="20"/>
+          <w:szCs w:val="20"/>
+          <w:highlight w:val="yellow"/>
+        </w:rPr>
+        <w:t>tmnRegPct</w:t>
+      </w:r>
+      <w:r>
+        <w:rPr>
+          <w:sz w:val="20"/>
+          <w:szCs w:val="20"/>
+          <w:highlight w:val="yellow"/>
+        </w:rPr>
+        <w:t>2</w:t>
+      </w:r>
+      <w:r>
+        <w:rPr>
+          <w:sz w:val="20"/>
+          <w:szCs w:val="20"/>
+          <w:highlight w:val="yellow"/>
+        </w:rPr>
+        <w:t>}}</w:t>
+      </w:r>
+      <w:r>
+        <w:rPr>
+          <w:sz w:val="20"/>
+          <w:szCs w:val="20"/>
+        </w:rPr>
+        <w:t xml:space="preserve"> del monto total.</w:t>
       </w:r>
     </w:p>
     <w:p>
@@ -845,7 +1021,15 @@
           <w:szCs w:val="20"/>
           <w:highlight w:val="yellow"/>
         </w:rPr>
-        <w:t>{{ocRegCmp</w:t>
+        <w:t>{{ocReg</w:t>
+      </w:r>
+      <w:r>
+        <w:rPr>
+          <w:sz w:val="20"/>
+          <w:szCs w:val="20"/>
+          <w:highlight w:val="yellow"/>
+        </w:rPr>
+        <w:t>Ins</w:t>
       </w:r>
       <w:r>
         <w:rPr>
@@ -884,7 +1068,15 @@
           <w:szCs w:val="20"/>
           <w:highlight w:val="yellow"/>
         </w:rPr>
-        <w:t>ocRegMot</w:t>
+        <w:t>ocRegMt</w:t>
+      </w:r>
+      <w:r>
+        <w:rPr>
+          <w:sz w:val="20"/>
+          <w:szCs w:val="20"/>
+          <w:highlight w:val="yellow"/>
+        </w:rPr>
+        <w:t>v</w:t>
       </w:r>
       <w:r>
         <w:rPr>
@@ -899,6 +1091,51 @@
           <w:sz w:val="20"/>
           <w:szCs w:val="20"/>
         </w:rPr>
+        <w:t xml:space="preserve">, </w:t>
+      </w:r>
+      <w:r>
+        <w:rPr>
+          <w:sz w:val="20"/>
+          <w:szCs w:val="20"/>
+        </w:rPr>
+        <w:t xml:space="preserve">ID OC </w:t>
+      </w:r>
+      <w:r>
+        <w:rPr>
+          <w:sz w:val="20"/>
+          <w:szCs w:val="20"/>
+          <w:highlight w:val="yellow"/>
+        </w:rPr>
+        <w:t>{{ocReg</w:t>
+      </w:r>
+      <w:r>
+        <w:rPr>
+          <w:sz w:val="20"/>
+          <w:szCs w:val="20"/>
+          <w:highlight w:val="yellow"/>
+        </w:rPr>
+        <w:t>1</w:t>
+      </w:r>
+      <w:r>
+        <w:rPr>
+          <w:sz w:val="20"/>
+          <w:szCs w:val="20"/>
+          <w:highlight w:val="yellow"/>
+        </w:rPr>
+        <w:t>}}</w:t>
+      </w:r>
+      <w:r>
+        <w:rPr>
+          <w:sz w:val="20"/>
+          <w:szCs w:val="20"/>
+        </w:rPr>
+        <w:t>,</w:t>
+      </w:r>
+      <w:r>
+        <w:rPr>
+          <w:sz w:val="20"/>
+          <w:szCs w:val="20"/>
+        </w:rPr>
         <w:t xml:space="preserve"> </w:t>
       </w:r>
       <w:r>
@@ -906,15 +1143,15 @@
           <w:sz w:val="20"/>
           <w:szCs w:val="20"/>
         </w:rPr>
-        <w:t xml:space="preserve">ID OC </w:t>
-      </w:r>
-      <w:r>
-        <w:rPr>
-          <w:sz w:val="20"/>
-          <w:szCs w:val="20"/>
-          <w:highlight w:val="yellow"/>
-        </w:rPr>
-        <w:t>{{ocRegCod</w:t>
+        <w:t xml:space="preserve">a </w:t>
+      </w:r>
+      <w:r>
+        <w:rPr>
+          <w:sz w:val="20"/>
+          <w:szCs w:val="20"/>
+          <w:highlight w:val="yellow"/>
+        </w:rPr>
+        <w:t>{{ocRegPrv</w:t>
       </w:r>
       <w:r>
         <w:rPr>
@@ -937,99 +1174,61 @@
           <w:sz w:val="20"/>
           <w:szCs w:val="20"/>
         </w:rPr>
+        <w:t xml:space="preserve"> por un costo total de </w:t>
+      </w:r>
+      <w:r>
+        <w:rPr>
+          <w:sz w:val="20"/>
+          <w:szCs w:val="20"/>
+          <w:highlight w:val="yellow"/>
+        </w:rPr>
+        <w:t>{{</w:t>
+      </w:r>
+      <w:r>
+        <w:rPr>
+          <w:sz w:val="20"/>
+          <w:szCs w:val="20"/>
+          <w:highlight w:val="yellow"/>
+        </w:rPr>
+        <w:t>oc</w:t>
+      </w:r>
+      <w:r>
+        <w:rPr>
+          <w:sz w:val="20"/>
+          <w:szCs w:val="20"/>
+          <w:highlight w:val="yellow"/>
+        </w:rPr>
+        <w:t>RegCLP1}}</w:t>
+      </w:r>
+      <w:r>
+        <w:rPr>
+          <w:sz w:val="20"/>
+          <w:szCs w:val="20"/>
+        </w:rPr>
+        <w:t xml:space="preserve"> pesos</w:t>
+      </w:r>
+      <w:r>
+        <w:rPr>
+          <w:sz w:val="20"/>
+          <w:szCs w:val="20"/>
+        </w:rPr>
         <w:t xml:space="preserve"> </w:t>
       </w:r>
       <w:r>
         <w:rPr>
           <w:sz w:val="20"/>
           <w:szCs w:val="20"/>
-        </w:rPr>
-        <w:t xml:space="preserve">(con </w:t>
-      </w:r>
-      <w:proofErr w:type="gramStart"/>
-      <w:r>
-        <w:rPr>
-          <w:sz w:val="20"/>
-          <w:szCs w:val="20"/>
-        </w:rPr>
-        <w:t>link</w:t>
-      </w:r>
-      <w:proofErr w:type="gramEnd"/>
-      <w:r>
-        <w:rPr>
-          <w:sz w:val="20"/>
-          <w:szCs w:val="20"/>
-        </w:rPr>
-        <w:t xml:space="preserve"> MP)</w:t>
-      </w:r>
-      <w:r>
-        <w:rPr>
-          <w:sz w:val="20"/>
-          <w:szCs w:val="20"/>
-        </w:rPr>
-        <w:t xml:space="preserve"> al </w:t>
-      </w:r>
-      <w:r>
-        <w:rPr>
-          <w:sz w:val="20"/>
-          <w:szCs w:val="20"/>
-          <w:highlight w:val="yellow"/>
-        </w:rPr>
-        <w:t>{{ocRegPrv</w:t>
-      </w:r>
-      <w:r>
-        <w:rPr>
-          <w:sz w:val="20"/>
-          <w:szCs w:val="20"/>
-          <w:highlight w:val="yellow"/>
-        </w:rPr>
-        <w:t>1</w:t>
-      </w:r>
-      <w:r>
-        <w:rPr>
-          <w:sz w:val="20"/>
-          <w:szCs w:val="20"/>
-          <w:highlight w:val="yellow"/>
-        </w:rPr>
-        <w:t>}}</w:t>
-      </w:r>
-      <w:r>
-        <w:rPr>
-          <w:sz w:val="20"/>
-          <w:szCs w:val="20"/>
-        </w:rPr>
-        <w:t xml:space="preserve"> por un costo total de </w:t>
-      </w:r>
-      <w:r>
-        <w:rPr>
-          <w:sz w:val="20"/>
-          <w:szCs w:val="20"/>
-          <w:highlight w:val="yellow"/>
-        </w:rPr>
-        <w:t>{{</w:t>
-      </w:r>
-      <w:r>
-        <w:rPr>
-          <w:sz w:val="20"/>
-          <w:szCs w:val="20"/>
-          <w:highlight w:val="yellow"/>
-        </w:rPr>
-        <w:t>oc</w:t>
-      </w:r>
-      <w:r>
-        <w:rPr>
-          <w:sz w:val="20"/>
-          <w:szCs w:val="20"/>
-          <w:highlight w:val="yellow"/>
-        </w:rPr>
-        <w:t>RegCLP1}}</w:t>
-      </w:r>
-      <w:r>
-        <w:rPr>
-          <w:sz w:val="20"/>
-          <w:szCs w:val="20"/>
-        </w:rPr>
-        <w:t xml:space="preserve"> pesos.</w:t>
+          <w:highlight w:val="yellow"/>
+        </w:rPr>
+        <w:t>({{ocRegOLink1}})</w:t>
+      </w:r>
+      <w:r>
+        <w:rPr>
+          <w:sz w:val="20"/>
+          <w:szCs w:val="20"/>
+          <w:highlight w:val="yellow"/>
+        </w:rPr>
+        <w:t>.</w:t>
       </w:r>
     </w:p>
     <w:p>
@@ -1050,7 +1249,15 @@
           <w:szCs w:val="20"/>
           <w:highlight w:val="yellow"/>
         </w:rPr>
-        <w:t>{{ocRegCmp</w:t>
+        <w:t>{{ocReg</w:t>
+      </w:r>
+      <w:r>
+        <w:rPr>
+          <w:sz w:val="20"/>
+          <w:szCs w:val="20"/>
+          <w:highlight w:val="yellow"/>
+        </w:rPr>
+        <w:t>Ins</w:t>
       </w:r>
       <w:r>
         <w:rPr>
@@ -1081,7 +1288,23 @@
           <w:szCs w:val="20"/>
           <w:highlight w:val="yellow"/>
         </w:rPr>
-        <w:t>{{ocRegMot</w:t>
+        <w:t>{{ocRegM</w:t>
+      </w:r>
+      <w:r>
+        <w:rPr>
+          <w:sz w:val="20"/>
+          <w:szCs w:val="20"/>
+          <w:highlight w:val="yellow"/>
+        </w:rPr>
+        <w:t>t</w:t>
+      </w:r>
+      <w:r>
+        <w:rPr>
+          <w:sz w:val="20"/>
+          <w:szCs w:val="20"/>
+          <w:highlight w:val="yellow"/>
+        </w:rPr>
+        <w:t>v</w:t>
       </w:r>
       <w:r>
         <w:rPr>
@@ -1104,6 +1327,51 @@
           <w:sz w:val="20"/>
           <w:szCs w:val="20"/>
         </w:rPr>
+        <w:t xml:space="preserve">, </w:t>
+      </w:r>
+      <w:r>
+        <w:rPr>
+          <w:sz w:val="20"/>
+          <w:szCs w:val="20"/>
+        </w:rPr>
+        <w:t xml:space="preserve">ID OC </w:t>
+      </w:r>
+      <w:r>
+        <w:rPr>
+          <w:sz w:val="20"/>
+          <w:szCs w:val="20"/>
+          <w:highlight w:val="yellow"/>
+        </w:rPr>
+        <w:t>{{ocReg</w:t>
+      </w:r>
+      <w:r>
+        <w:rPr>
+          <w:sz w:val="20"/>
+          <w:szCs w:val="20"/>
+          <w:highlight w:val="yellow"/>
+        </w:rPr>
+        <w:t>2</w:t>
+      </w:r>
+      <w:r>
+        <w:rPr>
+          <w:sz w:val="20"/>
+          <w:szCs w:val="20"/>
+          <w:highlight w:val="yellow"/>
+        </w:rPr>
+        <w:t>}}</w:t>
+      </w:r>
+      <w:r>
+        <w:rPr>
+          <w:sz w:val="20"/>
+          <w:szCs w:val="20"/>
+        </w:rPr>
+        <w:t>,</w:t>
+      </w:r>
+      <w:r>
+        <w:rPr>
+          <w:sz w:val="20"/>
+          <w:szCs w:val="20"/>
+        </w:rPr>
         <w:t xml:space="preserve"> </w:t>
       </w:r>
       <w:r>
@@ -1111,15 +1379,15 @@
           <w:sz w:val="20"/>
           <w:szCs w:val="20"/>
         </w:rPr>
-        <w:t xml:space="preserve">ID OC </w:t>
-      </w:r>
-      <w:r>
-        <w:rPr>
-          <w:sz w:val="20"/>
-          <w:szCs w:val="20"/>
-          <w:highlight w:val="yellow"/>
-        </w:rPr>
-        <w:t>{{ocRegCod</w:t>
+        <w:t xml:space="preserve">a </w:t>
+      </w:r>
+      <w:r>
+        <w:rPr>
+          <w:sz w:val="20"/>
+          <w:szCs w:val="20"/>
+          <w:highlight w:val="yellow"/>
+        </w:rPr>
+        <w:t>{{ocRegPrv</w:t>
       </w:r>
       <w:r>
         <w:rPr>
@@ -1142,45 +1410,53 @@
           <w:sz w:val="20"/>
           <w:szCs w:val="20"/>
         </w:rPr>
+        <w:t xml:space="preserve"> por un costo total de </w:t>
+      </w:r>
+      <w:r>
+        <w:rPr>
+          <w:sz w:val="20"/>
+          <w:szCs w:val="20"/>
+          <w:highlight w:val="yellow"/>
+        </w:rPr>
+        <w:t>{{ocRegCLP</w:t>
+      </w:r>
+      <w:r>
+        <w:rPr>
+          <w:sz w:val="20"/>
+          <w:szCs w:val="20"/>
+          <w:highlight w:val="yellow"/>
+        </w:rPr>
+        <w:t>2</w:t>
+      </w:r>
+      <w:r>
+        <w:rPr>
+          <w:sz w:val="20"/>
+          <w:szCs w:val="20"/>
+          <w:highlight w:val="yellow"/>
+        </w:rPr>
+        <w:t>}}</w:t>
+      </w:r>
+      <w:r>
+        <w:rPr>
+          <w:sz w:val="20"/>
+          <w:szCs w:val="20"/>
+        </w:rPr>
+        <w:t xml:space="preserve"> pesos</w:t>
+      </w:r>
+      <w:r>
+        <w:rPr>
+          <w:sz w:val="20"/>
+          <w:szCs w:val="20"/>
+        </w:rPr>
         <w:t xml:space="preserve"> </w:t>
       </w:r>
       <w:r>
         <w:rPr>
           <w:sz w:val="20"/>
           <w:szCs w:val="20"/>
-        </w:rPr>
-        <w:t xml:space="preserve">(con </w:t>
-      </w:r>
-      <w:proofErr w:type="gramStart"/>
-      <w:r>
-        <w:rPr>
-          <w:sz w:val="20"/>
-          <w:szCs w:val="20"/>
-        </w:rPr>
-        <w:t>link</w:t>
-      </w:r>
-      <w:proofErr w:type="gramEnd"/>
-      <w:r>
-        <w:rPr>
-          <w:sz w:val="20"/>
-          <w:szCs w:val="20"/>
-        </w:rPr>
-        <w:t xml:space="preserve"> MP)</w:t>
-      </w:r>
-      <w:r>
-        <w:rPr>
-          <w:sz w:val="20"/>
-          <w:szCs w:val="20"/>
-        </w:rPr>
-        <w:t xml:space="preserve"> al </w:t>
-      </w:r>
-      <w:r>
-        <w:rPr>
-          <w:sz w:val="20"/>
-          <w:szCs w:val="20"/>
-          <w:highlight w:val="yellow"/>
-        </w:rPr>
-        <w:t>{{ocRegPrv</w:t>
+          <w:highlight w:val="yellow"/>
+        </w:rPr>
+        <w:t>({{ocRegOLink</w:t>
       </w:r>
       <w:r>
         <w:rPr>
@@ -1196,45 +1472,7 @@
           <w:szCs w:val="20"/>
           <w:highlight w:val="yellow"/>
         </w:rPr>
-        <w:t>}}</w:t>
-      </w:r>
-      <w:r>
-        <w:rPr>
-          <w:sz w:val="20"/>
-          <w:szCs w:val="20"/>
-        </w:rPr>
-        <w:t xml:space="preserve"> por un costo total de </w:t>
-      </w:r>
-      <w:r>
-        <w:rPr>
-          <w:sz w:val="20"/>
-          <w:szCs w:val="20"/>
-          <w:highlight w:val="yellow"/>
-        </w:rPr>
-        <w:t>{{ocRegCLP</w:t>
-      </w:r>
-      <w:r>
-        <w:rPr>
-          <w:sz w:val="20"/>
-          <w:szCs w:val="20"/>
-          <w:highlight w:val="yellow"/>
-        </w:rPr>
-        <w:t>2</w:t>
-      </w:r>
-      <w:r>
-        <w:rPr>
-          <w:sz w:val="20"/>
-          <w:szCs w:val="20"/>
-          <w:highlight w:val="yellow"/>
-        </w:rPr>
-        <w:t>}}</w:t>
-      </w:r>
-      <w:r>
-        <w:rPr>
-          <w:sz w:val="20"/>
-          <w:szCs w:val="20"/>
-        </w:rPr>
-        <w:t xml:space="preserve"> pesos.</w:t>
+        <w:t>}}).</w:t>
       </w:r>
     </w:p>
     <w:p>
@@ -1255,7 +1493,15 @@
           <w:szCs w:val="20"/>
           <w:highlight w:val="yellow"/>
         </w:rPr>
-        <w:t>{{ocRegCmp</w:t>
+        <w:t>{{ocReg</w:t>
+      </w:r>
+      <w:r>
+        <w:rPr>
+          <w:sz w:val="20"/>
+          <w:szCs w:val="20"/>
+          <w:highlight w:val="yellow"/>
+        </w:rPr>
+        <w:t>Ins</w:t>
       </w:r>
       <w:r>
         <w:rPr>
@@ -1286,7 +1532,15 @@
           <w:szCs w:val="20"/>
           <w:highlight w:val="yellow"/>
         </w:rPr>
-        <w:t>{{ocRegMot</w:t>
+        <w:t>{{ocRegMt</w:t>
+      </w:r>
+      <w:r>
+        <w:rPr>
+          <w:sz w:val="20"/>
+          <w:szCs w:val="20"/>
+          <w:highlight w:val="yellow"/>
+        </w:rPr>
+        <w:t>v</w:t>
       </w:r>
       <w:r>
         <w:rPr>
@@ -1309,6 +1563,13 @@
           <w:sz w:val="20"/>
           <w:szCs w:val="20"/>
         </w:rPr>
+        <w:t>,</w:t>
+      </w:r>
+      <w:r>
+        <w:rPr>
+          <w:sz w:val="20"/>
+          <w:szCs w:val="20"/>
+        </w:rPr>
         <w:t xml:space="preserve"> </w:t>
       </w:r>
       <w:r>
@@ -1324,7 +1585,7 @@
           <w:szCs w:val="20"/>
           <w:highlight w:val="yellow"/>
         </w:rPr>
-        <w:t>{{ocRegCod</w:t>
+        <w:t>{{ocReg</w:t>
       </w:r>
       <w:r>
         <w:rPr>
@@ -1347,45 +1608,91 @@
           <w:sz w:val="20"/>
           <w:szCs w:val="20"/>
         </w:rPr>
+        <w:t>,</w:t>
+      </w:r>
+      <w:r>
+        <w:rPr>
+          <w:sz w:val="20"/>
+          <w:szCs w:val="20"/>
+        </w:rPr>
+        <w:t xml:space="preserve"> a </w:t>
+      </w:r>
+      <w:r>
+        <w:rPr>
+          <w:sz w:val="20"/>
+          <w:szCs w:val="20"/>
+          <w:highlight w:val="yellow"/>
+        </w:rPr>
+        <w:t>{{ocRegPrv</w:t>
+      </w:r>
+      <w:r>
+        <w:rPr>
+          <w:sz w:val="20"/>
+          <w:szCs w:val="20"/>
+          <w:highlight w:val="yellow"/>
+        </w:rPr>
+        <w:t>3</w:t>
+      </w:r>
+      <w:r>
+        <w:rPr>
+          <w:sz w:val="20"/>
+          <w:szCs w:val="20"/>
+          <w:highlight w:val="yellow"/>
+        </w:rPr>
+        <w:t>}}</w:t>
+      </w:r>
+      <w:r>
+        <w:rPr>
+          <w:sz w:val="20"/>
+          <w:szCs w:val="20"/>
+        </w:rPr>
+        <w:t xml:space="preserve"> por un costo total de </w:t>
+      </w:r>
+      <w:r>
+        <w:rPr>
+          <w:sz w:val="20"/>
+          <w:szCs w:val="20"/>
+          <w:highlight w:val="yellow"/>
+        </w:rPr>
+        <w:t>{{ocRegCLP</w:t>
+      </w:r>
+      <w:r>
+        <w:rPr>
+          <w:sz w:val="20"/>
+          <w:szCs w:val="20"/>
+          <w:highlight w:val="yellow"/>
+        </w:rPr>
+        <w:t>3</w:t>
+      </w:r>
+      <w:r>
+        <w:rPr>
+          <w:sz w:val="20"/>
+          <w:szCs w:val="20"/>
+          <w:highlight w:val="yellow"/>
+        </w:rPr>
+        <w:t>}}</w:t>
+      </w:r>
+      <w:r>
+        <w:rPr>
+          <w:sz w:val="20"/>
+          <w:szCs w:val="20"/>
+        </w:rPr>
+        <w:t xml:space="preserve"> pesos</w:t>
+      </w:r>
+      <w:r>
+        <w:rPr>
+          <w:sz w:val="20"/>
+          <w:szCs w:val="20"/>
+        </w:rPr>
         <w:t xml:space="preserve"> </w:t>
       </w:r>
       <w:r>
         <w:rPr>
           <w:sz w:val="20"/>
           <w:szCs w:val="20"/>
-        </w:rPr>
-        <w:t xml:space="preserve">(con </w:t>
-      </w:r>
-      <w:proofErr w:type="gramStart"/>
-      <w:r>
-        <w:rPr>
-          <w:sz w:val="20"/>
-          <w:szCs w:val="20"/>
-        </w:rPr>
-        <w:t>link</w:t>
-      </w:r>
-      <w:proofErr w:type="gramEnd"/>
-      <w:r>
-        <w:rPr>
-          <w:sz w:val="20"/>
-          <w:szCs w:val="20"/>
-        </w:rPr>
-        <w:t xml:space="preserve"> MP)</w:t>
-      </w:r>
-      <w:r>
-        <w:rPr>
-          <w:sz w:val="20"/>
-          <w:szCs w:val="20"/>
-        </w:rPr>
-        <w:t xml:space="preserve"> al </w:t>
-      </w:r>
-      <w:r>
-        <w:rPr>
-          <w:sz w:val="20"/>
-          <w:szCs w:val="20"/>
-          <w:highlight w:val="yellow"/>
-        </w:rPr>
-        <w:t>{{ocRegPrv</w:t>
+          <w:highlight w:val="yellow"/>
+        </w:rPr>
+        <w:t>({{ocRegOLink</w:t>
       </w:r>
       <w:r>
         <w:rPr>
@@ -1401,45 +1708,7 @@
           <w:szCs w:val="20"/>
           <w:highlight w:val="yellow"/>
         </w:rPr>
-        <w:t>}}</w:t>
-      </w:r>
-      <w:r>
-        <w:rPr>
-          <w:sz w:val="20"/>
-          <w:szCs w:val="20"/>
-        </w:rPr>
-        <w:t xml:space="preserve"> por un costo total de </w:t>
-      </w:r>
-      <w:r>
-        <w:rPr>
-          <w:sz w:val="20"/>
-          <w:szCs w:val="20"/>
-          <w:highlight w:val="yellow"/>
-        </w:rPr>
-        <w:t>{{ocRegCLP</w:t>
-      </w:r>
-      <w:r>
-        <w:rPr>
-          <w:sz w:val="20"/>
-          <w:szCs w:val="20"/>
-          <w:highlight w:val="yellow"/>
-        </w:rPr>
-        <w:t>3</w:t>
-      </w:r>
-      <w:r>
-        <w:rPr>
-          <w:sz w:val="20"/>
-          <w:szCs w:val="20"/>
-          <w:highlight w:val="yellow"/>
-        </w:rPr>
-        <w:t>}}</w:t>
-      </w:r>
-      <w:r>
-        <w:rPr>
-          <w:sz w:val="20"/>
-          <w:szCs w:val="20"/>
-        </w:rPr>
-        <w:t xml:space="preserve"> pesos.</w:t>
+        <w:t>}}).</w:t>
       </w:r>
     </w:p>
     <w:p>
@@ -1533,7 +1802,16 @@
           <w:szCs w:val="20"/>
           <w:highlight w:val="yellow"/>
         </w:rPr>
-        <w:t>mtoRubRegGrf</w:t>
+        <w:t>r</w:t>
+      </w:r>
+      <w:r>
+        <w:rPr>
+          <w:color w:val="4472C4" w:themeColor="accent1"/>
+          <w:sz w:val="20"/>
+          <w:szCs w:val="20"/>
+          <w:highlight w:val="yellow"/>
+        </w:rPr>
+        <w:t>ubRegGrf</w:t>
       </w:r>
       <w:proofErr w:type="spellEnd"/>
       <w:r>
@@ -1700,7 +1978,15 @@
           <w:szCs w:val="20"/>
           <w:highlight w:val="yellow"/>
         </w:rPr>
-        <w:t>mtoInsReg1}}</w:t>
+        <w:t>i</w:t>
+      </w:r>
+      <w:r>
+        <w:rPr>
+          <w:sz w:val="20"/>
+          <w:szCs w:val="20"/>
+          <w:highlight w:val="yellow"/>
+        </w:rPr>
+        <w:t>nsReg1}}</w:t>
       </w:r>
       <w:r>
         <w:rPr>
@@ -1715,7 +2001,23 @@
           <w:szCs w:val="20"/>
           <w:highlight w:val="yellow"/>
         </w:rPr>
-        <w:t>{{mtoInsRegCLP1}}</w:t>
+        <w:t>{{</w:t>
+      </w:r>
+      <w:r>
+        <w:rPr>
+          <w:sz w:val="20"/>
+          <w:szCs w:val="20"/>
+          <w:highlight w:val="yellow"/>
+        </w:rPr>
+        <w:t>i</w:t>
+      </w:r>
+      <w:r>
+        <w:rPr>
+          <w:sz w:val="20"/>
+          <w:szCs w:val="20"/>
+          <w:highlight w:val="yellow"/>
+        </w:rPr>
+        <w:t>nsRegCLP1}}</w:t>
       </w:r>
       <w:r>
         <w:rPr>
@@ -1747,7 +2049,23 @@
           <w:szCs w:val="20"/>
           <w:highlight w:val="yellow"/>
         </w:rPr>
-        <w:t>{{mtoInsReg</w:t>
+        <w:t>{{</w:t>
+      </w:r>
+      <w:r>
+        <w:rPr>
+          <w:sz w:val="20"/>
+          <w:szCs w:val="20"/>
+          <w:highlight w:val="yellow"/>
+        </w:rPr>
+        <w:t>i</w:t>
+      </w:r>
+      <w:r>
+        <w:rPr>
+          <w:sz w:val="20"/>
+          <w:szCs w:val="20"/>
+          <w:highlight w:val="yellow"/>
+        </w:rPr>
+        <w:t>nsReg</w:t>
       </w:r>
       <w:r>
         <w:rPr>
@@ -1778,7 +2096,23 @@
           <w:szCs w:val="20"/>
           <w:highlight w:val="yellow"/>
         </w:rPr>
-        <w:t>{{mtoInsRegCLP</w:t>
+        <w:t>{{</w:t>
+      </w:r>
+      <w:r>
+        <w:rPr>
+          <w:sz w:val="20"/>
+          <w:szCs w:val="20"/>
+          <w:highlight w:val="yellow"/>
+        </w:rPr>
+        <w:t>i</w:t>
+      </w:r>
+      <w:r>
+        <w:rPr>
+          <w:sz w:val="20"/>
+          <w:szCs w:val="20"/>
+          <w:highlight w:val="yellow"/>
+        </w:rPr>
+        <w:t>nsRegCLP</w:t>
       </w:r>
       <w:r>
         <w:rPr>
@@ -1826,7 +2160,23 @@
           <w:szCs w:val="20"/>
           <w:highlight w:val="yellow"/>
         </w:rPr>
-        <w:t>{{mtoInsReg</w:t>
+        <w:t>{{</w:t>
+      </w:r>
+      <w:r>
+        <w:rPr>
+          <w:sz w:val="20"/>
+          <w:szCs w:val="20"/>
+          <w:highlight w:val="yellow"/>
+        </w:rPr>
+        <w:t>i</w:t>
+      </w:r>
+      <w:r>
+        <w:rPr>
+          <w:sz w:val="20"/>
+          <w:szCs w:val="20"/>
+          <w:highlight w:val="yellow"/>
+        </w:rPr>
+        <w:t>nsReg</w:t>
       </w:r>
       <w:r>
         <w:rPr>
@@ -1857,7 +2207,23 @@
           <w:szCs w:val="20"/>
           <w:highlight w:val="yellow"/>
         </w:rPr>
-        <w:t>{{mtoInsRegCLP</w:t>
+        <w:t>{{</w:t>
+      </w:r>
+      <w:r>
+        <w:rPr>
+          <w:sz w:val="20"/>
+          <w:szCs w:val="20"/>
+          <w:highlight w:val="yellow"/>
+        </w:rPr>
+        <w:t>i</w:t>
+      </w:r>
+      <w:r>
+        <w:rPr>
+          <w:sz w:val="20"/>
+          <w:szCs w:val="20"/>
+          <w:highlight w:val="yellow"/>
+        </w:rPr>
+        <w:t>nsRegCLP</w:t>
       </w:r>
       <w:r>
         <w:rPr>
@@ -1905,7 +2271,23 @@
           <w:szCs w:val="20"/>
           <w:highlight w:val="yellow"/>
         </w:rPr>
-        <w:t>{{mtoInsReg</w:t>
+        <w:t>{{</w:t>
+      </w:r>
+      <w:r>
+        <w:rPr>
+          <w:sz w:val="20"/>
+          <w:szCs w:val="20"/>
+          <w:highlight w:val="yellow"/>
+        </w:rPr>
+        <w:t>i</w:t>
+      </w:r>
+      <w:r>
+        <w:rPr>
+          <w:sz w:val="20"/>
+          <w:szCs w:val="20"/>
+          <w:highlight w:val="yellow"/>
+        </w:rPr>
+        <w:t>nsReg</w:t>
       </w:r>
       <w:r>
         <w:rPr>
@@ -1936,7 +2318,23 @@
           <w:szCs w:val="20"/>
           <w:highlight w:val="yellow"/>
         </w:rPr>
-        <w:t>{{mtoInsRegCLP</w:t>
+        <w:t>{{</w:t>
+      </w:r>
+      <w:r>
+        <w:rPr>
+          <w:sz w:val="20"/>
+          <w:szCs w:val="20"/>
+          <w:highlight w:val="yellow"/>
+        </w:rPr>
+        <w:t>i</w:t>
+      </w:r>
+      <w:r>
+        <w:rPr>
+          <w:sz w:val="20"/>
+          <w:szCs w:val="20"/>
+          <w:highlight w:val="yellow"/>
+        </w:rPr>
+        <w:t>nsRegCLP</w:t>
       </w:r>
       <w:r>
         <w:rPr>
@@ -1984,7 +2382,23 @@
           <w:szCs w:val="20"/>
           <w:highlight w:val="yellow"/>
         </w:rPr>
-        <w:t>{{mtoInsReg</w:t>
+        <w:t>{{</w:t>
+      </w:r>
+      <w:r>
+        <w:rPr>
+          <w:sz w:val="20"/>
+          <w:szCs w:val="20"/>
+          <w:highlight w:val="yellow"/>
+        </w:rPr>
+        <w:t>i</w:t>
+      </w:r>
+      <w:r>
+        <w:rPr>
+          <w:sz w:val="20"/>
+          <w:szCs w:val="20"/>
+          <w:highlight w:val="yellow"/>
+        </w:rPr>
+        <w:t>nsReg</w:t>
       </w:r>
       <w:r>
         <w:rPr>
@@ -2015,7 +2429,23 @@
           <w:szCs w:val="20"/>
           <w:highlight w:val="yellow"/>
         </w:rPr>
-        <w:t>{{mtoInsRegCLP</w:t>
+        <w:t>{{</w:t>
+      </w:r>
+      <w:r>
+        <w:rPr>
+          <w:sz w:val="20"/>
+          <w:szCs w:val="20"/>
+          <w:highlight w:val="yellow"/>
+        </w:rPr>
+        <w:t>i</w:t>
+      </w:r>
+      <w:r>
+        <w:rPr>
+          <w:sz w:val="20"/>
+          <w:szCs w:val="20"/>
+          <w:highlight w:val="yellow"/>
+        </w:rPr>
+        <w:t>nsRegCLP</w:t>
       </w:r>
       <w:r>
         <w:rPr>
@@ -2073,7 +2503,25 @@
           <w:szCs w:val="20"/>
           <w:highlight w:val="yellow"/>
         </w:rPr>
-        <w:t>{{mtoSecReg</w:t>
+        <w:t>{{</w:t>
+      </w:r>
+      <w:r>
+        <w:rPr>
+          <w:bCs/>
+          <w:sz w:val="20"/>
+          <w:szCs w:val="20"/>
+          <w:highlight w:val="yellow"/>
+        </w:rPr>
+        <w:t>s</w:t>
+      </w:r>
+      <w:r>
+        <w:rPr>
+          <w:bCs/>
+          <w:sz w:val="20"/>
+          <w:szCs w:val="20"/>
+          <w:highlight w:val="yellow"/>
+        </w:rPr>
+        <w:t>ecReg</w:t>
       </w:r>
       <w:r>
         <w:rPr>
@@ -2101,7 +2549,7 @@
           <w:szCs w:val="20"/>
           <w:highlight w:val="yellow"/>
         </w:rPr>
-        <w:t>{{mtoSecRegCLP1}}</w:t>
+        <w:t>{{</w:t>
       </w:r>
       <w:r>
         <w:rPr>
@@ -2110,6 +2558,28 @@
           <w:color w:val="000000" w:themeColor="text1"/>
           <w:sz w:val="20"/>
           <w:szCs w:val="20"/>
+          <w:highlight w:val="yellow"/>
+        </w:rPr>
+        <w:t>s</w:t>
+      </w:r>
+      <w:r>
+        <w:rPr>
+          <w:rFonts w:cstheme="minorHAnsi"/>
+          <w:bCs/>
+          <w:color w:val="000000" w:themeColor="text1"/>
+          <w:sz w:val="20"/>
+          <w:szCs w:val="20"/>
+          <w:highlight w:val="yellow"/>
+        </w:rPr>
+        <w:t>ecRegCLP1}}</w:t>
+      </w:r>
+      <w:r>
+        <w:rPr>
+          <w:rFonts w:cstheme="minorHAnsi"/>
+          <w:bCs/>
+          <w:color w:val="000000" w:themeColor="text1"/>
+          <w:sz w:val="20"/>
+          <w:szCs w:val="20"/>
         </w:rPr>
         <w:t xml:space="preserve"> </w:t>
       </w:r>
@@ -2145,7 +2615,29 @@
           <w:szCs w:val="20"/>
           <w:highlight w:val="yellow"/>
         </w:rPr>
-        <w:t>{{mtoSecRegPct1}}</w:t>
+        <w:t>{{</w:t>
+      </w:r>
+      <w:r>
+        <w:rPr>
+          <w:rFonts w:cstheme="minorHAnsi"/>
+          <w:bCs/>
+          <w:color w:val="000000" w:themeColor="text1"/>
+          <w:sz w:val="20"/>
+          <w:szCs w:val="20"/>
+          <w:highlight w:val="yellow"/>
+        </w:rPr>
+        <w:t>s</w:t>
+      </w:r>
+      <w:r>
+        <w:rPr>
+          <w:rFonts w:cstheme="minorHAnsi"/>
+          <w:bCs/>
+          <w:color w:val="000000" w:themeColor="text1"/>
+          <w:sz w:val="20"/>
+          <w:szCs w:val="20"/>
+          <w:highlight w:val="yellow"/>
+        </w:rPr>
+        <w:t>ecRegPct1}}</w:t>
       </w:r>
       <w:r>
         <w:rPr>
@@ -3119,15 +3611,7 @@
           <w:szCs w:val="20"/>
           <w:highlight w:val="yellow"/>
         </w:rPr>
-        <w:t>CLP</w:t>
-      </w:r>
-      <w:r>
-        <w:rPr>
-          <w:sz w:val="20"/>
-          <w:szCs w:val="20"/>
-          <w:highlight w:val="yellow"/>
-        </w:rPr>
-        <w:t>2</w:t>
+        <w:t>CLP2</w:t>
       </w:r>
       <w:r>
         <w:rPr>
@@ -3220,15 +3704,7 @@
           <w:szCs w:val="20"/>
           <w:highlight w:val="yellow"/>
         </w:rPr>
-        <w:t>CLP</w:t>
-      </w:r>
-      <w:r>
-        <w:rPr>
-          <w:sz w:val="20"/>
-          <w:szCs w:val="20"/>
-          <w:highlight w:val="yellow"/>
-        </w:rPr>
-        <w:t>3</w:t>
+        <w:t>CLP3</w:t>
       </w:r>
       <w:r>
         <w:rPr>
@@ -3581,7 +4057,16 @@
                 <w:sz w:val="20"/>
                 <w:szCs w:val="20"/>
               </w:rPr>
-              <w:t>ocRegCmp</w:t>
+              <w:t>ocReg</w:t>
+            </w:r>
+            <w:r>
+              <w:rPr>
+                <w:rFonts w:ascii="Verdana" w:hAnsi="Verdana"/>
+                <w:color w:val="000000" w:themeColor="text1"/>
+                <w:sz w:val="20"/>
+                <w:szCs w:val="20"/>
+              </w:rPr>
+              <w:t>Ins</w:t>
             </w:r>
             <w:r>
               <w:rPr>
@@ -3625,7 +4110,7 @@
                 <w:sz w:val="20"/>
                 <w:szCs w:val="20"/>
               </w:rPr>
-              <w:t>{{ocRegCod</w:t>
+              <w:t>{{ocReg</w:t>
             </w:r>
             <w:r>
               <w:rPr>
@@ -3669,7 +4154,25 @@
                 <w:sz w:val="20"/>
                 <w:szCs w:val="20"/>
               </w:rPr>
-              <w:t>{{ocRegMot1}}</w:t>
+              <w:t>{{ocRegM</w:t>
+            </w:r>
+            <w:r>
+              <w:rPr>
+                <w:rFonts w:ascii="Verdana" w:hAnsi="Verdana"/>
+                <w:color w:val="000000" w:themeColor="text1"/>
+                <w:sz w:val="20"/>
+                <w:szCs w:val="20"/>
+              </w:rPr>
+              <w:t>tv</w:t>
+            </w:r>
+            <w:r>
+              <w:rPr>
+                <w:rFonts w:ascii="Verdana" w:hAnsi="Verdana"/>
+                <w:color w:val="000000" w:themeColor="text1"/>
+                <w:sz w:val="20"/>
+                <w:szCs w:val="20"/>
+              </w:rPr>
+              <w:t>1}}</w:t>
             </w:r>
           </w:p>
         </w:tc>
@@ -3800,7 +4303,25 @@
                 <w:sz w:val="20"/>
                 <w:szCs w:val="20"/>
               </w:rPr>
-              <w:t>{{ocRegCmp2}}</w:t>
+              <w:t>{{ocReg</w:t>
+            </w:r>
+            <w:r>
+              <w:rPr>
+                <w:rFonts w:ascii="Verdana" w:hAnsi="Verdana"/>
+                <w:color w:val="000000" w:themeColor="text1"/>
+                <w:sz w:val="20"/>
+                <w:szCs w:val="20"/>
+              </w:rPr>
+              <w:t>Ins</w:t>
+            </w:r>
+            <w:r>
+              <w:rPr>
+                <w:rFonts w:ascii="Verdana" w:hAnsi="Verdana"/>
+                <w:color w:val="000000" w:themeColor="text1"/>
+                <w:sz w:val="20"/>
+                <w:szCs w:val="20"/>
+              </w:rPr>
+              <w:t>2}}</w:t>
             </w:r>
           </w:p>
         </w:tc>
@@ -3835,7 +4356,7 @@
                 <w:sz w:val="20"/>
                 <w:szCs w:val="20"/>
               </w:rPr>
-              <w:t>{{ocRegCod2}}</w:t>
+              <w:t>{{ocReg2}}</w:t>
             </w:r>
           </w:p>
         </w:tc>
@@ -3870,7 +4391,25 @@
                 <w:sz w:val="20"/>
                 <w:szCs w:val="20"/>
               </w:rPr>
-              <w:t>{{ocRegMot2}}</w:t>
+              <w:t>{{ocRegM</w:t>
+            </w:r>
+            <w:r>
+              <w:rPr>
+                <w:rFonts w:ascii="Verdana" w:hAnsi="Verdana"/>
+                <w:color w:val="000000" w:themeColor="text1"/>
+                <w:sz w:val="20"/>
+                <w:szCs w:val="20"/>
+              </w:rPr>
+              <w:t>tv</w:t>
+            </w:r>
+            <w:r>
+              <w:rPr>
+                <w:rFonts w:ascii="Verdana" w:hAnsi="Verdana"/>
+                <w:color w:val="000000" w:themeColor="text1"/>
+                <w:sz w:val="20"/>
+                <w:szCs w:val="20"/>
+              </w:rPr>
+              <w:t>2}}</w:t>
             </w:r>
           </w:p>
         </w:tc>
@@ -4001,7 +4540,25 @@
                 <w:sz w:val="20"/>
                 <w:szCs w:val="20"/>
               </w:rPr>
-              <w:t>{{ocRegCmp3}}</w:t>
+              <w:t>{{ocReg</w:t>
+            </w:r>
+            <w:r>
+              <w:rPr>
+                <w:rFonts w:ascii="Verdana" w:hAnsi="Verdana"/>
+                <w:color w:val="000000" w:themeColor="text1"/>
+                <w:sz w:val="20"/>
+                <w:szCs w:val="20"/>
+              </w:rPr>
+              <w:t>Ins</w:t>
+            </w:r>
+            <w:r>
+              <w:rPr>
+                <w:rFonts w:ascii="Verdana" w:hAnsi="Verdana"/>
+                <w:color w:val="000000" w:themeColor="text1"/>
+                <w:sz w:val="20"/>
+                <w:szCs w:val="20"/>
+              </w:rPr>
+              <w:t>3}}</w:t>
             </w:r>
           </w:p>
         </w:tc>
@@ -4036,7 +4593,7 @@
                 <w:sz w:val="20"/>
                 <w:szCs w:val="20"/>
               </w:rPr>
-              <w:t>{{ocRegCod3}}</w:t>
+              <w:t>{{ocReg3}}</w:t>
             </w:r>
           </w:p>
         </w:tc>
@@ -4071,7 +4628,25 @@
                 <w:sz w:val="20"/>
                 <w:szCs w:val="20"/>
               </w:rPr>
-              <w:t>{{ocRegMot3}}</w:t>
+              <w:t>{{ocRegM</w:t>
+            </w:r>
+            <w:r>
+              <w:rPr>
+                <w:rFonts w:ascii="Verdana" w:hAnsi="Verdana"/>
+                <w:color w:val="000000" w:themeColor="text1"/>
+                <w:sz w:val="20"/>
+                <w:szCs w:val="20"/>
+              </w:rPr>
+              <w:t>tv</w:t>
+            </w:r>
+            <w:r>
+              <w:rPr>
+                <w:rFonts w:ascii="Verdana" w:hAnsi="Verdana"/>
+                <w:color w:val="000000" w:themeColor="text1"/>
+                <w:sz w:val="20"/>
+                <w:szCs w:val="20"/>
+              </w:rPr>
+              <w:t>3}}</w:t>
             </w:r>
           </w:p>
         </w:tc>
@@ -4226,7 +4801,7 @@
           <w:szCs w:val="20"/>
           <w:highlight w:val="yellow"/>
         </w:rPr>
-        <w:t>{{mtoSecReg1}}</w:t>
+        <w:t>{{</w:t>
       </w:r>
       <w:r>
         <w:rPr>
@@ -4235,6 +4810,28 @@
           <w:color w:val="000000" w:themeColor="text1"/>
           <w:sz w:val="20"/>
           <w:szCs w:val="20"/>
+          <w:highlight w:val="yellow"/>
+        </w:rPr>
+        <w:t>s</w:t>
+      </w:r>
+      <w:r>
+        <w:rPr>
+          <w:rFonts w:ascii="Verdana" w:hAnsi="Verdana" w:cstheme="minorHAnsi"/>
+          <w:b/>
+          <w:color w:val="000000" w:themeColor="text1"/>
+          <w:sz w:val="20"/>
+          <w:szCs w:val="20"/>
+          <w:highlight w:val="yellow"/>
+        </w:rPr>
+        <w:t>ecReg1}}</w:t>
+      </w:r>
+      <w:r>
+        <w:rPr>
+          <w:rFonts w:ascii="Verdana" w:hAnsi="Verdana" w:cstheme="minorHAnsi"/>
+          <w:b/>
+          <w:color w:val="000000" w:themeColor="text1"/>
+          <w:sz w:val="20"/>
+          <w:szCs w:val="20"/>
         </w:rPr>
         <w:t xml:space="preserve"> lidera las compras con </w:t>
       </w:r>
@@ -4258,7 +4855,18 @@
           <w:szCs w:val="20"/>
           <w:highlight w:val="yellow"/>
         </w:rPr>
-        <w:t>mtoSecRegCLP1</w:t>
+        <w:t>s</w:t>
+      </w:r>
+      <w:r>
+        <w:rPr>
+          <w:rFonts w:ascii="Verdana" w:hAnsi="Verdana" w:cstheme="minorHAnsi"/>
+          <w:b/>
+          <w:color w:val="000000" w:themeColor="text1"/>
+          <w:sz w:val="20"/>
+          <w:szCs w:val="20"/>
+          <w:highlight w:val="yellow"/>
+        </w:rPr>
+        <w:t>ecRegCLP1</w:t>
       </w:r>
       <w:r>
         <w:rPr>
@@ -4368,7 +4976,18 @@
           <w:szCs w:val="20"/>
           <w:highlight w:val="yellow"/>
         </w:rPr>
-        <w:t>mtoSecReg1}}</w:t>
+        <w:t>s</w:t>
+      </w:r>
+      <w:r>
+        <w:rPr>
+          <w:rFonts w:ascii="Verdana" w:hAnsi="Verdana" w:cstheme="minorHAnsi"/>
+          <w:bCs/>
+          <w:color w:val="000000" w:themeColor="text1"/>
+          <w:sz w:val="20"/>
+          <w:szCs w:val="20"/>
+          <w:highlight w:val="yellow"/>
+        </w:rPr>
+        <w:t>ecReg1}}</w:t>
       </w:r>
       <w:r>
         <w:rPr>
@@ -4399,7 +5018,29 @@
           <w:szCs w:val="20"/>
           <w:highlight w:val="yellow"/>
         </w:rPr>
-        <w:t>{{mtoSecRegCLP1}}</w:t>
+        <w:t>{{</w:t>
+      </w:r>
+      <w:r>
+        <w:rPr>
+          <w:rFonts w:ascii="Verdana" w:hAnsi="Verdana" w:cstheme="minorHAnsi"/>
+          <w:bCs/>
+          <w:color w:val="000000" w:themeColor="text1"/>
+          <w:sz w:val="20"/>
+          <w:szCs w:val="20"/>
+          <w:highlight w:val="yellow"/>
+        </w:rPr>
+        <w:t>s</w:t>
+      </w:r>
+      <w:r>
+        <w:rPr>
+          <w:rFonts w:ascii="Verdana" w:hAnsi="Verdana" w:cstheme="minorHAnsi"/>
+          <w:bCs/>
+          <w:color w:val="000000" w:themeColor="text1"/>
+          <w:sz w:val="20"/>
+          <w:szCs w:val="20"/>
+          <w:highlight w:val="yellow"/>
+        </w:rPr>
+        <w:t>ecRegCLP1}}</w:t>
       </w:r>
       <w:r>
         <w:rPr>
@@ -4430,7 +5071,29 @@
           <w:szCs w:val="20"/>
           <w:highlight w:val="yellow"/>
         </w:rPr>
-        <w:t>{{mtoSecRegPct1}}</w:t>
+        <w:t>{{</w:t>
+      </w:r>
+      <w:r>
+        <w:rPr>
+          <w:rFonts w:ascii="Verdana" w:hAnsi="Verdana" w:cstheme="minorHAnsi"/>
+          <w:bCs/>
+          <w:color w:val="000000" w:themeColor="text1"/>
+          <w:sz w:val="20"/>
+          <w:szCs w:val="20"/>
+          <w:highlight w:val="yellow"/>
+        </w:rPr>
+        <w:t>s</w:t>
+      </w:r>
+      <w:r>
+        <w:rPr>
+          <w:rFonts w:ascii="Verdana" w:hAnsi="Verdana" w:cstheme="minorHAnsi"/>
+          <w:bCs/>
+          <w:color w:val="000000" w:themeColor="text1"/>
+          <w:sz w:val="20"/>
+          <w:szCs w:val="20"/>
+          <w:highlight w:val="yellow"/>
+        </w:rPr>
+        <w:t>ecRegPct1}}</w:t>
       </w:r>
       <w:r>
         <w:rPr>
@@ -4451,7 +5114,29 @@
           <w:szCs w:val="20"/>
           <w:highlight w:val="yellow"/>
         </w:rPr>
-        <w:t>{{mtoSecReg2}}</w:t>
+        <w:t>{{</w:t>
+      </w:r>
+      <w:r>
+        <w:rPr>
+          <w:rFonts w:ascii="Verdana" w:hAnsi="Verdana" w:cstheme="minorHAnsi"/>
+          <w:bCs/>
+          <w:color w:val="000000" w:themeColor="text1"/>
+          <w:sz w:val="20"/>
+          <w:szCs w:val="20"/>
+          <w:highlight w:val="yellow"/>
+        </w:rPr>
+        <w:t>s</w:t>
+      </w:r>
+      <w:r>
+        <w:rPr>
+          <w:rFonts w:ascii="Verdana" w:hAnsi="Verdana" w:cstheme="minorHAnsi"/>
+          <w:bCs/>
+          <w:color w:val="000000" w:themeColor="text1"/>
+          <w:sz w:val="20"/>
+          <w:szCs w:val="20"/>
+          <w:highlight w:val="yellow"/>
+        </w:rPr>
+        <w:t>ecReg2}}</w:t>
       </w:r>
       <w:r>
         <w:rPr>
@@ -4482,7 +5167,29 @@
           <w:szCs w:val="20"/>
           <w:highlight w:val="yellow"/>
         </w:rPr>
-        <w:t>{{mtoSecRegCLP2}}</w:t>
+        <w:t>{{</w:t>
+      </w:r>
+      <w:r>
+        <w:rPr>
+          <w:rFonts w:ascii="Verdana" w:hAnsi="Verdana" w:cstheme="minorHAnsi"/>
+          <w:bCs/>
+          <w:color w:val="000000" w:themeColor="text1"/>
+          <w:sz w:val="20"/>
+          <w:szCs w:val="20"/>
+          <w:highlight w:val="yellow"/>
+        </w:rPr>
+        <w:t>s</w:t>
+      </w:r>
+      <w:r>
+        <w:rPr>
+          <w:rFonts w:ascii="Verdana" w:hAnsi="Verdana" w:cstheme="minorHAnsi"/>
+          <w:bCs/>
+          <w:color w:val="000000" w:themeColor="text1"/>
+          <w:sz w:val="20"/>
+          <w:szCs w:val="20"/>
+          <w:highlight w:val="yellow"/>
+        </w:rPr>
+        <w:t>ecRegCLP2}}</w:t>
       </w:r>
       <w:r>
         <w:rPr>
@@ -4503,7 +5210,29 @@
           <w:szCs w:val="20"/>
           <w:highlight w:val="yellow"/>
         </w:rPr>
-        <w:t>{{mtoSecRegPct</w:t>
+        <w:t>{{</w:t>
+      </w:r>
+      <w:r>
+        <w:rPr>
+          <w:rFonts w:ascii="Verdana" w:hAnsi="Verdana" w:cstheme="minorHAnsi"/>
+          <w:bCs/>
+          <w:color w:val="000000" w:themeColor="text1"/>
+          <w:sz w:val="20"/>
+          <w:szCs w:val="20"/>
+          <w:highlight w:val="yellow"/>
+        </w:rPr>
+        <w:t>s</w:t>
+      </w:r>
+      <w:r>
+        <w:rPr>
+          <w:rFonts w:ascii="Verdana" w:hAnsi="Verdana" w:cstheme="minorHAnsi"/>
+          <w:bCs/>
+          <w:color w:val="000000" w:themeColor="text1"/>
+          <w:sz w:val="20"/>
+          <w:szCs w:val="20"/>
+          <w:highlight w:val="yellow"/>
+        </w:rPr>
+        <w:t>ecRegPct</w:t>
       </w:r>
       <w:r>
         <w:rPr>
@@ -4546,7 +5275,29 @@
           <w:szCs w:val="20"/>
           <w:highlight w:val="yellow"/>
         </w:rPr>
-        <w:t>{{mtoSecReg3}}</w:t>
+        <w:t>{{</w:t>
+      </w:r>
+      <w:r>
+        <w:rPr>
+          <w:rFonts w:ascii="Verdana" w:hAnsi="Verdana" w:cstheme="minorHAnsi"/>
+          <w:bCs/>
+          <w:color w:val="000000" w:themeColor="text1"/>
+          <w:sz w:val="20"/>
+          <w:szCs w:val="20"/>
+          <w:highlight w:val="yellow"/>
+        </w:rPr>
+        <w:t>s</w:t>
+      </w:r>
+      <w:r>
+        <w:rPr>
+          <w:rFonts w:ascii="Verdana" w:hAnsi="Verdana" w:cstheme="minorHAnsi"/>
+          <w:bCs/>
+          <w:color w:val="000000" w:themeColor="text1"/>
+          <w:sz w:val="20"/>
+          <w:szCs w:val="20"/>
+          <w:highlight w:val="yellow"/>
+        </w:rPr>
+        <w:t>ecReg3}}</w:t>
       </w:r>
       <w:r>
         <w:rPr>
@@ -4577,7 +5328,29 @@
           <w:szCs w:val="20"/>
           <w:highlight w:val="yellow"/>
         </w:rPr>
-        <w:t>{{mtoSecRegCLP3}}</w:t>
+        <w:t>{{</w:t>
+      </w:r>
+      <w:r>
+        <w:rPr>
+          <w:rFonts w:ascii="Verdana" w:hAnsi="Verdana" w:cstheme="minorHAnsi"/>
+          <w:bCs/>
+          <w:color w:val="000000" w:themeColor="text1"/>
+          <w:sz w:val="20"/>
+          <w:szCs w:val="20"/>
+          <w:highlight w:val="yellow"/>
+        </w:rPr>
+        <w:t>s</w:t>
+      </w:r>
+      <w:r>
+        <w:rPr>
+          <w:rFonts w:ascii="Verdana" w:hAnsi="Verdana" w:cstheme="minorHAnsi"/>
+          <w:bCs/>
+          <w:color w:val="000000" w:themeColor="text1"/>
+          <w:sz w:val="20"/>
+          <w:szCs w:val="20"/>
+          <w:highlight w:val="yellow"/>
+        </w:rPr>
+        <w:t>ecRegCLP3}}</w:t>
       </w:r>
       <w:r>
         <w:rPr>
@@ -4608,7 +5381,29 @@
           <w:szCs w:val="20"/>
           <w:highlight w:val="yellow"/>
         </w:rPr>
-        <w:t>{{mtoSecRegPct</w:t>
+        <w:t>{{</w:t>
+      </w:r>
+      <w:r>
+        <w:rPr>
+          <w:rFonts w:ascii="Verdana" w:hAnsi="Verdana" w:cstheme="minorHAnsi"/>
+          <w:bCs/>
+          <w:color w:val="000000" w:themeColor="text1"/>
+          <w:sz w:val="20"/>
+          <w:szCs w:val="20"/>
+          <w:highlight w:val="yellow"/>
+        </w:rPr>
+        <w:t>s</w:t>
+      </w:r>
+      <w:r>
+        <w:rPr>
+          <w:rFonts w:ascii="Verdana" w:hAnsi="Verdana" w:cstheme="minorHAnsi"/>
+          <w:bCs/>
+          <w:color w:val="000000" w:themeColor="text1"/>
+          <w:sz w:val="20"/>
+          <w:szCs w:val="20"/>
+          <w:highlight w:val="yellow"/>
+        </w:rPr>
+        <w:t>ecRegPct</w:t>
       </w:r>
       <w:r>
         <w:rPr>
@@ -4651,7 +5446,29 @@
           <w:szCs w:val="20"/>
           <w:highlight w:val="yellow"/>
         </w:rPr>
-        <w:t>{{mtoSecReg4}}</w:t>
+        <w:t>{{</w:t>
+      </w:r>
+      <w:r>
+        <w:rPr>
+          <w:rFonts w:ascii="Verdana" w:hAnsi="Verdana" w:cstheme="minorHAnsi"/>
+          <w:bCs/>
+          <w:color w:val="000000" w:themeColor="text1"/>
+          <w:sz w:val="20"/>
+          <w:szCs w:val="20"/>
+          <w:highlight w:val="yellow"/>
+        </w:rPr>
+        <w:t>s</w:t>
+      </w:r>
+      <w:r>
+        <w:rPr>
+          <w:rFonts w:ascii="Verdana" w:hAnsi="Verdana" w:cstheme="minorHAnsi"/>
+          <w:bCs/>
+          <w:color w:val="000000" w:themeColor="text1"/>
+          <w:sz w:val="20"/>
+          <w:szCs w:val="20"/>
+          <w:highlight w:val="yellow"/>
+        </w:rPr>
+        <w:t>ecReg4}}</w:t>
       </w:r>
       <w:r>
         <w:rPr>
@@ -4682,7 +5499,29 @@
           <w:szCs w:val="20"/>
           <w:highlight w:val="yellow"/>
         </w:rPr>
-        <w:t>{{mtoSecRegCLP4}}</w:t>
+        <w:t>{{</w:t>
+      </w:r>
+      <w:r>
+        <w:rPr>
+          <w:rFonts w:ascii="Verdana" w:hAnsi="Verdana" w:cstheme="minorHAnsi"/>
+          <w:bCs/>
+          <w:color w:val="000000" w:themeColor="text1"/>
+          <w:sz w:val="20"/>
+          <w:szCs w:val="20"/>
+          <w:highlight w:val="yellow"/>
+        </w:rPr>
+        <w:t>s</w:t>
+      </w:r>
+      <w:r>
+        <w:rPr>
+          <w:rFonts w:ascii="Verdana" w:hAnsi="Verdana" w:cstheme="minorHAnsi"/>
+          <w:bCs/>
+          <w:color w:val="000000" w:themeColor="text1"/>
+          <w:sz w:val="20"/>
+          <w:szCs w:val="20"/>
+          <w:highlight w:val="yellow"/>
+        </w:rPr>
+        <w:t>ecRegCLP4}}</w:t>
       </w:r>
       <w:r>
         <w:rPr>
@@ -4713,7 +5552,29 @@
           <w:szCs w:val="20"/>
           <w:highlight w:val="yellow"/>
         </w:rPr>
-        <w:t>{{mtoSecRegPct</w:t>
+        <w:t>{{</w:t>
+      </w:r>
+      <w:r>
+        <w:rPr>
+          <w:rFonts w:ascii="Verdana" w:hAnsi="Verdana" w:cstheme="minorHAnsi"/>
+          <w:bCs/>
+          <w:color w:val="000000" w:themeColor="text1"/>
+          <w:sz w:val="20"/>
+          <w:szCs w:val="20"/>
+          <w:highlight w:val="yellow"/>
+        </w:rPr>
+        <w:t>s</w:t>
+      </w:r>
+      <w:r>
+        <w:rPr>
+          <w:rFonts w:ascii="Verdana" w:hAnsi="Verdana" w:cstheme="minorHAnsi"/>
+          <w:bCs/>
+          <w:color w:val="000000" w:themeColor="text1"/>
+          <w:sz w:val="20"/>
+          <w:szCs w:val="20"/>
+          <w:highlight w:val="yellow"/>
+        </w:rPr>
+        <w:t>ecRegPct</w:t>
       </w:r>
       <w:r>
         <w:rPr>
@@ -4800,7 +5661,18 @@
           <w:szCs w:val="20"/>
           <w:highlight w:val="yellow"/>
         </w:rPr>
-        <w:t>mtoSecRegGrf</w:t>
+        <w:t>s</w:t>
+      </w:r>
+      <w:r>
+        <w:rPr>
+          <w:rFonts w:ascii="Verdana" w:hAnsi="Verdana" w:cstheme="minorHAnsi"/>
+          <w:bCs/>
+          <w:color w:val="000000" w:themeColor="text1"/>
+          <w:sz w:val="20"/>
+          <w:szCs w:val="20"/>
+          <w:highlight w:val="yellow"/>
+        </w:rPr>
+        <w:t>ecRegGrf</w:t>
       </w:r>
       <w:proofErr w:type="spellEnd"/>
       <w:r>
@@ -4886,22 +5758,63 @@
           <w:szCs w:val="20"/>
           <w:highlight w:val="yellow"/>
         </w:rPr>
+        <w:t>{{ano}}</w:t>
+      </w:r>
+      <w:r>
+        <w:rPr>
+          <w:sz w:val="20"/>
+          <w:szCs w:val="20"/>
+        </w:rPr>
+        <w:t xml:space="preserve"> se registraron transacciones por un total de </w:t>
+      </w:r>
+      <w:r>
+        <w:rPr>
+          <w:sz w:val="20"/>
+          <w:szCs w:val="20"/>
+          <w:highlight w:val="yellow"/>
+        </w:rPr>
+        <w:t>{{</w:t>
+      </w:r>
+      <w:proofErr w:type="spellStart"/>
+      <w:r>
+        <w:rPr>
+          <w:sz w:val="20"/>
+          <w:szCs w:val="20"/>
+          <w:highlight w:val="yellow"/>
+        </w:rPr>
+        <w:t>ca</w:t>
+      </w:r>
+      <w:r>
+        <w:rPr>
+          <w:sz w:val="20"/>
+          <w:szCs w:val="20"/>
+          <w:highlight w:val="yellow"/>
+        </w:rPr>
+        <w:t>RegCLP</w:t>
+      </w:r>
+      <w:proofErr w:type="spellEnd"/>
+      <w:r>
+        <w:rPr>
+          <w:sz w:val="20"/>
+          <w:szCs w:val="20"/>
+          <w:highlight w:val="yellow"/>
+        </w:rPr>
+        <w:t>}}</w:t>
+      </w:r>
+      <w:r>
+        <w:rPr>
+          <w:sz w:val="20"/>
+          <w:szCs w:val="20"/>
+        </w:rPr>
+        <w:t xml:space="preserve"> pesos en la </w:t>
+      </w:r>
+      <w:r>
+        <w:rPr>
+          <w:sz w:val="20"/>
+          <w:szCs w:val="20"/>
+          <w:highlight w:val="yellow"/>
+        </w:rPr>
         <w:lastRenderedPageBreak/>
-        <w:t>{{ano}}</w:t>
-      </w:r>
-      <w:r>
-        <w:rPr>
-          <w:sz w:val="20"/>
-          <w:szCs w:val="20"/>
-        </w:rPr>
-        <w:t xml:space="preserve"> se registraron transacciones por un total de </w:t>
-      </w:r>
-      <w:r>
-        <w:rPr>
-          <w:sz w:val="20"/>
-          <w:szCs w:val="20"/>
-          <w:highlight w:val="yellow"/>
-        </w:rPr>
         <w:t>{{</w:t>
       </w:r>
       <w:proofErr w:type="spellStart"/>
@@ -4911,7 +5824,7 @@
           <w:szCs w:val="20"/>
           <w:highlight w:val="yellow"/>
         </w:rPr>
-        <w:t>mtoCARegCLP</w:t>
+        <w:t>nom</w:t>
       </w:r>
       <w:proofErr w:type="spellEnd"/>
       <w:r>
@@ -4927,7 +5840,7 @@
           <w:sz w:val="20"/>
           <w:szCs w:val="20"/>
         </w:rPr>
-        <w:t xml:space="preserve"> pesos en la </w:t>
+        <w:t xml:space="preserve">. La cifra, que se tradujo en </w:t>
       </w:r>
       <w:r>
         <w:rPr>
@@ -4944,7 +5857,23 @@
           <w:szCs w:val="20"/>
           <w:highlight w:val="yellow"/>
         </w:rPr>
-        <w:t>nom</w:t>
+        <w:t>ca</w:t>
+      </w:r>
+      <w:r>
+        <w:rPr>
+          <w:sz w:val="20"/>
+          <w:szCs w:val="20"/>
+          <w:highlight w:val="yellow"/>
+        </w:rPr>
+        <w:t>Reg</w:t>
+      </w:r>
+      <w:r>
+        <w:rPr>
+          <w:sz w:val="20"/>
+          <w:szCs w:val="20"/>
+          <w:highlight w:val="yellow"/>
+        </w:rPr>
+        <w:t>OC</w:t>
       </w:r>
       <w:proofErr w:type="spellEnd"/>
       <w:r>
@@ -4960,7 +5889,21 @@
           <w:sz w:val="20"/>
           <w:szCs w:val="20"/>
         </w:rPr>
-        <w:t xml:space="preserve">. La cifra, que se tradujo en </w:t>
+        <w:t xml:space="preserve"> órdenes de compra</w:t>
+      </w:r>
+      <w:r>
+        <w:rPr>
+          <w:sz w:val="20"/>
+          <w:szCs w:val="20"/>
+        </w:rPr>
+        <w:t xml:space="preserve">, implica un </w:t>
+      </w:r>
+      <w:r>
+        <w:rPr>
+          <w:sz w:val="20"/>
+          <w:szCs w:val="20"/>
+        </w:rPr>
+        <w:t xml:space="preserve">crecimiento de </w:t>
       </w:r>
       <w:r>
         <w:rPr>
@@ -4977,7 +5920,39 @@
           <w:szCs w:val="20"/>
           <w:highlight w:val="yellow"/>
         </w:rPr>
-        <w:t>OCCAReg</w:t>
+        <w:t>ca</w:t>
+      </w:r>
+      <w:r>
+        <w:rPr>
+          <w:sz w:val="20"/>
+          <w:szCs w:val="20"/>
+          <w:highlight w:val="yellow"/>
+        </w:rPr>
+        <w:t>Reg</w:t>
+      </w:r>
+      <w:r>
+        <w:rPr>
+          <w:sz w:val="20"/>
+          <w:szCs w:val="20"/>
+          <w:highlight w:val="yellow"/>
+        </w:rPr>
+        <w:t>OC</w:t>
+      </w:r>
+      <w:r>
+        <w:rPr>
+          <w:sz w:val="20"/>
+          <w:szCs w:val="20"/>
+          <w:highlight w:val="yellow"/>
+        </w:rPr>
+        <w:t>D</w:t>
+      </w:r>
+      <w:r>
+        <w:rPr>
+          <w:sz w:val="20"/>
+          <w:szCs w:val="20"/>
+          <w:highlight w:val="yellow"/>
+        </w:rPr>
+        <w:t>if</w:t>
       </w:r>
       <w:proofErr w:type="spellEnd"/>
       <w:r>
@@ -4993,21 +5968,7 @@
           <w:sz w:val="20"/>
           <w:szCs w:val="20"/>
         </w:rPr>
-        <w:t xml:space="preserve"> órdenes de compra</w:t>
-      </w:r>
-      <w:r>
-        <w:rPr>
-          <w:sz w:val="20"/>
-          <w:szCs w:val="20"/>
-        </w:rPr>
-        <w:t xml:space="preserve">, implica un </w:t>
-      </w:r>
-      <w:r>
-        <w:rPr>
-          <w:sz w:val="20"/>
-          <w:szCs w:val="20"/>
-        </w:rPr>
-        <w:t xml:space="preserve">crecimiento de </w:t>
+        <w:t xml:space="preserve"> respecto a </w:t>
       </w:r>
       <w:r>
         <w:rPr>
@@ -5024,15 +5985,7 @@
           <w:szCs w:val="20"/>
           <w:highlight w:val="yellow"/>
         </w:rPr>
-        <w:t>OCCARegD</w:t>
-      </w:r>
-      <w:r>
-        <w:rPr>
-          <w:sz w:val="20"/>
-          <w:szCs w:val="20"/>
-          <w:highlight w:val="yellow"/>
-        </w:rPr>
-        <w:t>if</w:t>
+        <w:t>anoM</w:t>
       </w:r>
       <w:proofErr w:type="spellEnd"/>
       <w:r>
@@ -5048,7 +6001,7 @@
           <w:sz w:val="20"/>
           <w:szCs w:val="20"/>
         </w:rPr>
-        <w:t xml:space="preserve"> respecto a </w:t>
+        <w:t xml:space="preserve">, cuando se transaron </w:t>
       </w:r>
       <w:r>
         <w:rPr>
@@ -5065,7 +6018,23 @@
           <w:szCs w:val="20"/>
           <w:highlight w:val="yellow"/>
         </w:rPr>
-        <w:t>anoM</w:t>
+        <w:t>ca</w:t>
+      </w:r>
+      <w:r>
+        <w:rPr>
+          <w:sz w:val="20"/>
+          <w:szCs w:val="20"/>
+          <w:highlight w:val="yellow"/>
+        </w:rPr>
+        <w:t>RegCLP</w:t>
+      </w:r>
+      <w:r>
+        <w:rPr>
+          <w:sz w:val="20"/>
+          <w:szCs w:val="20"/>
+          <w:highlight w:val="yellow"/>
+        </w:rPr>
+        <w:t>M</w:t>
       </w:r>
       <w:proofErr w:type="spellEnd"/>
       <w:r>
@@ -5081,7 +6050,14 @@
           <w:sz w:val="20"/>
           <w:szCs w:val="20"/>
         </w:rPr>
-        <w:t xml:space="preserve">, cuando se transaron </w:t>
+        <w:t xml:space="preserve"> </w:t>
+      </w:r>
+      <w:r>
+        <w:rPr>
+          <w:sz w:val="20"/>
+          <w:szCs w:val="20"/>
+        </w:rPr>
+        <w:t xml:space="preserve">de pesos a través de </w:t>
       </w:r>
       <w:r>
         <w:rPr>
@@ -5098,55 +6074,23 @@
           <w:szCs w:val="20"/>
           <w:highlight w:val="yellow"/>
         </w:rPr>
-        <w:t>mtoCARegCLP</w:t>
-      </w:r>
-      <w:r>
-        <w:rPr>
-          <w:sz w:val="20"/>
-          <w:szCs w:val="20"/>
-          <w:highlight w:val="yellow"/>
-        </w:rPr>
-        <w:t>M</w:t>
-      </w:r>
-      <w:proofErr w:type="spellEnd"/>
-      <w:r>
-        <w:rPr>
-          <w:sz w:val="20"/>
-          <w:szCs w:val="20"/>
-          <w:highlight w:val="yellow"/>
-        </w:rPr>
-        <w:t>}}</w:t>
-      </w:r>
-      <w:r>
-        <w:rPr>
-          <w:sz w:val="20"/>
-          <w:szCs w:val="20"/>
-        </w:rPr>
-        <w:t xml:space="preserve"> </w:t>
-      </w:r>
-      <w:r>
-        <w:rPr>
-          <w:sz w:val="20"/>
-          <w:szCs w:val="20"/>
-        </w:rPr>
-        <w:t xml:space="preserve">de pesos a través de </w:t>
-      </w:r>
-      <w:r>
-        <w:rPr>
-          <w:sz w:val="20"/>
-          <w:szCs w:val="20"/>
-          <w:highlight w:val="yellow"/>
-        </w:rPr>
-        <w:t>{{</w:t>
-      </w:r>
-      <w:proofErr w:type="spellStart"/>
-      <w:r>
-        <w:rPr>
-          <w:sz w:val="20"/>
-          <w:szCs w:val="20"/>
-          <w:highlight w:val="yellow"/>
-        </w:rPr>
-        <w:t>OCCAReg</w:t>
+        <w:t>ca</w:t>
+      </w:r>
+      <w:r>
+        <w:rPr>
+          <w:sz w:val="20"/>
+          <w:szCs w:val="20"/>
+          <w:highlight w:val="yellow"/>
+        </w:rPr>
+        <w:t>Reg</w:t>
+      </w:r>
+      <w:r>
+        <w:rPr>
+          <w:sz w:val="20"/>
+          <w:szCs w:val="20"/>
+          <w:highlight w:val="yellow"/>
+        </w:rPr>
+        <w:t>OC</w:t>
       </w:r>
       <w:r>
         <w:rPr>

</xml_diff>

<commit_message>
presentación división, 2 de 4 graf, top dflt =15, comentada fncn compleja
</commit_message>
<xml_diff>
--- a/docxtpl.docx
+++ b/docxtpl.docx
@@ -98,29 +98,30 @@
           <w:b/>
           <w:sz w:val="28"/>
         </w:rPr>
-        <w:t xml:space="preserve"> </w:t>
+        <w:t xml:space="preserve"> durante </w:t>
       </w:r>
       <w:r>
         <w:rPr>
           <w:b/>
           <w:sz w:val="28"/>
-        </w:rPr>
-        <w:t xml:space="preserve">pesos </w:t>
+          <w:highlight w:val="yellow"/>
+        </w:rPr>
+        <w:t>{{</w:t>
       </w:r>
       <w:r>
         <w:rPr>
           <w:b/>
           <w:sz w:val="28"/>
-        </w:rPr>
-        <w:t xml:space="preserve">durante </w:t>
+          <w:highlight w:val="yellow"/>
+        </w:rPr>
+        <w:t>ano}}</w:t>
       </w:r>
       <w:r>
         <w:rPr>
           <w:b/>
           <w:sz w:val="28"/>
-          <w:highlight w:val="yellow"/>
-        </w:rPr>
-        <w:t>{{</w:t>
+        </w:rPr>
+        <w:t xml:space="preserve"> entre </w:t>
       </w:r>
       <w:r>
         <w:rPr>
@@ -128,72 +129,57 @@
           <w:sz w:val="28"/>
           <w:highlight w:val="yellow"/>
         </w:rPr>
-        <w:t>ano}}</w:t>
-      </w:r>
+        <w:t>{{</w:t>
+      </w:r>
+      <w:proofErr w:type="spellStart"/>
       <w:r>
         <w:rPr>
           <w:b/>
           <w:sz w:val="28"/>
-        </w:rPr>
-        <w:t xml:space="preserve"> entre </w:t>
-      </w:r>
+          <w:highlight w:val="yellow"/>
+        </w:rPr>
+        <w:t>mesI</w:t>
+      </w:r>
+      <w:proofErr w:type="spellEnd"/>
       <w:r>
         <w:rPr>
           <w:b/>
           <w:sz w:val="28"/>
           <w:highlight w:val="yellow"/>
         </w:rPr>
-        <w:t>{{</w:t>
-      </w:r>
-      <w:proofErr w:type="spellStart"/>
+        <w:t>}}</w:t>
+      </w:r>
       <w:r>
         <w:rPr>
           <w:b/>
           <w:sz w:val="28"/>
-          <w:highlight w:val="yellow"/>
-        </w:rPr>
-        <w:t>mesI</w:t>
-      </w:r>
-      <w:proofErr w:type="spellEnd"/>
+        </w:rPr>
+        <w:t xml:space="preserve"> y </w:t>
+      </w:r>
       <w:r>
         <w:rPr>
           <w:b/>
           <w:sz w:val="28"/>
           <w:highlight w:val="yellow"/>
         </w:rPr>
-        <w:t>}}</w:t>
-      </w:r>
+        <w:t>{{</w:t>
+      </w:r>
+      <w:proofErr w:type="spellStart"/>
       <w:r>
         <w:rPr>
           <w:b/>
           <w:sz w:val="28"/>
-        </w:rPr>
-        <w:t xml:space="preserve"> y </w:t>
-      </w:r>
+          <w:highlight w:val="yellow"/>
+        </w:rPr>
+        <w:t>mesF</w:t>
+      </w:r>
+      <w:proofErr w:type="spellEnd"/>
       <w:r>
         <w:rPr>
           <w:b/>
           <w:sz w:val="28"/>
           <w:highlight w:val="yellow"/>
         </w:rPr>
-        <w:t>{{</w:t>
-      </w:r>
-      <w:proofErr w:type="spellStart"/>
-      <w:r>
-        <w:rPr>
-          <w:b/>
-          <w:sz w:val="28"/>
-          <w:highlight w:val="yellow"/>
-        </w:rPr>
-        <w:t>mesF</w:t>
-      </w:r>
-      <w:proofErr w:type="spellEnd"/>
-      <w:r>
-        <w:rPr>
-          <w:b/>
-          <w:sz w:val="28"/>
-          <w:highlight w:val="yellow"/>
-        </w:rPr>
         <w:t>}}</w:t>
       </w:r>
     </w:p>
@@ -341,22 +327,6 @@
           <w:sz w:val="20"/>
           <w:szCs w:val="20"/>
         </w:rPr>
-        <w:t xml:space="preserve"> </w:t>
-      </w:r>
-      <w:r>
-        <w:rPr>
-          <w:b/>
-          <w:sz w:val="20"/>
-          <w:szCs w:val="20"/>
-        </w:rPr>
-        <w:t>dólares</w:t>
-      </w:r>
-      <w:r>
-        <w:rPr>
-          <w:b/>
-          <w:sz w:val="20"/>
-          <w:szCs w:val="20"/>
-        </w:rPr>
         <w:t xml:space="preserve"> con </w:t>
       </w:r>
       <w:r>
@@ -598,7 +568,7 @@
           <w:sz w:val="20"/>
           <w:szCs w:val="20"/>
         </w:rPr>
-        <w:t xml:space="preserve">implican un </w:t>
+        <w:t xml:space="preserve">implican </w:t>
       </w:r>
       <w:r>
         <w:rPr>
@@ -751,14 +721,14 @@
           <w:sz w:val="20"/>
           <w:szCs w:val="20"/>
         </w:rPr>
-        <w:t xml:space="preserve"> de pesos</w:t>
-      </w:r>
-      <w:r>
-        <w:rPr>
-          <w:sz w:val="20"/>
-          <w:szCs w:val="20"/>
-        </w:rPr>
-        <w:t xml:space="preserve"> en la región</w:t>
+        <w:t xml:space="preserve"> </w:t>
+      </w:r>
+      <w:r>
+        <w:rPr>
+          <w:sz w:val="20"/>
+          <w:szCs w:val="20"/>
+        </w:rPr>
+        <w:t>en la región</w:t>
       </w:r>
       <w:r>
         <w:rPr>
@@ -899,14 +869,14 @@
           <w:sz w:val="20"/>
           <w:szCs w:val="20"/>
         </w:rPr>
-        <w:t xml:space="preserve"> de pesos</w:t>
-      </w:r>
-      <w:r>
-        <w:rPr>
-          <w:sz w:val="20"/>
-          <w:szCs w:val="20"/>
-        </w:rPr>
-        <w:t xml:space="preserve"> en la región</w:t>
+        <w:t xml:space="preserve"> </w:t>
+      </w:r>
+      <w:r>
+        <w:rPr>
+          <w:sz w:val="20"/>
+          <w:szCs w:val="20"/>
+        </w:rPr>
+        <w:t>en la región</w:t>
       </w:r>
       <w:r>
         <w:rPr>
@@ -1205,13 +1175,6 @@
           <w:sz w:val="20"/>
           <w:szCs w:val="20"/>
         </w:rPr>
-        <w:t xml:space="preserve"> pesos</w:t>
-      </w:r>
-      <w:r>
-        <w:rPr>
-          <w:sz w:val="20"/>
-          <w:szCs w:val="20"/>
-        </w:rPr>
         <w:t xml:space="preserve"> </w:t>
       </w:r>
       <w:r>
@@ -1441,13 +1404,6 @@
           <w:sz w:val="20"/>
           <w:szCs w:val="20"/>
         </w:rPr>
-        <w:t xml:space="preserve"> pesos</w:t>
-      </w:r>
-      <w:r>
-        <w:rPr>
-          <w:sz w:val="20"/>
-          <w:szCs w:val="20"/>
-        </w:rPr>
         <w:t xml:space="preserve"> </w:t>
       </w:r>
       <w:r>
@@ -1685,13 +1641,6 @@
           <w:sz w:val="20"/>
           <w:szCs w:val="20"/>
         </w:rPr>
-        <w:t xml:space="preserve"> pesos</w:t>
-      </w:r>
-      <w:r>
-        <w:rPr>
-          <w:sz w:val="20"/>
-          <w:szCs w:val="20"/>
-        </w:rPr>
         <w:t xml:space="preserve"> </w:t>
       </w:r>
       <w:r>
@@ -1758,46 +1707,6 @@
           <w:color w:val="4472C4" w:themeColor="accent1"/>
           <w:sz w:val="20"/>
           <w:szCs w:val="20"/>
-        </w:rPr>
-        <w:t xml:space="preserve">GRÁFICO </w:t>
-      </w:r>
-      <w:r>
-        <w:rPr>
-          <w:color w:val="4472C4" w:themeColor="accent1"/>
-          <w:sz w:val="20"/>
-          <w:szCs w:val="20"/>
-        </w:rPr>
-        <w:t>con</w:t>
-      </w:r>
-      <w:r>
-        <w:rPr>
-          <w:color w:val="4472C4" w:themeColor="accent1"/>
-          <w:sz w:val="20"/>
-          <w:szCs w:val="20"/>
-        </w:rPr>
-        <w:t xml:space="preserve"> rubros</w:t>
-      </w:r>
-      <w:r>
-        <w:rPr>
-          <w:color w:val="4472C4" w:themeColor="accent1"/>
-          <w:sz w:val="20"/>
-          <w:szCs w:val="20"/>
-        </w:rPr>
-        <w:t xml:space="preserve"> (con datos de rubro, porcentaje y monto en pesos)</w:t>
-      </w:r>
-      <w:r>
-        <w:rPr>
-          <w:color w:val="4472C4" w:themeColor="accent1"/>
-          <w:sz w:val="20"/>
-          <w:szCs w:val="20"/>
-        </w:rPr>
-        <w:t xml:space="preserve"> </w:t>
-      </w:r>
-      <w:r>
-        <w:rPr>
-          <w:color w:val="4472C4" w:themeColor="accent1"/>
-          <w:sz w:val="20"/>
-          <w:szCs w:val="20"/>
           <w:highlight w:val="yellow"/>
         </w:rPr>
         <w:t>{{</w:t>
@@ -2032,7 +1941,7 @@
           <w:sz w:val="20"/>
           <w:szCs w:val="20"/>
         </w:rPr>
-        <w:t xml:space="preserve"> pesos</w:t>
+        <w:t xml:space="preserve"> </w:t>
       </w:r>
     </w:p>
     <w:p>
@@ -2143,7 +2052,7 @@
           <w:sz w:val="20"/>
           <w:szCs w:val="20"/>
         </w:rPr>
-        <w:t xml:space="preserve"> pesos</w:t>
+        <w:t xml:space="preserve"> </w:t>
       </w:r>
     </w:p>
     <w:p>
@@ -2254,7 +2163,7 @@
           <w:sz w:val="20"/>
           <w:szCs w:val="20"/>
         </w:rPr>
-        <w:t xml:space="preserve"> pesos</w:t>
+        <w:t xml:space="preserve"> </w:t>
       </w:r>
     </w:p>
     <w:p>
@@ -2365,7 +2274,7 @@
           <w:sz w:val="20"/>
           <w:szCs w:val="20"/>
         </w:rPr>
-        <w:t xml:space="preserve"> pesos</w:t>
+        <w:t xml:space="preserve"> </w:t>
       </w:r>
     </w:p>
     <w:p>
@@ -2476,7 +2385,7 @@
           <w:sz w:val="20"/>
           <w:szCs w:val="20"/>
         </w:rPr>
-        <w:t xml:space="preserve"> pesos</w:t>
+        <w:t xml:space="preserve"> </w:t>
       </w:r>
     </w:p>
     <w:p>
@@ -2597,15 +2506,7 @@
           <w:sz w:val="20"/>
           <w:szCs w:val="20"/>
         </w:rPr>
-        <w:t>de pesos</w:t>
-      </w:r>
-      <w:r>
-        <w:rPr>
-          <w:bCs/>
-          <w:sz w:val="20"/>
-          <w:szCs w:val="20"/>
-        </w:rPr>
-        <w:t xml:space="preserve"> transados</w:t>
+        <w:t>transados</w:t>
       </w:r>
       <w:r>
         <w:rPr>
@@ -3462,7 +3363,7 @@
           <w:sz w:val="20"/>
           <w:szCs w:val="20"/>
         </w:rPr>
-        <w:t>Los tres proveedores con mayores montos de venta durante el periodo fueron:</w:t>
+        <w:t>Los proveedores con mayores montos de venta durante el periodo fueron:</w:t>
       </w:r>
     </w:p>
     <w:p>
@@ -3543,13 +3444,6 @@
         </w:rPr>
         <w:t xml:space="preserve"> </w:t>
       </w:r>
-      <w:r>
-        <w:rPr>
-          <w:sz w:val="20"/>
-          <w:szCs w:val="20"/>
-        </w:rPr>
-        <w:t>pesos</w:t>
-      </w:r>
     </w:p>
     <w:p>
       <w:pPr>
@@ -3636,13 +3530,6 @@
         </w:rPr>
         <w:t xml:space="preserve"> </w:t>
       </w:r>
-      <w:r>
-        <w:rPr>
-          <w:sz w:val="20"/>
-          <w:szCs w:val="20"/>
-        </w:rPr>
-        <w:t>pesos</w:t>
-      </w:r>
     </w:p>
     <w:p>
       <w:pPr>
@@ -3728,13 +3615,6 @@
           <w:szCs w:val="20"/>
         </w:rPr>
         <w:t xml:space="preserve"> </w:t>
-      </w:r>
-      <w:r>
-        <w:rPr>
-          <w:sz w:val="20"/>
-          <w:szCs w:val="20"/>
-        </w:rPr>
-        <w:t>pesos</w:t>
       </w:r>
     </w:p>
     <w:p>
@@ -5058,17 +4938,17 @@
           <w:sz w:val="20"/>
           <w:szCs w:val="20"/>
         </w:rPr>
-        <w:t xml:space="preserve"> de</w:t>
-      </w:r>
-      <w:r>
-        <w:rPr>
-          <w:rFonts w:ascii="Verdana" w:hAnsi="Verdana" w:cstheme="minorHAnsi"/>
-          <w:bCs/>
-          <w:color w:val="000000" w:themeColor="text1"/>
-          <w:sz w:val="20"/>
-          <w:szCs w:val="20"/>
-        </w:rPr>
-        <w:t xml:space="preserve"> pesos transados, lo que equivale a un </w:t>
+        <w:t xml:space="preserve"> </w:t>
+      </w:r>
+      <w:r>
+        <w:rPr>
+          <w:rFonts w:ascii="Verdana" w:hAnsi="Verdana" w:cstheme="minorHAnsi"/>
+          <w:bCs/>
+          <w:color w:val="000000" w:themeColor="text1"/>
+          <w:sz w:val="20"/>
+          <w:szCs w:val="20"/>
+        </w:rPr>
+        <w:t xml:space="preserve">transados, lo que equivale a un </w:t>
       </w:r>
       <w:r>
         <w:rPr>
@@ -5378,7 +5258,7 @@
           <w:sz w:val="20"/>
           <w:szCs w:val="20"/>
         </w:rPr>
-        <w:t>de pesos transados (</w:t>
+        <w:t>transados (</w:t>
       </w:r>
       <w:r>
         <w:rPr>
@@ -5549,7 +5429,7 @@
           <w:sz w:val="20"/>
           <w:szCs w:val="20"/>
         </w:rPr>
-        <w:t>de pesos transados (</w:t>
+        <w:t>transados (</w:t>
       </w:r>
       <w:r>
         <w:rPr>
@@ -5814,15 +5694,55 @@
           <w:sz w:val="20"/>
           <w:szCs w:val="20"/>
         </w:rPr>
-        <w:t xml:space="preserve"> pesos en la </w:t>
-      </w:r>
-      <w:r>
-        <w:rPr>
-          <w:sz w:val="20"/>
-          <w:szCs w:val="20"/>
-          <w:highlight w:val="yellow"/>
+        <w:t xml:space="preserve"> en la </w:t>
+      </w:r>
+      <w:r>
+        <w:rPr>
+          <w:sz w:val="20"/>
+          <w:szCs w:val="20"/>
+          <w:highlight w:val="yellow"/>
+        </w:rPr>
+        <w:t>{{</w:t>
+      </w:r>
+      <w:proofErr w:type="spellStart"/>
+      <w:r>
+        <w:rPr>
+          <w:sz w:val="20"/>
+          <w:szCs w:val="20"/>
+          <w:highlight w:val="yellow"/>
+        </w:rPr>
+        <w:t>nom</w:t>
+      </w:r>
+      <w:proofErr w:type="spellEnd"/>
+      <w:r>
+        <w:rPr>
+          <w:sz w:val="20"/>
+          <w:szCs w:val="20"/>
+          <w:highlight w:val="yellow"/>
+        </w:rPr>
+        <w:t>}}</w:t>
+      </w:r>
+      <w:r>
+        <w:rPr>
+          <w:sz w:val="20"/>
+          <w:szCs w:val="20"/>
+        </w:rPr>
+        <w:t xml:space="preserve">. La </w:t>
+      </w:r>
+      <w:r>
+        <w:rPr>
+          <w:sz w:val="20"/>
+          <w:szCs w:val="20"/>
         </w:rPr>
         <w:lastRenderedPageBreak/>
+        <w:t xml:space="preserve">cifra, que se tradujo en </w:t>
+      </w:r>
+      <w:r>
+        <w:rPr>
+          <w:sz w:val="20"/>
+          <w:szCs w:val="20"/>
+          <w:highlight w:val="yellow"/>
+        </w:rPr>
         <w:t>{{</w:t>
       </w:r>
       <w:proofErr w:type="spellStart"/>
@@ -5832,7 +5752,23 @@
           <w:szCs w:val="20"/>
           <w:highlight w:val="yellow"/>
         </w:rPr>
-        <w:t>nom</w:t>
+        <w:t>ca</w:t>
+      </w:r>
+      <w:r>
+        <w:rPr>
+          <w:sz w:val="20"/>
+          <w:szCs w:val="20"/>
+          <w:highlight w:val="yellow"/>
+        </w:rPr>
+        <w:t>Reg</w:t>
+      </w:r>
+      <w:r>
+        <w:rPr>
+          <w:sz w:val="20"/>
+          <w:szCs w:val="20"/>
+          <w:highlight w:val="yellow"/>
+        </w:rPr>
+        <w:t>OC</w:t>
       </w:r>
       <w:proofErr w:type="spellEnd"/>
       <w:r>
@@ -5848,7 +5784,21 @@
           <w:sz w:val="20"/>
           <w:szCs w:val="20"/>
         </w:rPr>
-        <w:t xml:space="preserve">. La cifra, que se tradujo en </w:t>
+        <w:t xml:space="preserve"> órdenes de compra</w:t>
+      </w:r>
+      <w:r>
+        <w:rPr>
+          <w:sz w:val="20"/>
+          <w:szCs w:val="20"/>
+        </w:rPr>
+        <w:t xml:space="preserve">, implica un </w:t>
+      </w:r>
+      <w:r>
+        <w:rPr>
+          <w:sz w:val="20"/>
+          <w:szCs w:val="20"/>
+        </w:rPr>
+        <w:t xml:space="preserve">crecimiento de </w:t>
       </w:r>
       <w:r>
         <w:rPr>
@@ -5883,6 +5833,22 @@
         </w:rPr>
         <w:t>OC</w:t>
       </w:r>
+      <w:r>
+        <w:rPr>
+          <w:sz w:val="20"/>
+          <w:szCs w:val="20"/>
+          <w:highlight w:val="yellow"/>
+        </w:rPr>
+        <w:t>D</w:t>
+      </w:r>
+      <w:r>
+        <w:rPr>
+          <w:sz w:val="20"/>
+          <w:szCs w:val="20"/>
+          <w:highlight w:val="yellow"/>
+        </w:rPr>
+        <w:t>if</w:t>
+      </w:r>
       <w:proofErr w:type="spellEnd"/>
       <w:r>
         <w:rPr>
@@ -5897,21 +5863,7 @@
           <w:sz w:val="20"/>
           <w:szCs w:val="20"/>
         </w:rPr>
-        <w:t xml:space="preserve"> órdenes de compra</w:t>
-      </w:r>
-      <w:r>
-        <w:rPr>
-          <w:sz w:val="20"/>
-          <w:szCs w:val="20"/>
-        </w:rPr>
-        <w:t xml:space="preserve">, implica un </w:t>
-      </w:r>
-      <w:r>
-        <w:rPr>
-          <w:sz w:val="20"/>
-          <w:szCs w:val="20"/>
-        </w:rPr>
-        <w:t xml:space="preserve">crecimiento de </w:t>
+        <w:t xml:space="preserve"> respecto a </w:t>
       </w:r>
       <w:r>
         <w:rPr>
@@ -5928,6 +5880,39 @@
           <w:szCs w:val="20"/>
           <w:highlight w:val="yellow"/>
         </w:rPr>
+        <w:t>anoM</w:t>
+      </w:r>
+      <w:proofErr w:type="spellEnd"/>
+      <w:r>
+        <w:rPr>
+          <w:sz w:val="20"/>
+          <w:szCs w:val="20"/>
+          <w:highlight w:val="yellow"/>
+        </w:rPr>
+        <w:t>}}</w:t>
+      </w:r>
+      <w:r>
+        <w:rPr>
+          <w:sz w:val="20"/>
+          <w:szCs w:val="20"/>
+        </w:rPr>
+        <w:t xml:space="preserve">, cuando se transaron </w:t>
+      </w:r>
+      <w:r>
+        <w:rPr>
+          <w:sz w:val="20"/>
+          <w:szCs w:val="20"/>
+          <w:highlight w:val="yellow"/>
+        </w:rPr>
+        <w:t>{{</w:t>
+      </w:r>
+      <w:proofErr w:type="spellStart"/>
+      <w:r>
+        <w:rPr>
+          <w:sz w:val="20"/>
+          <w:szCs w:val="20"/>
+          <w:highlight w:val="yellow"/>
+        </w:rPr>
         <w:t>ca</w:t>
       </w:r>
       <w:r>
@@ -5936,31 +5921,15 @@
           <w:szCs w:val="20"/>
           <w:highlight w:val="yellow"/>
         </w:rPr>
-        <w:t>Reg</w:t>
-      </w:r>
-      <w:r>
-        <w:rPr>
-          <w:sz w:val="20"/>
-          <w:szCs w:val="20"/>
-          <w:highlight w:val="yellow"/>
-        </w:rPr>
-        <w:t>OC</w:t>
-      </w:r>
-      <w:r>
-        <w:rPr>
-          <w:sz w:val="20"/>
-          <w:szCs w:val="20"/>
-          <w:highlight w:val="yellow"/>
-        </w:rPr>
-        <w:t>D</w:t>
-      </w:r>
-      <w:r>
-        <w:rPr>
-          <w:sz w:val="20"/>
-          <w:szCs w:val="20"/>
-          <w:highlight w:val="yellow"/>
-        </w:rPr>
-        <w:t>if</w:t>
+        <w:t>RegCLP</w:t>
+      </w:r>
+      <w:r>
+        <w:rPr>
+          <w:sz w:val="20"/>
+          <w:szCs w:val="20"/>
+          <w:highlight w:val="yellow"/>
+        </w:rPr>
+        <w:t>M</w:t>
       </w:r>
       <w:proofErr w:type="spellEnd"/>
       <w:r>
@@ -5976,88 +5945,6 @@
           <w:sz w:val="20"/>
           <w:szCs w:val="20"/>
         </w:rPr>
-        <w:t xml:space="preserve"> respecto a </w:t>
-      </w:r>
-      <w:r>
-        <w:rPr>
-          <w:sz w:val="20"/>
-          <w:szCs w:val="20"/>
-          <w:highlight w:val="yellow"/>
-        </w:rPr>
-        <w:t>{{</w:t>
-      </w:r>
-      <w:proofErr w:type="spellStart"/>
-      <w:r>
-        <w:rPr>
-          <w:sz w:val="20"/>
-          <w:szCs w:val="20"/>
-          <w:highlight w:val="yellow"/>
-        </w:rPr>
-        <w:t>anoM</w:t>
-      </w:r>
-      <w:proofErr w:type="spellEnd"/>
-      <w:r>
-        <w:rPr>
-          <w:sz w:val="20"/>
-          <w:szCs w:val="20"/>
-          <w:highlight w:val="yellow"/>
-        </w:rPr>
-        <w:t>}}</w:t>
-      </w:r>
-      <w:r>
-        <w:rPr>
-          <w:sz w:val="20"/>
-          <w:szCs w:val="20"/>
-        </w:rPr>
-        <w:t xml:space="preserve">, cuando se transaron </w:t>
-      </w:r>
-      <w:r>
-        <w:rPr>
-          <w:sz w:val="20"/>
-          <w:szCs w:val="20"/>
-          <w:highlight w:val="yellow"/>
-        </w:rPr>
-        <w:t>{{</w:t>
-      </w:r>
-      <w:proofErr w:type="spellStart"/>
-      <w:r>
-        <w:rPr>
-          <w:sz w:val="20"/>
-          <w:szCs w:val="20"/>
-          <w:highlight w:val="yellow"/>
-        </w:rPr>
-        <w:t>ca</w:t>
-      </w:r>
-      <w:r>
-        <w:rPr>
-          <w:sz w:val="20"/>
-          <w:szCs w:val="20"/>
-          <w:highlight w:val="yellow"/>
-        </w:rPr>
-        <w:t>RegCLP</w:t>
-      </w:r>
-      <w:r>
-        <w:rPr>
-          <w:sz w:val="20"/>
-          <w:szCs w:val="20"/>
-          <w:highlight w:val="yellow"/>
-        </w:rPr>
-        <w:t>M</w:t>
-      </w:r>
-      <w:proofErr w:type="spellEnd"/>
-      <w:r>
-        <w:rPr>
-          <w:sz w:val="20"/>
-          <w:szCs w:val="20"/>
-          <w:highlight w:val="yellow"/>
-        </w:rPr>
-        <w:t>}}</w:t>
-      </w:r>
-      <w:r>
-        <w:rPr>
-          <w:sz w:val="20"/>
-          <w:szCs w:val="20"/>
-        </w:rPr>
         <w:t xml:space="preserve"> </w:t>
       </w:r>
       <w:r>
@@ -6065,7 +5952,7 @@
           <w:sz w:val="20"/>
           <w:szCs w:val="20"/>
         </w:rPr>
-        <w:t xml:space="preserve">de pesos a través de </w:t>
+        <w:t xml:space="preserve">a través de </w:t>
       </w:r>
       <w:r>
         <w:rPr>

</xml_diff>

<commit_message>
Versión completa para entrega regional anual 2023
</commit_message>
<xml_diff>
--- a/docxtpl.docx
+++ b/docxtpl.docx
@@ -2587,88 +2587,9 @@
           <w:color w:val="4472C4" w:themeColor="accent1"/>
           <w:sz w:val="20"/>
           <w:szCs w:val="20"/>
-        </w:rPr>
-      </w:pPr>
-      <w:r>
-        <w:rPr>
-          <w:color w:val="4472C4" w:themeColor="accent1"/>
-          <w:sz w:val="20"/>
-          <w:szCs w:val="20"/>
-        </w:rPr>
-        <w:t xml:space="preserve">GRÁFICO DE </w:t>
-      </w:r>
-      <w:r>
-        <w:rPr>
-          <w:color w:val="4472C4" w:themeColor="accent1"/>
-          <w:sz w:val="20"/>
-          <w:szCs w:val="20"/>
-        </w:rPr>
-        <w:t>BARRA</w:t>
-      </w:r>
-      <w:r>
-        <w:rPr>
-          <w:color w:val="4472C4" w:themeColor="accent1"/>
-          <w:sz w:val="20"/>
-          <w:szCs w:val="20"/>
-        </w:rPr>
-        <w:t xml:space="preserve"> </w:t>
-      </w:r>
-      <w:r>
-        <w:rPr>
-          <w:color w:val="4472C4" w:themeColor="accent1"/>
-          <w:sz w:val="20"/>
-          <w:szCs w:val="20"/>
-        </w:rPr>
-        <w:t>por</w:t>
-      </w:r>
-      <w:r>
-        <w:rPr>
-          <w:color w:val="4472C4" w:themeColor="accent1"/>
-          <w:sz w:val="20"/>
-          <w:szCs w:val="20"/>
-        </w:rPr>
-        <w:t xml:space="preserve"> sector </w:t>
-      </w:r>
-      <w:r>
-        <w:rPr>
-          <w:color w:val="4472C4" w:themeColor="accent1"/>
-          <w:sz w:val="20"/>
-          <w:szCs w:val="20"/>
-        </w:rPr>
-        <w:t xml:space="preserve">todas las regiones </w:t>
-      </w:r>
-      <w:r>
-        <w:rPr>
-          <w:color w:val="4472C4" w:themeColor="accent1"/>
-          <w:sz w:val="20"/>
-          <w:szCs w:val="20"/>
-        </w:rPr>
-        <w:t xml:space="preserve">(con datos de </w:t>
-      </w:r>
-      <w:r>
-        <w:rPr>
-          <w:color w:val="4472C4" w:themeColor="accent1"/>
-          <w:sz w:val="20"/>
-          <w:szCs w:val="20"/>
-        </w:rPr>
-        <w:t>sector, montos</w:t>
-      </w:r>
-      <w:r>
-        <w:rPr>
-          <w:color w:val="4472C4" w:themeColor="accent1"/>
-          <w:sz w:val="20"/>
-          <w:szCs w:val="20"/>
-        </w:rPr>
-        <w:t xml:space="preserve"> </w:t>
-      </w:r>
-      <w:r>
-        <w:rPr>
-          <w:color w:val="4472C4" w:themeColor="accent1"/>
-          <w:sz w:val="20"/>
-          <w:szCs w:val="20"/>
-        </w:rPr>
-        <w:t>porcentaje)</w:t>
-      </w:r>
+          <w:highlight w:val="yellow"/>
+        </w:rPr>
+      </w:pPr>
     </w:p>
     <w:p>
       <w:pPr>
@@ -2681,52 +2602,32 @@
       </w:pPr>
       <w:r>
         <w:rPr>
-          <w:noProof/>
-          <w:sz w:val="20"/>
-          <w:szCs w:val="20"/>
-          <w14:ligatures w14:val="standardContextual"/>
-        </w:rPr>
-        <w:drawing>
-          <wp:inline distT="0" distB="0" distL="0" distR="0" wp14:anchorId="08D035FF" wp14:editId="69C39880">
-            <wp:extent cx="5612130" cy="2546350"/>
-            <wp:effectExtent l="0" t="0" r="7620" b="6350"/>
-            <wp:docPr id="2032390432" name="Imagen 4" descr="Gráfico, Escala de tiempo, Gráfico de barras&#10;&#10;Descripción generada automáticamente"/>
-            <wp:cNvGraphicFramePr>
-              <a:graphicFrameLocks xmlns:a="http://schemas.openxmlformats.org/drawingml/2006/main" noChangeAspect="1"/>
-            </wp:cNvGraphicFramePr>
-            <a:graphic xmlns:a="http://schemas.openxmlformats.org/drawingml/2006/main">
-              <a:graphicData uri="http://schemas.openxmlformats.org/drawingml/2006/picture">
-                <pic:pic xmlns:pic="http://schemas.openxmlformats.org/drawingml/2006/picture">
-                  <pic:nvPicPr>
-                    <pic:cNvPr id="2032390432" name="Imagen 4" descr="Gráfico, Escala de tiempo, Gráfico de barras&#10;&#10;Descripción generada automáticamente"/>
-                    <pic:cNvPicPr/>
-                  </pic:nvPicPr>
-                  <pic:blipFill>
-                    <a:blip r:embed="rId7" cstate="print">
-                      <a:extLst>
-                        <a:ext uri="{28A0092B-C50C-407E-A947-70E740481C1C}">
-                          <a14:useLocalDpi xmlns:a14="http://schemas.microsoft.com/office/drawing/2010/main" val="0"/>
-                        </a:ext>
-                      </a:extLst>
-                    </a:blip>
-                    <a:stretch>
-                      <a:fillRect/>
-                    </a:stretch>
-                  </pic:blipFill>
-                  <pic:spPr>
-                    <a:xfrm>
-                      <a:off x="0" y="0"/>
-                      <a:ext cx="5612130" cy="2546350"/>
-                    </a:xfrm>
-                    <a:prstGeom prst="rect">
-                      <a:avLst/>
-                    </a:prstGeom>
-                  </pic:spPr>
-                </pic:pic>
-              </a:graphicData>
-            </a:graphic>
-          </wp:inline>
-        </w:drawing>
+          <w:color w:val="4472C4" w:themeColor="accent1"/>
+          <w:sz w:val="20"/>
+          <w:szCs w:val="20"/>
+          <w:highlight w:val="yellow"/>
+        </w:rPr>
+        <w:t>{{</w:t>
+      </w:r>
+      <w:proofErr w:type="spellStart"/>
+      <w:r>
+        <w:rPr>
+          <w:color w:val="4472C4" w:themeColor="accent1"/>
+          <w:sz w:val="20"/>
+          <w:szCs w:val="20"/>
+          <w:highlight w:val="yellow"/>
+        </w:rPr>
+        <w:t>secRegNacGrf</w:t>
+      </w:r>
+      <w:proofErr w:type="spellEnd"/>
+      <w:r>
+        <w:rPr>
+          <w:color w:val="4472C4" w:themeColor="accent1"/>
+          <w:sz w:val="20"/>
+          <w:szCs w:val="20"/>
+          <w:highlight w:val="yellow"/>
+        </w:rPr>
+        <w:t>}}</w:t>
       </w:r>
     </w:p>
     <w:p>
@@ -2743,48 +2644,29 @@
           <w:color w:val="4472C4" w:themeColor="accent1"/>
           <w:sz w:val="20"/>
           <w:szCs w:val="20"/>
-        </w:rPr>
-        <w:t xml:space="preserve">GRÁFICO DE </w:t>
-      </w:r>
+          <w:highlight w:val="yellow"/>
+        </w:rPr>
+        <w:t>{{</w:t>
+      </w:r>
+      <w:proofErr w:type="spellStart"/>
       <w:r>
         <w:rPr>
           <w:color w:val="4472C4" w:themeColor="accent1"/>
           <w:sz w:val="20"/>
           <w:szCs w:val="20"/>
-        </w:rPr>
-        <w:t>BARRA variación</w:t>
-      </w:r>
+          <w:highlight w:val="yellow"/>
+        </w:rPr>
+        <w:t>secRegAnoGrf</w:t>
+      </w:r>
+      <w:proofErr w:type="spellEnd"/>
       <w:r>
         <w:rPr>
           <w:color w:val="4472C4" w:themeColor="accent1"/>
           <w:sz w:val="20"/>
           <w:szCs w:val="20"/>
-        </w:rPr>
-        <w:t xml:space="preserve"> </w:t>
-      </w:r>
-      <w:r>
-        <w:rPr>
-          <w:color w:val="4472C4" w:themeColor="accent1"/>
-          <w:sz w:val="20"/>
-          <w:szCs w:val="20"/>
-        </w:rPr>
-        <w:t>por</w:t>
-      </w:r>
-      <w:r>
-        <w:rPr>
-          <w:color w:val="4472C4" w:themeColor="accent1"/>
-          <w:sz w:val="20"/>
-          <w:szCs w:val="20"/>
-        </w:rPr>
-        <w:t xml:space="preserve"> sector (con datos de </w:t>
-      </w:r>
-      <w:r>
-        <w:rPr>
-          <w:color w:val="4472C4" w:themeColor="accent1"/>
-          <w:sz w:val="20"/>
-          <w:szCs w:val="20"/>
-        </w:rPr>
-        <w:t>sector, montos, porcentaje, variación 3 últimos años)</w:t>
+          <w:highlight w:val="yellow"/>
+        </w:rPr>
+        <w:t>}}</w:t>
       </w:r>
     </w:p>
     <w:p>
@@ -3545,6 +3427,7 @@
           <w:sz w:val="20"/>
           <w:szCs w:val="20"/>
         </w:rPr>
+        <w:lastRenderedPageBreak/>
         <w:t xml:space="preserve">3. </w:t>
       </w:r>
       <w:r>
@@ -5727,15 +5610,7 @@
           <w:sz w:val="20"/>
           <w:szCs w:val="20"/>
         </w:rPr>
-        <w:t xml:space="preserve">. La </w:t>
-      </w:r>
-      <w:r>
-        <w:rPr>
-          <w:sz w:val="20"/>
-          <w:szCs w:val="20"/>
-        </w:rPr>
-        <w:lastRenderedPageBreak/>
-        <w:t xml:space="preserve">cifra, que se tradujo en </w:t>
+        <w:t xml:space="preserve">. La cifra, que se tradujo en </w:t>
       </w:r>
       <w:r>
         <w:rPr>
@@ -6020,8 +5895,8 @@
       </w:r>
     </w:p>
     <w:sectPr>
-      <w:headerReference w:type="default" r:id="rId8"/>
-      <w:footerReference w:type="default" r:id="rId9"/>
+      <w:headerReference w:type="default" r:id="rId7"/>
+      <w:footerReference w:type="default" r:id="rId8"/>
       <w:pgSz w:w="12240" w:h="15840"/>
       <w:pgMar w:top="2835" w:right="1701" w:bottom="1418" w:left="1701" w:header="709" w:footer="709" w:gutter="0"/>
       <w:cols w:space="708"/>

</xml_diff>

<commit_message>
El generador está funcionando bien, pero quedan algunos detallitos que solucionar
</commit_message>
<xml_diff>
--- a/docxtpl.docx
+++ b/docxtpl.docx
@@ -626,7 +626,7 @@
           <w:szCs w:val="20"/>
           <w:highlight w:val="yellow"/>
         </w:rPr>
-        <w:t>totRegPct</w:t>
+        <w:t>totRegPctOC</w:t>
       </w:r>
       <w:proofErr w:type="spellEnd"/>
       <w:r>
@@ -642,7 +642,190 @@
           <w:sz w:val="20"/>
           <w:szCs w:val="20"/>
         </w:rPr>
-        <w:t xml:space="preserve"> respecto del mismo periodo anterior.</w:t>
+        <w:t xml:space="preserve"> respecto del mismo periodo anterior</w:t>
+      </w:r>
+      <w:r>
+        <w:rPr>
+          <w:sz w:val="20"/>
+          <w:szCs w:val="20"/>
+        </w:rPr>
+        <w:t xml:space="preserve">, </w:t>
+      </w:r>
+      <w:r>
+        <w:rPr>
+          <w:sz w:val="20"/>
+          <w:szCs w:val="20"/>
+        </w:rPr>
+        <w:t>pasando de</w:t>
+      </w:r>
+      <w:r>
+        <w:rPr>
+          <w:sz w:val="20"/>
+          <w:szCs w:val="20"/>
+        </w:rPr>
+        <w:t xml:space="preserve"> </w:t>
+      </w:r>
+      <w:r>
+        <w:rPr>
+          <w:sz w:val="20"/>
+          <w:szCs w:val="20"/>
+          <w:highlight w:val="yellow"/>
+        </w:rPr>
+        <w:t>{{</w:t>
+      </w:r>
+      <w:proofErr w:type="spellStart"/>
+      <w:r>
+        <w:rPr>
+          <w:sz w:val="20"/>
+          <w:szCs w:val="20"/>
+          <w:highlight w:val="yellow"/>
+        </w:rPr>
+        <w:t>tot</w:t>
+      </w:r>
+      <w:r>
+        <w:rPr>
+          <w:sz w:val="20"/>
+          <w:szCs w:val="20"/>
+          <w:highlight w:val="yellow"/>
+        </w:rPr>
+        <w:t>R</w:t>
+      </w:r>
+      <w:r>
+        <w:rPr>
+          <w:sz w:val="20"/>
+          <w:szCs w:val="20"/>
+          <w:highlight w:val="yellow"/>
+        </w:rPr>
+        <w:t>egOC</w:t>
+      </w:r>
+      <w:r>
+        <w:rPr>
+          <w:sz w:val="20"/>
+          <w:szCs w:val="20"/>
+          <w:highlight w:val="yellow"/>
+        </w:rPr>
+        <w:t>M</w:t>
+      </w:r>
+      <w:proofErr w:type="spellEnd"/>
+      <w:r>
+        <w:rPr>
+          <w:sz w:val="20"/>
+          <w:szCs w:val="20"/>
+          <w:highlight w:val="yellow"/>
+        </w:rPr>
+        <w:t>}}</w:t>
+      </w:r>
+      <w:r>
+        <w:rPr>
+          <w:sz w:val="20"/>
+          <w:szCs w:val="20"/>
+        </w:rPr>
+        <w:t xml:space="preserve"> en </w:t>
+      </w:r>
+      <w:r>
+        <w:rPr>
+          <w:sz w:val="20"/>
+          <w:szCs w:val="20"/>
+          <w:highlight w:val="yellow"/>
+        </w:rPr>
+        <w:t>{{</w:t>
+      </w:r>
+      <w:proofErr w:type="spellStart"/>
+      <w:r>
+        <w:rPr>
+          <w:sz w:val="20"/>
+          <w:szCs w:val="20"/>
+          <w:highlight w:val="yellow"/>
+        </w:rPr>
+        <w:t>ano</w:t>
+      </w:r>
+      <w:r>
+        <w:rPr>
+          <w:sz w:val="20"/>
+          <w:szCs w:val="20"/>
+          <w:highlight w:val="yellow"/>
+        </w:rPr>
+        <w:t>M</w:t>
+      </w:r>
+      <w:proofErr w:type="spellEnd"/>
+      <w:r>
+        <w:rPr>
+          <w:sz w:val="20"/>
+          <w:szCs w:val="20"/>
+          <w:highlight w:val="yellow"/>
+        </w:rPr>
+        <w:t>}}</w:t>
+      </w:r>
+      <w:r>
+        <w:rPr>
+          <w:sz w:val="20"/>
+          <w:szCs w:val="20"/>
+        </w:rPr>
+        <w:t xml:space="preserve"> a </w:t>
+      </w:r>
+      <w:r>
+        <w:rPr>
+          <w:sz w:val="20"/>
+          <w:szCs w:val="20"/>
+          <w:highlight w:val="yellow"/>
+        </w:rPr>
+        <w:t>{{</w:t>
+      </w:r>
+      <w:proofErr w:type="spellStart"/>
+      <w:r>
+        <w:rPr>
+          <w:sz w:val="20"/>
+          <w:szCs w:val="20"/>
+          <w:highlight w:val="yellow"/>
+        </w:rPr>
+        <w:t>tot</w:t>
+      </w:r>
+      <w:r>
+        <w:rPr>
+          <w:sz w:val="20"/>
+          <w:szCs w:val="20"/>
+          <w:highlight w:val="yellow"/>
+        </w:rPr>
+        <w:t>R</w:t>
+      </w:r>
+      <w:r>
+        <w:rPr>
+          <w:sz w:val="20"/>
+          <w:szCs w:val="20"/>
+          <w:highlight w:val="yellow"/>
+        </w:rPr>
+        <w:t>egOC</w:t>
+      </w:r>
+      <w:proofErr w:type="spellEnd"/>
+      <w:r>
+        <w:rPr>
+          <w:sz w:val="20"/>
+          <w:szCs w:val="20"/>
+          <w:highlight w:val="yellow"/>
+        </w:rPr>
+        <w:t>}}</w:t>
+      </w:r>
+      <w:r>
+        <w:rPr>
+          <w:sz w:val="20"/>
+          <w:szCs w:val="20"/>
+        </w:rPr>
+        <w:t xml:space="preserve"> en </w:t>
+      </w:r>
+      <w:r>
+        <w:rPr>
+          <w:sz w:val="20"/>
+          <w:szCs w:val="20"/>
+          <w:highlight w:val="yellow"/>
+        </w:rPr>
+        <w:t>{{ano}}</w:t>
+      </w:r>
+      <w:r>
+        <w:rPr>
+          <w:sz w:val="20"/>
+          <w:szCs w:val="20"/>
+        </w:rPr>
+        <w:t>.</w:t>
       </w:r>
     </w:p>
     <w:p>
@@ -3603,7 +3786,7 @@
                 <w:rFonts w:ascii="Verdana" w:eastAsia="Times New Roman" w:hAnsi="Verdana" w:cs="Segoe UI"/>
                 <w:b/>
                 <w:bCs/>
-                <w:color w:val="000000" w:themeColor="text1"/>
+                <w:color w:val="FFFFFF" w:themeColor="background1"/>
                 <w:sz w:val="20"/>
                 <w:szCs w:val="20"/>
                 <w:lang w:eastAsia="es-CL"/>
@@ -3614,7 +3797,7 @@
                 <w:rFonts w:ascii="Verdana" w:eastAsia="Times New Roman" w:hAnsi="Verdana"/>
                 <w:b/>
                 <w:bCs/>
-                <w:color w:val="000000" w:themeColor="text1"/>
+                <w:color w:val="FFFFFF" w:themeColor="background1"/>
                 <w:sz w:val="20"/>
                 <w:szCs w:val="20"/>
                 <w:lang w:eastAsia="es-CL"/>
@@ -3643,7 +3826,7 @@
                 <w:rFonts w:ascii="Verdana" w:eastAsia="Times New Roman" w:hAnsi="Verdana" w:cs="Segoe UI"/>
                 <w:b/>
                 <w:bCs/>
-                <w:color w:val="000000" w:themeColor="text1"/>
+                <w:color w:val="FFFFFF" w:themeColor="background1"/>
                 <w:sz w:val="20"/>
                 <w:szCs w:val="20"/>
                 <w:lang w:eastAsia="es-CL"/>
@@ -3654,7 +3837,7 @@
                 <w:rFonts w:ascii="Verdana" w:eastAsia="Times New Roman" w:hAnsi="Verdana"/>
                 <w:b/>
                 <w:bCs/>
-                <w:color w:val="000000" w:themeColor="text1"/>
+                <w:color w:val="FFFFFF" w:themeColor="background1"/>
                 <w:sz w:val="20"/>
                 <w:szCs w:val="20"/>
                 <w:lang w:eastAsia="es-CL"/>
@@ -3683,7 +3866,7 @@
                 <w:rFonts w:ascii="Verdana" w:eastAsia="Times New Roman" w:hAnsi="Verdana" w:cs="Segoe UI"/>
                 <w:b/>
                 <w:bCs/>
-                <w:color w:val="000000" w:themeColor="text1"/>
+                <w:color w:val="FFFFFF" w:themeColor="background1"/>
                 <w:sz w:val="20"/>
                 <w:szCs w:val="20"/>
                 <w:lang w:eastAsia="es-CL"/>
@@ -3694,7 +3877,7 @@
                 <w:rFonts w:ascii="Verdana" w:eastAsia="Times New Roman" w:hAnsi="Verdana"/>
                 <w:b/>
                 <w:bCs/>
-                <w:color w:val="000000" w:themeColor="text1"/>
+                <w:color w:val="FFFFFF" w:themeColor="background1"/>
                 <w:sz w:val="20"/>
                 <w:szCs w:val="20"/>
                 <w:lang w:eastAsia="es-CL"/>
@@ -3723,7 +3906,7 @@
                 <w:rFonts w:ascii="Verdana" w:eastAsia="Times New Roman" w:hAnsi="Verdana" w:cs="Segoe UI"/>
                 <w:b/>
                 <w:bCs/>
-                <w:color w:val="000000" w:themeColor="text1"/>
+                <w:color w:val="FFFFFF" w:themeColor="background1"/>
                 <w:sz w:val="20"/>
                 <w:szCs w:val="20"/>
                 <w:lang w:eastAsia="es-CL"/>
@@ -3734,7 +3917,7 @@
                 <w:rFonts w:ascii="Verdana" w:eastAsia="Times New Roman" w:hAnsi="Verdana"/>
                 <w:b/>
                 <w:bCs/>
-                <w:color w:val="000000" w:themeColor="text1"/>
+                <w:color w:val="FFFFFF" w:themeColor="background1"/>
                 <w:sz w:val="20"/>
                 <w:szCs w:val="20"/>
                 <w:lang w:eastAsia="es-CL"/>
@@ -3763,7 +3946,7 @@
                 <w:rFonts w:ascii="Verdana" w:eastAsia="Times New Roman" w:hAnsi="Verdana" w:cs="Segoe UI"/>
                 <w:b/>
                 <w:bCs/>
-                <w:color w:val="000000" w:themeColor="text1"/>
+                <w:color w:val="FFFFFF" w:themeColor="background1"/>
                 <w:sz w:val="20"/>
                 <w:szCs w:val="20"/>
                 <w:lang w:eastAsia="es-CL"/>
@@ -3774,12 +3957,36 @@
                 <w:rFonts w:ascii="Verdana" w:eastAsia="Times New Roman" w:hAnsi="Verdana"/>
                 <w:b/>
                 <w:bCs/>
-                <w:color w:val="000000" w:themeColor="text1"/>
+                <w:color w:val="FFFFFF" w:themeColor="background1"/>
                 <w:sz w:val="20"/>
                 <w:szCs w:val="20"/>
                 <w:lang w:eastAsia="es-CL"/>
               </w:rPr>
-              <w:t>Monto comprometido en US$ </w:t>
+              <w:t xml:space="preserve">Monto comprometido en </w:t>
+            </w:r>
+            <w:r>
+              <w:rPr>
+                <w:rFonts w:ascii="Verdana" w:eastAsia="Times New Roman" w:hAnsi="Verdana"/>
+                <w:b/>
+                <w:bCs/>
+                <w:color w:val="FFFFFF" w:themeColor="background1"/>
+                <w:sz w:val="20"/>
+                <w:szCs w:val="20"/>
+                <w:lang w:eastAsia="es-CL"/>
+              </w:rPr>
+              <w:t>pesos</w:t>
+            </w:r>
+            <w:r>
+              <w:rPr>
+                <w:rFonts w:ascii="Verdana" w:eastAsia="Times New Roman" w:hAnsi="Verdana"/>
+                <w:b/>
+                <w:bCs/>
+                <w:color w:val="FFFFFF" w:themeColor="background1"/>
+                <w:sz w:val="20"/>
+                <w:szCs w:val="20"/>
+                <w:lang w:eastAsia="es-CL"/>
+              </w:rPr>
+              <w:t> </w:t>
             </w:r>
           </w:p>
         </w:tc>
@@ -5460,19 +5667,8 @@
     </w:p>
     <w:p>
       <w:pPr>
-        <w:spacing w:after="160" w:line="259" w:lineRule="auto"/>
-        <w:rPr>
-          <w:rFonts w:ascii="Verdana" w:hAnsi="Verdana" w:cstheme="minorHAnsi"/>
-          <w:bCs/>
-          <w:color w:val="000000" w:themeColor="text1"/>
-          <w:sz w:val="20"/>
-          <w:szCs w:val="20"/>
-        </w:rPr>
-      </w:pPr>
-    </w:p>
-    <w:p>
-      <w:pPr>
         <w:pStyle w:val="NuevoEstilo"/>
+        <w:jc w:val="both"/>
         <w:rPr>
           <w:sz w:val="20"/>
           <w:szCs w:val="20"/>
@@ -5493,35 +5689,7 @@
           <w:sz w:val="20"/>
           <w:szCs w:val="20"/>
         </w:rPr>
-        <w:t>En cuanto</w:t>
-      </w:r>
-      <w:r>
-        <w:rPr>
-          <w:sz w:val="20"/>
-          <w:szCs w:val="20"/>
-        </w:rPr>
-        <w:t xml:space="preserve"> la modalidad Compra Ágil -que permite mayor participación de las </w:t>
-      </w:r>
-      <w:r>
-        <w:rPr>
-          <w:sz w:val="20"/>
-          <w:szCs w:val="20"/>
-        </w:rPr>
-        <w:t>Empresas de Menor Tamaño</w:t>
-      </w:r>
-      <w:r>
-        <w:rPr>
-          <w:sz w:val="20"/>
-          <w:szCs w:val="20"/>
-        </w:rPr>
-        <w:t xml:space="preserve"> en compras de menores montos (igual o menor a 30 UTM)</w:t>
-      </w:r>
-      <w:r>
-        <w:rPr>
-          <w:sz w:val="20"/>
-          <w:szCs w:val="20"/>
-        </w:rPr>
-        <w:t xml:space="preserve">, durante </w:t>
+        <w:t xml:space="preserve">En cuanto la modalidad Compra Ágil -que permite mayor participación de las Empresas de Menor Tamaño en compras de menores montos (igual o menor a 30 UTM)- durante </w:t>
       </w:r>
       <w:r>
         <w:rPr>
@@ -5553,6 +5721,160 @@
           <w:szCs w:val="20"/>
           <w:highlight w:val="yellow"/>
         </w:rPr>
+        <w:t>caRegCLP</w:t>
+      </w:r>
+      <w:proofErr w:type="spellEnd"/>
+      <w:r>
+        <w:rPr>
+          <w:sz w:val="20"/>
+          <w:szCs w:val="20"/>
+          <w:highlight w:val="yellow"/>
+        </w:rPr>
+        <w:t>}}</w:t>
+      </w:r>
+      <w:r>
+        <w:rPr>
+          <w:sz w:val="20"/>
+          <w:szCs w:val="20"/>
+        </w:rPr>
+        <w:t xml:space="preserve"> </w:t>
+      </w:r>
+      <w:r>
+        <w:rPr>
+          <w:sz w:val="20"/>
+          <w:szCs w:val="20"/>
+        </w:rPr>
+        <w:t>en la</w:t>
+      </w:r>
+      <w:r>
+        <w:rPr>
+          <w:sz w:val="20"/>
+          <w:szCs w:val="20"/>
+        </w:rPr>
+        <w:t xml:space="preserve"> </w:t>
+      </w:r>
+      <w:r>
+        <w:rPr>
+          <w:sz w:val="20"/>
+          <w:szCs w:val="20"/>
+          <w:highlight w:val="yellow"/>
+        </w:rPr>
+        <w:t>{{</w:t>
+      </w:r>
+      <w:proofErr w:type="spellStart"/>
+      <w:r>
+        <w:rPr>
+          <w:sz w:val="20"/>
+          <w:szCs w:val="20"/>
+          <w:highlight w:val="yellow"/>
+        </w:rPr>
+        <w:t>nom</w:t>
+      </w:r>
+      <w:proofErr w:type="spellEnd"/>
+      <w:r>
+        <w:rPr>
+          <w:sz w:val="20"/>
+          <w:szCs w:val="20"/>
+          <w:highlight w:val="yellow"/>
+        </w:rPr>
+        <w:t>}}</w:t>
+      </w:r>
+      <w:r>
+        <w:rPr>
+          <w:sz w:val="20"/>
+          <w:szCs w:val="20"/>
+        </w:rPr>
+        <w:t xml:space="preserve">, ello implica un crecimiento real en montos de </w:t>
+      </w:r>
+      <w:r>
+        <w:rPr>
+          <w:sz w:val="20"/>
+          <w:szCs w:val="20"/>
+          <w:highlight w:val="yellow"/>
+        </w:rPr>
+        <w:t>{{</w:t>
+      </w:r>
+      <w:proofErr w:type="spellStart"/>
+      <w:r>
+        <w:rPr>
+          <w:sz w:val="20"/>
+          <w:szCs w:val="20"/>
+          <w:highlight w:val="yellow"/>
+        </w:rPr>
+        <w:t>caReg</w:t>
+      </w:r>
+      <w:r>
+        <w:rPr>
+          <w:sz w:val="20"/>
+          <w:szCs w:val="20"/>
+          <w:highlight w:val="yellow"/>
+        </w:rPr>
+        <w:t>CLFVar</w:t>
+      </w:r>
+      <w:proofErr w:type="spellEnd"/>
+      <w:r>
+        <w:rPr>
+          <w:sz w:val="20"/>
+          <w:szCs w:val="20"/>
+          <w:highlight w:val="yellow"/>
+        </w:rPr>
+        <w:t>}}</w:t>
+      </w:r>
+      <w:r>
+        <w:rPr>
+          <w:sz w:val="20"/>
+          <w:szCs w:val="20"/>
+        </w:rPr>
+        <w:t xml:space="preserve"> respecto a los montos transados en el </w:t>
+      </w:r>
+      <w:r>
+        <w:rPr>
+          <w:sz w:val="20"/>
+          <w:szCs w:val="20"/>
+          <w:highlight w:val="yellow"/>
+        </w:rPr>
+        <w:t>{{</w:t>
+      </w:r>
+      <w:proofErr w:type="spellStart"/>
+      <w:r>
+        <w:rPr>
+          <w:sz w:val="20"/>
+          <w:szCs w:val="20"/>
+          <w:highlight w:val="yellow"/>
+        </w:rPr>
+        <w:t>anoM</w:t>
+      </w:r>
+      <w:proofErr w:type="spellEnd"/>
+      <w:r>
+        <w:rPr>
+          <w:sz w:val="20"/>
+          <w:szCs w:val="20"/>
+          <w:highlight w:val="yellow"/>
+        </w:rPr>
+        <w:t>}}</w:t>
+      </w:r>
+      <w:r>
+        <w:rPr>
+          <w:sz w:val="20"/>
+          <w:szCs w:val="20"/>
+        </w:rPr>
+        <w:t xml:space="preserve"> que ascendieron a </w:t>
+      </w:r>
+      <w:r>
+        <w:rPr>
+          <w:sz w:val="20"/>
+          <w:szCs w:val="20"/>
+          <w:highlight w:val="yellow"/>
+        </w:rPr>
+        <w:t>{{</w:t>
+      </w:r>
+      <w:proofErr w:type="spellStart"/>
+      <w:r>
+        <w:rPr>
+          <w:sz w:val="20"/>
+          <w:szCs w:val="20"/>
+          <w:highlight w:val="yellow"/>
+        </w:rPr>
         <w:t>ca</w:t>
       </w:r>
       <w:r>
@@ -5563,6 +5885,14 @@
         </w:rPr>
         <w:t>RegCLP</w:t>
       </w:r>
+      <w:r>
+        <w:rPr>
+          <w:sz w:val="20"/>
+          <w:szCs w:val="20"/>
+          <w:highlight w:val="yellow"/>
+        </w:rPr>
+        <w:t>M</w:t>
+      </w:r>
       <w:proofErr w:type="spellEnd"/>
       <w:r>
         <w:rPr>
@@ -5577,7 +5907,7 @@
           <w:sz w:val="20"/>
           <w:szCs w:val="20"/>
         </w:rPr>
-        <w:t xml:space="preserve"> en la </w:t>
+        <w:t xml:space="preserve">. Las entidades emitieron </w:t>
       </w:r>
       <w:r>
         <w:rPr>
@@ -5594,7 +5924,23 @@
           <w:szCs w:val="20"/>
           <w:highlight w:val="yellow"/>
         </w:rPr>
-        <w:t>nom</w:t>
+        <w:t>ca</w:t>
+      </w:r>
+      <w:r>
+        <w:rPr>
+          <w:sz w:val="20"/>
+          <w:szCs w:val="20"/>
+          <w:highlight w:val="yellow"/>
+        </w:rPr>
+        <w:t>Reg</w:t>
+      </w:r>
+      <w:r>
+        <w:rPr>
+          <w:sz w:val="20"/>
+          <w:szCs w:val="20"/>
+          <w:highlight w:val="yellow"/>
+        </w:rPr>
+        <w:t>OC</w:t>
       </w:r>
       <w:proofErr w:type="spellEnd"/>
       <w:r>
@@ -5610,7 +5956,14 @@
           <w:sz w:val="20"/>
           <w:szCs w:val="20"/>
         </w:rPr>
-        <w:t xml:space="preserve">. La cifra, que se tradujo en </w:t>
+        <w:t xml:space="preserve"> de compra, registrando un crecimiento de</w:t>
+      </w:r>
+      <w:r>
+        <w:rPr>
+          <w:sz w:val="20"/>
+          <w:szCs w:val="20"/>
+        </w:rPr>
+        <w:t xml:space="preserve"> </w:t>
       </w:r>
       <w:r>
         <w:rPr>
@@ -5627,6 +5980,61 @@
           <w:szCs w:val="20"/>
           <w:highlight w:val="yellow"/>
         </w:rPr>
+        <w:t>caReg</w:t>
+      </w:r>
+      <w:r>
+        <w:rPr>
+          <w:sz w:val="20"/>
+          <w:szCs w:val="20"/>
+          <w:highlight w:val="yellow"/>
+        </w:rPr>
+        <w:t>OCpct</w:t>
+      </w:r>
+      <w:proofErr w:type="spellEnd"/>
+      <w:r>
+        <w:rPr>
+          <w:sz w:val="20"/>
+          <w:szCs w:val="20"/>
+          <w:highlight w:val="yellow"/>
+        </w:rPr>
+        <w:t>}}</w:t>
+      </w:r>
+      <w:r>
+        <w:rPr>
+          <w:sz w:val="20"/>
+          <w:szCs w:val="20"/>
+        </w:rPr>
+        <w:t xml:space="preserve"> </w:t>
+      </w:r>
+      <w:r>
+        <w:rPr>
+          <w:sz w:val="20"/>
+          <w:szCs w:val="20"/>
+        </w:rPr>
+        <w:t xml:space="preserve">que corresponde </w:t>
+      </w:r>
+      <w:r>
+        <w:rPr>
+          <w:sz w:val="20"/>
+          <w:szCs w:val="20"/>
+        </w:rPr>
+        <w:t xml:space="preserve">a </w:t>
+      </w:r>
+      <w:r>
+        <w:rPr>
+          <w:sz w:val="20"/>
+          <w:szCs w:val="20"/>
+          <w:highlight w:val="yellow"/>
+        </w:rPr>
+        <w:t>{{</w:t>
+      </w:r>
+      <w:proofErr w:type="spellStart"/>
+      <w:r>
+        <w:rPr>
+          <w:sz w:val="20"/>
+          <w:szCs w:val="20"/>
+          <w:highlight w:val="yellow"/>
+        </w:rPr>
         <w:t>ca</w:t>
       </w:r>
       <w:r>
@@ -5645,6 +6053,14 @@
         </w:rPr>
         <w:t>OC</w:t>
       </w:r>
+      <w:r>
+        <w:rPr>
+          <w:sz w:val="20"/>
+          <w:szCs w:val="20"/>
+          <w:highlight w:val="yellow"/>
+        </w:rPr>
+        <w:t>Dif</w:t>
+      </w:r>
       <w:proofErr w:type="spellEnd"/>
       <w:r>
         <w:rPr>
@@ -5659,21 +6075,7 @@
           <w:sz w:val="20"/>
           <w:szCs w:val="20"/>
         </w:rPr>
-        <w:t xml:space="preserve"> órdenes de compra</w:t>
-      </w:r>
-      <w:r>
-        <w:rPr>
-          <w:sz w:val="20"/>
-          <w:szCs w:val="20"/>
-        </w:rPr>
-        <w:t xml:space="preserve">, implica un </w:t>
-      </w:r>
-      <w:r>
-        <w:rPr>
-          <w:sz w:val="20"/>
-          <w:szCs w:val="20"/>
-        </w:rPr>
-        <w:t xml:space="preserve">crecimiento de </w:t>
+        <w:t xml:space="preserve"> adicionales en comparación con las emitidas el </w:t>
       </w:r>
       <w:r>
         <w:rPr>
@@ -5690,6 +6092,39 @@
           <w:szCs w:val="20"/>
           <w:highlight w:val="yellow"/>
         </w:rPr>
+        <w:t>anoM</w:t>
+      </w:r>
+      <w:proofErr w:type="spellEnd"/>
+      <w:r>
+        <w:rPr>
+          <w:sz w:val="20"/>
+          <w:szCs w:val="20"/>
+          <w:highlight w:val="yellow"/>
+        </w:rPr>
+        <w:t>}}</w:t>
+      </w:r>
+      <w:r>
+        <w:rPr>
+          <w:sz w:val="20"/>
+          <w:szCs w:val="20"/>
+        </w:rPr>
+        <w:t xml:space="preserve"> que sumaron </w:t>
+      </w:r>
+      <w:r>
+        <w:rPr>
+          <w:sz w:val="20"/>
+          <w:szCs w:val="20"/>
+          <w:highlight w:val="yellow"/>
+        </w:rPr>
+        <w:t>{{</w:t>
+      </w:r>
+      <w:proofErr w:type="spellStart"/>
+      <w:r>
+        <w:rPr>
+          <w:sz w:val="20"/>
+          <w:szCs w:val="20"/>
+          <w:highlight w:val="yellow"/>
+        </w:rPr>
         <w:t>ca</w:t>
       </w:r>
       <w:r>
@@ -5706,23 +6141,7 @@
           <w:szCs w:val="20"/>
           <w:highlight w:val="yellow"/>
         </w:rPr>
-        <w:t>OC</w:t>
-      </w:r>
-      <w:r>
-        <w:rPr>
-          <w:sz w:val="20"/>
-          <w:szCs w:val="20"/>
-          <w:highlight w:val="yellow"/>
-        </w:rPr>
-        <w:t>D</w:t>
-      </w:r>
-      <w:r>
-        <w:rPr>
-          <w:sz w:val="20"/>
-          <w:szCs w:val="20"/>
-          <w:highlight w:val="yellow"/>
-        </w:rPr>
-        <w:t>if</w:t>
+        <w:t>OCM</w:t>
       </w:r>
       <w:proofErr w:type="spellEnd"/>
       <w:r>
@@ -5738,165 +6157,89 @@
           <w:sz w:val="20"/>
           <w:szCs w:val="20"/>
         </w:rPr>
-        <w:t xml:space="preserve"> respecto a </w:t>
-      </w:r>
-      <w:r>
-        <w:rPr>
-          <w:sz w:val="20"/>
-          <w:szCs w:val="20"/>
-          <w:highlight w:val="yellow"/>
-        </w:rPr>
-        <w:t>{{</w:t>
-      </w:r>
-      <w:proofErr w:type="spellStart"/>
-      <w:r>
-        <w:rPr>
-          <w:sz w:val="20"/>
-          <w:szCs w:val="20"/>
-          <w:highlight w:val="yellow"/>
-        </w:rPr>
-        <w:t>anoM</w:t>
-      </w:r>
-      <w:proofErr w:type="spellEnd"/>
-      <w:r>
-        <w:rPr>
-          <w:sz w:val="20"/>
-          <w:szCs w:val="20"/>
-          <w:highlight w:val="yellow"/>
-        </w:rPr>
-        <w:t>}}</w:t>
-      </w:r>
-      <w:r>
-        <w:rPr>
-          <w:sz w:val="20"/>
-          <w:szCs w:val="20"/>
-        </w:rPr>
-        <w:t xml:space="preserve">, cuando se transaron </w:t>
-      </w:r>
-      <w:r>
-        <w:rPr>
-          <w:sz w:val="20"/>
-          <w:szCs w:val="20"/>
-          <w:highlight w:val="yellow"/>
-        </w:rPr>
-        <w:t>{{</w:t>
-      </w:r>
-      <w:proofErr w:type="spellStart"/>
-      <w:r>
-        <w:rPr>
-          <w:sz w:val="20"/>
-          <w:szCs w:val="20"/>
-          <w:highlight w:val="yellow"/>
-        </w:rPr>
-        <w:t>ca</w:t>
-      </w:r>
-      <w:r>
-        <w:rPr>
-          <w:sz w:val="20"/>
-          <w:szCs w:val="20"/>
-          <w:highlight w:val="yellow"/>
-        </w:rPr>
-        <w:t>RegCLP</w:t>
-      </w:r>
-      <w:r>
-        <w:rPr>
-          <w:sz w:val="20"/>
-          <w:szCs w:val="20"/>
-          <w:highlight w:val="yellow"/>
-        </w:rPr>
-        <w:t>M</w:t>
-      </w:r>
-      <w:proofErr w:type="spellEnd"/>
-      <w:r>
-        <w:rPr>
-          <w:sz w:val="20"/>
-          <w:szCs w:val="20"/>
-          <w:highlight w:val="yellow"/>
-        </w:rPr>
-        <w:t>}}</w:t>
-      </w:r>
-      <w:r>
-        <w:rPr>
-          <w:sz w:val="20"/>
-          <w:szCs w:val="20"/>
-        </w:rPr>
-        <w:t xml:space="preserve"> </w:t>
-      </w:r>
-      <w:r>
-        <w:rPr>
-          <w:sz w:val="20"/>
-          <w:szCs w:val="20"/>
-        </w:rPr>
-        <w:t xml:space="preserve">a través de </w:t>
-      </w:r>
-      <w:r>
-        <w:rPr>
-          <w:sz w:val="20"/>
-          <w:szCs w:val="20"/>
-          <w:highlight w:val="yellow"/>
-        </w:rPr>
-        <w:t>{{</w:t>
-      </w:r>
-      <w:proofErr w:type="spellStart"/>
-      <w:r>
-        <w:rPr>
-          <w:sz w:val="20"/>
-          <w:szCs w:val="20"/>
-          <w:highlight w:val="yellow"/>
-        </w:rPr>
-        <w:t>ca</w:t>
-      </w:r>
-      <w:r>
-        <w:rPr>
-          <w:sz w:val="20"/>
-          <w:szCs w:val="20"/>
-          <w:highlight w:val="yellow"/>
-        </w:rPr>
-        <w:t>Reg</w:t>
-      </w:r>
-      <w:r>
-        <w:rPr>
-          <w:sz w:val="20"/>
-          <w:szCs w:val="20"/>
-          <w:highlight w:val="yellow"/>
-        </w:rPr>
-        <w:t>OC</w:t>
-      </w:r>
-      <w:r>
-        <w:rPr>
-          <w:sz w:val="20"/>
-          <w:szCs w:val="20"/>
-          <w:highlight w:val="yellow"/>
-        </w:rPr>
-        <w:t>M</w:t>
-      </w:r>
-      <w:proofErr w:type="spellEnd"/>
-      <w:r>
-        <w:rPr>
-          <w:sz w:val="20"/>
-          <w:szCs w:val="20"/>
-          <w:highlight w:val="yellow"/>
-        </w:rPr>
-        <w:t>}}</w:t>
-      </w:r>
-      <w:r>
-        <w:rPr>
-          <w:sz w:val="20"/>
-          <w:szCs w:val="20"/>
-        </w:rPr>
-        <w:t xml:space="preserve"> </w:t>
-      </w:r>
-      <w:r>
-        <w:rPr>
-          <w:sz w:val="20"/>
-          <w:szCs w:val="20"/>
-        </w:rPr>
-        <w:t xml:space="preserve">órdenes de compra. </w:t>
-      </w:r>
+        <w:t>.</w:t>
+      </w:r>
+    </w:p>
+    <w:p>
+      <w:pPr>
+        <w:pStyle w:val="NuevoEstilo"/>
+        <w:jc w:val="both"/>
+        <w:rPr>
+          <w:sz w:val="20"/>
+          <w:szCs w:val="20"/>
+        </w:rPr>
+      </w:pPr>
+    </w:p>
+    <w:p>
+      <w:pPr>
+        <w:rPr>
+          <w:rFonts w:ascii="Verdana" w:hAnsi="Verdana"/>
+          <w:b/>
+          <w:bCs/>
+          <w:sz w:val="20"/>
+          <w:szCs w:val="20"/>
+        </w:rPr>
+      </w:pPr>
+      <w:r>
+        <w:rPr>
+          <w:rFonts w:ascii="Verdana" w:hAnsi="Verdana"/>
+          <w:b/>
+          <w:bCs/>
+          <w:sz w:val="20"/>
+          <w:szCs w:val="20"/>
+        </w:rPr>
+        <w:t>Dónde se compró</w:t>
+      </w:r>
+    </w:p>
+    <w:p>
+      <w:pPr>
+        <w:pStyle w:val="NuevoEstilo"/>
+        <w:rPr>
+          <w:b/>
+          <w:bCs/>
+          <w:sz w:val="20"/>
+          <w:szCs w:val="20"/>
+        </w:rPr>
+      </w:pPr>
+      <w:r>
+        <w:rPr>
+          <w:noProof/>
+          <w14:ligatures w14:val="standardContextual"/>
+        </w:rPr>
+        <w:drawing>
+          <wp:inline distT="0" distB="0" distL="0" distR="0" wp14:anchorId="22570545" wp14:editId="227EC6CB">
+            <wp:extent cx="5612130" cy="4483735"/>
+            <wp:effectExtent l="0" t="0" r="7620" b="12065"/>
+            <wp:docPr id="157413107" name="Gráfico 1">
+              <a:extLst xmlns:a="http://schemas.openxmlformats.org/drawingml/2006/main">
+                <a:ext uri="{FF2B5EF4-FFF2-40B4-BE49-F238E27FC236}">
+                  <a16:creationId xmlns:a16="http://schemas.microsoft.com/office/drawing/2014/main" id="{B1BBD809-9713-BB04-97E2-C43DB57FD9DC}"/>
+                </a:ext>
+              </a:extLst>
+            </wp:docPr>
+            <wp:cNvGraphicFramePr/>
+            <a:graphic xmlns:a="http://schemas.openxmlformats.org/drawingml/2006/main">
+              <a:graphicData uri="http://schemas.openxmlformats.org/drawingml/2006/chart">
+                <c:chart xmlns:c="http://schemas.openxmlformats.org/drawingml/2006/chart" xmlns:r="http://schemas.openxmlformats.org/officeDocument/2006/relationships" r:id="rId7"/>
+              </a:graphicData>
+            </a:graphic>
+          </wp:inline>
+        </w:drawing>
+      </w:r>
+    </w:p>
+    <w:p>
+      <w:pPr>
+        <w:pStyle w:val="NuevoEstilo"/>
+        <w:jc w:val="both"/>
+        <w:rPr>
+          <w:sz w:val="20"/>
+          <w:szCs w:val="20"/>
+        </w:rPr>
+      </w:pPr>
     </w:p>
     <w:sectPr>
-      <w:headerReference w:type="default" r:id="rId7"/>
-      <w:footerReference w:type="default" r:id="rId8"/>
+      <w:headerReference w:type="default" r:id="rId8"/>
+      <w:footerReference w:type="default" r:id="rId9"/>
       <w:pgSz w:w="12240" w:h="15840"/>
       <w:pgMar w:top="2835" w:right="1701" w:bottom="1418" w:left="1701" w:header="709" w:footer="709" w:gutter="0"/>
       <w:cols w:space="708"/>
@@ -7015,7 +7358,2256 @@
       </w:tcPr>
     </w:tblStylePr>
   </w:style>
+  <w:style w:type="character" w:customStyle="1" w:styleId="ui-provider">
+    <w:name w:val="ui-provider"/>
+    <w:basedOn w:val="Fuentedeprrafopredeter"/>
+    <w:rsid w:val="00E716C5"/>
+  </w:style>
+  <w:style w:type="character" w:styleId="Textoennegrita">
+    <w:name w:val="Strong"/>
+    <w:basedOn w:val="Fuentedeprrafopredeter"/>
+    <w:uiPriority w:val="22"/>
+    <w:qFormat/>
+    <w:rsid w:val="00E716C5"/>
+    <w:rPr>
+      <w:b/>
+      <w:bCs/>
+    </w:rPr>
+  </w:style>
 </w:styles>
+</file>
+
+<file path=word/charts/chart1.xml><?xml version="1.0" encoding="utf-8"?>
+<c:chartSpace xmlns:c="http://schemas.openxmlformats.org/drawingml/2006/chart" xmlns:a="http://schemas.openxmlformats.org/drawingml/2006/main" xmlns:r="http://schemas.openxmlformats.org/officeDocument/2006/relationships" xmlns:c16r2="http://schemas.microsoft.com/office/drawing/2015/06/chart">
+  <c:date1904 val="0"/>
+  <c:lang val="es-ES"/>
+  <c:roundedCorners val="0"/>
+  <mc:AlternateContent xmlns:mc="http://schemas.openxmlformats.org/markup-compatibility/2006">
+    <mc:Choice xmlns:c14="http://schemas.microsoft.com/office/drawing/2007/8/2/chart" Requires="c14">
+      <c14:style val="102"/>
+    </mc:Choice>
+    <mc:Fallback>
+      <c:style val="2"/>
+    </mc:Fallback>
+  </mc:AlternateContent>
+  <c:pivotSource>
+    <c:name>[datos_cifras_2023.xlsx]Montos_region!TablaDinámica7</c:name>
+    <c:fmtId val="-1"/>
+  </c:pivotSource>
+  <c:chart>
+    <c:title>
+      <c:overlay val="0"/>
+      <c:spPr>
+        <a:noFill/>
+        <a:ln>
+          <a:noFill/>
+        </a:ln>
+        <a:effectLst/>
+      </c:spPr>
+      <c:txPr>
+        <a:bodyPr rot="0" spcFirstLastPara="1" vertOverflow="ellipsis" vert="horz" wrap="square" anchor="ctr" anchorCtr="1"/>
+        <a:lstStyle/>
+        <a:p>
+          <a:pPr>
+            <a:defRPr sz="1400" b="0" i="0" u="none" strike="noStrike" kern="1200" spc="0" baseline="0">
+              <a:solidFill>
+                <a:schemeClr val="tx1">
+                  <a:lumMod val="65000"/>
+                  <a:lumOff val="35000"/>
+                </a:schemeClr>
+              </a:solidFill>
+              <a:latin typeface="+mn-lt"/>
+              <a:ea typeface="+mn-ea"/>
+              <a:cs typeface="+mn-cs"/>
+            </a:defRPr>
+          </a:pPr>
+          <a:endParaRPr lang="es-CL"/>
+        </a:p>
+      </c:txPr>
+    </c:title>
+    <c:autoTitleDeleted val="0"/>
+    <c:pivotFmts>
+      <c:pivotFmt>
+        <c:idx val="0"/>
+        <c:spPr>
+          <a:solidFill>
+            <a:schemeClr val="accent1"/>
+          </a:solidFill>
+          <a:ln w="19050">
+            <a:solidFill>
+              <a:schemeClr val="lt1"/>
+            </a:solidFill>
+          </a:ln>
+          <a:effectLst/>
+        </c:spPr>
+        <c:marker>
+          <c:symbol val="none"/>
+        </c:marker>
+        <c:dLbl>
+          <c:idx val="0"/>
+          <c:spPr>
+            <a:noFill/>
+            <a:ln>
+              <a:noFill/>
+            </a:ln>
+            <a:effectLst/>
+          </c:spPr>
+          <c:txPr>
+            <a:bodyPr rot="0" spcFirstLastPara="1" vertOverflow="ellipsis" vert="horz" wrap="square" lIns="38100" tIns="19050" rIns="38100" bIns="19050" anchor="ctr" anchorCtr="1">
+              <a:spAutoFit/>
+            </a:bodyPr>
+            <a:lstStyle/>
+            <a:p>
+              <a:pPr>
+                <a:defRPr sz="900" b="0" i="0" u="none" strike="noStrike" kern="1200" baseline="0">
+                  <a:solidFill>
+                    <a:schemeClr val="tx1">
+                      <a:lumMod val="75000"/>
+                      <a:lumOff val="25000"/>
+                    </a:schemeClr>
+                  </a:solidFill>
+                  <a:latin typeface="+mn-lt"/>
+                  <a:ea typeface="+mn-ea"/>
+                  <a:cs typeface="+mn-cs"/>
+                </a:defRPr>
+              </a:pPr>
+              <a:endParaRPr lang="es-CL"/>
+            </a:p>
+          </c:txPr>
+          <c:showLegendKey val="0"/>
+          <c:showVal val="0"/>
+          <c:showCatName val="1"/>
+          <c:showSerName val="0"/>
+          <c:showPercent val="1"/>
+          <c:showBubbleSize val="0"/>
+          <c:extLst>
+            <c:ext xmlns:c15="http://schemas.microsoft.com/office/drawing/2012/chart" uri="{CE6537A1-D6FC-4f65-9D91-7224C49458BB}"/>
+          </c:extLst>
+        </c:dLbl>
+      </c:pivotFmt>
+      <c:pivotFmt>
+        <c:idx val="1"/>
+        <c:spPr>
+          <a:solidFill>
+            <a:schemeClr val="accent6">
+              <a:lumMod val="60000"/>
+            </a:schemeClr>
+          </a:solidFill>
+          <a:ln w="19050">
+            <a:solidFill>
+              <a:schemeClr val="lt1"/>
+            </a:solidFill>
+          </a:ln>
+          <a:effectLst/>
+        </c:spPr>
+        <c:dLbl>
+          <c:idx val="0"/>
+          <c:layout>
+            <c:manualLayout>
+              <c:x val="-4.1405002060692829E-2"/>
+              <c:y val="0.12244233017815255"/>
+            </c:manualLayout>
+          </c:layout>
+          <c:spPr>
+            <a:noFill/>
+            <a:ln>
+              <a:noFill/>
+            </a:ln>
+            <a:effectLst/>
+          </c:spPr>
+          <c:txPr>
+            <a:bodyPr rot="0" spcFirstLastPara="1" vertOverflow="ellipsis" vert="horz" wrap="square" lIns="38100" tIns="19050" rIns="38100" bIns="19050" anchor="ctr" anchorCtr="1">
+              <a:spAutoFit/>
+            </a:bodyPr>
+            <a:lstStyle/>
+            <a:p>
+              <a:pPr>
+                <a:defRPr sz="900" b="0" i="0" u="none" strike="noStrike" kern="1200" baseline="0">
+                  <a:solidFill>
+                    <a:schemeClr val="tx1">
+                      <a:lumMod val="75000"/>
+                      <a:lumOff val="25000"/>
+                    </a:schemeClr>
+                  </a:solidFill>
+                  <a:latin typeface="+mn-lt"/>
+                  <a:ea typeface="+mn-ea"/>
+                  <a:cs typeface="+mn-cs"/>
+                </a:defRPr>
+              </a:pPr>
+              <a:endParaRPr lang="es-CL"/>
+            </a:p>
+          </c:txPr>
+          <c:showLegendKey val="0"/>
+          <c:showVal val="0"/>
+          <c:showCatName val="1"/>
+          <c:showSerName val="0"/>
+          <c:showPercent val="1"/>
+          <c:showBubbleSize val="0"/>
+          <c:extLst>
+            <c:ext xmlns:c15="http://schemas.microsoft.com/office/drawing/2012/chart" uri="{CE6537A1-D6FC-4f65-9D91-7224C49458BB}"/>
+          </c:extLst>
+        </c:dLbl>
+      </c:pivotFmt>
+      <c:pivotFmt>
+        <c:idx val="2"/>
+        <c:spPr>
+          <a:solidFill>
+            <a:schemeClr val="accent1">
+              <a:lumMod val="80000"/>
+              <a:lumOff val="20000"/>
+            </a:schemeClr>
+          </a:solidFill>
+          <a:ln w="19050">
+            <a:solidFill>
+              <a:schemeClr val="lt1"/>
+            </a:solidFill>
+          </a:ln>
+          <a:effectLst/>
+        </c:spPr>
+        <c:dLbl>
+          <c:idx val="0"/>
+          <c:layout>
+            <c:manualLayout>
+              <c:x val="-3.7542612958504154E-2"/>
+              <c:y val="-4.0418780251147479E-2"/>
+            </c:manualLayout>
+          </c:layout>
+          <c:spPr>
+            <a:noFill/>
+            <a:ln>
+              <a:noFill/>
+            </a:ln>
+            <a:effectLst/>
+          </c:spPr>
+          <c:txPr>
+            <a:bodyPr rot="0" spcFirstLastPara="1" vertOverflow="ellipsis" vert="horz" wrap="square" lIns="38100" tIns="19050" rIns="38100" bIns="19050" anchor="ctr" anchorCtr="1">
+              <a:spAutoFit/>
+            </a:bodyPr>
+            <a:lstStyle/>
+            <a:p>
+              <a:pPr>
+                <a:defRPr sz="900" b="0" i="0" u="none" strike="noStrike" kern="1200" baseline="0">
+                  <a:solidFill>
+                    <a:schemeClr val="tx1">
+                      <a:lumMod val="75000"/>
+                      <a:lumOff val="25000"/>
+                    </a:schemeClr>
+                  </a:solidFill>
+                  <a:latin typeface="+mn-lt"/>
+                  <a:ea typeface="+mn-ea"/>
+                  <a:cs typeface="+mn-cs"/>
+                </a:defRPr>
+              </a:pPr>
+              <a:endParaRPr lang="es-CL"/>
+            </a:p>
+          </c:txPr>
+          <c:showLegendKey val="0"/>
+          <c:showVal val="0"/>
+          <c:showCatName val="1"/>
+          <c:showSerName val="0"/>
+          <c:showPercent val="1"/>
+          <c:showBubbleSize val="0"/>
+          <c:extLst>
+            <c:ext xmlns:c15="http://schemas.microsoft.com/office/drawing/2012/chart" uri="{CE6537A1-D6FC-4f65-9D91-7224C49458BB}"/>
+          </c:extLst>
+        </c:dLbl>
+      </c:pivotFmt>
+      <c:pivotFmt>
+        <c:idx val="3"/>
+        <c:spPr>
+          <a:solidFill>
+            <a:schemeClr val="accent1"/>
+          </a:solidFill>
+          <a:ln w="19050">
+            <a:solidFill>
+              <a:schemeClr val="lt1"/>
+            </a:solidFill>
+          </a:ln>
+          <a:effectLst/>
+        </c:spPr>
+        <c:marker>
+          <c:symbol val="none"/>
+        </c:marker>
+        <c:dLbl>
+          <c:idx val="0"/>
+          <c:spPr>
+            <a:noFill/>
+            <a:ln>
+              <a:noFill/>
+            </a:ln>
+            <a:effectLst/>
+          </c:spPr>
+          <c:txPr>
+            <a:bodyPr rot="0" spcFirstLastPara="1" vertOverflow="ellipsis" vert="horz" wrap="square" lIns="38100" tIns="19050" rIns="38100" bIns="19050" anchor="ctr" anchorCtr="1">
+              <a:spAutoFit/>
+            </a:bodyPr>
+            <a:lstStyle/>
+            <a:p>
+              <a:pPr>
+                <a:defRPr sz="900" b="0" i="0" u="none" strike="noStrike" kern="1200" baseline="0">
+                  <a:solidFill>
+                    <a:schemeClr val="tx1">
+                      <a:lumMod val="75000"/>
+                      <a:lumOff val="25000"/>
+                    </a:schemeClr>
+                  </a:solidFill>
+                  <a:latin typeface="+mn-lt"/>
+                  <a:ea typeface="+mn-ea"/>
+                  <a:cs typeface="+mn-cs"/>
+                </a:defRPr>
+              </a:pPr>
+              <a:endParaRPr lang="es-CL"/>
+            </a:p>
+          </c:txPr>
+          <c:showLegendKey val="0"/>
+          <c:showVal val="0"/>
+          <c:showCatName val="1"/>
+          <c:showSerName val="0"/>
+          <c:showPercent val="1"/>
+          <c:showBubbleSize val="0"/>
+          <c:extLst>
+            <c:ext xmlns:c15="http://schemas.microsoft.com/office/drawing/2012/chart" uri="{CE6537A1-D6FC-4f65-9D91-7224C49458BB}"/>
+          </c:extLst>
+        </c:dLbl>
+      </c:pivotFmt>
+      <c:pivotFmt>
+        <c:idx val="4"/>
+        <c:spPr>
+          <a:solidFill>
+            <a:schemeClr val="accent1"/>
+          </a:solidFill>
+          <a:ln w="19050">
+            <a:solidFill>
+              <a:schemeClr val="lt1"/>
+            </a:solidFill>
+          </a:ln>
+          <a:effectLst/>
+        </c:spPr>
+      </c:pivotFmt>
+      <c:pivotFmt>
+        <c:idx val="5"/>
+        <c:spPr>
+          <a:solidFill>
+            <a:schemeClr val="accent1"/>
+          </a:solidFill>
+          <a:ln w="19050">
+            <a:solidFill>
+              <a:schemeClr val="lt1"/>
+            </a:solidFill>
+          </a:ln>
+          <a:effectLst/>
+        </c:spPr>
+      </c:pivotFmt>
+      <c:pivotFmt>
+        <c:idx val="6"/>
+        <c:spPr>
+          <a:solidFill>
+            <a:schemeClr val="accent1"/>
+          </a:solidFill>
+          <a:ln w="19050">
+            <a:solidFill>
+              <a:schemeClr val="lt1"/>
+            </a:solidFill>
+          </a:ln>
+          <a:effectLst/>
+        </c:spPr>
+      </c:pivotFmt>
+      <c:pivotFmt>
+        <c:idx val="7"/>
+        <c:spPr>
+          <a:solidFill>
+            <a:schemeClr val="accent1"/>
+          </a:solidFill>
+          <a:ln w="19050">
+            <a:solidFill>
+              <a:schemeClr val="lt1"/>
+            </a:solidFill>
+          </a:ln>
+          <a:effectLst/>
+        </c:spPr>
+      </c:pivotFmt>
+      <c:pivotFmt>
+        <c:idx val="8"/>
+        <c:spPr>
+          <a:solidFill>
+            <a:schemeClr val="accent1"/>
+          </a:solidFill>
+          <a:ln w="19050">
+            <a:solidFill>
+              <a:schemeClr val="lt1"/>
+            </a:solidFill>
+          </a:ln>
+          <a:effectLst/>
+        </c:spPr>
+      </c:pivotFmt>
+      <c:pivotFmt>
+        <c:idx val="9"/>
+        <c:spPr>
+          <a:solidFill>
+            <a:schemeClr val="accent1"/>
+          </a:solidFill>
+          <a:ln w="19050">
+            <a:solidFill>
+              <a:schemeClr val="lt1"/>
+            </a:solidFill>
+          </a:ln>
+          <a:effectLst/>
+        </c:spPr>
+      </c:pivotFmt>
+      <c:pivotFmt>
+        <c:idx val="10"/>
+        <c:spPr>
+          <a:solidFill>
+            <a:schemeClr val="accent1"/>
+          </a:solidFill>
+          <a:ln w="19050">
+            <a:solidFill>
+              <a:schemeClr val="lt1"/>
+            </a:solidFill>
+          </a:ln>
+          <a:effectLst/>
+        </c:spPr>
+      </c:pivotFmt>
+      <c:pivotFmt>
+        <c:idx val="11"/>
+        <c:spPr>
+          <a:solidFill>
+            <a:schemeClr val="accent1"/>
+          </a:solidFill>
+          <a:ln w="19050">
+            <a:solidFill>
+              <a:schemeClr val="lt1"/>
+            </a:solidFill>
+          </a:ln>
+          <a:effectLst/>
+        </c:spPr>
+      </c:pivotFmt>
+      <c:pivotFmt>
+        <c:idx val="12"/>
+        <c:spPr>
+          <a:solidFill>
+            <a:schemeClr val="accent1"/>
+          </a:solidFill>
+          <a:ln w="19050">
+            <a:solidFill>
+              <a:schemeClr val="lt1"/>
+            </a:solidFill>
+          </a:ln>
+          <a:effectLst/>
+        </c:spPr>
+      </c:pivotFmt>
+      <c:pivotFmt>
+        <c:idx val="13"/>
+        <c:spPr>
+          <a:solidFill>
+            <a:schemeClr val="accent1"/>
+          </a:solidFill>
+          <a:ln w="19050">
+            <a:solidFill>
+              <a:schemeClr val="lt1"/>
+            </a:solidFill>
+          </a:ln>
+          <a:effectLst/>
+        </c:spPr>
+      </c:pivotFmt>
+      <c:pivotFmt>
+        <c:idx val="14"/>
+        <c:spPr>
+          <a:solidFill>
+            <a:schemeClr val="accent1"/>
+          </a:solidFill>
+          <a:ln w="19050">
+            <a:solidFill>
+              <a:schemeClr val="lt1"/>
+            </a:solidFill>
+          </a:ln>
+          <a:effectLst/>
+        </c:spPr>
+      </c:pivotFmt>
+      <c:pivotFmt>
+        <c:idx val="15"/>
+        <c:spPr>
+          <a:solidFill>
+            <a:schemeClr val="accent1"/>
+          </a:solidFill>
+          <a:ln w="19050">
+            <a:solidFill>
+              <a:schemeClr val="lt1"/>
+            </a:solidFill>
+          </a:ln>
+          <a:effectLst/>
+        </c:spPr>
+        <c:dLbl>
+          <c:idx val="0"/>
+          <c:layout>
+            <c:manualLayout>
+              <c:x val="-4.1405002060692829E-2"/>
+              <c:y val="0.12244233017815255"/>
+            </c:manualLayout>
+          </c:layout>
+          <c:spPr>
+            <a:noFill/>
+            <a:ln>
+              <a:noFill/>
+            </a:ln>
+            <a:effectLst/>
+          </c:spPr>
+          <c:txPr>
+            <a:bodyPr rot="0" spcFirstLastPara="1" vertOverflow="ellipsis" vert="horz" wrap="square" lIns="38100" tIns="19050" rIns="38100" bIns="19050" anchor="ctr" anchorCtr="1">
+              <a:spAutoFit/>
+            </a:bodyPr>
+            <a:lstStyle/>
+            <a:p>
+              <a:pPr>
+                <a:defRPr sz="900" b="0" i="0" u="none" strike="noStrike" kern="1200" baseline="0">
+                  <a:solidFill>
+                    <a:schemeClr val="tx1">
+                      <a:lumMod val="75000"/>
+                      <a:lumOff val="25000"/>
+                    </a:schemeClr>
+                  </a:solidFill>
+                  <a:latin typeface="+mn-lt"/>
+                  <a:ea typeface="+mn-ea"/>
+                  <a:cs typeface="+mn-cs"/>
+                </a:defRPr>
+              </a:pPr>
+              <a:endParaRPr lang="es-CL"/>
+            </a:p>
+          </c:txPr>
+          <c:showLegendKey val="0"/>
+          <c:showVal val="0"/>
+          <c:showCatName val="1"/>
+          <c:showSerName val="0"/>
+          <c:showPercent val="1"/>
+          <c:showBubbleSize val="0"/>
+          <c:extLst>
+            <c:ext xmlns:c15="http://schemas.microsoft.com/office/drawing/2012/chart" uri="{CE6537A1-D6FC-4f65-9D91-7224C49458BB}"/>
+          </c:extLst>
+        </c:dLbl>
+      </c:pivotFmt>
+      <c:pivotFmt>
+        <c:idx val="16"/>
+        <c:spPr>
+          <a:solidFill>
+            <a:schemeClr val="accent1"/>
+          </a:solidFill>
+          <a:ln w="19050">
+            <a:solidFill>
+              <a:schemeClr val="lt1"/>
+            </a:solidFill>
+          </a:ln>
+          <a:effectLst/>
+        </c:spPr>
+        <c:dLbl>
+          <c:idx val="0"/>
+          <c:layout>
+            <c:manualLayout>
+              <c:x val="-3.7542612958504154E-2"/>
+              <c:y val="-4.0418780251147479E-2"/>
+            </c:manualLayout>
+          </c:layout>
+          <c:spPr>
+            <a:noFill/>
+            <a:ln>
+              <a:noFill/>
+            </a:ln>
+            <a:effectLst/>
+          </c:spPr>
+          <c:txPr>
+            <a:bodyPr rot="0" spcFirstLastPara="1" vertOverflow="ellipsis" vert="horz" wrap="square" lIns="38100" tIns="19050" rIns="38100" bIns="19050" anchor="ctr" anchorCtr="1">
+              <a:spAutoFit/>
+            </a:bodyPr>
+            <a:lstStyle/>
+            <a:p>
+              <a:pPr>
+                <a:defRPr sz="900" b="0" i="0" u="none" strike="noStrike" kern="1200" baseline="0">
+                  <a:solidFill>
+                    <a:schemeClr val="tx1">
+                      <a:lumMod val="75000"/>
+                      <a:lumOff val="25000"/>
+                    </a:schemeClr>
+                  </a:solidFill>
+                  <a:latin typeface="+mn-lt"/>
+                  <a:ea typeface="+mn-ea"/>
+                  <a:cs typeface="+mn-cs"/>
+                </a:defRPr>
+              </a:pPr>
+              <a:endParaRPr lang="es-CL"/>
+            </a:p>
+          </c:txPr>
+          <c:showLegendKey val="0"/>
+          <c:showVal val="0"/>
+          <c:showCatName val="1"/>
+          <c:showSerName val="0"/>
+          <c:showPercent val="1"/>
+          <c:showBubbleSize val="0"/>
+          <c:extLst>
+            <c:ext xmlns:c15="http://schemas.microsoft.com/office/drawing/2012/chart" uri="{CE6537A1-D6FC-4f65-9D91-7224C49458BB}"/>
+          </c:extLst>
+        </c:dLbl>
+      </c:pivotFmt>
+      <c:pivotFmt>
+        <c:idx val="17"/>
+        <c:spPr>
+          <a:solidFill>
+            <a:schemeClr val="accent1"/>
+          </a:solidFill>
+          <a:ln w="19050">
+            <a:solidFill>
+              <a:schemeClr val="lt1"/>
+            </a:solidFill>
+          </a:ln>
+          <a:effectLst/>
+        </c:spPr>
+      </c:pivotFmt>
+      <c:pivotFmt>
+        <c:idx val="18"/>
+        <c:spPr>
+          <a:solidFill>
+            <a:schemeClr val="accent1"/>
+          </a:solidFill>
+          <a:ln w="19050">
+            <a:solidFill>
+              <a:schemeClr val="lt1"/>
+            </a:solidFill>
+          </a:ln>
+          <a:effectLst/>
+        </c:spPr>
+      </c:pivotFmt>
+      <c:pivotFmt>
+        <c:idx val="19"/>
+        <c:spPr>
+          <a:solidFill>
+            <a:schemeClr val="accent1"/>
+          </a:solidFill>
+          <a:ln w="19050">
+            <a:solidFill>
+              <a:schemeClr val="lt1"/>
+            </a:solidFill>
+          </a:ln>
+          <a:effectLst/>
+        </c:spPr>
+      </c:pivotFmt>
+      <c:pivotFmt>
+        <c:idx val="20"/>
+        <c:spPr>
+          <a:solidFill>
+            <a:schemeClr val="accent1"/>
+          </a:solidFill>
+          <a:ln w="19050">
+            <a:solidFill>
+              <a:schemeClr val="lt1"/>
+            </a:solidFill>
+          </a:ln>
+          <a:effectLst/>
+        </c:spPr>
+        <c:marker>
+          <c:symbol val="none"/>
+        </c:marker>
+        <c:dLbl>
+          <c:idx val="0"/>
+          <c:spPr>
+            <a:noFill/>
+            <a:ln>
+              <a:noFill/>
+            </a:ln>
+            <a:effectLst/>
+          </c:spPr>
+          <c:txPr>
+            <a:bodyPr rot="0" spcFirstLastPara="1" vertOverflow="ellipsis" vert="horz" wrap="square" lIns="38100" tIns="19050" rIns="38100" bIns="19050" anchor="ctr" anchorCtr="1">
+              <a:spAutoFit/>
+            </a:bodyPr>
+            <a:lstStyle/>
+            <a:p>
+              <a:pPr>
+                <a:defRPr sz="900" b="0" i="0" u="none" strike="noStrike" kern="1200" baseline="0">
+                  <a:solidFill>
+                    <a:schemeClr val="tx1">
+                      <a:lumMod val="75000"/>
+                      <a:lumOff val="25000"/>
+                    </a:schemeClr>
+                  </a:solidFill>
+                  <a:latin typeface="+mn-lt"/>
+                  <a:ea typeface="+mn-ea"/>
+                  <a:cs typeface="+mn-cs"/>
+                </a:defRPr>
+              </a:pPr>
+              <a:endParaRPr lang="es-CL"/>
+            </a:p>
+          </c:txPr>
+          <c:showLegendKey val="0"/>
+          <c:showVal val="0"/>
+          <c:showCatName val="1"/>
+          <c:showSerName val="0"/>
+          <c:showPercent val="1"/>
+          <c:showBubbleSize val="0"/>
+          <c:extLst>
+            <c:ext xmlns:c15="http://schemas.microsoft.com/office/drawing/2012/chart" uri="{CE6537A1-D6FC-4f65-9D91-7224C49458BB}"/>
+          </c:extLst>
+        </c:dLbl>
+      </c:pivotFmt>
+      <c:pivotFmt>
+        <c:idx val="21"/>
+        <c:spPr>
+          <a:solidFill>
+            <a:schemeClr val="accent1"/>
+          </a:solidFill>
+          <a:ln w="19050">
+            <a:solidFill>
+              <a:schemeClr val="lt1"/>
+            </a:solidFill>
+          </a:ln>
+          <a:effectLst/>
+        </c:spPr>
+      </c:pivotFmt>
+      <c:pivotFmt>
+        <c:idx val="22"/>
+        <c:spPr>
+          <a:solidFill>
+            <a:schemeClr val="accent1"/>
+          </a:solidFill>
+          <a:ln w="19050">
+            <a:solidFill>
+              <a:schemeClr val="lt1"/>
+            </a:solidFill>
+          </a:ln>
+          <a:effectLst/>
+        </c:spPr>
+      </c:pivotFmt>
+      <c:pivotFmt>
+        <c:idx val="23"/>
+        <c:spPr>
+          <a:solidFill>
+            <a:schemeClr val="accent1"/>
+          </a:solidFill>
+          <a:ln w="19050">
+            <a:solidFill>
+              <a:schemeClr val="lt1"/>
+            </a:solidFill>
+          </a:ln>
+          <a:effectLst/>
+        </c:spPr>
+      </c:pivotFmt>
+      <c:pivotFmt>
+        <c:idx val="24"/>
+        <c:spPr>
+          <a:solidFill>
+            <a:schemeClr val="accent1"/>
+          </a:solidFill>
+          <a:ln w="19050">
+            <a:solidFill>
+              <a:schemeClr val="lt1"/>
+            </a:solidFill>
+          </a:ln>
+          <a:effectLst/>
+        </c:spPr>
+      </c:pivotFmt>
+      <c:pivotFmt>
+        <c:idx val="25"/>
+        <c:spPr>
+          <a:solidFill>
+            <a:schemeClr val="accent1"/>
+          </a:solidFill>
+          <a:ln w="19050">
+            <a:solidFill>
+              <a:schemeClr val="lt1"/>
+            </a:solidFill>
+          </a:ln>
+          <a:effectLst/>
+        </c:spPr>
+      </c:pivotFmt>
+      <c:pivotFmt>
+        <c:idx val="26"/>
+        <c:spPr>
+          <a:solidFill>
+            <a:schemeClr val="accent1"/>
+          </a:solidFill>
+          <a:ln w="19050">
+            <a:solidFill>
+              <a:schemeClr val="lt1"/>
+            </a:solidFill>
+          </a:ln>
+          <a:effectLst/>
+        </c:spPr>
+      </c:pivotFmt>
+      <c:pivotFmt>
+        <c:idx val="27"/>
+        <c:spPr>
+          <a:solidFill>
+            <a:schemeClr val="accent1"/>
+          </a:solidFill>
+          <a:ln w="19050">
+            <a:solidFill>
+              <a:schemeClr val="lt1"/>
+            </a:solidFill>
+          </a:ln>
+          <a:effectLst/>
+        </c:spPr>
+      </c:pivotFmt>
+      <c:pivotFmt>
+        <c:idx val="28"/>
+        <c:spPr>
+          <a:solidFill>
+            <a:schemeClr val="accent1"/>
+          </a:solidFill>
+          <a:ln w="19050">
+            <a:solidFill>
+              <a:schemeClr val="lt1"/>
+            </a:solidFill>
+          </a:ln>
+          <a:effectLst/>
+        </c:spPr>
+      </c:pivotFmt>
+      <c:pivotFmt>
+        <c:idx val="29"/>
+        <c:spPr>
+          <a:solidFill>
+            <a:schemeClr val="accent1"/>
+          </a:solidFill>
+          <a:ln w="19050">
+            <a:solidFill>
+              <a:schemeClr val="lt1"/>
+            </a:solidFill>
+          </a:ln>
+          <a:effectLst/>
+        </c:spPr>
+      </c:pivotFmt>
+      <c:pivotFmt>
+        <c:idx val="30"/>
+        <c:spPr>
+          <a:solidFill>
+            <a:schemeClr val="accent1"/>
+          </a:solidFill>
+          <a:ln w="19050">
+            <a:solidFill>
+              <a:schemeClr val="lt1"/>
+            </a:solidFill>
+          </a:ln>
+          <a:effectLst/>
+        </c:spPr>
+      </c:pivotFmt>
+      <c:pivotFmt>
+        <c:idx val="31"/>
+        <c:spPr>
+          <a:solidFill>
+            <a:schemeClr val="accent1"/>
+          </a:solidFill>
+          <a:ln w="19050">
+            <a:solidFill>
+              <a:schemeClr val="lt1"/>
+            </a:solidFill>
+          </a:ln>
+          <a:effectLst/>
+        </c:spPr>
+      </c:pivotFmt>
+      <c:pivotFmt>
+        <c:idx val="32"/>
+        <c:spPr>
+          <a:solidFill>
+            <a:schemeClr val="accent1"/>
+          </a:solidFill>
+          <a:ln w="19050">
+            <a:solidFill>
+              <a:schemeClr val="lt1"/>
+            </a:solidFill>
+          </a:ln>
+          <a:effectLst/>
+        </c:spPr>
+        <c:dLbl>
+          <c:idx val="0"/>
+          <c:layout>
+            <c:manualLayout>
+              <c:x val="-4.1405002060692829E-2"/>
+              <c:y val="0.12244233017815255"/>
+            </c:manualLayout>
+          </c:layout>
+          <c:spPr>
+            <a:noFill/>
+            <a:ln>
+              <a:noFill/>
+            </a:ln>
+            <a:effectLst/>
+          </c:spPr>
+          <c:txPr>
+            <a:bodyPr rot="0" spcFirstLastPara="1" vertOverflow="ellipsis" vert="horz" wrap="square" lIns="38100" tIns="19050" rIns="38100" bIns="19050" anchor="ctr" anchorCtr="1">
+              <a:spAutoFit/>
+            </a:bodyPr>
+            <a:lstStyle/>
+            <a:p>
+              <a:pPr>
+                <a:defRPr sz="900" b="0" i="0" u="none" strike="noStrike" kern="1200" baseline="0">
+                  <a:solidFill>
+                    <a:schemeClr val="tx1">
+                      <a:lumMod val="75000"/>
+                      <a:lumOff val="25000"/>
+                    </a:schemeClr>
+                  </a:solidFill>
+                  <a:latin typeface="+mn-lt"/>
+                  <a:ea typeface="+mn-ea"/>
+                  <a:cs typeface="+mn-cs"/>
+                </a:defRPr>
+              </a:pPr>
+              <a:endParaRPr lang="es-CL"/>
+            </a:p>
+          </c:txPr>
+          <c:showLegendKey val="0"/>
+          <c:showVal val="0"/>
+          <c:showCatName val="1"/>
+          <c:showSerName val="0"/>
+          <c:showPercent val="1"/>
+          <c:showBubbleSize val="0"/>
+          <c:extLst>
+            <c:ext xmlns:c15="http://schemas.microsoft.com/office/drawing/2012/chart" uri="{CE6537A1-D6FC-4f65-9D91-7224C49458BB}"/>
+          </c:extLst>
+        </c:dLbl>
+      </c:pivotFmt>
+      <c:pivotFmt>
+        <c:idx val="33"/>
+        <c:spPr>
+          <a:solidFill>
+            <a:schemeClr val="accent1"/>
+          </a:solidFill>
+          <a:ln w="19050">
+            <a:solidFill>
+              <a:schemeClr val="lt1"/>
+            </a:solidFill>
+          </a:ln>
+          <a:effectLst/>
+        </c:spPr>
+        <c:dLbl>
+          <c:idx val="0"/>
+          <c:layout>
+            <c:manualLayout>
+              <c:x val="-3.7542612958504154E-2"/>
+              <c:y val="-4.0418780251147479E-2"/>
+            </c:manualLayout>
+          </c:layout>
+          <c:spPr>
+            <a:noFill/>
+            <a:ln>
+              <a:noFill/>
+            </a:ln>
+            <a:effectLst/>
+          </c:spPr>
+          <c:txPr>
+            <a:bodyPr rot="0" spcFirstLastPara="1" vertOverflow="ellipsis" vert="horz" wrap="square" lIns="38100" tIns="19050" rIns="38100" bIns="19050" anchor="ctr" anchorCtr="1">
+              <a:spAutoFit/>
+            </a:bodyPr>
+            <a:lstStyle/>
+            <a:p>
+              <a:pPr>
+                <a:defRPr sz="900" b="0" i="0" u="none" strike="noStrike" kern="1200" baseline="0">
+                  <a:solidFill>
+                    <a:schemeClr val="tx1">
+                      <a:lumMod val="75000"/>
+                      <a:lumOff val="25000"/>
+                    </a:schemeClr>
+                  </a:solidFill>
+                  <a:latin typeface="+mn-lt"/>
+                  <a:ea typeface="+mn-ea"/>
+                  <a:cs typeface="+mn-cs"/>
+                </a:defRPr>
+              </a:pPr>
+              <a:endParaRPr lang="es-CL"/>
+            </a:p>
+          </c:txPr>
+          <c:showLegendKey val="0"/>
+          <c:showVal val="0"/>
+          <c:showCatName val="1"/>
+          <c:showSerName val="0"/>
+          <c:showPercent val="1"/>
+          <c:showBubbleSize val="0"/>
+          <c:extLst>
+            <c:ext xmlns:c15="http://schemas.microsoft.com/office/drawing/2012/chart" uri="{CE6537A1-D6FC-4f65-9D91-7224C49458BB}"/>
+          </c:extLst>
+        </c:dLbl>
+      </c:pivotFmt>
+      <c:pivotFmt>
+        <c:idx val="34"/>
+        <c:spPr>
+          <a:solidFill>
+            <a:schemeClr val="accent1"/>
+          </a:solidFill>
+          <a:ln w="19050">
+            <a:solidFill>
+              <a:schemeClr val="lt1"/>
+            </a:solidFill>
+          </a:ln>
+          <a:effectLst/>
+        </c:spPr>
+      </c:pivotFmt>
+      <c:pivotFmt>
+        <c:idx val="35"/>
+        <c:spPr>
+          <a:solidFill>
+            <a:schemeClr val="accent1"/>
+          </a:solidFill>
+          <a:ln w="19050">
+            <a:solidFill>
+              <a:schemeClr val="lt1"/>
+            </a:solidFill>
+          </a:ln>
+          <a:effectLst/>
+        </c:spPr>
+      </c:pivotFmt>
+      <c:pivotFmt>
+        <c:idx val="36"/>
+        <c:spPr>
+          <a:solidFill>
+            <a:schemeClr val="accent1"/>
+          </a:solidFill>
+          <a:ln w="19050">
+            <a:solidFill>
+              <a:schemeClr val="lt1"/>
+            </a:solidFill>
+          </a:ln>
+          <a:effectLst/>
+        </c:spPr>
+      </c:pivotFmt>
+    </c:pivotFmts>
+    <c:plotArea>
+      <c:layout/>
+      <c:pieChart>
+        <c:varyColors val="1"/>
+        <c:ser>
+          <c:idx val="0"/>
+          <c:order val="0"/>
+          <c:tx>
+            <c:strRef>
+              <c:f>Montos_region!$B$3</c:f>
+              <c:strCache>
+                <c:ptCount val="1"/>
+                <c:pt idx="0">
+                  <c:v>Total</c:v>
+                </c:pt>
+              </c:strCache>
+            </c:strRef>
+          </c:tx>
+          <c:dPt>
+            <c:idx val="0"/>
+            <c:bubble3D val="0"/>
+            <c:spPr>
+              <a:solidFill>
+                <a:schemeClr val="accent1"/>
+              </a:solidFill>
+              <a:ln w="19050">
+                <a:solidFill>
+                  <a:schemeClr val="lt1"/>
+                </a:solidFill>
+              </a:ln>
+              <a:effectLst/>
+            </c:spPr>
+            <c:extLst>
+              <c:ext xmlns:c16="http://schemas.microsoft.com/office/drawing/2014/chart" uri="{C3380CC4-5D6E-409C-BE32-E72D297353CC}">
+                <c16:uniqueId val="{00000001-58B5-4F44-A67F-91288B5E64E0}"/>
+              </c:ext>
+            </c:extLst>
+          </c:dPt>
+          <c:dPt>
+            <c:idx val="1"/>
+            <c:bubble3D val="0"/>
+            <c:spPr>
+              <a:solidFill>
+                <a:schemeClr val="accent2"/>
+              </a:solidFill>
+              <a:ln w="19050">
+                <a:solidFill>
+                  <a:schemeClr val="lt1"/>
+                </a:solidFill>
+              </a:ln>
+              <a:effectLst/>
+            </c:spPr>
+            <c:extLst>
+              <c:ext xmlns:c16="http://schemas.microsoft.com/office/drawing/2014/chart" uri="{C3380CC4-5D6E-409C-BE32-E72D297353CC}">
+                <c16:uniqueId val="{00000003-58B5-4F44-A67F-91288B5E64E0}"/>
+              </c:ext>
+            </c:extLst>
+          </c:dPt>
+          <c:dPt>
+            <c:idx val="2"/>
+            <c:bubble3D val="0"/>
+            <c:spPr>
+              <a:solidFill>
+                <a:schemeClr val="accent3"/>
+              </a:solidFill>
+              <a:ln w="19050">
+                <a:solidFill>
+                  <a:schemeClr val="lt1"/>
+                </a:solidFill>
+              </a:ln>
+              <a:effectLst/>
+            </c:spPr>
+            <c:extLst>
+              <c:ext xmlns:c16="http://schemas.microsoft.com/office/drawing/2014/chart" uri="{C3380CC4-5D6E-409C-BE32-E72D297353CC}">
+                <c16:uniqueId val="{00000005-58B5-4F44-A67F-91288B5E64E0}"/>
+              </c:ext>
+            </c:extLst>
+          </c:dPt>
+          <c:dPt>
+            <c:idx val="3"/>
+            <c:bubble3D val="0"/>
+            <c:spPr>
+              <a:solidFill>
+                <a:schemeClr val="accent4"/>
+              </a:solidFill>
+              <a:ln w="19050">
+                <a:solidFill>
+                  <a:schemeClr val="lt1"/>
+                </a:solidFill>
+              </a:ln>
+              <a:effectLst/>
+            </c:spPr>
+            <c:extLst>
+              <c:ext xmlns:c16="http://schemas.microsoft.com/office/drawing/2014/chart" uri="{C3380CC4-5D6E-409C-BE32-E72D297353CC}">
+                <c16:uniqueId val="{00000007-58B5-4F44-A67F-91288B5E64E0}"/>
+              </c:ext>
+            </c:extLst>
+          </c:dPt>
+          <c:dPt>
+            <c:idx val="4"/>
+            <c:bubble3D val="0"/>
+            <c:spPr>
+              <a:solidFill>
+                <a:schemeClr val="accent5"/>
+              </a:solidFill>
+              <a:ln w="19050">
+                <a:solidFill>
+                  <a:schemeClr val="lt1"/>
+                </a:solidFill>
+              </a:ln>
+              <a:effectLst/>
+            </c:spPr>
+            <c:extLst>
+              <c:ext xmlns:c16="http://schemas.microsoft.com/office/drawing/2014/chart" uri="{C3380CC4-5D6E-409C-BE32-E72D297353CC}">
+                <c16:uniqueId val="{00000009-58B5-4F44-A67F-91288B5E64E0}"/>
+              </c:ext>
+            </c:extLst>
+          </c:dPt>
+          <c:dPt>
+            <c:idx val="5"/>
+            <c:bubble3D val="0"/>
+            <c:spPr>
+              <a:solidFill>
+                <a:schemeClr val="accent6"/>
+              </a:solidFill>
+              <a:ln w="19050">
+                <a:solidFill>
+                  <a:schemeClr val="lt1"/>
+                </a:solidFill>
+              </a:ln>
+              <a:effectLst/>
+            </c:spPr>
+            <c:extLst>
+              <c:ext xmlns:c16="http://schemas.microsoft.com/office/drawing/2014/chart" uri="{C3380CC4-5D6E-409C-BE32-E72D297353CC}">
+                <c16:uniqueId val="{0000000B-58B5-4F44-A67F-91288B5E64E0}"/>
+              </c:ext>
+            </c:extLst>
+          </c:dPt>
+          <c:dPt>
+            <c:idx val="6"/>
+            <c:bubble3D val="0"/>
+            <c:spPr>
+              <a:solidFill>
+                <a:schemeClr val="accent1">
+                  <a:lumMod val="60000"/>
+                </a:schemeClr>
+              </a:solidFill>
+              <a:ln w="19050">
+                <a:solidFill>
+                  <a:schemeClr val="lt1"/>
+                </a:solidFill>
+              </a:ln>
+              <a:effectLst/>
+            </c:spPr>
+            <c:extLst>
+              <c:ext xmlns:c16="http://schemas.microsoft.com/office/drawing/2014/chart" uri="{C3380CC4-5D6E-409C-BE32-E72D297353CC}">
+                <c16:uniqueId val="{0000000D-58B5-4F44-A67F-91288B5E64E0}"/>
+              </c:ext>
+            </c:extLst>
+          </c:dPt>
+          <c:dPt>
+            <c:idx val="7"/>
+            <c:bubble3D val="0"/>
+            <c:spPr>
+              <a:solidFill>
+                <a:schemeClr val="accent2">
+                  <a:lumMod val="60000"/>
+                </a:schemeClr>
+              </a:solidFill>
+              <a:ln w="19050">
+                <a:solidFill>
+                  <a:schemeClr val="lt1"/>
+                </a:solidFill>
+              </a:ln>
+              <a:effectLst/>
+            </c:spPr>
+            <c:extLst>
+              <c:ext xmlns:c16="http://schemas.microsoft.com/office/drawing/2014/chart" uri="{C3380CC4-5D6E-409C-BE32-E72D297353CC}">
+                <c16:uniqueId val="{0000000F-58B5-4F44-A67F-91288B5E64E0}"/>
+              </c:ext>
+            </c:extLst>
+          </c:dPt>
+          <c:dPt>
+            <c:idx val="8"/>
+            <c:bubble3D val="0"/>
+            <c:spPr>
+              <a:solidFill>
+                <a:schemeClr val="accent3">
+                  <a:lumMod val="60000"/>
+                </a:schemeClr>
+              </a:solidFill>
+              <a:ln w="19050">
+                <a:solidFill>
+                  <a:schemeClr val="lt1"/>
+                </a:solidFill>
+              </a:ln>
+              <a:effectLst/>
+            </c:spPr>
+            <c:extLst>
+              <c:ext xmlns:c16="http://schemas.microsoft.com/office/drawing/2014/chart" uri="{C3380CC4-5D6E-409C-BE32-E72D297353CC}">
+                <c16:uniqueId val="{00000011-58B5-4F44-A67F-91288B5E64E0}"/>
+              </c:ext>
+            </c:extLst>
+          </c:dPt>
+          <c:dPt>
+            <c:idx val="9"/>
+            <c:bubble3D val="0"/>
+            <c:spPr>
+              <a:solidFill>
+                <a:schemeClr val="accent4">
+                  <a:lumMod val="60000"/>
+                </a:schemeClr>
+              </a:solidFill>
+              <a:ln w="19050">
+                <a:solidFill>
+                  <a:schemeClr val="lt1"/>
+                </a:solidFill>
+              </a:ln>
+              <a:effectLst/>
+            </c:spPr>
+            <c:extLst>
+              <c:ext xmlns:c16="http://schemas.microsoft.com/office/drawing/2014/chart" uri="{C3380CC4-5D6E-409C-BE32-E72D297353CC}">
+                <c16:uniqueId val="{00000013-58B5-4F44-A67F-91288B5E64E0}"/>
+              </c:ext>
+            </c:extLst>
+          </c:dPt>
+          <c:dPt>
+            <c:idx val="10"/>
+            <c:bubble3D val="0"/>
+            <c:spPr>
+              <a:solidFill>
+                <a:schemeClr val="accent5">
+                  <a:lumMod val="60000"/>
+                </a:schemeClr>
+              </a:solidFill>
+              <a:ln w="19050">
+                <a:solidFill>
+                  <a:schemeClr val="lt1"/>
+                </a:solidFill>
+              </a:ln>
+              <a:effectLst/>
+            </c:spPr>
+            <c:extLst>
+              <c:ext xmlns:c16="http://schemas.microsoft.com/office/drawing/2014/chart" uri="{C3380CC4-5D6E-409C-BE32-E72D297353CC}">
+                <c16:uniqueId val="{00000015-58B5-4F44-A67F-91288B5E64E0}"/>
+              </c:ext>
+            </c:extLst>
+          </c:dPt>
+          <c:dPt>
+            <c:idx val="11"/>
+            <c:bubble3D val="0"/>
+            <c:spPr>
+              <a:solidFill>
+                <a:schemeClr val="accent6">
+                  <a:lumMod val="60000"/>
+                </a:schemeClr>
+              </a:solidFill>
+              <a:ln w="19050">
+                <a:solidFill>
+                  <a:schemeClr val="lt1"/>
+                </a:solidFill>
+              </a:ln>
+              <a:effectLst/>
+            </c:spPr>
+            <c:extLst>
+              <c:ext xmlns:c16="http://schemas.microsoft.com/office/drawing/2014/chart" uri="{C3380CC4-5D6E-409C-BE32-E72D297353CC}">
+                <c16:uniqueId val="{00000017-58B5-4F44-A67F-91288B5E64E0}"/>
+              </c:ext>
+            </c:extLst>
+          </c:dPt>
+          <c:dPt>
+            <c:idx val="12"/>
+            <c:bubble3D val="0"/>
+            <c:spPr>
+              <a:solidFill>
+                <a:schemeClr val="accent1">
+                  <a:lumMod val="80000"/>
+                  <a:lumOff val="20000"/>
+                </a:schemeClr>
+              </a:solidFill>
+              <a:ln w="19050">
+                <a:solidFill>
+                  <a:schemeClr val="lt1"/>
+                </a:solidFill>
+              </a:ln>
+              <a:effectLst/>
+            </c:spPr>
+            <c:extLst>
+              <c:ext xmlns:c16="http://schemas.microsoft.com/office/drawing/2014/chart" uri="{C3380CC4-5D6E-409C-BE32-E72D297353CC}">
+                <c16:uniqueId val="{00000019-58B5-4F44-A67F-91288B5E64E0}"/>
+              </c:ext>
+            </c:extLst>
+          </c:dPt>
+          <c:dPt>
+            <c:idx val="13"/>
+            <c:bubble3D val="0"/>
+            <c:spPr>
+              <a:solidFill>
+                <a:schemeClr val="accent2">
+                  <a:lumMod val="80000"/>
+                  <a:lumOff val="20000"/>
+                </a:schemeClr>
+              </a:solidFill>
+              <a:ln w="19050">
+                <a:solidFill>
+                  <a:schemeClr val="lt1"/>
+                </a:solidFill>
+              </a:ln>
+              <a:effectLst/>
+            </c:spPr>
+            <c:extLst>
+              <c:ext xmlns:c16="http://schemas.microsoft.com/office/drawing/2014/chart" uri="{C3380CC4-5D6E-409C-BE32-E72D297353CC}">
+                <c16:uniqueId val="{0000001B-58B5-4F44-A67F-91288B5E64E0}"/>
+              </c:ext>
+            </c:extLst>
+          </c:dPt>
+          <c:dPt>
+            <c:idx val="14"/>
+            <c:bubble3D val="0"/>
+            <c:spPr>
+              <a:solidFill>
+                <a:schemeClr val="accent3">
+                  <a:lumMod val="80000"/>
+                  <a:lumOff val="20000"/>
+                </a:schemeClr>
+              </a:solidFill>
+              <a:ln w="19050">
+                <a:solidFill>
+                  <a:schemeClr val="lt1"/>
+                </a:solidFill>
+              </a:ln>
+              <a:effectLst/>
+            </c:spPr>
+            <c:extLst>
+              <c:ext xmlns:c16="http://schemas.microsoft.com/office/drawing/2014/chart" uri="{C3380CC4-5D6E-409C-BE32-E72D297353CC}">
+                <c16:uniqueId val="{0000001D-58B5-4F44-A67F-91288B5E64E0}"/>
+              </c:ext>
+            </c:extLst>
+          </c:dPt>
+          <c:dPt>
+            <c:idx val="15"/>
+            <c:bubble3D val="0"/>
+            <c:spPr>
+              <a:solidFill>
+                <a:schemeClr val="accent4">
+                  <a:lumMod val="80000"/>
+                  <a:lumOff val="20000"/>
+                </a:schemeClr>
+              </a:solidFill>
+              <a:ln w="19050">
+                <a:solidFill>
+                  <a:schemeClr val="lt1"/>
+                </a:solidFill>
+              </a:ln>
+              <a:effectLst/>
+            </c:spPr>
+            <c:extLst>
+              <c:ext xmlns:c16="http://schemas.microsoft.com/office/drawing/2014/chart" uri="{C3380CC4-5D6E-409C-BE32-E72D297353CC}">
+                <c16:uniqueId val="{0000001F-58B5-4F44-A67F-91288B5E64E0}"/>
+              </c:ext>
+            </c:extLst>
+          </c:dPt>
+          <c:dLbls>
+            <c:dLbl>
+              <c:idx val="11"/>
+              <c:layout>
+                <c:manualLayout>
+                  <c:x val="-4.1405002060692829E-2"/>
+                  <c:y val="0.12244233017815255"/>
+                </c:manualLayout>
+              </c:layout>
+              <c:showLegendKey val="0"/>
+              <c:showVal val="0"/>
+              <c:showCatName val="1"/>
+              <c:showSerName val="0"/>
+              <c:showPercent val="1"/>
+              <c:showBubbleSize val="0"/>
+              <c:extLst>
+                <c:ext xmlns:c15="http://schemas.microsoft.com/office/drawing/2012/chart" uri="{CE6537A1-D6FC-4f65-9D91-7224C49458BB}"/>
+                <c:ext xmlns:c16="http://schemas.microsoft.com/office/drawing/2014/chart" uri="{C3380CC4-5D6E-409C-BE32-E72D297353CC}">
+                  <c16:uniqueId val="{00000017-58B5-4F44-A67F-91288B5E64E0}"/>
+                </c:ext>
+              </c:extLst>
+            </c:dLbl>
+            <c:dLbl>
+              <c:idx val="12"/>
+              <c:layout>
+                <c:manualLayout>
+                  <c:x val="-3.7542612958504154E-2"/>
+                  <c:y val="-4.0418780251147479E-2"/>
+                </c:manualLayout>
+              </c:layout>
+              <c:showLegendKey val="0"/>
+              <c:showVal val="0"/>
+              <c:showCatName val="1"/>
+              <c:showSerName val="0"/>
+              <c:showPercent val="1"/>
+              <c:showBubbleSize val="0"/>
+              <c:extLst>
+                <c:ext xmlns:c15="http://schemas.microsoft.com/office/drawing/2012/chart" uri="{CE6537A1-D6FC-4f65-9D91-7224C49458BB}"/>
+                <c:ext xmlns:c16="http://schemas.microsoft.com/office/drawing/2014/chart" uri="{C3380CC4-5D6E-409C-BE32-E72D297353CC}">
+                  <c16:uniqueId val="{00000019-58B5-4F44-A67F-91288B5E64E0}"/>
+                </c:ext>
+              </c:extLst>
+            </c:dLbl>
+            <c:spPr>
+              <a:noFill/>
+              <a:ln>
+                <a:noFill/>
+              </a:ln>
+              <a:effectLst/>
+            </c:spPr>
+            <c:txPr>
+              <a:bodyPr rot="0" spcFirstLastPara="1" vertOverflow="ellipsis" vert="horz" wrap="square" lIns="38100" tIns="19050" rIns="38100" bIns="19050" anchor="ctr" anchorCtr="1">
+                <a:spAutoFit/>
+              </a:bodyPr>
+              <a:lstStyle/>
+              <a:p>
+                <a:pPr>
+                  <a:defRPr sz="900" b="0" i="0" u="none" strike="noStrike" kern="1200" baseline="0">
+                    <a:solidFill>
+                      <a:schemeClr val="tx1">
+                        <a:lumMod val="75000"/>
+                        <a:lumOff val="25000"/>
+                      </a:schemeClr>
+                    </a:solidFill>
+                    <a:latin typeface="+mn-lt"/>
+                    <a:ea typeface="+mn-ea"/>
+                    <a:cs typeface="+mn-cs"/>
+                  </a:defRPr>
+                </a:pPr>
+                <a:endParaRPr lang="es-CL"/>
+              </a:p>
+            </c:txPr>
+            <c:showLegendKey val="0"/>
+            <c:showVal val="0"/>
+            <c:showCatName val="1"/>
+            <c:showSerName val="0"/>
+            <c:showPercent val="1"/>
+            <c:showBubbleSize val="0"/>
+            <c:showLeaderLines val="1"/>
+            <c:leaderLines>
+              <c:spPr>
+                <a:ln w="9525" cap="flat" cmpd="sng" algn="ctr">
+                  <a:solidFill>
+                    <a:schemeClr val="tx1">
+                      <a:lumMod val="35000"/>
+                      <a:lumOff val="65000"/>
+                    </a:schemeClr>
+                  </a:solidFill>
+                  <a:round/>
+                </a:ln>
+                <a:effectLst/>
+              </c:spPr>
+            </c:leaderLines>
+            <c:extLst>
+              <c:ext xmlns:c15="http://schemas.microsoft.com/office/drawing/2012/chart" uri="{CE6537A1-D6FC-4f65-9D91-7224C49458BB}"/>
+            </c:extLst>
+          </c:dLbls>
+          <c:cat>
+            <c:strRef>
+              <c:f>Montos_region!$A$4:$A$20</c:f>
+              <c:strCache>
+                <c:ptCount val="16"/>
+                <c:pt idx="0">
+                  <c:v>Antofagasta</c:v>
+                </c:pt>
+                <c:pt idx="1">
+                  <c:v>Araucanía</c:v>
+                </c:pt>
+                <c:pt idx="2">
+                  <c:v>Arica y Parinacota</c:v>
+                </c:pt>
+                <c:pt idx="3">
+                  <c:v>Atacama</c:v>
+                </c:pt>
+                <c:pt idx="4">
+                  <c:v>Aysén</c:v>
+                </c:pt>
+                <c:pt idx="5">
+                  <c:v>Bío-Bío</c:v>
+                </c:pt>
+                <c:pt idx="6">
+                  <c:v>Coquimbo</c:v>
+                </c:pt>
+                <c:pt idx="7">
+                  <c:v>Lib. Gral. Bdo. O'Higgins</c:v>
+                </c:pt>
+                <c:pt idx="8">
+                  <c:v>Los Lagos</c:v>
+                </c:pt>
+                <c:pt idx="9">
+                  <c:v>Los Ríos</c:v>
+                </c:pt>
+                <c:pt idx="10">
+                  <c:v>Magallanes y Antártica</c:v>
+                </c:pt>
+                <c:pt idx="11">
+                  <c:v>Maule</c:v>
+                </c:pt>
+                <c:pt idx="12">
+                  <c:v>Metropolitana</c:v>
+                </c:pt>
+                <c:pt idx="13">
+                  <c:v>Ñuble</c:v>
+                </c:pt>
+                <c:pt idx="14">
+                  <c:v>Tarapacá</c:v>
+                </c:pt>
+                <c:pt idx="15">
+                  <c:v>Valparaíso</c:v>
+                </c:pt>
+              </c:strCache>
+            </c:strRef>
+          </c:cat>
+          <c:val>
+            <c:numRef>
+              <c:f>Montos_region!$B$4:$B$20</c:f>
+              <c:numCache>
+                <c:formatCode>General</c:formatCode>
+                <c:ptCount val="16"/>
+                <c:pt idx="0">
+                  <c:v>403</c:v>
+                </c:pt>
+                <c:pt idx="1">
+                  <c:v>760</c:v>
+                </c:pt>
+                <c:pt idx="2">
+                  <c:v>278</c:v>
+                </c:pt>
+                <c:pt idx="3">
+                  <c:v>233</c:v>
+                </c:pt>
+                <c:pt idx="4">
+                  <c:v>243</c:v>
+                </c:pt>
+                <c:pt idx="5">
+                  <c:v>1054</c:v>
+                </c:pt>
+                <c:pt idx="6">
+                  <c:v>434</c:v>
+                </c:pt>
+                <c:pt idx="7">
+                  <c:v>448</c:v>
+                </c:pt>
+                <c:pt idx="8">
+                  <c:v>595</c:v>
+                </c:pt>
+                <c:pt idx="9">
+                  <c:v>386</c:v>
+                </c:pt>
+                <c:pt idx="10">
+                  <c:v>269</c:v>
+                </c:pt>
+                <c:pt idx="11">
+                  <c:v>727</c:v>
+                </c:pt>
+                <c:pt idx="12">
+                  <c:v>8541</c:v>
+                </c:pt>
+                <c:pt idx="13">
+                  <c:v>353</c:v>
+                </c:pt>
+                <c:pt idx="14">
+                  <c:v>238</c:v>
+                </c:pt>
+                <c:pt idx="15">
+                  <c:v>1327</c:v>
+                </c:pt>
+              </c:numCache>
+            </c:numRef>
+          </c:val>
+          <c:extLst>
+            <c:ext xmlns:c16="http://schemas.microsoft.com/office/drawing/2014/chart" uri="{C3380CC4-5D6E-409C-BE32-E72D297353CC}">
+              <c16:uniqueId val="{00000020-58B5-4F44-A67F-91288B5E64E0}"/>
+            </c:ext>
+          </c:extLst>
+        </c:ser>
+        <c:dLbls>
+          <c:showLegendKey val="0"/>
+          <c:showVal val="1"/>
+          <c:showCatName val="0"/>
+          <c:showSerName val="0"/>
+          <c:showPercent val="0"/>
+          <c:showBubbleSize val="0"/>
+          <c:showLeaderLines val="1"/>
+        </c:dLbls>
+        <c:firstSliceAng val="0"/>
+      </c:pieChart>
+      <c:spPr>
+        <a:noFill/>
+        <a:ln>
+          <a:noFill/>
+        </a:ln>
+        <a:effectLst/>
+      </c:spPr>
+    </c:plotArea>
+    <c:legend>
+      <c:legendPos val="r"/>
+      <c:overlay val="0"/>
+      <c:spPr>
+        <a:noFill/>
+        <a:ln>
+          <a:noFill/>
+        </a:ln>
+        <a:effectLst/>
+      </c:spPr>
+      <c:txPr>
+        <a:bodyPr rot="0" spcFirstLastPara="1" vertOverflow="ellipsis" vert="horz" wrap="square" anchor="ctr" anchorCtr="1"/>
+        <a:lstStyle/>
+        <a:p>
+          <a:pPr>
+            <a:defRPr sz="900" b="0" i="0" u="none" strike="noStrike" kern="1200" baseline="0">
+              <a:solidFill>
+                <a:schemeClr val="tx1">
+                  <a:lumMod val="65000"/>
+                  <a:lumOff val="35000"/>
+                </a:schemeClr>
+              </a:solidFill>
+              <a:latin typeface="+mn-lt"/>
+              <a:ea typeface="+mn-ea"/>
+              <a:cs typeface="+mn-cs"/>
+            </a:defRPr>
+          </a:pPr>
+          <a:endParaRPr lang="es-CL"/>
+        </a:p>
+      </c:txPr>
+    </c:legend>
+    <c:plotVisOnly val="1"/>
+    <c:dispBlanksAs val="gap"/>
+    <c:extLst>
+      <c:ext xmlns:c16r3="http://schemas.microsoft.com/office/drawing/2017/03/chart" uri="{56B9EC1D-385E-4148-901F-78D8002777C0}">
+        <c16r3:dataDisplayOptions16>
+          <c16r3:dispNaAsBlank val="1"/>
+        </c16r3:dataDisplayOptions16>
+      </c:ext>
+    </c:extLst>
+    <c:showDLblsOverMax val="0"/>
+  </c:chart>
+  <c:spPr>
+    <a:solidFill>
+      <a:schemeClr val="bg1"/>
+    </a:solidFill>
+    <a:ln w="9525" cap="flat" cmpd="sng" algn="ctr">
+      <a:solidFill>
+        <a:schemeClr val="tx1">
+          <a:lumMod val="15000"/>
+          <a:lumOff val="85000"/>
+        </a:schemeClr>
+      </a:solidFill>
+      <a:round/>
+    </a:ln>
+    <a:effectLst/>
+  </c:spPr>
+  <c:txPr>
+    <a:bodyPr/>
+    <a:lstStyle/>
+    <a:p>
+      <a:pPr>
+        <a:defRPr/>
+      </a:pPr>
+      <a:endParaRPr lang="es-CL"/>
+    </a:p>
+  </c:txPr>
+  <c:externalData r:id="rId3">
+    <c:autoUpdate val="0"/>
+  </c:externalData>
+  <c:extLst>
+    <c:ext xmlns:c14="http://schemas.microsoft.com/office/drawing/2007/8/2/chart" uri="{781A3756-C4B2-4CAC-9D66-4F8BD8637D16}">
+      <c14:pivotOptions>
+        <c14:dropZoneFilter val="1"/>
+        <c14:dropZoneCategories val="1"/>
+        <c14:dropZoneData val="1"/>
+        <c14:dropZoneSeries val="1"/>
+        <c14:dropZonesVisible val="1"/>
+      </c14:pivotOptions>
+    </c:ext>
+    <c:ext xmlns:c16="http://schemas.microsoft.com/office/drawing/2014/chart" uri="{E28EC0CA-F0BB-4C9C-879D-F8772B89E7AC}">
+      <c16:pivotOptions16>
+        <c16:showExpandCollapseFieldButtons val="1"/>
+      </c16:pivotOptions16>
+    </c:ext>
+  </c:extLst>
+</c:chartSpace>
+</file>
+
+<file path=word/charts/colors1.xml><?xml version="1.0" encoding="utf-8"?>
+<cs:colorStyle xmlns:cs="http://schemas.microsoft.com/office/drawing/2012/chartStyle" xmlns:a="http://schemas.openxmlformats.org/drawingml/2006/main" meth="cycle" id="10">
+  <a:schemeClr val="accent1"/>
+  <a:schemeClr val="accent2"/>
+  <a:schemeClr val="accent3"/>
+  <a:schemeClr val="accent4"/>
+  <a:schemeClr val="accent5"/>
+  <a:schemeClr val="accent6"/>
+  <cs:variation/>
+  <cs:variation>
+    <a:lumMod val="60000"/>
+  </cs:variation>
+  <cs:variation>
+    <a:lumMod val="80000"/>
+    <a:lumOff val="20000"/>
+  </cs:variation>
+  <cs:variation>
+    <a:lumMod val="80000"/>
+  </cs:variation>
+  <cs:variation>
+    <a:lumMod val="60000"/>
+    <a:lumOff val="40000"/>
+  </cs:variation>
+  <cs:variation>
+    <a:lumMod val="50000"/>
+  </cs:variation>
+  <cs:variation>
+    <a:lumMod val="70000"/>
+    <a:lumOff val="30000"/>
+  </cs:variation>
+  <cs:variation>
+    <a:lumMod val="70000"/>
+  </cs:variation>
+  <cs:variation>
+    <a:lumMod val="50000"/>
+    <a:lumOff val="50000"/>
+  </cs:variation>
+</cs:colorStyle>
+</file>
+
+<file path=word/charts/style1.xml><?xml version="1.0" encoding="utf-8"?>
+<cs:chartStyle xmlns:cs="http://schemas.microsoft.com/office/drawing/2012/chartStyle" xmlns:a="http://schemas.openxmlformats.org/drawingml/2006/main" id="251">
+  <cs:axisTitle>
+    <cs:lnRef idx="0"/>
+    <cs:fillRef idx="0"/>
+    <cs:effectRef idx="0"/>
+    <cs:fontRef idx="minor">
+      <a:schemeClr val="tx1">
+        <a:lumMod val="65000"/>
+        <a:lumOff val="35000"/>
+      </a:schemeClr>
+    </cs:fontRef>
+    <cs:defRPr sz="1000" kern="1200"/>
+  </cs:axisTitle>
+  <cs:categoryAxis>
+    <cs:lnRef idx="0"/>
+    <cs:fillRef idx="0"/>
+    <cs:effectRef idx="0"/>
+    <cs:fontRef idx="minor">
+      <a:schemeClr val="tx1">
+        <a:lumMod val="65000"/>
+        <a:lumOff val="35000"/>
+      </a:schemeClr>
+    </cs:fontRef>
+    <cs:spPr>
+      <a:ln w="9525" cap="flat" cmpd="sng" algn="ctr">
+        <a:solidFill>
+          <a:schemeClr val="tx1">
+            <a:lumMod val="15000"/>
+            <a:lumOff val="85000"/>
+          </a:schemeClr>
+        </a:solidFill>
+        <a:round/>
+      </a:ln>
+    </cs:spPr>
+    <cs:defRPr sz="900" kern="1200"/>
+  </cs:categoryAxis>
+  <cs:chartArea mods="allowNoFillOverride allowNoLineOverride">
+    <cs:lnRef idx="0"/>
+    <cs:fillRef idx="0"/>
+    <cs:effectRef idx="0"/>
+    <cs:fontRef idx="minor">
+      <a:schemeClr val="tx1"/>
+    </cs:fontRef>
+    <cs:spPr>
+      <a:solidFill>
+        <a:schemeClr val="bg1"/>
+      </a:solidFill>
+      <a:ln w="9525" cap="flat" cmpd="sng" algn="ctr">
+        <a:solidFill>
+          <a:schemeClr val="tx1">
+            <a:lumMod val="15000"/>
+            <a:lumOff val="85000"/>
+          </a:schemeClr>
+        </a:solidFill>
+        <a:round/>
+      </a:ln>
+    </cs:spPr>
+    <cs:defRPr sz="900" kern="1200"/>
+  </cs:chartArea>
+  <cs:dataLabel>
+    <cs:lnRef idx="0"/>
+    <cs:fillRef idx="0"/>
+    <cs:effectRef idx="0"/>
+    <cs:fontRef idx="minor">
+      <a:schemeClr val="tx1">
+        <a:lumMod val="75000"/>
+        <a:lumOff val="25000"/>
+      </a:schemeClr>
+    </cs:fontRef>
+    <cs:defRPr sz="900" kern="1200"/>
+  </cs:dataLabel>
+  <cs:dataLabelCallout>
+    <cs:lnRef idx="0"/>
+    <cs:fillRef idx="0"/>
+    <cs:effectRef idx="0"/>
+    <cs:fontRef idx="minor">
+      <a:schemeClr val="dk1">
+        <a:lumMod val="65000"/>
+        <a:lumOff val="35000"/>
+      </a:schemeClr>
+    </cs:fontRef>
+    <cs:spPr>
+      <a:solidFill>
+        <a:schemeClr val="lt1"/>
+      </a:solidFill>
+      <a:ln>
+        <a:solidFill>
+          <a:schemeClr val="dk1">
+            <a:lumMod val="25000"/>
+            <a:lumOff val="75000"/>
+          </a:schemeClr>
+        </a:solidFill>
+      </a:ln>
+    </cs:spPr>
+    <cs:defRPr sz="900" kern="1200"/>
+    <cs:bodyPr rot="0" spcFirstLastPara="1" vertOverflow="clip" horzOverflow="clip" vert="horz" wrap="square" lIns="36576" tIns="18288" rIns="36576" bIns="18288" anchor="ctr" anchorCtr="1">
+      <a:spAutoFit/>
+    </cs:bodyPr>
+  </cs:dataLabelCallout>
+  <cs:dataPoint>
+    <cs:lnRef idx="0"/>
+    <cs:fillRef idx="1">
+      <cs:styleClr val="auto"/>
+    </cs:fillRef>
+    <cs:effectRef idx="0"/>
+    <cs:fontRef idx="minor">
+      <a:schemeClr val="tx1"/>
+    </cs:fontRef>
+    <cs:spPr>
+      <a:ln w="19050">
+        <a:solidFill>
+          <a:schemeClr val="lt1"/>
+        </a:solidFill>
+      </a:ln>
+    </cs:spPr>
+  </cs:dataPoint>
+  <cs:dataPoint3D>
+    <cs:lnRef idx="0"/>
+    <cs:fillRef idx="1">
+      <cs:styleClr val="auto"/>
+    </cs:fillRef>
+    <cs:effectRef idx="0"/>
+    <cs:fontRef idx="minor">
+      <a:schemeClr val="tx1"/>
+    </cs:fontRef>
+    <cs:spPr>
+      <a:ln w="25400">
+        <a:solidFill>
+          <a:schemeClr val="lt1"/>
+        </a:solidFill>
+      </a:ln>
+    </cs:spPr>
+  </cs:dataPoint3D>
+  <cs:dataPointLine>
+    <cs:lnRef idx="0">
+      <cs:styleClr val="auto"/>
+    </cs:lnRef>
+    <cs:fillRef idx="0"/>
+    <cs:effectRef idx="0"/>
+    <cs:fontRef idx="minor">
+      <a:schemeClr val="tx1"/>
+    </cs:fontRef>
+    <cs:spPr>
+      <a:ln w="28575" cap="rnd">
+        <a:solidFill>
+          <a:schemeClr val="phClr"/>
+        </a:solidFill>
+        <a:round/>
+      </a:ln>
+    </cs:spPr>
+  </cs:dataPointLine>
+  <cs:dataPointMarker>
+    <cs:lnRef idx="0">
+      <cs:styleClr val="auto"/>
+    </cs:lnRef>
+    <cs:fillRef idx="1">
+      <cs:styleClr val="auto"/>
+    </cs:fillRef>
+    <cs:effectRef idx="0"/>
+    <cs:fontRef idx="minor">
+      <a:schemeClr val="tx1"/>
+    </cs:fontRef>
+    <cs:spPr>
+      <a:ln w="9525">
+        <a:solidFill>
+          <a:schemeClr val="phClr"/>
+        </a:solidFill>
+      </a:ln>
+    </cs:spPr>
+  </cs:dataPointMarker>
+  <cs:dataPointMarkerLayout symbol="circle" size="5"/>
+  <cs:dataPointWireframe>
+    <cs:lnRef idx="0">
+      <cs:styleClr val="auto"/>
+    </cs:lnRef>
+    <cs:fillRef idx="0"/>
+    <cs:effectRef idx="0"/>
+    <cs:fontRef idx="minor">
+      <a:schemeClr val="tx1"/>
+    </cs:fontRef>
+    <cs:spPr>
+      <a:ln w="9525" cap="rnd">
+        <a:solidFill>
+          <a:schemeClr val="phClr"/>
+        </a:solidFill>
+        <a:round/>
+      </a:ln>
+    </cs:spPr>
+  </cs:dataPointWireframe>
+  <cs:dataTable>
+    <cs:lnRef idx="0"/>
+    <cs:fillRef idx="0"/>
+    <cs:effectRef idx="0"/>
+    <cs:fontRef idx="minor">
+      <a:schemeClr val="tx1">
+        <a:lumMod val="65000"/>
+        <a:lumOff val="35000"/>
+      </a:schemeClr>
+    </cs:fontRef>
+    <cs:spPr>
+      <a:noFill/>
+      <a:ln w="9525" cap="flat" cmpd="sng" algn="ctr">
+        <a:solidFill>
+          <a:schemeClr val="tx1">
+            <a:lumMod val="15000"/>
+            <a:lumOff val="85000"/>
+          </a:schemeClr>
+        </a:solidFill>
+        <a:round/>
+      </a:ln>
+    </cs:spPr>
+    <cs:defRPr sz="900" kern="1200"/>
+  </cs:dataTable>
+  <cs:downBar>
+    <cs:lnRef idx="0"/>
+    <cs:fillRef idx="0"/>
+    <cs:effectRef idx="0"/>
+    <cs:fontRef idx="minor">
+      <a:schemeClr val="tx1"/>
+    </cs:fontRef>
+    <cs:spPr>
+      <a:solidFill>
+        <a:schemeClr val="dk1">
+          <a:lumMod val="75000"/>
+          <a:lumOff val="25000"/>
+        </a:schemeClr>
+      </a:solidFill>
+      <a:ln w="9525" cap="flat" cmpd="sng" algn="ctr">
+        <a:solidFill>
+          <a:schemeClr val="tx1">
+            <a:lumMod val="65000"/>
+            <a:lumOff val="35000"/>
+          </a:schemeClr>
+        </a:solidFill>
+        <a:round/>
+      </a:ln>
+    </cs:spPr>
+  </cs:downBar>
+  <cs:dropLine>
+    <cs:lnRef idx="0"/>
+    <cs:fillRef idx="0"/>
+    <cs:effectRef idx="0"/>
+    <cs:fontRef idx="minor">
+      <a:schemeClr val="tx1"/>
+    </cs:fontRef>
+    <cs:spPr>
+      <a:ln w="9525" cap="flat" cmpd="sng" algn="ctr">
+        <a:solidFill>
+          <a:schemeClr val="tx1">
+            <a:lumMod val="35000"/>
+            <a:lumOff val="65000"/>
+          </a:schemeClr>
+        </a:solidFill>
+        <a:round/>
+      </a:ln>
+    </cs:spPr>
+  </cs:dropLine>
+  <cs:errorBar>
+    <cs:lnRef idx="0"/>
+    <cs:fillRef idx="0"/>
+    <cs:effectRef idx="0"/>
+    <cs:fontRef idx="minor">
+      <a:schemeClr val="tx1"/>
+    </cs:fontRef>
+    <cs:spPr>
+      <a:ln w="9525" cap="flat" cmpd="sng" algn="ctr">
+        <a:solidFill>
+          <a:schemeClr val="tx1">
+            <a:lumMod val="65000"/>
+            <a:lumOff val="35000"/>
+          </a:schemeClr>
+        </a:solidFill>
+        <a:round/>
+      </a:ln>
+    </cs:spPr>
+  </cs:errorBar>
+  <cs:floor>
+    <cs:lnRef idx="0"/>
+    <cs:fillRef idx="0"/>
+    <cs:effectRef idx="0"/>
+    <cs:fontRef idx="minor">
+      <a:schemeClr val="tx1"/>
+    </cs:fontRef>
+    <cs:spPr>
+      <a:noFill/>
+      <a:ln>
+        <a:noFill/>
+      </a:ln>
+    </cs:spPr>
+  </cs:floor>
+  <cs:gridlineMajor>
+    <cs:lnRef idx="0"/>
+    <cs:fillRef idx="0"/>
+    <cs:effectRef idx="0"/>
+    <cs:fontRef idx="minor">
+      <a:schemeClr val="tx1"/>
+    </cs:fontRef>
+    <cs:spPr>
+      <a:ln w="9525" cap="flat" cmpd="sng" algn="ctr">
+        <a:solidFill>
+          <a:schemeClr val="tx1">
+            <a:lumMod val="15000"/>
+            <a:lumOff val="85000"/>
+          </a:schemeClr>
+        </a:solidFill>
+        <a:round/>
+      </a:ln>
+    </cs:spPr>
+  </cs:gridlineMajor>
+  <cs:gridlineMinor>
+    <cs:lnRef idx="0"/>
+    <cs:fillRef idx="0"/>
+    <cs:effectRef idx="0"/>
+    <cs:fontRef idx="minor">
+      <a:schemeClr val="tx1"/>
+    </cs:fontRef>
+    <cs:spPr>
+      <a:ln w="9525" cap="flat" cmpd="sng" algn="ctr">
+        <a:solidFill>
+          <a:schemeClr val="tx1">
+            <a:lumMod val="5000"/>
+            <a:lumOff val="95000"/>
+          </a:schemeClr>
+        </a:solidFill>
+        <a:round/>
+      </a:ln>
+    </cs:spPr>
+  </cs:gridlineMinor>
+  <cs:hiLoLine>
+    <cs:lnRef idx="0"/>
+    <cs:fillRef idx="0"/>
+    <cs:effectRef idx="0"/>
+    <cs:fontRef idx="minor">
+      <a:schemeClr val="tx1"/>
+    </cs:fontRef>
+    <cs:spPr>
+      <a:ln w="9525" cap="flat" cmpd="sng" algn="ctr">
+        <a:solidFill>
+          <a:schemeClr val="tx1">
+            <a:lumMod val="50000"/>
+            <a:lumOff val="50000"/>
+          </a:schemeClr>
+        </a:solidFill>
+        <a:round/>
+      </a:ln>
+    </cs:spPr>
+  </cs:hiLoLine>
+  <cs:leaderLine>
+    <cs:lnRef idx="0"/>
+    <cs:fillRef idx="0"/>
+    <cs:effectRef idx="0"/>
+    <cs:fontRef idx="minor">
+      <a:schemeClr val="tx1"/>
+    </cs:fontRef>
+    <cs:spPr>
+      <a:ln w="9525" cap="flat" cmpd="sng" algn="ctr">
+        <a:solidFill>
+          <a:schemeClr val="tx1">
+            <a:lumMod val="35000"/>
+            <a:lumOff val="65000"/>
+          </a:schemeClr>
+        </a:solidFill>
+        <a:round/>
+      </a:ln>
+    </cs:spPr>
+  </cs:leaderLine>
+  <cs:legend>
+    <cs:lnRef idx="0"/>
+    <cs:fillRef idx="0"/>
+    <cs:effectRef idx="0"/>
+    <cs:fontRef idx="minor">
+      <a:schemeClr val="tx1">
+        <a:lumMod val="65000"/>
+        <a:lumOff val="35000"/>
+      </a:schemeClr>
+    </cs:fontRef>
+    <cs:defRPr sz="900" kern="1200"/>
+  </cs:legend>
+  <cs:plotArea mods="allowNoFillOverride allowNoLineOverride">
+    <cs:lnRef idx="0"/>
+    <cs:fillRef idx="0"/>
+    <cs:effectRef idx="0"/>
+    <cs:fontRef idx="minor">
+      <a:schemeClr val="tx1"/>
+    </cs:fontRef>
+  </cs:plotArea>
+  <cs:plotArea3D mods="allowNoFillOverride allowNoLineOverride">
+    <cs:lnRef idx="0"/>
+    <cs:fillRef idx="0"/>
+    <cs:effectRef idx="0"/>
+    <cs:fontRef idx="minor">
+      <a:schemeClr val="tx1"/>
+    </cs:fontRef>
+  </cs:plotArea3D>
+  <cs:seriesAxis>
+    <cs:lnRef idx="0"/>
+    <cs:fillRef idx="0"/>
+    <cs:effectRef idx="0"/>
+    <cs:fontRef idx="minor">
+      <a:schemeClr val="tx1">
+        <a:lumMod val="65000"/>
+        <a:lumOff val="35000"/>
+      </a:schemeClr>
+    </cs:fontRef>
+    <cs:defRPr sz="900" kern="1200"/>
+  </cs:seriesAxis>
+  <cs:seriesLine>
+    <cs:lnRef idx="0"/>
+    <cs:fillRef idx="0"/>
+    <cs:effectRef idx="0"/>
+    <cs:fontRef idx="minor">
+      <a:schemeClr val="tx1"/>
+    </cs:fontRef>
+    <cs:spPr>
+      <a:ln w="9525" cap="flat" cmpd="sng" algn="ctr">
+        <a:solidFill>
+          <a:schemeClr val="tx1">
+            <a:lumMod val="35000"/>
+            <a:lumOff val="65000"/>
+          </a:schemeClr>
+        </a:solidFill>
+        <a:round/>
+      </a:ln>
+    </cs:spPr>
+  </cs:seriesLine>
+  <cs:title>
+    <cs:lnRef idx="0"/>
+    <cs:fillRef idx="0"/>
+    <cs:effectRef idx="0"/>
+    <cs:fontRef idx="minor">
+      <a:schemeClr val="tx1">
+        <a:lumMod val="65000"/>
+        <a:lumOff val="35000"/>
+      </a:schemeClr>
+    </cs:fontRef>
+    <cs:defRPr sz="1400" b="0" kern="1200" spc="0" baseline="0"/>
+  </cs:title>
+  <cs:trendline>
+    <cs:lnRef idx="0">
+      <cs:styleClr val="auto"/>
+    </cs:lnRef>
+    <cs:fillRef idx="0"/>
+    <cs:effectRef idx="0"/>
+    <cs:fontRef idx="minor">
+      <a:schemeClr val="tx1"/>
+    </cs:fontRef>
+    <cs:spPr>
+      <a:ln w="19050" cap="rnd">
+        <a:solidFill>
+          <a:schemeClr val="phClr"/>
+        </a:solidFill>
+        <a:prstDash val="sysDot"/>
+      </a:ln>
+    </cs:spPr>
+  </cs:trendline>
+  <cs:trendlineLabel>
+    <cs:lnRef idx="0"/>
+    <cs:fillRef idx="0"/>
+    <cs:effectRef idx="0"/>
+    <cs:fontRef idx="minor">
+      <a:schemeClr val="tx1">
+        <a:lumMod val="65000"/>
+        <a:lumOff val="35000"/>
+      </a:schemeClr>
+    </cs:fontRef>
+    <cs:defRPr sz="900" kern="1200"/>
+  </cs:trendlineLabel>
+  <cs:upBar>
+    <cs:lnRef idx="0"/>
+    <cs:fillRef idx="0"/>
+    <cs:effectRef idx="0"/>
+    <cs:fontRef idx="minor">
+      <a:schemeClr val="tx1"/>
+    </cs:fontRef>
+    <cs:spPr>
+      <a:solidFill>
+        <a:schemeClr val="lt1"/>
+      </a:solidFill>
+      <a:ln w="9525" cap="flat" cmpd="sng" algn="ctr">
+        <a:solidFill>
+          <a:schemeClr val="tx1">
+            <a:lumMod val="65000"/>
+            <a:lumOff val="35000"/>
+          </a:schemeClr>
+        </a:solidFill>
+        <a:round/>
+      </a:ln>
+    </cs:spPr>
+  </cs:upBar>
+  <cs:valueAxis>
+    <cs:lnRef idx="0"/>
+    <cs:fillRef idx="0"/>
+    <cs:effectRef idx="0"/>
+    <cs:fontRef idx="minor">
+      <a:schemeClr val="tx1">
+        <a:lumMod val="65000"/>
+        <a:lumOff val="35000"/>
+      </a:schemeClr>
+    </cs:fontRef>
+    <cs:defRPr sz="900" kern="1200"/>
+  </cs:valueAxis>
+  <cs:wall>
+    <cs:lnRef idx="0"/>
+    <cs:fillRef idx="0"/>
+    <cs:effectRef idx="0"/>
+    <cs:fontRef idx="minor">
+      <a:schemeClr val="tx1"/>
+    </cs:fontRef>
+    <cs:spPr>
+      <a:noFill/>
+      <a:ln>
+        <a:noFill/>
+      </a:ln>
+    </cs:spPr>
+  </cs:wall>
+</cs:chartStyle>
 </file>
 
 <file path=word/theme/theme1.xml><?xml version="1.0" encoding="utf-8"?>

</xml_diff>